<commit_message>
Update Doc - uml, uml breakdown
</commit_message>
<xml_diff>
--- a/SEP DOCUMENTATION.docx
+++ b/SEP DOCUMENTATION.docx
@@ -1,6 +1,6 @@
 
 <file path=word/document.xml><?xml version="1.0" encoding="utf-8"?>
-<w:document xmlns:wpc="http://schemas.microsoft.com/office/word/2010/wordprocessingCanvas" xmlns:cx="http://schemas.microsoft.com/office/drawing/2014/chartex" xmlns:cx1="http://schemas.microsoft.com/office/drawing/2015/9/8/chartex" xmlns:cx2="http://schemas.microsoft.com/office/drawing/2015/10/21/chartex" xmlns:cx3="http://schemas.microsoft.com/office/drawing/2016/5/9/chartex" xmlns:cx4="http://schemas.microsoft.com/office/drawing/2016/5/10/chartex" xmlns:cx5="http://schemas.microsoft.com/office/drawing/2016/5/11/chartex" xmlns:mc="http://schemas.openxmlformats.org/markup-compatibility/2006" xmlns:o="urn:schemas-microsoft-com:office:office" xmlns:r="http://schemas.openxmlformats.org/officeDocument/2006/relationships" xmlns:m="http://schemas.openxmlformats.org/officeDocument/2006/math" xmlns:v="urn:schemas-microsoft-com:vml" xmlns:wp14="http://schemas.microsoft.com/office/word/2010/wordprocessingDrawing" xmlns:wp="http://schemas.openxmlformats.org/drawingml/2006/wordprocessingDrawing" xmlns:w10="urn:schemas-microsoft-com:office:word" xmlns:w="http://schemas.openxmlformats.org/wordprocessingml/2006/main" xmlns:w14="http://schemas.microsoft.com/office/word/2010/wordml" xmlns:w15="http://schemas.microsoft.com/office/word/2012/wordml" xmlns:w16se="http://schemas.microsoft.com/office/word/2015/wordml/symex" xmlns:wpg="http://schemas.microsoft.com/office/word/2010/wordprocessingGroup" xmlns:wpi="http://schemas.microsoft.com/office/word/2010/wordprocessingInk" xmlns:wne="http://schemas.microsoft.com/office/word/2006/wordml" xmlns:wps="http://schemas.microsoft.com/office/word/2010/wordprocessingShape" mc:Ignorable="w14 w15 w16se wp14">
+<w:document xmlns:ve="http://schemas.openxmlformats.org/markup-compatibility/2006" xmlns:o="urn:schemas-microsoft-com:office:office" xmlns:r="http://schemas.openxmlformats.org/officeDocument/2006/relationships" xmlns:m="http://schemas.openxmlformats.org/officeDocument/2006/math" xmlns:v="urn:schemas-microsoft-com:vml" xmlns:wp="http://schemas.openxmlformats.org/drawingml/2006/wordprocessingDrawing" xmlns:w10="urn:schemas-microsoft-com:office:word" xmlns:w="http://schemas.openxmlformats.org/wordprocessingml/2006/main" xmlns:wne="http://schemas.microsoft.com/office/word/2006/wordml">
   <w:body>
     <w:p>
       <w:pPr>
@@ -2545,7 +2545,7 @@
           <w:insideH w:val="single" w:sz="4" w:space="0" w:color="auto"/>
           <w:insideV w:val="single" w:sz="4" w:space="0" w:color="auto"/>
         </w:tblBorders>
-        <w:tblLook w:val="0000" w:firstRow="0" w:lastRow="0" w:firstColumn="0" w:lastColumn="0" w:noHBand="0" w:noVBand="0"/>
+        <w:tblLook w:val="0000"/>
       </w:tblPr>
       <w:tblGrid>
         <w:gridCol w:w="1927"/>
@@ -4279,7 +4279,7 @@
           <w:insideH w:val="single" w:sz="4" w:space="0" w:color="auto"/>
           <w:insideV w:val="single" w:sz="4" w:space="0" w:color="auto"/>
         </w:tblBorders>
-        <w:tblLook w:val="0000" w:firstRow="0" w:lastRow="0" w:firstColumn="0" w:lastColumn="0" w:noHBand="0" w:noVBand="0"/>
+        <w:tblLook w:val="0000"/>
       </w:tblPr>
       <w:tblGrid>
         <w:gridCol w:w="2822"/>
@@ -8522,7 +8522,7 @@
           <w:szCs w:val="24"/>
           <w:lang w:val="en-GB"/>
         </w:rPr>
-        <w:t>4. Design 4.1. UML Class Diagram (Condensed)</w:t>
+        <w:t xml:space="preserve">4. Design </w:t>
       </w:r>
     </w:p>
     <w:p>
@@ -8542,6 +8542,26 @@
           <w:szCs w:val="24"/>
           <w:lang w:val="en-GB"/>
         </w:rPr>
+        <w:t>4.1. UML Class Diagram (Condensed)</w:t>
+      </w:r>
+    </w:p>
+    <w:p>
+      <w:pPr>
+        <w:spacing w:after="0"/>
+        <w:rPr>
+          <w:rFonts w:ascii="Times New Roman" w:hAnsi="Times New Roman" w:cs="Times New Roman"/>
+          <w:sz w:val="24"/>
+          <w:szCs w:val="24"/>
+          <w:lang w:val="en-GB"/>
+        </w:rPr>
+      </w:pPr>
+      <w:r>
+        <w:rPr>
+          <w:rFonts w:ascii="Times New Roman" w:hAnsi="Times New Roman" w:cs="Times New Roman"/>
+          <w:sz w:val="24"/>
+          <w:szCs w:val="24"/>
+          <w:lang w:val="en-GB"/>
+        </w:rPr>
         <w:t xml:space="preserve">4.2. UML Class Diagram (Expanded) </w:t>
       </w:r>
     </w:p>
@@ -8562,7 +8582,7 @@
           <w:szCs w:val="24"/>
           <w:lang w:val="en-GB"/>
         </w:rPr>
-        <w:t xml:space="preserve">4.3. Sequence Diagram – EDIT THIS </w:t>
+        <w:t>4.3. Sequence Diagram</w:t>
       </w:r>
     </w:p>
     <w:p>
@@ -9218,12 +9238,14 @@
         <w:spacing w:after="160" w:line="259" w:lineRule="auto"/>
         <w:ind w:left="502"/>
         <w:rPr>
-          <w:sz w:val="24"/>
-          <w:szCs w:val="24"/>
-        </w:rPr>
-      </w:pPr>
-      <w:r>
-        <w:rPr>
+          <w:rFonts w:ascii="Times New Roman" w:hAnsi="Times New Roman" w:cs="Times New Roman"/>
+          <w:sz w:val="24"/>
+          <w:szCs w:val="24"/>
+        </w:rPr>
+      </w:pPr>
+      <w:r>
+        <w:rPr>
+          <w:rFonts w:ascii="Times New Roman" w:hAnsi="Times New Roman" w:cs="Times New Roman"/>
           <w:sz w:val="24"/>
           <w:szCs w:val="24"/>
         </w:rPr>
@@ -9240,12 +9262,14 @@
         <w:spacing w:after="160" w:line="259" w:lineRule="auto"/>
         <w:ind w:left="502"/>
         <w:rPr>
-          <w:sz w:val="24"/>
-          <w:szCs w:val="24"/>
-        </w:rPr>
-      </w:pPr>
-      <w:r>
-        <w:rPr>
+          <w:rFonts w:ascii="Times New Roman" w:hAnsi="Times New Roman" w:cs="Times New Roman"/>
+          <w:sz w:val="24"/>
+          <w:szCs w:val="24"/>
+        </w:rPr>
+      </w:pPr>
+      <w:r>
+        <w:rPr>
+          <w:rFonts w:ascii="Times New Roman" w:hAnsi="Times New Roman" w:cs="Times New Roman"/>
           <w:sz w:val="24"/>
           <w:szCs w:val="24"/>
         </w:rPr>
@@ -9262,12 +9286,14 @@
         <w:spacing w:after="160" w:line="259" w:lineRule="auto"/>
         <w:ind w:left="502"/>
         <w:rPr>
-          <w:sz w:val="24"/>
-          <w:szCs w:val="24"/>
-        </w:rPr>
-      </w:pPr>
-      <w:r>
-        <w:rPr>
+          <w:rFonts w:ascii="Times New Roman" w:hAnsi="Times New Roman" w:cs="Times New Roman"/>
+          <w:sz w:val="24"/>
+          <w:szCs w:val="24"/>
+        </w:rPr>
+      </w:pPr>
+      <w:r>
+        <w:rPr>
+          <w:rFonts w:ascii="Times New Roman" w:hAnsi="Times New Roman" w:cs="Times New Roman"/>
           <w:sz w:val="24"/>
           <w:szCs w:val="24"/>
         </w:rPr>
@@ -9284,12 +9310,14 @@
         <w:spacing w:after="160" w:line="259" w:lineRule="auto"/>
         <w:ind w:left="502"/>
         <w:rPr>
-          <w:sz w:val="24"/>
-          <w:szCs w:val="24"/>
-        </w:rPr>
-      </w:pPr>
-      <w:r>
-        <w:rPr>
+          <w:rFonts w:ascii="Times New Roman" w:hAnsi="Times New Roman" w:cs="Times New Roman"/>
+          <w:sz w:val="24"/>
+          <w:szCs w:val="24"/>
+        </w:rPr>
+      </w:pPr>
+      <w:r>
+        <w:rPr>
+          <w:rFonts w:ascii="Times New Roman" w:hAnsi="Times New Roman" w:cs="Times New Roman"/>
           <w:sz w:val="24"/>
           <w:szCs w:val="24"/>
         </w:rPr>
@@ -9306,12 +9334,14 @@
         <w:spacing w:after="160" w:line="259" w:lineRule="auto"/>
         <w:ind w:left="502"/>
         <w:rPr>
-          <w:sz w:val="24"/>
-          <w:szCs w:val="24"/>
-        </w:rPr>
-      </w:pPr>
-      <w:r>
-        <w:rPr>
+          <w:rFonts w:ascii="Times New Roman" w:hAnsi="Times New Roman" w:cs="Times New Roman"/>
+          <w:sz w:val="24"/>
+          <w:szCs w:val="24"/>
+        </w:rPr>
+      </w:pPr>
+      <w:r>
+        <w:rPr>
+          <w:rFonts w:ascii="Times New Roman" w:hAnsi="Times New Roman" w:cs="Times New Roman"/>
           <w:sz w:val="24"/>
           <w:szCs w:val="24"/>
         </w:rPr>
@@ -9330,12 +9360,14 @@
         <w:spacing w:after="160" w:line="259" w:lineRule="auto"/>
         <w:ind w:left="502"/>
         <w:rPr>
-          <w:sz w:val="24"/>
-          <w:szCs w:val="24"/>
-        </w:rPr>
-      </w:pPr>
-      <w:r>
-        <w:rPr>
+          <w:rFonts w:ascii="Times New Roman" w:hAnsi="Times New Roman" w:cs="Times New Roman"/>
+          <w:sz w:val="24"/>
+          <w:szCs w:val="24"/>
+        </w:rPr>
+      </w:pPr>
+      <w:r>
+        <w:rPr>
+          <w:rFonts w:ascii="Times New Roman" w:hAnsi="Times New Roman" w:cs="Times New Roman"/>
           <w:sz w:val="24"/>
           <w:szCs w:val="24"/>
         </w:rPr>
@@ -9352,12 +9384,14 @@
         <w:spacing w:after="160" w:line="259" w:lineRule="auto"/>
         <w:ind w:left="502"/>
         <w:rPr>
-          <w:sz w:val="24"/>
-          <w:szCs w:val="24"/>
-        </w:rPr>
-      </w:pPr>
-      <w:r>
-        <w:rPr>
+          <w:rFonts w:ascii="Times New Roman" w:hAnsi="Times New Roman" w:cs="Times New Roman"/>
+          <w:sz w:val="24"/>
+          <w:szCs w:val="24"/>
+        </w:rPr>
+      </w:pPr>
+      <w:r>
+        <w:rPr>
+          <w:rFonts w:ascii="Times New Roman" w:hAnsi="Times New Roman" w:cs="Times New Roman"/>
           <w:sz w:val="24"/>
           <w:szCs w:val="24"/>
         </w:rPr>
@@ -9374,12 +9408,14 @@
         <w:spacing w:after="160" w:line="259" w:lineRule="auto"/>
         <w:ind w:left="502"/>
         <w:rPr>
-          <w:sz w:val="24"/>
-          <w:szCs w:val="24"/>
-        </w:rPr>
-      </w:pPr>
-      <w:r>
-        <w:rPr>
+          <w:rFonts w:ascii="Times New Roman" w:hAnsi="Times New Roman" w:cs="Times New Roman"/>
+          <w:sz w:val="24"/>
+          <w:szCs w:val="24"/>
+        </w:rPr>
+      </w:pPr>
+      <w:r>
+        <w:rPr>
+          <w:rFonts w:ascii="Times New Roman" w:hAnsi="Times New Roman" w:cs="Times New Roman"/>
           <w:sz w:val="24"/>
           <w:szCs w:val="24"/>
         </w:rPr>
@@ -9396,12 +9432,14 @@
         <w:spacing w:after="160" w:line="259" w:lineRule="auto"/>
         <w:ind w:left="502"/>
         <w:rPr>
-          <w:sz w:val="24"/>
-          <w:szCs w:val="24"/>
-        </w:rPr>
-      </w:pPr>
-      <w:r>
-        <w:rPr>
+          <w:rFonts w:ascii="Times New Roman" w:hAnsi="Times New Roman" w:cs="Times New Roman"/>
+          <w:sz w:val="24"/>
+          <w:szCs w:val="24"/>
+        </w:rPr>
+      </w:pPr>
+      <w:r>
+        <w:rPr>
+          <w:rFonts w:ascii="Times New Roman" w:hAnsi="Times New Roman" w:cs="Times New Roman"/>
           <w:sz w:val="24"/>
           <w:szCs w:val="24"/>
         </w:rPr>
@@ -9418,12 +9456,14 @@
         <w:spacing w:after="160" w:line="259" w:lineRule="auto"/>
         <w:ind w:left="502"/>
         <w:rPr>
-          <w:sz w:val="24"/>
-          <w:szCs w:val="24"/>
-        </w:rPr>
-      </w:pPr>
-      <w:r>
-        <w:rPr>
+          <w:rFonts w:ascii="Times New Roman" w:hAnsi="Times New Roman" w:cs="Times New Roman"/>
+          <w:sz w:val="24"/>
+          <w:szCs w:val="24"/>
+        </w:rPr>
+      </w:pPr>
+      <w:r>
+        <w:rPr>
+          <w:rFonts w:ascii="Times New Roman" w:hAnsi="Times New Roman" w:cs="Times New Roman"/>
           <w:sz w:val="24"/>
           <w:szCs w:val="24"/>
         </w:rPr>
@@ -9440,12 +9480,14 @@
         <w:spacing w:after="160" w:line="259" w:lineRule="auto"/>
         <w:ind w:left="502"/>
         <w:rPr>
-          <w:sz w:val="24"/>
-          <w:szCs w:val="24"/>
-        </w:rPr>
-      </w:pPr>
-      <w:r>
-        <w:rPr>
+          <w:rFonts w:ascii="Times New Roman" w:hAnsi="Times New Roman" w:cs="Times New Roman"/>
+          <w:sz w:val="24"/>
+          <w:szCs w:val="24"/>
+        </w:rPr>
+      </w:pPr>
+      <w:r>
+        <w:rPr>
+          <w:rFonts w:ascii="Times New Roman" w:hAnsi="Times New Roman" w:cs="Times New Roman"/>
           <w:sz w:val="24"/>
           <w:szCs w:val="24"/>
         </w:rPr>
@@ -9462,12 +9504,14 @@
         <w:spacing w:after="160" w:line="259" w:lineRule="auto"/>
         <w:ind w:left="502"/>
         <w:rPr>
-          <w:sz w:val="24"/>
-          <w:szCs w:val="24"/>
-        </w:rPr>
-      </w:pPr>
-      <w:r>
-        <w:rPr>
+          <w:rFonts w:ascii="Times New Roman" w:hAnsi="Times New Roman" w:cs="Times New Roman"/>
+          <w:sz w:val="24"/>
+          <w:szCs w:val="24"/>
+        </w:rPr>
+      </w:pPr>
+      <w:r>
+        <w:rPr>
+          <w:rFonts w:ascii="Times New Roman" w:hAnsi="Times New Roman" w:cs="Times New Roman"/>
           <w:sz w:val="24"/>
           <w:szCs w:val="24"/>
         </w:rPr>
@@ -9484,12 +9528,14 @@
         <w:spacing w:after="160" w:line="259" w:lineRule="auto"/>
         <w:ind w:left="502"/>
         <w:rPr>
-          <w:sz w:val="24"/>
-          <w:szCs w:val="24"/>
-        </w:rPr>
-      </w:pPr>
-      <w:r>
-        <w:rPr>
+          <w:rFonts w:ascii="Times New Roman" w:hAnsi="Times New Roman" w:cs="Times New Roman"/>
+          <w:sz w:val="24"/>
+          <w:szCs w:val="24"/>
+        </w:rPr>
+      </w:pPr>
+      <w:r>
+        <w:rPr>
+          <w:rFonts w:ascii="Times New Roman" w:hAnsi="Times New Roman" w:cs="Times New Roman"/>
           <w:sz w:val="24"/>
           <w:szCs w:val="24"/>
         </w:rPr>
@@ -9506,12 +9552,14 @@
         <w:spacing w:after="160" w:line="259" w:lineRule="auto"/>
         <w:ind w:left="502"/>
         <w:rPr>
-          <w:sz w:val="24"/>
-          <w:szCs w:val="24"/>
-        </w:rPr>
-      </w:pPr>
-      <w:r>
-        <w:rPr>
+          <w:rFonts w:ascii="Times New Roman" w:hAnsi="Times New Roman" w:cs="Times New Roman"/>
+          <w:sz w:val="24"/>
+          <w:szCs w:val="24"/>
+        </w:rPr>
+      </w:pPr>
+      <w:r>
+        <w:rPr>
+          <w:rFonts w:ascii="Times New Roman" w:hAnsi="Times New Roman" w:cs="Times New Roman"/>
           <w:sz w:val="24"/>
           <w:szCs w:val="24"/>
         </w:rPr>
@@ -9528,12 +9576,14 @@
         <w:spacing w:after="160" w:line="259" w:lineRule="auto"/>
         <w:ind w:left="502"/>
         <w:rPr>
-          <w:sz w:val="24"/>
-          <w:szCs w:val="24"/>
-        </w:rPr>
-      </w:pPr>
-      <w:r>
-        <w:rPr>
+          <w:rFonts w:ascii="Times New Roman" w:hAnsi="Times New Roman" w:cs="Times New Roman"/>
+          <w:sz w:val="24"/>
+          <w:szCs w:val="24"/>
+        </w:rPr>
+      </w:pPr>
+      <w:r>
+        <w:rPr>
+          <w:rFonts w:ascii="Times New Roman" w:hAnsi="Times New Roman" w:cs="Times New Roman"/>
           <w:sz w:val="24"/>
           <w:szCs w:val="24"/>
         </w:rPr>
@@ -9550,12 +9600,14 @@
         <w:spacing w:after="160" w:line="259" w:lineRule="auto"/>
         <w:ind w:left="502"/>
         <w:rPr>
-          <w:sz w:val="24"/>
-          <w:szCs w:val="24"/>
-        </w:rPr>
-      </w:pPr>
-      <w:r>
-        <w:rPr>
+          <w:rFonts w:ascii="Times New Roman" w:hAnsi="Times New Roman" w:cs="Times New Roman"/>
+          <w:sz w:val="24"/>
+          <w:szCs w:val="24"/>
+        </w:rPr>
+      </w:pPr>
+      <w:r>
+        <w:rPr>
+          <w:rFonts w:ascii="Times New Roman" w:hAnsi="Times New Roman" w:cs="Times New Roman"/>
           <w:sz w:val="24"/>
           <w:szCs w:val="24"/>
         </w:rPr>
@@ -9572,12 +9624,14 @@
         <w:spacing w:after="160" w:line="259" w:lineRule="auto"/>
         <w:ind w:left="502"/>
         <w:rPr>
-          <w:sz w:val="24"/>
-          <w:szCs w:val="24"/>
-        </w:rPr>
-      </w:pPr>
-      <w:r>
-        <w:rPr>
+          <w:rFonts w:ascii="Times New Roman" w:hAnsi="Times New Roman" w:cs="Times New Roman"/>
+          <w:sz w:val="24"/>
+          <w:szCs w:val="24"/>
+        </w:rPr>
+      </w:pPr>
+      <w:r>
+        <w:rPr>
+          <w:rFonts w:ascii="Times New Roman" w:hAnsi="Times New Roman" w:cs="Times New Roman"/>
           <w:sz w:val="24"/>
           <w:szCs w:val="24"/>
         </w:rPr>
@@ -9594,12 +9648,14 @@
         <w:spacing w:after="160" w:line="259" w:lineRule="auto"/>
         <w:ind w:left="502"/>
         <w:rPr>
-          <w:sz w:val="24"/>
-          <w:szCs w:val="24"/>
-        </w:rPr>
-      </w:pPr>
-      <w:r>
-        <w:rPr>
+          <w:rFonts w:ascii="Times New Roman" w:hAnsi="Times New Roman" w:cs="Times New Roman"/>
+          <w:sz w:val="24"/>
+          <w:szCs w:val="24"/>
+        </w:rPr>
+      </w:pPr>
+      <w:r>
+        <w:rPr>
+          <w:rFonts w:ascii="Times New Roman" w:hAnsi="Times New Roman" w:cs="Times New Roman"/>
           <w:sz w:val="24"/>
           <w:szCs w:val="24"/>
         </w:rPr>
@@ -9616,12 +9672,14 @@
         <w:spacing w:after="160" w:line="259" w:lineRule="auto"/>
         <w:ind w:left="502"/>
         <w:rPr>
-          <w:sz w:val="24"/>
-          <w:szCs w:val="24"/>
-        </w:rPr>
-      </w:pPr>
-      <w:r>
-        <w:rPr>
+          <w:rFonts w:ascii="Times New Roman" w:hAnsi="Times New Roman" w:cs="Times New Roman"/>
+          <w:sz w:val="24"/>
+          <w:szCs w:val="24"/>
+        </w:rPr>
+      </w:pPr>
+      <w:r>
+        <w:rPr>
+          <w:rFonts w:ascii="Times New Roman" w:hAnsi="Times New Roman" w:cs="Times New Roman"/>
           <w:sz w:val="24"/>
           <w:szCs w:val="24"/>
         </w:rPr>
@@ -9638,17 +9696,29 @@
         <w:spacing w:after="160" w:line="259" w:lineRule="auto"/>
         <w:ind w:left="502"/>
         <w:rPr>
-          <w:sz w:val="24"/>
-          <w:szCs w:val="24"/>
-        </w:rPr>
-      </w:pPr>
-      <w:r>
-        <w:rPr>
+          <w:rFonts w:ascii="Times New Roman" w:hAnsi="Times New Roman" w:cs="Times New Roman"/>
+          <w:sz w:val="24"/>
+          <w:szCs w:val="24"/>
+        </w:rPr>
+      </w:pPr>
+      <w:r>
+        <w:rPr>
+          <w:rFonts w:ascii="Times New Roman" w:hAnsi="Times New Roman" w:cs="Times New Roman"/>
           <w:sz w:val="24"/>
           <w:szCs w:val="24"/>
         </w:rPr>
         <w:t xml:space="preserve"> The system should have a list of tours (trips and journeys) with fixed destinations.</w:t>
       </w:r>
+    </w:p>
+    <w:p>
+      <w:pPr>
+        <w:spacing w:after="160" w:line="259" w:lineRule="auto"/>
+        <w:rPr>
+          <w:rFonts w:ascii="Times New Roman" w:hAnsi="Times New Roman" w:cs="Times New Roman"/>
+          <w:sz w:val="24"/>
+          <w:szCs w:val="24"/>
+        </w:rPr>
+      </w:pPr>
     </w:p>
     <w:p>
       <w:pPr>
@@ -10686,7 +10756,17 @@
           <w:u w:val="single"/>
         </w:rPr>
         <w:lastRenderedPageBreak/>
-        <w:t>UML Class Diagram (Condensed)</w:t>
+        <w:t>UML Class Di</w:t>
+      </w:r>
+      <w:r>
+        <w:rPr>
+          <w:rFonts w:ascii="Times New Roman" w:hAnsi="Times New Roman" w:cs="Times New Roman"/>
+          <w:b/>
+          <w:sz w:val="40"/>
+          <w:szCs w:val="40"/>
+          <w:u w:val="single"/>
+        </w:rPr>
+        <w:t>agram (Condensed)</w:t>
       </w:r>
     </w:p>
     <w:p>
@@ -10697,8 +10777,10 @@
         <w:jc w:val="center"/>
         <w:rPr>
           <w:rFonts w:ascii="Times New Roman" w:hAnsi="Times New Roman" w:cs="Times New Roman"/>
-          <w:sz w:val="40"/>
-          <w:szCs w:val="40"/>
+          <w:b/>
+          <w:sz w:val="40"/>
+          <w:szCs w:val="40"/>
+          <w:u w:val="single"/>
         </w:rPr>
       </w:pPr>
     </w:p>
@@ -10710,253 +10792,177 @@
         <w:jc w:val="center"/>
         <w:rPr>
           <w:rFonts w:ascii="Times New Roman" w:hAnsi="Times New Roman" w:cs="Times New Roman"/>
-          <w:sz w:val="40"/>
-          <w:szCs w:val="40"/>
-        </w:rPr>
-      </w:pPr>
-      <w:r>
-        <w:rPr>
-          <w:rFonts w:ascii="Times New Roman" w:hAnsi="Times New Roman" w:cs="Times New Roman"/>
-          <w:sz w:val="40"/>
-          <w:szCs w:val="40"/>
-        </w:rPr>
-        <w:t>Sebastian your job</w:t>
-      </w:r>
-    </w:p>
-    <w:p>
-      <w:pPr>
-        <w:jc w:val="center"/>
-        <w:rPr>
-          <w:rFonts w:ascii="Times New Roman" w:hAnsi="Times New Roman" w:cs="Times New Roman"/>
-          <w:sz w:val="24"/>
-          <w:szCs w:val="24"/>
-          <w:lang w:val="en-GB"/>
-        </w:rPr>
-      </w:pPr>
-    </w:p>
-    <w:p>
-      <w:pPr>
-        <w:jc w:val="center"/>
-        <w:rPr>
-          <w:rFonts w:ascii="Times New Roman" w:hAnsi="Times New Roman" w:cs="Times New Roman"/>
-          <w:sz w:val="24"/>
-          <w:szCs w:val="24"/>
-          <w:lang w:val="en-GB"/>
-        </w:rPr>
-      </w:pPr>
-    </w:p>
-    <w:p>
-      <w:pPr>
-        <w:jc w:val="center"/>
-        <w:rPr>
-          <w:rFonts w:ascii="Times New Roman" w:hAnsi="Times New Roman" w:cs="Times New Roman"/>
-          <w:sz w:val="24"/>
-          <w:szCs w:val="24"/>
-          <w:lang w:val="en-GB"/>
-        </w:rPr>
-      </w:pPr>
-    </w:p>
-    <w:p>
-      <w:pPr>
-        <w:jc w:val="center"/>
-        <w:rPr>
-          <w:rFonts w:ascii="Times New Roman" w:hAnsi="Times New Roman" w:cs="Times New Roman"/>
-          <w:sz w:val="24"/>
-          <w:szCs w:val="24"/>
-          <w:lang w:val="en-GB"/>
-        </w:rPr>
-      </w:pPr>
-    </w:p>
-    <w:p>
-      <w:pPr>
-        <w:jc w:val="center"/>
-        <w:rPr>
-          <w:rFonts w:ascii="Times New Roman" w:hAnsi="Times New Roman" w:cs="Times New Roman"/>
-          <w:sz w:val="24"/>
-          <w:szCs w:val="24"/>
-          <w:lang w:val="en-GB"/>
-        </w:rPr>
-      </w:pPr>
-    </w:p>
-    <w:p>
-      <w:pPr>
-        <w:jc w:val="center"/>
-        <w:rPr>
-          <w:rFonts w:ascii="Times New Roman" w:hAnsi="Times New Roman" w:cs="Times New Roman"/>
-          <w:sz w:val="24"/>
-          <w:szCs w:val="24"/>
-          <w:lang w:val="en-GB"/>
-        </w:rPr>
-      </w:pPr>
-    </w:p>
-    <w:p>
-      <w:pPr>
-        <w:jc w:val="center"/>
-        <w:rPr>
-          <w:rFonts w:ascii="Times New Roman" w:hAnsi="Times New Roman" w:cs="Times New Roman"/>
-          <w:sz w:val="24"/>
-          <w:szCs w:val="24"/>
-          <w:lang w:val="en-GB"/>
-        </w:rPr>
-      </w:pPr>
-    </w:p>
-    <w:p>
-      <w:pPr>
-        <w:jc w:val="center"/>
-        <w:rPr>
-          <w:rFonts w:ascii="Times New Roman" w:hAnsi="Times New Roman" w:cs="Times New Roman"/>
-          <w:sz w:val="24"/>
-          <w:szCs w:val="24"/>
-          <w:lang w:val="en-GB"/>
-        </w:rPr>
-      </w:pPr>
-    </w:p>
-    <w:p>
-      <w:pPr>
-        <w:jc w:val="center"/>
-        <w:rPr>
-          <w:rFonts w:ascii="Times New Roman" w:hAnsi="Times New Roman" w:cs="Times New Roman"/>
-          <w:sz w:val="24"/>
-          <w:szCs w:val="24"/>
-          <w:lang w:val="en-GB"/>
-        </w:rPr>
-      </w:pPr>
-    </w:p>
-    <w:p>
-      <w:pPr>
-        <w:jc w:val="center"/>
-        <w:rPr>
-          <w:rFonts w:ascii="Times New Roman" w:hAnsi="Times New Roman" w:cs="Times New Roman"/>
-          <w:sz w:val="24"/>
-          <w:szCs w:val="24"/>
-          <w:lang w:val="en-GB"/>
-        </w:rPr>
-      </w:pPr>
-    </w:p>
-    <w:p>
-      <w:pPr>
-        <w:jc w:val="center"/>
-        <w:rPr>
-          <w:rFonts w:ascii="Times New Roman" w:hAnsi="Times New Roman" w:cs="Times New Roman"/>
-          <w:sz w:val="24"/>
-          <w:szCs w:val="24"/>
-          <w:lang w:val="en-GB"/>
-        </w:rPr>
-      </w:pPr>
-    </w:p>
-    <w:p>
-      <w:pPr>
-        <w:jc w:val="center"/>
-        <w:rPr>
-          <w:rFonts w:ascii="Times New Roman" w:hAnsi="Times New Roman" w:cs="Times New Roman"/>
-          <w:sz w:val="24"/>
-          <w:szCs w:val="24"/>
-          <w:lang w:val="en-GB"/>
-        </w:rPr>
-      </w:pPr>
-    </w:p>
-    <w:p>
-      <w:pPr>
-        <w:jc w:val="center"/>
-        <w:rPr>
-          <w:rFonts w:ascii="Times New Roman" w:hAnsi="Times New Roman" w:cs="Times New Roman"/>
-          <w:sz w:val="24"/>
-          <w:szCs w:val="24"/>
-          <w:lang w:val="en-GB"/>
-        </w:rPr>
-      </w:pPr>
-    </w:p>
-    <w:p>
-      <w:pPr>
-        <w:jc w:val="center"/>
-        <w:rPr>
-          <w:rFonts w:ascii="Times New Roman" w:hAnsi="Times New Roman" w:cs="Times New Roman"/>
-          <w:sz w:val="24"/>
-          <w:szCs w:val="24"/>
-          <w:lang w:val="en-GB"/>
-        </w:rPr>
-      </w:pPr>
-    </w:p>
-    <w:p>
-      <w:pPr>
-        <w:jc w:val="center"/>
-        <w:rPr>
-          <w:rFonts w:ascii="Times New Roman" w:hAnsi="Times New Roman" w:cs="Times New Roman"/>
-          <w:sz w:val="24"/>
-          <w:szCs w:val="24"/>
-          <w:lang w:val="en-GB"/>
-        </w:rPr>
-      </w:pPr>
-    </w:p>
-    <w:p>
-      <w:pPr>
-        <w:jc w:val="center"/>
-        <w:rPr>
-          <w:rFonts w:ascii="Times New Roman" w:hAnsi="Times New Roman" w:cs="Times New Roman"/>
-          <w:sz w:val="24"/>
-          <w:szCs w:val="24"/>
-          <w:lang w:val="en-GB"/>
-        </w:rPr>
-      </w:pPr>
-    </w:p>
-    <w:p>
-      <w:pPr>
-        <w:jc w:val="center"/>
-        <w:rPr>
-          <w:rFonts w:ascii="Times New Roman" w:hAnsi="Times New Roman" w:cs="Times New Roman"/>
-          <w:sz w:val="24"/>
-          <w:szCs w:val="24"/>
-          <w:lang w:val="en-GB"/>
-        </w:rPr>
-      </w:pPr>
-    </w:p>
-    <w:p>
-      <w:pPr>
-        <w:jc w:val="center"/>
-        <w:rPr>
-          <w:rFonts w:ascii="Times New Roman" w:hAnsi="Times New Roman" w:cs="Times New Roman"/>
-          <w:sz w:val="24"/>
-          <w:szCs w:val="24"/>
-          <w:lang w:val="en-GB"/>
-        </w:rPr>
-      </w:pPr>
-    </w:p>
-    <w:p>
-      <w:pPr>
-        <w:jc w:val="center"/>
-        <w:rPr>
-          <w:rFonts w:ascii="Times New Roman" w:hAnsi="Times New Roman" w:cs="Times New Roman"/>
-          <w:sz w:val="24"/>
-          <w:szCs w:val="24"/>
-          <w:lang w:val="en-GB"/>
-        </w:rPr>
-      </w:pPr>
-    </w:p>
-    <w:p>
-      <w:pPr>
-        <w:jc w:val="center"/>
-        <w:rPr>
-          <w:rFonts w:ascii="Times New Roman" w:hAnsi="Times New Roman" w:cs="Times New Roman"/>
-          <w:sz w:val="24"/>
-          <w:szCs w:val="24"/>
-          <w:lang w:val="en-GB"/>
-        </w:rPr>
-      </w:pPr>
-    </w:p>
-    <w:p>
-      <w:pPr>
-        <w:jc w:val="center"/>
-        <w:rPr>
-          <w:rFonts w:ascii="Times New Roman" w:hAnsi="Times New Roman" w:cs="Times New Roman"/>
-          <w:sz w:val="24"/>
-          <w:szCs w:val="24"/>
-          <w:lang w:val="en-GB"/>
-        </w:rPr>
-      </w:pPr>
-    </w:p>
-    <w:p>
-      <w:pPr>
-        <w:jc w:val="center"/>
+          <w:b/>
+          <w:sz w:val="40"/>
+          <w:szCs w:val="40"/>
+          <w:u w:val="single"/>
+        </w:rPr>
+      </w:pPr>
+    </w:p>
+    <w:p>
+      <w:pPr>
+        <w:pStyle w:val="ListParagraph"/>
+        <w:spacing w:after="160" w:line="259" w:lineRule="auto"/>
+        <w:ind w:left="360"/>
+        <w:jc w:val="center"/>
+        <w:rPr>
+          <w:rFonts w:ascii="Times New Roman" w:hAnsi="Times New Roman" w:cs="Times New Roman"/>
+          <w:b/>
+          <w:sz w:val="40"/>
+          <w:szCs w:val="40"/>
+          <w:u w:val="single"/>
+        </w:rPr>
+      </w:pPr>
+    </w:p>
+    <w:p>
+      <w:pPr>
+        <w:pStyle w:val="ListParagraph"/>
+        <w:spacing w:after="160" w:line="259" w:lineRule="auto"/>
+        <w:ind w:left="360"/>
+        <w:jc w:val="center"/>
+        <w:rPr>
+          <w:rFonts w:ascii="Times New Roman" w:hAnsi="Times New Roman" w:cs="Times New Roman"/>
+          <w:b/>
+          <w:sz w:val="40"/>
+          <w:szCs w:val="40"/>
+          <w:u w:val="single"/>
+        </w:rPr>
+      </w:pPr>
+    </w:p>
+    <w:p>
+      <w:pPr>
+        <w:pStyle w:val="ListParagraph"/>
+        <w:spacing w:after="160" w:line="259" w:lineRule="auto"/>
+        <w:ind w:left="360"/>
+        <w:jc w:val="center"/>
+        <w:rPr>
+          <w:rFonts w:ascii="Times New Roman" w:hAnsi="Times New Roman" w:cs="Times New Roman"/>
+          <w:b/>
+          <w:sz w:val="40"/>
+          <w:szCs w:val="40"/>
+          <w:u w:val="single"/>
+        </w:rPr>
+      </w:pPr>
+    </w:p>
+    <w:p>
+      <w:pPr>
+        <w:pStyle w:val="ListParagraph"/>
+        <w:spacing w:after="160" w:line="259" w:lineRule="auto"/>
+        <w:ind w:left="360"/>
+        <w:jc w:val="center"/>
+        <w:rPr>
+          <w:rFonts w:ascii="Times New Roman" w:hAnsi="Times New Roman" w:cs="Times New Roman"/>
+          <w:b/>
+          <w:sz w:val="40"/>
+          <w:szCs w:val="40"/>
+          <w:u w:val="single"/>
+        </w:rPr>
+      </w:pPr>
+      <w:r>
+        <w:rPr>
+          <w:rFonts w:ascii="Times New Roman" w:hAnsi="Times New Roman" w:cs="Times New Roman"/>
+          <w:sz w:val="40"/>
+          <w:szCs w:val="40"/>
+        </w:rPr>
+        <w:pict>
+          <v:shape id="_x0000_i1032" type="#_x0000_t75" style="width:468pt;height:265.8pt">
+            <v:imagedata r:id="rId21" o:title="condesed"/>
+          </v:shape>
+        </w:pict>
+      </w:r>
+    </w:p>
+    <w:p>
+      <w:pPr>
+        <w:pStyle w:val="ListParagraph"/>
+        <w:spacing w:after="160" w:line="259" w:lineRule="auto"/>
+        <w:ind w:left="360"/>
+        <w:jc w:val="center"/>
+        <w:rPr>
+          <w:rFonts w:ascii="Times New Roman" w:hAnsi="Times New Roman" w:cs="Times New Roman"/>
+          <w:sz w:val="40"/>
+          <w:szCs w:val="40"/>
+        </w:rPr>
+      </w:pPr>
+    </w:p>
+    <w:p>
+      <w:pPr>
+        <w:jc w:val="center"/>
+        <w:rPr>
+          <w:rFonts w:ascii="Times New Roman" w:hAnsi="Times New Roman" w:cs="Times New Roman"/>
+          <w:sz w:val="24"/>
+          <w:szCs w:val="24"/>
+          <w:lang w:val="en-GB"/>
+        </w:rPr>
+      </w:pPr>
+    </w:p>
+    <w:p>
+      <w:pPr>
+        <w:jc w:val="center"/>
+        <w:rPr>
+          <w:rFonts w:ascii="Times New Roman" w:hAnsi="Times New Roman" w:cs="Times New Roman"/>
+          <w:sz w:val="24"/>
+          <w:szCs w:val="24"/>
+          <w:lang w:val="en-GB"/>
+        </w:rPr>
+      </w:pPr>
+    </w:p>
+    <w:p>
+      <w:pPr>
+        <w:jc w:val="center"/>
+        <w:rPr>
+          <w:rFonts w:ascii="Times New Roman" w:hAnsi="Times New Roman" w:cs="Times New Roman"/>
+          <w:sz w:val="24"/>
+          <w:szCs w:val="24"/>
+          <w:lang w:val="en-GB"/>
+        </w:rPr>
+      </w:pPr>
+    </w:p>
+    <w:p>
+      <w:pPr>
+        <w:jc w:val="center"/>
+        <w:rPr>
+          <w:rFonts w:ascii="Times New Roman" w:hAnsi="Times New Roman" w:cs="Times New Roman"/>
+          <w:sz w:val="24"/>
+          <w:szCs w:val="24"/>
+          <w:lang w:val="en-GB"/>
+        </w:rPr>
+      </w:pPr>
+    </w:p>
+    <w:p>
+      <w:pPr>
+        <w:jc w:val="center"/>
+        <w:rPr>
+          <w:rFonts w:ascii="Times New Roman" w:hAnsi="Times New Roman" w:cs="Times New Roman"/>
+          <w:sz w:val="24"/>
+          <w:szCs w:val="24"/>
+          <w:lang w:val="en-GB"/>
+        </w:rPr>
+      </w:pPr>
+    </w:p>
+    <w:p>
+      <w:pPr>
+        <w:jc w:val="center"/>
+        <w:rPr>
+          <w:rFonts w:ascii="Times New Roman" w:hAnsi="Times New Roman" w:cs="Times New Roman"/>
+          <w:sz w:val="24"/>
+          <w:szCs w:val="24"/>
+          <w:lang w:val="en-GB"/>
+        </w:rPr>
+      </w:pPr>
+    </w:p>
+    <w:p>
+      <w:pPr>
+        <w:jc w:val="center"/>
+        <w:rPr>
+          <w:rFonts w:ascii="Times New Roman" w:hAnsi="Times New Roman" w:cs="Times New Roman"/>
+          <w:sz w:val="24"/>
+          <w:szCs w:val="24"/>
+          <w:lang w:val="en-GB"/>
+        </w:rPr>
+      </w:pPr>
+    </w:p>
+    <w:p>
+      <w:pPr>
         <w:rPr>
           <w:rFonts w:ascii="Times New Roman" w:hAnsi="Times New Roman" w:cs="Times New Roman"/>
           <w:sz w:val="24"/>
@@ -11016,213 +11022,734 @@
     </w:p>
     <w:p>
       <w:pPr>
-        <w:jc w:val="center"/>
-        <w:rPr>
-          <w:rFonts w:ascii="Times New Roman" w:hAnsi="Times New Roman" w:cs="Times New Roman"/>
-          <w:b/>
-          <w:sz w:val="40"/>
-          <w:szCs w:val="40"/>
-          <w:u w:val="single"/>
-          <w:lang w:val="en-GB"/>
-        </w:rPr>
-      </w:pPr>
-    </w:p>
-    <w:p>
-      <w:pPr>
-        <w:jc w:val="center"/>
-        <w:rPr>
-          <w:rFonts w:ascii="Times New Roman" w:hAnsi="Times New Roman" w:cs="Times New Roman"/>
-          <w:b/>
-          <w:sz w:val="40"/>
-          <w:szCs w:val="40"/>
-          <w:u w:val="single"/>
-          <w:lang w:val="en-GB"/>
-        </w:rPr>
-      </w:pPr>
-      <w:r>
-        <w:rPr>
-          <w:rFonts w:ascii="Times New Roman" w:hAnsi="Times New Roman" w:cs="Times New Roman"/>
-          <w:b/>
-          <w:sz w:val="40"/>
-          <w:szCs w:val="40"/>
-          <w:u w:val="single"/>
-          <w:lang w:val="en-GB"/>
-        </w:rPr>
-        <w:t>SEBASTIAN YOUR JOB</w:t>
-      </w:r>
-    </w:p>
-    <w:p>
-      <w:pPr>
-        <w:jc w:val="center"/>
-        <w:rPr>
-          <w:rFonts w:ascii="Times New Roman" w:hAnsi="Times New Roman" w:cs="Times New Roman"/>
-          <w:b/>
-          <w:sz w:val="40"/>
-          <w:szCs w:val="40"/>
-          <w:u w:val="single"/>
-          <w:lang w:val="en-GB"/>
-        </w:rPr>
-      </w:pPr>
-    </w:p>
-    <w:p>
-      <w:pPr>
-        <w:jc w:val="center"/>
-        <w:rPr>
-          <w:rFonts w:ascii="Times New Roman" w:hAnsi="Times New Roman" w:cs="Times New Roman"/>
-          <w:b/>
-          <w:sz w:val="40"/>
-          <w:szCs w:val="40"/>
-          <w:u w:val="single"/>
-          <w:lang w:val="en-GB"/>
-        </w:rPr>
-      </w:pPr>
-    </w:p>
-    <w:p>
-      <w:pPr>
-        <w:jc w:val="center"/>
-        <w:rPr>
-          <w:rFonts w:ascii="Times New Roman" w:hAnsi="Times New Roman" w:cs="Times New Roman"/>
-          <w:b/>
-          <w:sz w:val="40"/>
-          <w:szCs w:val="40"/>
-          <w:u w:val="single"/>
-          <w:lang w:val="en-GB"/>
-        </w:rPr>
-      </w:pPr>
-    </w:p>
-    <w:p>
-      <w:pPr>
-        <w:jc w:val="center"/>
-        <w:rPr>
-          <w:rFonts w:ascii="Times New Roman" w:hAnsi="Times New Roman" w:cs="Times New Roman"/>
-          <w:b/>
-          <w:sz w:val="40"/>
-          <w:szCs w:val="40"/>
-          <w:u w:val="single"/>
-          <w:lang w:val="en-GB"/>
-        </w:rPr>
-      </w:pPr>
-    </w:p>
-    <w:p>
-      <w:pPr>
-        <w:jc w:val="center"/>
-        <w:rPr>
-          <w:rFonts w:ascii="Times New Roman" w:hAnsi="Times New Roman" w:cs="Times New Roman"/>
-          <w:b/>
-          <w:sz w:val="40"/>
-          <w:szCs w:val="40"/>
-          <w:u w:val="single"/>
-          <w:lang w:val="en-GB"/>
-        </w:rPr>
-      </w:pPr>
-    </w:p>
-    <w:p>
-      <w:pPr>
-        <w:jc w:val="center"/>
-        <w:rPr>
-          <w:rFonts w:ascii="Times New Roman" w:hAnsi="Times New Roman" w:cs="Times New Roman"/>
-          <w:b/>
-          <w:sz w:val="40"/>
-          <w:szCs w:val="40"/>
-          <w:u w:val="single"/>
-          <w:lang w:val="en-GB"/>
-        </w:rPr>
-      </w:pPr>
-    </w:p>
-    <w:p>
-      <w:pPr>
-        <w:jc w:val="center"/>
-        <w:rPr>
-          <w:rFonts w:ascii="Times New Roman" w:hAnsi="Times New Roman" w:cs="Times New Roman"/>
-          <w:b/>
-          <w:sz w:val="40"/>
-          <w:szCs w:val="40"/>
-          <w:u w:val="single"/>
-          <w:lang w:val="en-GB"/>
-        </w:rPr>
-      </w:pPr>
-    </w:p>
-    <w:p>
-      <w:pPr>
-        <w:jc w:val="center"/>
-        <w:rPr>
-          <w:rFonts w:ascii="Times New Roman" w:hAnsi="Times New Roman" w:cs="Times New Roman"/>
-          <w:b/>
-          <w:sz w:val="40"/>
-          <w:szCs w:val="40"/>
-          <w:u w:val="single"/>
-          <w:lang w:val="en-GB"/>
-        </w:rPr>
-      </w:pPr>
-    </w:p>
-    <w:p>
-      <w:pPr>
-        <w:jc w:val="center"/>
-        <w:rPr>
-          <w:rFonts w:ascii="Times New Roman" w:hAnsi="Times New Roman" w:cs="Times New Roman"/>
-          <w:b/>
-          <w:sz w:val="40"/>
-          <w:szCs w:val="40"/>
-          <w:u w:val="single"/>
-          <w:lang w:val="en-GB"/>
-        </w:rPr>
-      </w:pPr>
-    </w:p>
-    <w:p>
-      <w:pPr>
-        <w:jc w:val="center"/>
-        <w:rPr>
-          <w:rFonts w:ascii="Times New Roman" w:hAnsi="Times New Roman" w:cs="Times New Roman"/>
-          <w:b/>
-          <w:sz w:val="40"/>
-          <w:szCs w:val="40"/>
-          <w:u w:val="single"/>
-          <w:lang w:val="en-GB"/>
-        </w:rPr>
-      </w:pPr>
-    </w:p>
-    <w:p>
-      <w:pPr>
-        <w:jc w:val="center"/>
-        <w:rPr>
-          <w:rFonts w:ascii="Times New Roman" w:hAnsi="Times New Roman" w:cs="Times New Roman"/>
-          <w:b/>
-          <w:sz w:val="40"/>
-          <w:szCs w:val="40"/>
-          <w:u w:val="single"/>
-          <w:lang w:val="en-GB"/>
-        </w:rPr>
-      </w:pPr>
-    </w:p>
-    <w:p>
-      <w:pPr>
-        <w:jc w:val="center"/>
-        <w:rPr>
-          <w:rFonts w:ascii="Times New Roman" w:hAnsi="Times New Roman" w:cs="Times New Roman"/>
-          <w:b/>
-          <w:sz w:val="40"/>
-          <w:szCs w:val="40"/>
-          <w:u w:val="single"/>
-          <w:lang w:val="en-GB"/>
-        </w:rPr>
-      </w:pPr>
-    </w:p>
-    <w:p>
-      <w:pPr>
-        <w:jc w:val="center"/>
-        <w:rPr>
-          <w:rFonts w:ascii="Times New Roman" w:hAnsi="Times New Roman" w:cs="Times New Roman"/>
-          <w:b/>
-          <w:sz w:val="40"/>
-          <w:szCs w:val="40"/>
-          <w:u w:val="single"/>
-          <w:lang w:val="en-GB"/>
-        </w:rPr>
-      </w:pPr>
-    </w:p>
-    <w:p>
-      <w:pPr>
-        <w:jc w:val="center"/>
+        <w:rPr>
+          <w:rFonts w:ascii="Times New Roman" w:hAnsi="Times New Roman" w:cs="Times New Roman"/>
+          <w:sz w:val="24"/>
+          <w:szCs w:val="24"/>
+        </w:rPr>
+      </w:pPr>
+      <w:r>
+        <w:rPr>
+          <w:rFonts w:ascii="Times New Roman" w:hAnsi="Times New Roman" w:cs="Times New Roman"/>
+          <w:noProof/>
+          <w:sz w:val="24"/>
+          <w:szCs w:val="24"/>
+        </w:rPr>
+        <w:drawing>
+          <wp:inline distT="0" distB="0" distL="0" distR="0">
+            <wp:extent cx="6210300" cy="1417320"/>
+            <wp:effectExtent l="19050" t="0" r="0" b="0"/>
+            <wp:docPr id="119" name="Picture 119" descr="C:\Users\Sebastian\AppData\Local\Microsoft\Windows\INetCache\Content.Word\person.jpg"/>
+            <wp:cNvGraphicFramePr>
+              <a:graphicFrameLocks xmlns:a="http://schemas.openxmlformats.org/drawingml/2006/main" noChangeAspect="1"/>
+            </wp:cNvGraphicFramePr>
+            <a:graphic xmlns:a="http://schemas.openxmlformats.org/drawingml/2006/main">
+              <a:graphicData uri="http://schemas.openxmlformats.org/drawingml/2006/picture">
+                <pic:pic xmlns:pic="http://schemas.openxmlformats.org/drawingml/2006/picture">
+                  <pic:nvPicPr>
+                    <pic:cNvPr id="0" name="Picture 119" descr="C:\Users\Sebastian\AppData\Local\Microsoft\Windows\INetCache\Content.Word\person.jpg"/>
+                    <pic:cNvPicPr>
+                      <a:picLocks noChangeAspect="1" noChangeArrowheads="1"/>
+                    </pic:cNvPicPr>
+                  </pic:nvPicPr>
+                  <pic:blipFill>
+                    <a:blip r:embed="rId22"/>
+                    <a:srcRect/>
+                    <a:stretch>
+                      <a:fillRect/>
+                    </a:stretch>
+                  </pic:blipFill>
+                  <pic:spPr bwMode="auto">
+                    <a:xfrm>
+                      <a:off x="0" y="0"/>
+                      <a:ext cx="6210300" cy="1417320"/>
+                    </a:xfrm>
+                    <a:prstGeom prst="rect">
+                      <a:avLst/>
+                    </a:prstGeom>
+                    <a:noFill/>
+                    <a:ln w="9525">
+                      <a:noFill/>
+                      <a:miter lim="800000"/>
+                      <a:headEnd/>
+                      <a:tailEnd/>
+                    </a:ln>
+                  </pic:spPr>
+                </pic:pic>
+              </a:graphicData>
+            </a:graphic>
+          </wp:inline>
+        </w:drawing>
+      </w:r>
+    </w:p>
+    <w:p>
+      <w:pPr>
+        <w:ind w:firstLine="720"/>
+        <w:rPr>
+          <w:rFonts w:ascii="Times New Roman" w:hAnsi="Times New Roman" w:cs="Times New Roman"/>
+          <w:sz w:val="24"/>
+          <w:szCs w:val="24"/>
+        </w:rPr>
+      </w:pPr>
+      <w:r>
+        <w:rPr>
+          <w:rFonts w:ascii="Times New Roman" w:hAnsi="Times New Roman" w:cs="Times New Roman"/>
+          <w:sz w:val="24"/>
+          <w:szCs w:val="24"/>
+        </w:rPr>
+        <w:t>The Person class is the class inherited by three classes (Chauffeur, Customer and Passenger). It contains only one instance variable of type String (name) and has a constructor that sets that instance variable with a getter and a setter.</w:t>
+      </w:r>
+    </w:p>
+    <w:p>
+      <w:pPr>
+        <w:rPr>
+          <w:rFonts w:ascii="Times New Roman" w:hAnsi="Times New Roman" w:cs="Times New Roman"/>
+          <w:sz w:val="24"/>
+          <w:szCs w:val="24"/>
+        </w:rPr>
+      </w:pPr>
+    </w:p>
+    <w:p>
+      <w:pPr>
+        <w:rPr>
+          <w:rFonts w:ascii="Times New Roman" w:hAnsi="Times New Roman" w:cs="Times New Roman"/>
+          <w:sz w:val="24"/>
+          <w:szCs w:val="24"/>
+        </w:rPr>
+      </w:pPr>
+    </w:p>
+    <w:p>
+      <w:pPr>
+        <w:jc w:val="center"/>
+        <w:rPr>
+          <w:rFonts w:ascii="Times New Roman" w:hAnsi="Times New Roman" w:cs="Times New Roman"/>
+          <w:sz w:val="24"/>
+          <w:szCs w:val="24"/>
+        </w:rPr>
+      </w:pPr>
+      <w:r>
+        <w:rPr>
+          <w:rFonts w:ascii="Times New Roman" w:hAnsi="Times New Roman" w:cs="Times New Roman"/>
+          <w:noProof/>
+          <w:sz w:val="24"/>
+          <w:szCs w:val="24"/>
+        </w:rPr>
+        <w:drawing>
+          <wp:inline distT="0" distB="0" distL="0" distR="0">
+            <wp:extent cx="4549140" cy="2346960"/>
+            <wp:effectExtent l="19050" t="0" r="3810" b="0"/>
+            <wp:docPr id="123" name="Picture 123" descr="C:\Users\Sebastian\AppData\Local\Microsoft\Windows\INetCache\Content.Word\Chauffeur.jpg"/>
+            <wp:cNvGraphicFramePr>
+              <a:graphicFrameLocks xmlns:a="http://schemas.openxmlformats.org/drawingml/2006/main" noChangeAspect="1"/>
+            </wp:cNvGraphicFramePr>
+            <a:graphic xmlns:a="http://schemas.openxmlformats.org/drawingml/2006/main">
+              <a:graphicData uri="http://schemas.openxmlformats.org/drawingml/2006/picture">
+                <pic:pic xmlns:pic="http://schemas.openxmlformats.org/drawingml/2006/picture">
+                  <pic:nvPicPr>
+                    <pic:cNvPr id="0" name="Picture 123" descr="C:\Users\Sebastian\AppData\Local\Microsoft\Windows\INetCache\Content.Word\Chauffeur.jpg"/>
+                    <pic:cNvPicPr>
+                      <a:picLocks noChangeAspect="1" noChangeArrowheads="1"/>
+                    </pic:cNvPicPr>
+                  </pic:nvPicPr>
+                  <pic:blipFill>
+                    <a:blip r:embed="rId23"/>
+                    <a:srcRect/>
+                    <a:stretch>
+                      <a:fillRect/>
+                    </a:stretch>
+                  </pic:blipFill>
+                  <pic:spPr bwMode="auto">
+                    <a:xfrm>
+                      <a:off x="0" y="0"/>
+                      <a:ext cx="4549140" cy="2346960"/>
+                    </a:xfrm>
+                    <a:prstGeom prst="rect">
+                      <a:avLst/>
+                    </a:prstGeom>
+                    <a:noFill/>
+                    <a:ln w="9525">
+                      <a:noFill/>
+                      <a:miter lim="800000"/>
+                      <a:headEnd/>
+                      <a:tailEnd/>
+                    </a:ln>
+                  </pic:spPr>
+                </pic:pic>
+              </a:graphicData>
+            </a:graphic>
+          </wp:inline>
+        </w:drawing>
+      </w:r>
+    </w:p>
+    <w:p>
+      <w:pPr>
+        <w:ind w:firstLine="720"/>
+        <w:rPr>
+          <w:rFonts w:ascii="Times New Roman" w:hAnsi="Times New Roman" w:cs="Times New Roman"/>
+          <w:sz w:val="24"/>
+          <w:szCs w:val="24"/>
+        </w:rPr>
+      </w:pPr>
+      <w:r>
+        <w:rPr>
+          <w:rFonts w:ascii="Times New Roman" w:hAnsi="Times New Roman" w:cs="Times New Roman"/>
+          <w:sz w:val="24"/>
+          <w:szCs w:val="24"/>
+        </w:rPr>
+        <w:t>The Chauffeur class contains as instance variables: name (String), phoneNumber (String), employmentType (String), preferences (String), schedule (ArrayList of MyDate objects) and id (Integer). The constructor takes all instance variables as arguments apart from ‘schedule’ which will be populated when the chauffeur is assigned to a tour. Apart from this method there are setters and getters for the instance variables and also a ‘toString()’ method and an ‘equals()’ method.</w:t>
+      </w:r>
+    </w:p>
+    <w:p>
+      <w:pPr>
+        <w:rPr>
+          <w:rFonts w:ascii="Times New Roman" w:hAnsi="Times New Roman" w:cs="Times New Roman"/>
+          <w:sz w:val="24"/>
+          <w:szCs w:val="24"/>
+        </w:rPr>
+      </w:pPr>
+    </w:p>
+    <w:p>
+      <w:pPr>
+        <w:rPr>
+          <w:rFonts w:ascii="Times New Roman" w:hAnsi="Times New Roman" w:cs="Times New Roman"/>
+          <w:sz w:val="24"/>
+          <w:szCs w:val="24"/>
+        </w:rPr>
+      </w:pPr>
+    </w:p>
+    <w:p>
+      <w:pPr>
+        <w:rPr>
+          <w:rFonts w:ascii="Times New Roman" w:hAnsi="Times New Roman" w:cs="Times New Roman"/>
+          <w:sz w:val="24"/>
+          <w:szCs w:val="24"/>
+        </w:rPr>
+      </w:pPr>
+    </w:p>
+    <w:p>
+      <w:pPr>
+        <w:jc w:val="center"/>
+        <w:rPr>
+          <w:rFonts w:ascii="Times New Roman" w:hAnsi="Times New Roman" w:cs="Times New Roman"/>
+          <w:sz w:val="24"/>
+          <w:szCs w:val="24"/>
+        </w:rPr>
+      </w:pPr>
+    </w:p>
+    <w:p>
+      <w:pPr>
+        <w:jc w:val="center"/>
+        <w:rPr>
+          <w:rFonts w:ascii="Times New Roman" w:hAnsi="Times New Roman" w:cs="Times New Roman"/>
+          <w:sz w:val="24"/>
+          <w:szCs w:val="24"/>
+        </w:rPr>
+      </w:pPr>
+    </w:p>
+    <w:p>
+      <w:pPr>
+        <w:jc w:val="center"/>
+        <w:rPr>
+          <w:rFonts w:ascii="Times New Roman" w:hAnsi="Times New Roman" w:cs="Times New Roman"/>
+          <w:sz w:val="24"/>
+          <w:szCs w:val="24"/>
+        </w:rPr>
+      </w:pPr>
+      <w:r>
+        <w:rPr>
+          <w:rFonts w:ascii="Times New Roman" w:hAnsi="Times New Roman" w:cs="Times New Roman"/>
+          <w:noProof/>
+          <w:sz w:val="24"/>
+          <w:szCs w:val="24"/>
+        </w:rPr>
+        <w:drawing>
+          <wp:inline distT="0" distB="0" distL="0" distR="0">
+            <wp:extent cx="2362200" cy="1356360"/>
+            <wp:effectExtent l="19050" t="0" r="0" b="0"/>
+            <wp:docPr id="120" name="Picture 120" descr="C:\Users\Sebastian\AppData\Local\Microsoft\Windows\INetCache\Content.Word\Passenger.jpg"/>
+            <wp:cNvGraphicFramePr>
+              <a:graphicFrameLocks xmlns:a="http://schemas.openxmlformats.org/drawingml/2006/main" noChangeAspect="1"/>
+            </wp:cNvGraphicFramePr>
+            <a:graphic xmlns:a="http://schemas.openxmlformats.org/drawingml/2006/main">
+              <a:graphicData uri="http://schemas.openxmlformats.org/drawingml/2006/picture">
+                <pic:pic xmlns:pic="http://schemas.openxmlformats.org/drawingml/2006/picture">
+                  <pic:nvPicPr>
+                    <pic:cNvPr id="0" name="Picture 120" descr="C:\Users\Sebastian\AppData\Local\Microsoft\Windows\INetCache\Content.Word\Passenger.jpg"/>
+                    <pic:cNvPicPr>
+                      <a:picLocks noChangeAspect="1" noChangeArrowheads="1"/>
+                    </pic:cNvPicPr>
+                  </pic:nvPicPr>
+                  <pic:blipFill>
+                    <a:blip r:embed="rId24"/>
+                    <a:srcRect/>
+                    <a:stretch>
+                      <a:fillRect/>
+                    </a:stretch>
+                  </pic:blipFill>
+                  <pic:spPr bwMode="auto">
+                    <a:xfrm>
+                      <a:off x="0" y="0"/>
+                      <a:ext cx="2362200" cy="1356360"/>
+                    </a:xfrm>
+                    <a:prstGeom prst="rect">
+                      <a:avLst/>
+                    </a:prstGeom>
+                    <a:noFill/>
+                    <a:ln w="9525">
+                      <a:noFill/>
+                      <a:miter lim="800000"/>
+                      <a:headEnd/>
+                      <a:tailEnd/>
+                    </a:ln>
+                  </pic:spPr>
+                </pic:pic>
+              </a:graphicData>
+            </a:graphic>
+          </wp:inline>
+        </w:drawing>
+      </w:r>
+    </w:p>
+    <w:p>
+      <w:pPr>
+        <w:ind w:firstLine="720"/>
+        <w:rPr>
+          <w:rFonts w:ascii="Times New Roman" w:hAnsi="Times New Roman" w:cs="Times New Roman"/>
+          <w:sz w:val="24"/>
+          <w:szCs w:val="24"/>
+        </w:rPr>
+      </w:pPr>
+      <w:r>
+        <w:rPr>
+          <w:rFonts w:ascii="Times New Roman" w:hAnsi="Times New Roman" w:cs="Times New Roman"/>
+          <w:sz w:val="24"/>
+          <w:szCs w:val="24"/>
+        </w:rPr>
+        <w:t>The Passenger class contains three instance variables: name (of type String), address (of type String) and age (of type Integer). The constructor sets these two instance variables. The class also contains setters and getters for the instance variables and also has ‘toString()’ and ‘equals()’ methods.</w:t>
+      </w:r>
+    </w:p>
+    <w:p>
+      <w:pPr>
+        <w:rPr>
+          <w:rFonts w:ascii="Times New Roman" w:hAnsi="Times New Roman" w:cs="Times New Roman"/>
+          <w:sz w:val="24"/>
+          <w:szCs w:val="24"/>
+        </w:rPr>
+      </w:pPr>
+    </w:p>
+    <w:p>
+      <w:pPr>
+        <w:rPr>
+          <w:rFonts w:ascii="Times New Roman" w:hAnsi="Times New Roman" w:cs="Times New Roman"/>
+          <w:sz w:val="24"/>
+          <w:szCs w:val="24"/>
+        </w:rPr>
+      </w:pPr>
+    </w:p>
+    <w:p>
+      <w:pPr>
+        <w:jc w:val="center"/>
+        <w:rPr>
+          <w:rFonts w:ascii="Times New Roman" w:hAnsi="Times New Roman" w:cs="Times New Roman"/>
+          <w:sz w:val="24"/>
+          <w:szCs w:val="24"/>
+        </w:rPr>
+      </w:pPr>
+      <w:r>
+        <w:rPr>
+          <w:rFonts w:ascii="Times New Roman" w:hAnsi="Times New Roman" w:cs="Times New Roman"/>
+          <w:noProof/>
+          <w:sz w:val="24"/>
+          <w:szCs w:val="24"/>
+        </w:rPr>
+        <w:drawing>
+          <wp:inline distT="0" distB="0" distL="0" distR="0">
+            <wp:extent cx="3528060" cy="2377440"/>
+            <wp:effectExtent l="19050" t="0" r="0" b="0"/>
+            <wp:docPr id="121" name="Picture 121" descr="C:\Users\Sebastian\AppData\Local\Microsoft\Windows\INetCache\Content.Word\Customer.jpg"/>
+            <wp:cNvGraphicFramePr>
+              <a:graphicFrameLocks xmlns:a="http://schemas.openxmlformats.org/drawingml/2006/main" noChangeAspect="1"/>
+            </wp:cNvGraphicFramePr>
+            <a:graphic xmlns:a="http://schemas.openxmlformats.org/drawingml/2006/main">
+              <a:graphicData uri="http://schemas.openxmlformats.org/drawingml/2006/picture">
+                <pic:pic xmlns:pic="http://schemas.openxmlformats.org/drawingml/2006/picture">
+                  <pic:nvPicPr>
+                    <pic:cNvPr id="0" name="Picture 121" descr="C:\Users\Sebastian\AppData\Local\Microsoft\Windows\INetCache\Content.Word\Customer.jpg"/>
+                    <pic:cNvPicPr>
+                      <a:picLocks noChangeAspect="1" noChangeArrowheads="1"/>
+                    </pic:cNvPicPr>
+                  </pic:nvPicPr>
+                  <pic:blipFill>
+                    <a:blip r:embed="rId25"/>
+                    <a:srcRect/>
+                    <a:stretch>
+                      <a:fillRect/>
+                    </a:stretch>
+                  </pic:blipFill>
+                  <pic:spPr bwMode="auto">
+                    <a:xfrm>
+                      <a:off x="0" y="0"/>
+                      <a:ext cx="3528060" cy="2377440"/>
+                    </a:xfrm>
+                    <a:prstGeom prst="rect">
+                      <a:avLst/>
+                    </a:prstGeom>
+                    <a:noFill/>
+                    <a:ln w="9525">
+                      <a:noFill/>
+                      <a:miter lim="800000"/>
+                      <a:headEnd/>
+                      <a:tailEnd/>
+                    </a:ln>
+                  </pic:spPr>
+                </pic:pic>
+              </a:graphicData>
+            </a:graphic>
+          </wp:inline>
+        </w:drawing>
+      </w:r>
+    </w:p>
+    <w:p>
+      <w:pPr>
+        <w:ind w:firstLine="720"/>
+        <w:rPr>
+          <w:rFonts w:ascii="Times New Roman" w:hAnsi="Times New Roman" w:cs="Times New Roman"/>
+          <w:sz w:val="24"/>
+          <w:szCs w:val="24"/>
+        </w:rPr>
+      </w:pPr>
+      <w:r>
+        <w:rPr>
+          <w:rFonts w:ascii="Times New Roman" w:hAnsi="Times New Roman" w:cs="Times New Roman"/>
+          <w:sz w:val="24"/>
+          <w:szCs w:val="24"/>
+        </w:rPr>
+        <w:t>The Customer class contains six instance variables, four of type String (name, address, phoneNumber and email) and two of type Integer (numberOfBookings and moneySpent). The last two instance variables are used to store how many reservations a customer has made in the past and how much did he pay in total in order to offer him a discount. The constructor sets only the address, phoneNumber and email variables. There are setters and getters for all instance variables and also a ‘toString()’ method.</w:t>
+      </w:r>
+    </w:p>
+    <w:p>
+      <w:pPr>
+        <w:rPr>
+          <w:rFonts w:ascii="Times New Roman" w:hAnsi="Times New Roman" w:cs="Times New Roman"/>
+          <w:sz w:val="24"/>
+          <w:szCs w:val="24"/>
+        </w:rPr>
+      </w:pPr>
+    </w:p>
+    <w:p>
+      <w:pPr>
+        <w:rPr>
+          <w:rFonts w:ascii="Times New Roman" w:hAnsi="Times New Roman" w:cs="Times New Roman"/>
+          <w:sz w:val="24"/>
+          <w:szCs w:val="24"/>
+        </w:rPr>
+      </w:pPr>
+    </w:p>
+    <w:p>
+      <w:pPr>
+        <w:rPr>
+          <w:rFonts w:ascii="Times New Roman" w:hAnsi="Times New Roman" w:cs="Times New Roman"/>
+          <w:sz w:val="24"/>
+          <w:szCs w:val="24"/>
+        </w:rPr>
+      </w:pPr>
+    </w:p>
+    <w:p>
+      <w:pPr>
+        <w:rPr>
+          <w:rFonts w:ascii="Times New Roman" w:hAnsi="Times New Roman" w:cs="Times New Roman"/>
+          <w:sz w:val="24"/>
+          <w:szCs w:val="24"/>
+        </w:rPr>
+      </w:pPr>
+    </w:p>
+    <w:p>
+      <w:pPr>
+        <w:jc w:val="center"/>
+        <w:rPr>
+          <w:rFonts w:ascii="Times New Roman" w:hAnsi="Times New Roman" w:cs="Times New Roman"/>
+          <w:sz w:val="24"/>
+          <w:szCs w:val="24"/>
+        </w:rPr>
+      </w:pPr>
+      <w:r>
+        <w:rPr>
+          <w:rFonts w:ascii="Times New Roman" w:hAnsi="Times New Roman" w:cs="Times New Roman"/>
+          <w:noProof/>
+          <w:sz w:val="24"/>
+          <w:szCs w:val="24"/>
+        </w:rPr>
+        <w:drawing>
+          <wp:inline distT="0" distB="0" distL="0" distR="0">
+            <wp:extent cx="5524500" cy="2712720"/>
+            <wp:effectExtent l="19050" t="0" r="0" b="0"/>
+            <wp:docPr id="122" name="Picture 122" descr="C:\Users\Sebastian\AppData\Local\Microsoft\Windows\INetCache\Content.Word\reservation.jpg"/>
+            <wp:cNvGraphicFramePr>
+              <a:graphicFrameLocks xmlns:a="http://schemas.openxmlformats.org/drawingml/2006/main" noChangeAspect="1"/>
+            </wp:cNvGraphicFramePr>
+            <a:graphic xmlns:a="http://schemas.openxmlformats.org/drawingml/2006/main">
+              <a:graphicData uri="http://schemas.openxmlformats.org/drawingml/2006/picture">
+                <pic:pic xmlns:pic="http://schemas.openxmlformats.org/drawingml/2006/picture">
+                  <pic:nvPicPr>
+                    <pic:cNvPr id="0" name="Picture 122" descr="C:\Users\Sebastian\AppData\Local\Microsoft\Windows\INetCache\Content.Word\reservation.jpg"/>
+                    <pic:cNvPicPr>
+                      <a:picLocks noChangeAspect="1" noChangeArrowheads="1"/>
+                    </pic:cNvPicPr>
+                  </pic:nvPicPr>
+                  <pic:blipFill>
+                    <a:blip r:embed="rId26"/>
+                    <a:srcRect/>
+                    <a:stretch>
+                      <a:fillRect/>
+                    </a:stretch>
+                  </pic:blipFill>
+                  <pic:spPr bwMode="auto">
+                    <a:xfrm>
+                      <a:off x="0" y="0"/>
+                      <a:ext cx="5524500" cy="2712720"/>
+                    </a:xfrm>
+                    <a:prstGeom prst="rect">
+                      <a:avLst/>
+                    </a:prstGeom>
+                    <a:noFill/>
+                    <a:ln w="9525">
+                      <a:noFill/>
+                      <a:miter lim="800000"/>
+                      <a:headEnd/>
+                      <a:tailEnd/>
+                    </a:ln>
+                  </pic:spPr>
+                </pic:pic>
+              </a:graphicData>
+            </a:graphic>
+          </wp:inline>
+        </w:drawing>
+      </w:r>
+    </w:p>
+    <w:p>
+      <w:pPr>
+        <w:jc w:val="center"/>
+        <w:rPr>
+          <w:rFonts w:ascii="Times New Roman" w:hAnsi="Times New Roman" w:cs="Times New Roman"/>
+          <w:sz w:val="24"/>
+          <w:szCs w:val="24"/>
+        </w:rPr>
+      </w:pPr>
+    </w:p>
+    <w:p>
+      <w:pPr>
+        <w:jc w:val="center"/>
+        <w:rPr>
+          <w:rFonts w:ascii="Times New Roman" w:hAnsi="Times New Roman" w:cs="Times New Roman"/>
+          <w:sz w:val="24"/>
+          <w:szCs w:val="24"/>
+        </w:rPr>
+      </w:pPr>
+    </w:p>
+    <w:p>
+      <w:pPr>
+        <w:jc w:val="center"/>
+        <w:rPr>
+          <w:rFonts w:ascii="Times New Roman" w:hAnsi="Times New Roman" w:cs="Times New Roman"/>
+          <w:sz w:val="24"/>
+          <w:szCs w:val="24"/>
+        </w:rPr>
+      </w:pPr>
+    </w:p>
+    <w:p>
+      <w:pPr>
+        <w:ind w:firstLine="720"/>
+        <w:rPr>
+          <w:rFonts w:ascii="Times New Roman" w:hAnsi="Times New Roman" w:cs="Times New Roman"/>
+          <w:sz w:val="24"/>
+          <w:szCs w:val="24"/>
+        </w:rPr>
+      </w:pPr>
+      <w:r>
+        <w:rPr>
+          <w:rFonts w:ascii="Times New Roman" w:hAnsi="Times New Roman" w:cs="Times New Roman"/>
+          <w:sz w:val="24"/>
+          <w:szCs w:val="24"/>
+        </w:rPr>
+        <w:t>The Reservation class has association relations with the following classes: Chauffeur, Customer, Passenger and Tour. This class has seven instance variables: customer (of type Customer), passengers (ArrayList of type Passenger), tour (of type Tour),  type,price,seats (all of type Integer) and preferences (of type String). The constructor sets all instance variables and also increases the number of bookings of the customer and the money he spent on all past reservations. Apart from this there are setters, getters, ‘toString()’ and ‘equals()’ methods. The variable type refers to what type of reservation it is (when type is equal to 1 then it’s a reservation for a trip or journey and if the type is 2 it’s a reservation for bus-and-chauffeur service.</w:t>
+      </w:r>
+    </w:p>
+    <w:p>
+      <w:pPr>
+        <w:rPr>
+          <w:rFonts w:ascii="Times New Roman" w:hAnsi="Times New Roman" w:cs="Times New Roman"/>
+          <w:sz w:val="24"/>
+          <w:szCs w:val="24"/>
+        </w:rPr>
+      </w:pPr>
+    </w:p>
+    <w:p>
+      <w:pPr>
+        <w:rPr>
+          <w:rFonts w:ascii="Times New Roman" w:hAnsi="Times New Roman" w:cs="Times New Roman"/>
+          <w:sz w:val="24"/>
+          <w:szCs w:val="24"/>
+        </w:rPr>
+      </w:pPr>
+    </w:p>
+    <w:p>
+      <w:pPr>
+        <w:rPr>
+          <w:rFonts w:ascii="Times New Roman" w:hAnsi="Times New Roman" w:cs="Times New Roman"/>
+          <w:sz w:val="24"/>
+          <w:szCs w:val="24"/>
+        </w:rPr>
+      </w:pPr>
+    </w:p>
+    <w:p>
+      <w:pPr>
+        <w:rPr>
+          <w:rFonts w:ascii="Times New Roman" w:hAnsi="Times New Roman" w:cs="Times New Roman"/>
+          <w:sz w:val="24"/>
+          <w:szCs w:val="24"/>
+        </w:rPr>
+      </w:pPr>
+    </w:p>
+    <w:p>
+      <w:pPr>
+        <w:rPr>
+          <w:rFonts w:ascii="Times New Roman" w:hAnsi="Times New Roman" w:cs="Times New Roman"/>
+          <w:sz w:val="24"/>
+          <w:szCs w:val="24"/>
+        </w:rPr>
+      </w:pPr>
+    </w:p>
+    <w:p>
+      <w:pPr>
+        <w:rPr>
+          <w:rFonts w:ascii="Times New Roman" w:hAnsi="Times New Roman" w:cs="Times New Roman"/>
+          <w:sz w:val="24"/>
+          <w:szCs w:val="24"/>
+        </w:rPr>
+      </w:pPr>
+    </w:p>
+    <w:p>
+      <w:pPr>
+        <w:rPr>
+          <w:rFonts w:ascii="Times New Roman" w:hAnsi="Times New Roman" w:cs="Times New Roman"/>
+          <w:sz w:val="24"/>
+          <w:szCs w:val="24"/>
+        </w:rPr>
+      </w:pPr>
+    </w:p>
+    <w:p>
+      <w:pPr>
+        <w:jc w:val="center"/>
+        <w:rPr>
+          <w:rFonts w:ascii="Times New Roman" w:hAnsi="Times New Roman" w:cs="Times New Roman"/>
+          <w:sz w:val="24"/>
+          <w:szCs w:val="24"/>
+        </w:rPr>
+      </w:pPr>
+      <w:r>
+        <w:rPr>
+          <w:rFonts w:ascii="Times New Roman" w:hAnsi="Times New Roman" w:cs="Times New Roman"/>
+          <w:noProof/>
+          <w:sz w:val="24"/>
+          <w:szCs w:val="24"/>
+        </w:rPr>
+        <w:drawing>
+          <wp:inline distT="0" distB="0" distL="0" distR="0">
+            <wp:extent cx="3931920" cy="4091940"/>
+            <wp:effectExtent l="19050" t="0" r="0" b="0"/>
+            <wp:docPr id="124" name="Picture 124" descr="C:\Users\Sebastian\AppData\Local\Microsoft\Windows\INetCache\Content.Word\gui.jpg"/>
+            <wp:cNvGraphicFramePr>
+              <a:graphicFrameLocks xmlns:a="http://schemas.openxmlformats.org/drawingml/2006/main" noChangeAspect="1"/>
+            </wp:cNvGraphicFramePr>
+            <a:graphic xmlns:a="http://schemas.openxmlformats.org/drawingml/2006/main">
+              <a:graphicData uri="http://schemas.openxmlformats.org/drawingml/2006/picture">
+                <pic:pic xmlns:pic="http://schemas.openxmlformats.org/drawingml/2006/picture">
+                  <pic:nvPicPr>
+                    <pic:cNvPr id="0" name="Picture 124" descr="C:\Users\Sebastian\AppData\Local\Microsoft\Windows\INetCache\Content.Word\gui.jpg"/>
+                    <pic:cNvPicPr>
+                      <a:picLocks noChangeAspect="1" noChangeArrowheads="1"/>
+                    </pic:cNvPicPr>
+                  </pic:nvPicPr>
+                  <pic:blipFill>
+                    <a:blip r:embed="rId27"/>
+                    <a:srcRect/>
+                    <a:stretch>
+                      <a:fillRect/>
+                    </a:stretch>
+                  </pic:blipFill>
+                  <pic:spPr bwMode="auto">
+                    <a:xfrm>
+                      <a:off x="0" y="0"/>
+                      <a:ext cx="3931920" cy="4091940"/>
+                    </a:xfrm>
+                    <a:prstGeom prst="rect">
+                      <a:avLst/>
+                    </a:prstGeom>
+                    <a:noFill/>
+                    <a:ln w="9525">
+                      <a:noFill/>
+                      <a:miter lim="800000"/>
+                      <a:headEnd/>
+                      <a:tailEnd/>
+                    </a:ln>
+                  </pic:spPr>
+                </pic:pic>
+              </a:graphicData>
+            </a:graphic>
+          </wp:inline>
+        </w:drawing>
+      </w:r>
+    </w:p>
+    <w:p>
+      <w:pPr>
+        <w:jc w:val="center"/>
+        <w:rPr>
+          <w:rFonts w:ascii="Times New Roman" w:hAnsi="Times New Roman" w:cs="Times New Roman"/>
+          <w:sz w:val="24"/>
+          <w:szCs w:val="24"/>
+        </w:rPr>
+      </w:pPr>
+    </w:p>
+    <w:p>
+      <w:pPr>
+        <w:jc w:val="center"/>
+        <w:rPr>
+          <w:rFonts w:ascii="Times New Roman" w:hAnsi="Times New Roman" w:cs="Times New Roman"/>
+          <w:sz w:val="24"/>
+          <w:szCs w:val="24"/>
+        </w:rPr>
+      </w:pPr>
+    </w:p>
+    <w:p>
+      <w:pPr>
+        <w:rPr>
+          <w:rFonts w:ascii="Times New Roman" w:hAnsi="Times New Roman" w:cs="Times New Roman"/>
+          <w:sz w:val="24"/>
+          <w:szCs w:val="24"/>
+        </w:rPr>
+      </w:pPr>
+      <w:r>
+        <w:rPr>
+          <w:rFonts w:ascii="Times New Roman" w:hAnsi="Times New Roman" w:cs="Times New Roman"/>
+          <w:sz w:val="24"/>
+          <w:szCs w:val="24"/>
+        </w:rPr>
+        <w:t>The GUI class is the main class from where the program is started. It has association relation with two classes (Data and BusList). The GUI class contains the GUI and all the functionality for it. It loads and saves all the data about tours, customers, reservations, chauffeurs and passengers using the Data class and also loads and saves the busses information using the BusList class (LoadData and SaveData methods).</w:t>
+      </w:r>
+    </w:p>
+    <w:p>
+      <w:pPr>
+        <w:rPr>
+          <w:rFonts w:ascii="Times New Roman" w:hAnsi="Times New Roman" w:cs="Times New Roman"/>
+          <w:b/>
+          <w:sz w:val="40"/>
+          <w:szCs w:val="40"/>
+          <w:u w:val="single"/>
+          <w:lang w:val="en-GB"/>
+        </w:rPr>
+      </w:pPr>
+    </w:p>
+    <w:p>
+      <w:pPr>
         <w:rPr>
           <w:rFonts w:ascii="Times New Roman" w:hAnsi="Times New Roman" w:cs="Times New Roman"/>
           <w:b/>
@@ -11637,7 +12164,7 @@
                     </pic:cNvPicPr>
                   </pic:nvPicPr>
                   <pic:blipFill>
-                    <a:blip r:embed="rId21"/>
+                    <a:blip r:embed="rId28"/>
                     <a:srcRect/>
                     <a:stretch>
                       <a:fillRect/>
@@ -11761,7 +12288,7 @@
                     </pic:cNvPicPr>
                   </pic:nvPicPr>
                   <pic:blipFill>
-                    <a:blip r:embed="rId22"/>
+                    <a:blip r:embed="rId29"/>
                     <a:srcRect/>
                     <a:stretch>
                       <a:fillRect/>
@@ -11923,7 +12450,7 @@
                     </pic:cNvPicPr>
                   </pic:nvPicPr>
                   <pic:blipFill>
-                    <a:blip r:embed="rId23"/>
+                    <a:blip r:embed="rId30"/>
                     <a:srcRect/>
                     <a:stretch>
                       <a:fillRect/>
@@ -12028,7 +12555,7 @@
                     </pic:cNvPicPr>
                   </pic:nvPicPr>
                   <pic:blipFill>
-                    <a:blip r:embed="rId24"/>
+                    <a:blip r:embed="rId31"/>
                     <a:srcRect/>
                     <a:stretch>
                       <a:fillRect/>
@@ -12133,7 +12660,7 @@
                     </pic:cNvPicPr>
                   </pic:nvPicPr>
                   <pic:blipFill>
-                    <a:blip r:embed="rId25"/>
+                    <a:blip r:embed="rId32"/>
                     <a:srcRect/>
                     <a:stretch>
                       <a:fillRect/>
@@ -12248,7 +12775,7 @@
                     </pic:cNvPicPr>
                   </pic:nvPicPr>
                   <pic:blipFill>
-                    <a:blip r:embed="rId26"/>
+                    <a:blip r:embed="rId33"/>
                     <a:srcRect/>
                     <a:stretch>
                       <a:fillRect/>
@@ -12363,7 +12890,7 @@
                     </pic:cNvPicPr>
                   </pic:nvPicPr>
                   <pic:blipFill>
-                    <a:blip r:embed="rId27"/>
+                    <a:blip r:embed="rId34"/>
                     <a:srcRect/>
                     <a:stretch>
                       <a:fillRect/>
@@ -12489,7 +13016,7 @@
                     </pic:cNvPicPr>
                   </pic:nvPicPr>
                   <pic:blipFill>
-                    <a:blip r:embed="rId28"/>
+                    <a:blip r:embed="rId35"/>
                     <a:srcRect/>
                     <a:stretch>
                       <a:fillRect/>
@@ -12614,7 +13141,7 @@
                     </pic:cNvPicPr>
                   </pic:nvPicPr>
                   <pic:blipFill>
-                    <a:blip r:embed="rId29"/>
+                    <a:blip r:embed="rId36"/>
                     <a:srcRect/>
                     <a:stretch>
                       <a:fillRect/>
@@ -12789,7 +13316,7 @@
                     </pic:cNvPicPr>
                   </pic:nvPicPr>
                   <pic:blipFill>
-                    <a:blip r:embed="rId30"/>
+                    <a:blip r:embed="rId37"/>
                     <a:srcRect/>
                     <a:stretch>
                       <a:fillRect/>
@@ -13163,7 +13690,7 @@
       <w:tblPr>
         <w:tblStyle w:val="TableGrid"/>
         <w:tblW w:w="9624" w:type="dxa"/>
-        <w:tblLook w:val="04A0" w:firstRow="1" w:lastRow="0" w:firstColumn="1" w:lastColumn="0" w:noHBand="0" w:noVBand="1"/>
+        <w:tblLook w:val="04A0"/>
       </w:tblPr>
       <w:tblGrid>
         <w:gridCol w:w="7825"/>
@@ -14290,7 +14817,7 @@
           <w:insideH w:val="single" w:sz="4" w:space="0" w:color="auto"/>
           <w:insideV w:val="single" w:sz="4" w:space="0" w:color="auto"/>
         </w:tblBorders>
-        <w:tblLook w:val="0000" w:firstRow="0" w:lastRow="0" w:firstColumn="0" w:lastColumn="0" w:noHBand="0" w:noVBand="0"/>
+        <w:tblLook w:val="0000"/>
       </w:tblPr>
       <w:tblGrid>
         <w:gridCol w:w="1136"/>
@@ -14335,7 +14862,7 @@
                 <w:szCs w:val="24"/>
               </w:rPr>
             </w:pPr>
-            <w:hyperlink r:id="rId31" w:history="1">
+            <w:hyperlink r:id="rId38" w:history="1">
               <w:r>
                 <w:rPr>
                   <w:rStyle w:val="Hyperlink"/>
@@ -14388,7 +14915,7 @@
                 <w:szCs w:val="24"/>
               </w:rPr>
             </w:pPr>
-            <w:hyperlink r:id="rId32" w:history="1">
+            <w:hyperlink r:id="rId39" w:history="1">
               <w:r>
                 <w:rPr>
                   <w:rStyle w:val="Hyperlink"/>
@@ -14441,7 +14968,7 @@
                 <w:szCs w:val="24"/>
               </w:rPr>
             </w:pPr>
-            <w:hyperlink r:id="rId33" w:history="1">
+            <w:hyperlink r:id="rId40" w:history="1">
               <w:r>
                 <w:rPr>
                   <w:rStyle w:val="Hyperlink"/>
@@ -14494,7 +15021,7 @@
                 <w:szCs w:val="24"/>
               </w:rPr>
             </w:pPr>
-            <w:hyperlink r:id="rId34" w:history="1">
+            <w:hyperlink r:id="rId41" w:history="1">
               <w:r>
                 <w:rPr>
                   <w:rStyle w:val="Hyperlink"/>
@@ -14547,7 +15074,7 @@
                 <w:szCs w:val="24"/>
               </w:rPr>
             </w:pPr>
-            <w:hyperlink r:id="rId35" w:history="1">
+            <w:hyperlink r:id="rId42" w:history="1">
               <w:r>
                 <w:rPr>
                   <w:rStyle w:val="Hyperlink"/>
@@ -14566,7 +15093,7 @@
               </w:rPr>
               <w:br/>
             </w:r>
-            <w:hyperlink r:id="rId36" w:history="1">
+            <w:hyperlink r:id="rId43" w:history="1">
               <w:r>
                 <w:rPr>
                   <w:rStyle w:val="Hyperlink"/>
@@ -14610,8 +15137,8 @@
 </file>
 
 <file path=word/endnotes.xml><?xml version="1.0" encoding="utf-8"?>
-<w:endnotes xmlns:wpc="http://schemas.microsoft.com/office/word/2010/wordprocessingCanvas" xmlns:cx="http://schemas.microsoft.com/office/drawing/2014/chartex" xmlns:cx1="http://schemas.microsoft.com/office/drawing/2015/9/8/chartex" xmlns:cx2="http://schemas.microsoft.com/office/drawing/2015/10/21/chartex" xmlns:cx3="http://schemas.microsoft.com/office/drawing/2016/5/9/chartex" xmlns:cx4="http://schemas.microsoft.com/office/drawing/2016/5/10/chartex" xmlns:cx5="http://schemas.microsoft.com/office/drawing/2016/5/11/chartex" xmlns:mc="http://schemas.openxmlformats.org/markup-compatibility/2006" xmlns:o="urn:schemas-microsoft-com:office:office" xmlns:r="http://schemas.openxmlformats.org/officeDocument/2006/relationships" xmlns:m="http://schemas.openxmlformats.org/officeDocument/2006/math" xmlns:v="urn:schemas-microsoft-com:vml" xmlns:wp14="http://schemas.microsoft.com/office/word/2010/wordprocessingDrawing" xmlns:wp="http://schemas.openxmlformats.org/drawingml/2006/wordprocessingDrawing" xmlns:w10="urn:schemas-microsoft-com:office:word" xmlns:w="http://schemas.openxmlformats.org/wordprocessingml/2006/main" xmlns:w14="http://schemas.microsoft.com/office/word/2010/wordml" xmlns:w15="http://schemas.microsoft.com/office/word/2012/wordml" xmlns:w16se="http://schemas.microsoft.com/office/word/2015/wordml/symex" xmlns:wpg="http://schemas.microsoft.com/office/word/2010/wordprocessingGroup" xmlns:wpi="http://schemas.microsoft.com/office/word/2010/wordprocessingInk" xmlns:wne="http://schemas.microsoft.com/office/word/2006/wordml" xmlns:wps="http://schemas.microsoft.com/office/word/2010/wordprocessingShape" mc:Ignorable="w14 w15 w16se wp14">
-  <w:endnote w:type="separator" w:id="-1">
+<w:endnotes xmlns:ve="http://schemas.openxmlformats.org/markup-compatibility/2006" xmlns:o="urn:schemas-microsoft-com:office:office" xmlns:r="http://schemas.openxmlformats.org/officeDocument/2006/relationships" xmlns:m="http://schemas.openxmlformats.org/officeDocument/2006/math" xmlns:v="urn:schemas-microsoft-com:vml" xmlns:wp="http://schemas.openxmlformats.org/drawingml/2006/wordprocessingDrawing" xmlns:w10="urn:schemas-microsoft-com:office:word" xmlns:w="http://schemas.openxmlformats.org/wordprocessingml/2006/main" xmlns:wne="http://schemas.microsoft.com/office/word/2006/wordml">
+  <w:endnote w:type="separator" w:id="0">
     <w:p>
       <w:pPr>
         <w:spacing w:after="0" w:line="240" w:lineRule="auto"/>
@@ -14621,7 +15148,7 @@
       </w:r>
     </w:p>
   </w:endnote>
-  <w:endnote w:type="continuationSeparator" w:id="0">
+  <w:endnote w:type="continuationSeparator" w:id="1">
     <w:p>
       <w:pPr>
         <w:spacing w:after="0" w:line="240" w:lineRule="auto"/>
@@ -14635,8 +15162,8 @@
 </file>
 
 <file path=word/footnotes.xml><?xml version="1.0" encoding="utf-8"?>
-<w:footnotes xmlns:wpc="http://schemas.microsoft.com/office/word/2010/wordprocessingCanvas" xmlns:cx="http://schemas.microsoft.com/office/drawing/2014/chartex" xmlns:cx1="http://schemas.microsoft.com/office/drawing/2015/9/8/chartex" xmlns:cx2="http://schemas.microsoft.com/office/drawing/2015/10/21/chartex" xmlns:cx3="http://schemas.microsoft.com/office/drawing/2016/5/9/chartex" xmlns:cx4="http://schemas.microsoft.com/office/drawing/2016/5/10/chartex" xmlns:cx5="http://schemas.microsoft.com/office/drawing/2016/5/11/chartex" xmlns:mc="http://schemas.openxmlformats.org/markup-compatibility/2006" xmlns:o="urn:schemas-microsoft-com:office:office" xmlns:r="http://schemas.openxmlformats.org/officeDocument/2006/relationships" xmlns:m="http://schemas.openxmlformats.org/officeDocument/2006/math" xmlns:v="urn:schemas-microsoft-com:vml" xmlns:wp14="http://schemas.microsoft.com/office/word/2010/wordprocessingDrawing" xmlns:wp="http://schemas.openxmlformats.org/drawingml/2006/wordprocessingDrawing" xmlns:w10="urn:schemas-microsoft-com:office:word" xmlns:w="http://schemas.openxmlformats.org/wordprocessingml/2006/main" xmlns:w14="http://schemas.microsoft.com/office/word/2010/wordml" xmlns:w15="http://schemas.microsoft.com/office/word/2012/wordml" xmlns:w16se="http://schemas.microsoft.com/office/word/2015/wordml/symex" xmlns:wpg="http://schemas.microsoft.com/office/word/2010/wordprocessingGroup" xmlns:wpi="http://schemas.microsoft.com/office/word/2010/wordprocessingInk" xmlns:wne="http://schemas.microsoft.com/office/word/2006/wordml" xmlns:wps="http://schemas.microsoft.com/office/word/2010/wordprocessingShape" mc:Ignorable="w14 w15 w16se wp14">
-  <w:footnote w:type="separator" w:id="-1">
+<w:footnotes xmlns:ve="http://schemas.openxmlformats.org/markup-compatibility/2006" xmlns:o="urn:schemas-microsoft-com:office:office" xmlns:r="http://schemas.openxmlformats.org/officeDocument/2006/relationships" xmlns:m="http://schemas.openxmlformats.org/officeDocument/2006/math" xmlns:v="urn:schemas-microsoft-com:vml" xmlns:wp="http://schemas.openxmlformats.org/drawingml/2006/wordprocessingDrawing" xmlns:w10="urn:schemas-microsoft-com:office:word" xmlns:w="http://schemas.openxmlformats.org/wordprocessingml/2006/main" xmlns:wne="http://schemas.microsoft.com/office/word/2006/wordml">
+  <w:footnote w:type="separator" w:id="0">
     <w:p>
       <w:pPr>
         <w:spacing w:after="0" w:line="240" w:lineRule="auto"/>
@@ -14646,7 +15173,7 @@
       </w:r>
     </w:p>
   </w:footnote>
-  <w:footnote w:type="continuationSeparator" w:id="0">
+  <w:footnote w:type="continuationSeparator" w:id="1">
     <w:p>
       <w:pPr>
         <w:spacing w:after="0" w:line="240" w:lineRule="auto"/>
@@ -14660,8 +15187,8 @@
 </file>
 
 <file path=word/numbering.xml><?xml version="1.0" encoding="utf-8"?>
-<w:numbering xmlns:wpc="http://schemas.microsoft.com/office/word/2010/wordprocessingCanvas" xmlns:cx="http://schemas.microsoft.com/office/drawing/2014/chartex" xmlns:cx1="http://schemas.microsoft.com/office/drawing/2015/9/8/chartex" xmlns:cx2="http://schemas.microsoft.com/office/drawing/2015/10/21/chartex" xmlns:cx3="http://schemas.microsoft.com/office/drawing/2016/5/9/chartex" xmlns:cx4="http://schemas.microsoft.com/office/drawing/2016/5/10/chartex" xmlns:cx5="http://schemas.microsoft.com/office/drawing/2016/5/11/chartex" xmlns:mc="http://schemas.openxmlformats.org/markup-compatibility/2006" xmlns:o="urn:schemas-microsoft-com:office:office" xmlns:r="http://schemas.openxmlformats.org/officeDocument/2006/relationships" xmlns:m="http://schemas.openxmlformats.org/officeDocument/2006/math" xmlns:v="urn:schemas-microsoft-com:vml" xmlns:wp14="http://schemas.microsoft.com/office/word/2010/wordprocessingDrawing" xmlns:wp="http://schemas.openxmlformats.org/drawingml/2006/wordprocessingDrawing" xmlns:w10="urn:schemas-microsoft-com:office:word" xmlns:w="http://schemas.openxmlformats.org/wordprocessingml/2006/main" xmlns:w14="http://schemas.microsoft.com/office/word/2010/wordml" xmlns:w15="http://schemas.microsoft.com/office/word/2012/wordml" xmlns:w16se="http://schemas.microsoft.com/office/word/2015/wordml/symex" xmlns:wpg="http://schemas.microsoft.com/office/word/2010/wordprocessingGroup" xmlns:wpi="http://schemas.microsoft.com/office/word/2010/wordprocessingInk" xmlns:wne="http://schemas.microsoft.com/office/word/2006/wordml" xmlns:wps="http://schemas.microsoft.com/office/word/2010/wordprocessingShape" mc:Ignorable="w14 w15 w16se wp14">
-  <w:abstractNum w:abstractNumId="0" w15:restartNumberingAfterBreak="0">
+<w:numbering xmlns:ve="http://schemas.openxmlformats.org/markup-compatibility/2006" xmlns:o="urn:schemas-microsoft-com:office:office" xmlns:r="http://schemas.openxmlformats.org/officeDocument/2006/relationships" xmlns:m="http://schemas.openxmlformats.org/officeDocument/2006/math" xmlns:v="urn:schemas-microsoft-com:vml" xmlns:wp="http://schemas.openxmlformats.org/drawingml/2006/wordprocessingDrawing" xmlns:w10="urn:schemas-microsoft-com:office:word" xmlns:w="http://schemas.openxmlformats.org/wordprocessingml/2006/main" xmlns:wne="http://schemas.microsoft.com/office/word/2006/wordml">
+  <w:abstractNum w:abstractNumId="0">
     <w:nsid w:val="0B3053E1"/>
     <w:multiLevelType w:val="hybridMultilevel"/>
     <w:tmpl w:val="E3F85270"/>
@@ -14773,7 +15300,7 @@
       </w:rPr>
     </w:lvl>
   </w:abstractNum>
-  <w:abstractNum w:abstractNumId="1" w15:restartNumberingAfterBreak="0">
+  <w:abstractNum w:abstractNumId="1">
     <w:nsid w:val="0BD771D4"/>
     <w:multiLevelType w:val="hybridMultilevel"/>
     <w:tmpl w:val="91167898"/>
@@ -14862,7 +15389,7 @@
       </w:pPr>
     </w:lvl>
   </w:abstractNum>
-  <w:abstractNum w:abstractNumId="2" w15:restartNumberingAfterBreak="0">
+  <w:abstractNum w:abstractNumId="2">
     <w:nsid w:val="123245ED"/>
     <w:multiLevelType w:val="hybridMultilevel"/>
     <w:tmpl w:val="B6A20982"/>
@@ -14948,7 +15475,7 @@
       </w:pPr>
     </w:lvl>
   </w:abstractNum>
-  <w:abstractNum w:abstractNumId="3" w15:restartNumberingAfterBreak="0">
+  <w:abstractNum w:abstractNumId="3">
     <w:nsid w:val="67F56BE4"/>
     <w:multiLevelType w:val="hybridMultilevel"/>
     <w:tmpl w:val="91C82364"/>
@@ -15077,7 +15604,7 @@
 </file>
 
 <file path=word/styles.xml><?xml version="1.0" encoding="utf-8"?>
-<w:styles xmlns:mc="http://schemas.openxmlformats.org/markup-compatibility/2006" xmlns:r="http://schemas.openxmlformats.org/officeDocument/2006/relationships" xmlns:w="http://schemas.openxmlformats.org/wordprocessingml/2006/main" xmlns:w14="http://schemas.microsoft.com/office/word/2010/wordml" xmlns:w15="http://schemas.microsoft.com/office/word/2012/wordml" xmlns:w16se="http://schemas.microsoft.com/office/word/2015/wordml/symex" mc:Ignorable="w14 w15 w16se">
+<w:styles xmlns:r="http://schemas.openxmlformats.org/officeDocument/2006/relationships" xmlns:w="http://schemas.openxmlformats.org/wordprocessingml/2006/main">
   <w:docDefaults>
     <w:rPrDefault>
       <w:rPr>
@@ -15093,381 +15620,144 @@
       </w:pPr>
     </w:pPrDefault>
   </w:docDefaults>
-  <w:latentStyles w:defLockedState="0" w:defUIPriority="99" w:defSemiHidden="0" w:defUnhideWhenUsed="0" w:defQFormat="0" w:count="374">
-    <w:lsdException w:name="Normal" w:uiPriority="0" w:qFormat="1"/>
-    <w:lsdException w:name="heading 1" w:uiPriority="9" w:qFormat="1"/>
-    <w:lsdException w:name="heading 2" w:semiHidden="1" w:uiPriority="9" w:unhideWhenUsed="1" w:qFormat="1"/>
-    <w:lsdException w:name="heading 3" w:semiHidden="1" w:uiPriority="9" w:unhideWhenUsed="1" w:qFormat="1"/>
-    <w:lsdException w:name="heading 4" w:semiHidden="1" w:uiPriority="9" w:unhideWhenUsed="1" w:qFormat="1"/>
-    <w:lsdException w:name="heading 5" w:semiHidden="1" w:uiPriority="9" w:unhideWhenUsed="1" w:qFormat="1"/>
-    <w:lsdException w:name="heading 6" w:semiHidden="1" w:uiPriority="9" w:unhideWhenUsed="1" w:qFormat="1"/>
-    <w:lsdException w:name="heading 7" w:semiHidden="1" w:uiPriority="9" w:unhideWhenUsed="1" w:qFormat="1"/>
-    <w:lsdException w:name="heading 8" w:semiHidden="1" w:uiPriority="9" w:unhideWhenUsed="1" w:qFormat="1"/>
-    <w:lsdException w:name="heading 9" w:semiHidden="1" w:uiPriority="9" w:unhideWhenUsed="1" w:qFormat="1"/>
-    <w:lsdException w:name="index 1" w:semiHidden="1" w:unhideWhenUsed="1"/>
-    <w:lsdException w:name="index 2" w:semiHidden="1" w:unhideWhenUsed="1"/>
-    <w:lsdException w:name="index 3" w:semiHidden="1" w:unhideWhenUsed="1"/>
-    <w:lsdException w:name="index 4" w:semiHidden="1" w:unhideWhenUsed="1"/>
-    <w:lsdException w:name="index 5" w:semiHidden="1" w:unhideWhenUsed="1"/>
-    <w:lsdException w:name="index 6" w:semiHidden="1" w:unhideWhenUsed="1"/>
-    <w:lsdException w:name="index 7" w:semiHidden="1" w:unhideWhenUsed="1"/>
-    <w:lsdException w:name="index 8" w:semiHidden="1" w:unhideWhenUsed="1"/>
-    <w:lsdException w:name="index 9" w:semiHidden="1" w:unhideWhenUsed="1"/>
-    <w:lsdException w:name="toc 1" w:semiHidden="1" w:uiPriority="39" w:unhideWhenUsed="1"/>
-    <w:lsdException w:name="toc 2" w:semiHidden="1" w:uiPriority="39" w:unhideWhenUsed="1"/>
-    <w:lsdException w:name="toc 3" w:semiHidden="1" w:uiPriority="39" w:unhideWhenUsed="1"/>
-    <w:lsdException w:name="toc 4" w:semiHidden="1" w:uiPriority="39" w:unhideWhenUsed="1"/>
-    <w:lsdException w:name="toc 5" w:semiHidden="1" w:uiPriority="39" w:unhideWhenUsed="1"/>
-    <w:lsdException w:name="toc 6" w:semiHidden="1" w:uiPriority="39" w:unhideWhenUsed="1"/>
-    <w:lsdException w:name="toc 7" w:semiHidden="1" w:uiPriority="39" w:unhideWhenUsed="1"/>
-    <w:lsdException w:name="toc 8" w:semiHidden="1" w:uiPriority="39" w:unhideWhenUsed="1"/>
-    <w:lsdException w:name="toc 9" w:semiHidden="1" w:uiPriority="39" w:unhideWhenUsed="1"/>
-    <w:lsdException w:name="Normal Indent" w:semiHidden="1" w:unhideWhenUsed="1"/>
-    <w:lsdException w:name="footnote text" w:semiHidden="1" w:unhideWhenUsed="1"/>
-    <w:lsdException w:name="annotation text" w:semiHidden="1" w:unhideWhenUsed="1"/>
-    <w:lsdException w:name="header" w:semiHidden="1" w:unhideWhenUsed="1"/>
-    <w:lsdException w:name="footer" w:semiHidden="1" w:unhideWhenUsed="1"/>
-    <w:lsdException w:name="index heading" w:semiHidden="1" w:unhideWhenUsed="1"/>
-    <w:lsdException w:name="caption" w:semiHidden="1" w:uiPriority="35" w:unhideWhenUsed="1" w:qFormat="1"/>
-    <w:lsdException w:name="table of figures" w:semiHidden="1" w:unhideWhenUsed="1"/>
-    <w:lsdException w:name="envelope address" w:semiHidden="1" w:unhideWhenUsed="1"/>
-    <w:lsdException w:name="envelope return" w:semiHidden="1" w:unhideWhenUsed="1"/>
-    <w:lsdException w:name="footnote reference" w:semiHidden="1" w:unhideWhenUsed="1"/>
-    <w:lsdException w:name="annotation reference" w:semiHidden="1" w:unhideWhenUsed="1"/>
-    <w:lsdException w:name="line number" w:semiHidden="1" w:unhideWhenUsed="1"/>
-    <w:lsdException w:name="page number" w:semiHidden="1" w:unhideWhenUsed="1"/>
-    <w:lsdException w:name="endnote reference" w:semiHidden="1" w:unhideWhenUsed="1"/>
-    <w:lsdException w:name="endnote text" w:semiHidden="1" w:unhideWhenUsed="1"/>
-    <w:lsdException w:name="table of authorities" w:semiHidden="1" w:unhideWhenUsed="1"/>
-    <w:lsdException w:name="macro" w:semiHidden="1" w:unhideWhenUsed="1"/>
-    <w:lsdException w:name="toa heading" w:semiHidden="1" w:unhideWhenUsed="1"/>
-    <w:lsdException w:name="List" w:semiHidden="1" w:unhideWhenUsed="1"/>
-    <w:lsdException w:name="List Bullet" w:semiHidden="1" w:unhideWhenUsed="1"/>
-    <w:lsdException w:name="List Number" w:semiHidden="1" w:unhideWhenUsed="1"/>
-    <w:lsdException w:name="List 2" w:semiHidden="1" w:unhideWhenUsed="1"/>
-    <w:lsdException w:name="List 3" w:semiHidden="1" w:unhideWhenUsed="1"/>
-    <w:lsdException w:name="List 4" w:semiHidden="1" w:unhideWhenUsed="1"/>
-    <w:lsdException w:name="List 5" w:semiHidden="1" w:unhideWhenUsed="1"/>
-    <w:lsdException w:name="List Bullet 2" w:semiHidden="1" w:unhideWhenUsed="1"/>
-    <w:lsdException w:name="List Bullet 3" w:semiHidden="1" w:unhideWhenUsed="1"/>
-    <w:lsdException w:name="List Bullet 4" w:semiHidden="1" w:unhideWhenUsed="1"/>
-    <w:lsdException w:name="List Bullet 5" w:semiHidden="1" w:unhideWhenUsed="1"/>
-    <w:lsdException w:name="List Number 2" w:semiHidden="1" w:unhideWhenUsed="1"/>
-    <w:lsdException w:name="List Number 3" w:semiHidden="1" w:unhideWhenUsed="1"/>
-    <w:lsdException w:name="List Number 4" w:semiHidden="1" w:unhideWhenUsed="1"/>
-    <w:lsdException w:name="List Number 5" w:semiHidden="1" w:unhideWhenUsed="1"/>
-    <w:lsdException w:name="Title" w:uiPriority="10" w:qFormat="1"/>
-    <w:lsdException w:name="Closing" w:semiHidden="1" w:unhideWhenUsed="1"/>
-    <w:lsdException w:name="Signature" w:semiHidden="1" w:unhideWhenUsed="1"/>
-    <w:lsdException w:name="Default Paragraph Font" w:semiHidden="1" w:uiPriority="1" w:unhideWhenUsed="1"/>
-    <w:lsdException w:name="Body Text" w:semiHidden="1" w:unhideWhenUsed="1"/>
-    <w:lsdException w:name="Body Text Indent" w:semiHidden="1" w:unhideWhenUsed="1"/>
-    <w:lsdException w:name="List Continue" w:semiHidden="1" w:unhideWhenUsed="1"/>
-    <w:lsdException w:name="List Continue 2" w:semiHidden="1" w:unhideWhenUsed="1"/>
-    <w:lsdException w:name="List Continue 3" w:semiHidden="1" w:unhideWhenUsed="1"/>
-    <w:lsdException w:name="List Continue 4" w:semiHidden="1" w:unhideWhenUsed="1"/>
-    <w:lsdException w:name="List Continue 5" w:semiHidden="1" w:unhideWhenUsed="1"/>
-    <w:lsdException w:name="Message Header" w:semiHidden="1" w:unhideWhenUsed="1"/>
-    <w:lsdException w:name="Subtitle" w:uiPriority="11" w:qFormat="1"/>
-    <w:lsdException w:name="Salutation" w:semiHidden="1" w:unhideWhenUsed="1"/>
-    <w:lsdException w:name="Date" w:semiHidden="1" w:unhideWhenUsed="1"/>
-    <w:lsdException w:name="Body Text First Indent" w:semiHidden="1" w:unhideWhenUsed="1"/>
-    <w:lsdException w:name="Body Text First Indent 2" w:semiHidden="1" w:unhideWhenUsed="1"/>
-    <w:lsdException w:name="Note Heading" w:semiHidden="1" w:unhideWhenUsed="1"/>
-    <w:lsdException w:name="Body Text 2" w:semiHidden="1" w:unhideWhenUsed="1"/>
-    <w:lsdException w:name="Body Text 3" w:semiHidden="1" w:unhideWhenUsed="1"/>
-    <w:lsdException w:name="Body Text Indent 2" w:semiHidden="1" w:unhideWhenUsed="1"/>
-    <w:lsdException w:name="Body Text Indent 3" w:semiHidden="1" w:unhideWhenUsed="1"/>
-    <w:lsdException w:name="Block Text" w:semiHidden="1" w:unhideWhenUsed="1"/>
-    <w:lsdException w:name="Hyperlink" w:semiHidden="1" w:unhideWhenUsed="1"/>
-    <w:lsdException w:name="FollowedHyperlink" w:semiHidden="1" w:unhideWhenUsed="1"/>
-    <w:lsdException w:name="Strong" w:uiPriority="22" w:qFormat="1"/>
-    <w:lsdException w:name="Emphasis" w:uiPriority="20" w:qFormat="1"/>
-    <w:lsdException w:name="Document Map" w:semiHidden="1" w:unhideWhenUsed="1"/>
-    <w:lsdException w:name="Plain Text" w:semiHidden="1" w:unhideWhenUsed="1"/>
-    <w:lsdException w:name="E-mail Signature" w:semiHidden="1" w:unhideWhenUsed="1"/>
-    <w:lsdException w:name="HTML Top of Form" w:semiHidden="1" w:unhideWhenUsed="1"/>
-    <w:lsdException w:name="HTML Bottom of Form" w:semiHidden="1" w:unhideWhenUsed="1"/>
-    <w:lsdException w:name="Normal (Web)" w:semiHidden="1" w:unhideWhenUsed="1"/>
-    <w:lsdException w:name="HTML Acronym" w:semiHidden="1" w:unhideWhenUsed="1"/>
-    <w:lsdException w:name="HTML Address" w:semiHidden="1" w:unhideWhenUsed="1"/>
-    <w:lsdException w:name="HTML Cite" w:semiHidden="1" w:unhideWhenUsed="1"/>
-    <w:lsdException w:name="HTML Code" w:semiHidden="1" w:unhideWhenUsed="1"/>
-    <w:lsdException w:name="HTML Definition" w:semiHidden="1" w:unhideWhenUsed="1"/>
-    <w:lsdException w:name="HTML Keyboard" w:semiHidden="1" w:unhideWhenUsed="1"/>
-    <w:lsdException w:name="HTML Preformatted" w:semiHidden="1" w:unhideWhenUsed="1"/>
-    <w:lsdException w:name="HTML Sample" w:semiHidden="1" w:unhideWhenUsed="1"/>
-    <w:lsdException w:name="HTML Typewriter" w:semiHidden="1" w:unhideWhenUsed="1"/>
-    <w:lsdException w:name="HTML Variable" w:semiHidden="1" w:unhideWhenUsed="1"/>
-    <w:lsdException w:name="Normal Table" w:semiHidden="1" w:unhideWhenUsed="1"/>
-    <w:lsdException w:name="annotation subject" w:semiHidden="1" w:unhideWhenUsed="1"/>
-    <w:lsdException w:name="No List" w:semiHidden="1" w:unhideWhenUsed="1"/>
-    <w:lsdException w:name="Outline List 1" w:semiHidden="1" w:unhideWhenUsed="1"/>
-    <w:lsdException w:name="Outline List 2" w:semiHidden="1" w:unhideWhenUsed="1"/>
-    <w:lsdException w:name="Outline List 3" w:semiHidden="1" w:unhideWhenUsed="1"/>
-    <w:lsdException w:name="Table Simple 1" w:semiHidden="1" w:unhideWhenUsed="1"/>
-    <w:lsdException w:name="Table Simple 2" w:semiHidden="1" w:unhideWhenUsed="1"/>
-    <w:lsdException w:name="Table Simple 3" w:semiHidden="1" w:unhideWhenUsed="1"/>
-    <w:lsdException w:name="Table Classic 1" w:semiHidden="1" w:unhideWhenUsed="1"/>
-    <w:lsdException w:name="Table Classic 2" w:semiHidden="1" w:unhideWhenUsed="1"/>
-    <w:lsdException w:name="Table Classic 3" w:semiHidden="1" w:unhideWhenUsed="1"/>
-    <w:lsdException w:name="Table Classic 4" w:semiHidden="1" w:unhideWhenUsed="1"/>
-    <w:lsdException w:name="Table Colorful 1" w:semiHidden="1" w:unhideWhenUsed="1"/>
-    <w:lsdException w:name="Table Colorful 2" w:semiHidden="1" w:unhideWhenUsed="1"/>
-    <w:lsdException w:name="Table Colorful 3" w:semiHidden="1" w:unhideWhenUsed="1"/>
-    <w:lsdException w:name="Table Columns 1" w:semiHidden="1" w:unhideWhenUsed="1"/>
-    <w:lsdException w:name="Table Columns 2" w:semiHidden="1" w:unhideWhenUsed="1"/>
-    <w:lsdException w:name="Table Columns 3" w:semiHidden="1" w:unhideWhenUsed="1"/>
-    <w:lsdException w:name="Table Columns 4" w:semiHidden="1" w:unhideWhenUsed="1"/>
-    <w:lsdException w:name="Table Columns 5" w:semiHidden="1" w:unhideWhenUsed="1"/>
-    <w:lsdException w:name="Table Grid 1" w:semiHidden="1" w:unhideWhenUsed="1"/>
-    <w:lsdException w:name="Table Grid 2" w:semiHidden="1" w:unhideWhenUsed="1"/>
-    <w:lsdException w:name="Table Grid 3" w:semiHidden="1" w:unhideWhenUsed="1"/>
-    <w:lsdException w:name="Table Grid 4" w:semiHidden="1" w:unhideWhenUsed="1"/>
-    <w:lsdException w:name="Table Grid 5" w:semiHidden="1" w:unhideWhenUsed="1"/>
-    <w:lsdException w:name="Table Grid 6" w:semiHidden="1" w:unhideWhenUsed="1"/>
-    <w:lsdException w:name="Table Grid 7" w:semiHidden="1" w:unhideWhenUsed="1"/>
-    <w:lsdException w:name="Table Grid 8" w:semiHidden="1" w:unhideWhenUsed="1"/>
-    <w:lsdException w:name="Table List 1" w:semiHidden="1" w:unhideWhenUsed="1"/>
-    <w:lsdException w:name="Table List 2" w:semiHidden="1" w:unhideWhenUsed="1"/>
-    <w:lsdException w:name="Table List 3" w:semiHidden="1" w:unhideWhenUsed="1"/>
-    <w:lsdException w:name="Table List 4" w:semiHidden="1" w:unhideWhenUsed="1"/>
-    <w:lsdException w:name="Table List 5" w:semiHidden="1" w:unhideWhenUsed="1"/>
-    <w:lsdException w:name="Table List 6" w:semiHidden="1" w:unhideWhenUsed="1"/>
-    <w:lsdException w:name="Table List 7" w:semiHidden="1" w:unhideWhenUsed="1"/>
-    <w:lsdException w:name="Table List 8" w:semiHidden="1" w:unhideWhenUsed="1"/>
-    <w:lsdException w:name="Table 3D effects 1" w:semiHidden="1" w:unhideWhenUsed="1"/>
-    <w:lsdException w:name="Table 3D effects 2" w:semiHidden="1" w:unhideWhenUsed="1"/>
-    <w:lsdException w:name="Table 3D effects 3" w:semiHidden="1" w:unhideWhenUsed="1"/>
-    <w:lsdException w:name="Table Contemporary" w:semiHidden="1" w:unhideWhenUsed="1"/>
-    <w:lsdException w:name="Table Elegant" w:semiHidden="1" w:unhideWhenUsed="1"/>
-    <w:lsdException w:name="Table Professional" w:semiHidden="1" w:unhideWhenUsed="1"/>
-    <w:lsdException w:name="Table Subtle 1" w:semiHidden="1" w:unhideWhenUsed="1"/>
-    <w:lsdException w:name="Table Subtle 2" w:semiHidden="1" w:unhideWhenUsed="1"/>
-    <w:lsdException w:name="Table Web 1" w:semiHidden="1" w:unhideWhenUsed="1"/>
-    <w:lsdException w:name="Table Web 2" w:semiHidden="1" w:unhideWhenUsed="1"/>
-    <w:lsdException w:name="Table Web 3" w:semiHidden="1" w:unhideWhenUsed="1"/>
-    <w:lsdException w:name="Balloon Text" w:semiHidden="1" w:unhideWhenUsed="1"/>
-    <w:lsdException w:name="Table Grid" w:semiHidden="1" w:uiPriority="39" w:unhideWhenUsed="1"/>
-    <w:lsdException w:name="Table Theme" w:semiHidden="1" w:unhideWhenUsed="1"/>
-    <w:lsdException w:name="Placeholder Text" w:semiHidden="1"/>
-    <w:lsdException w:name="No Spacing" w:uiPriority="1" w:qFormat="1"/>
-    <w:lsdException w:name="Light Shading" w:uiPriority="60"/>
-    <w:lsdException w:name="Light List" w:uiPriority="61"/>
-    <w:lsdException w:name="Light Grid" w:uiPriority="62"/>
-    <w:lsdException w:name="Medium Shading 1" w:uiPriority="63"/>
-    <w:lsdException w:name="Medium Shading 2" w:uiPriority="64"/>
-    <w:lsdException w:name="Medium List 1" w:uiPriority="65"/>
-    <w:lsdException w:name="Medium List 2" w:uiPriority="66"/>
-    <w:lsdException w:name="Medium Grid 1" w:uiPriority="67"/>
-    <w:lsdException w:name="Medium Grid 2" w:uiPriority="68"/>
-    <w:lsdException w:name="Medium Grid 3" w:uiPriority="69"/>
-    <w:lsdException w:name="Dark List" w:uiPriority="70"/>
-    <w:lsdException w:name="Colorful Shading" w:uiPriority="71"/>
-    <w:lsdException w:name="Colorful List" w:uiPriority="72"/>
-    <w:lsdException w:name="Colorful Grid" w:uiPriority="73"/>
-    <w:lsdException w:name="Light Shading Accent 1" w:uiPriority="60"/>
-    <w:lsdException w:name="Light List Accent 1" w:uiPriority="61"/>
-    <w:lsdException w:name="Light Grid Accent 1" w:uiPriority="62"/>
-    <w:lsdException w:name="Medium Shading 1 Accent 1" w:uiPriority="63"/>
-    <w:lsdException w:name="Medium Shading 2 Accent 1" w:uiPriority="64"/>
-    <w:lsdException w:name="Medium List 1 Accent 1" w:uiPriority="65"/>
-    <w:lsdException w:name="Revision" w:semiHidden="1"/>
-    <w:lsdException w:name="List Paragraph" w:uiPriority="34" w:qFormat="1"/>
-    <w:lsdException w:name="Quote" w:uiPriority="29" w:qFormat="1"/>
-    <w:lsdException w:name="Intense Quote" w:uiPriority="30" w:qFormat="1"/>
-    <w:lsdException w:name="Medium List 2 Accent 1" w:uiPriority="66"/>
-    <w:lsdException w:name="Medium Grid 1 Accent 1" w:uiPriority="67"/>
-    <w:lsdException w:name="Medium Grid 2 Accent 1" w:uiPriority="68"/>
-    <w:lsdException w:name="Medium Grid 3 Accent 1" w:uiPriority="69"/>
-    <w:lsdException w:name="Dark List Accent 1" w:uiPriority="70"/>
-    <w:lsdException w:name="Colorful Shading Accent 1" w:uiPriority="71"/>
-    <w:lsdException w:name="Colorful List Accent 1" w:uiPriority="72"/>
-    <w:lsdException w:name="Colorful Grid Accent 1" w:uiPriority="73"/>
-    <w:lsdException w:name="Light Shading Accent 2" w:uiPriority="60"/>
-    <w:lsdException w:name="Light List Accent 2" w:uiPriority="61"/>
-    <w:lsdException w:name="Light Grid Accent 2" w:uiPriority="62"/>
-    <w:lsdException w:name="Medium Shading 1 Accent 2" w:uiPriority="63"/>
-    <w:lsdException w:name="Medium Shading 2 Accent 2" w:uiPriority="64"/>
-    <w:lsdException w:name="Medium List 1 Accent 2" w:uiPriority="65"/>
-    <w:lsdException w:name="Medium List 2 Accent 2" w:uiPriority="66"/>
-    <w:lsdException w:name="Medium Grid 1 Accent 2" w:uiPriority="67"/>
-    <w:lsdException w:name="Medium Grid 2 Accent 2" w:uiPriority="68"/>
-    <w:lsdException w:name="Medium Grid 3 Accent 2" w:uiPriority="69"/>
-    <w:lsdException w:name="Dark List Accent 2" w:uiPriority="70"/>
-    <w:lsdException w:name="Colorful Shading Accent 2" w:uiPriority="71"/>
-    <w:lsdException w:name="Colorful List Accent 2" w:uiPriority="72"/>
-    <w:lsdException w:name="Colorful Grid Accent 2" w:uiPriority="73"/>
-    <w:lsdException w:name="Light Shading Accent 3" w:uiPriority="60"/>
-    <w:lsdException w:name="Light List Accent 3" w:uiPriority="61"/>
-    <w:lsdException w:name="Light Grid Accent 3" w:uiPriority="62"/>
-    <w:lsdException w:name="Medium Shading 1 Accent 3" w:uiPriority="63"/>
-    <w:lsdException w:name="Medium Shading 2 Accent 3" w:uiPriority="64"/>
-    <w:lsdException w:name="Medium List 1 Accent 3" w:uiPriority="65"/>
-    <w:lsdException w:name="Medium List 2 Accent 3" w:uiPriority="66"/>
-    <w:lsdException w:name="Medium Grid 1 Accent 3" w:uiPriority="67"/>
-    <w:lsdException w:name="Medium Grid 2 Accent 3" w:uiPriority="68"/>
-    <w:lsdException w:name="Medium Grid 3 Accent 3" w:uiPriority="69"/>
-    <w:lsdException w:name="Dark List Accent 3" w:uiPriority="70"/>
-    <w:lsdException w:name="Colorful Shading Accent 3" w:uiPriority="71"/>
-    <w:lsdException w:name="Colorful List Accent 3" w:uiPriority="72"/>
-    <w:lsdException w:name="Colorful Grid Accent 3" w:uiPriority="73"/>
-    <w:lsdException w:name="Light Shading Accent 4" w:uiPriority="60"/>
-    <w:lsdException w:name="Light List Accent 4" w:uiPriority="61"/>
-    <w:lsdException w:name="Light Grid Accent 4" w:uiPriority="62"/>
-    <w:lsdException w:name="Medium Shading 1 Accent 4" w:uiPriority="63"/>
-    <w:lsdException w:name="Medium Shading 2 Accent 4" w:uiPriority="64"/>
-    <w:lsdException w:name="Medium List 1 Accent 4" w:uiPriority="65"/>
-    <w:lsdException w:name="Medium List 2 Accent 4" w:uiPriority="66"/>
-    <w:lsdException w:name="Medium Grid 1 Accent 4" w:uiPriority="67"/>
-    <w:lsdException w:name="Medium Grid 2 Accent 4" w:uiPriority="68"/>
-    <w:lsdException w:name="Medium Grid 3 Accent 4" w:uiPriority="69"/>
-    <w:lsdException w:name="Dark List Accent 4" w:uiPriority="70"/>
-    <w:lsdException w:name="Colorful Shading Accent 4" w:uiPriority="71"/>
-    <w:lsdException w:name="Colorful List Accent 4" w:uiPriority="72"/>
-    <w:lsdException w:name="Colorful Grid Accent 4" w:uiPriority="73"/>
-    <w:lsdException w:name="Light Shading Accent 5" w:uiPriority="60"/>
-    <w:lsdException w:name="Light List Accent 5" w:uiPriority="61"/>
-    <w:lsdException w:name="Light Grid Accent 5" w:uiPriority="62"/>
-    <w:lsdException w:name="Medium Shading 1 Accent 5" w:uiPriority="63"/>
-    <w:lsdException w:name="Medium Shading 2 Accent 5" w:uiPriority="64"/>
-    <w:lsdException w:name="Medium List 1 Accent 5" w:uiPriority="65"/>
-    <w:lsdException w:name="Medium List 2 Accent 5" w:uiPriority="66"/>
-    <w:lsdException w:name="Medium Grid 1 Accent 5" w:uiPriority="67"/>
-    <w:lsdException w:name="Medium Grid 2 Accent 5" w:uiPriority="68"/>
-    <w:lsdException w:name="Medium Grid 3 Accent 5" w:uiPriority="69"/>
-    <w:lsdException w:name="Dark List Accent 5" w:uiPriority="70"/>
-    <w:lsdException w:name="Colorful Shading Accent 5" w:uiPriority="71"/>
-    <w:lsdException w:name="Colorful List Accent 5" w:uiPriority="72"/>
-    <w:lsdException w:name="Colorful Grid Accent 5" w:uiPriority="73"/>
-    <w:lsdException w:name="Light Shading Accent 6" w:uiPriority="60"/>
-    <w:lsdException w:name="Light List Accent 6" w:uiPriority="61"/>
-    <w:lsdException w:name="Light Grid Accent 6" w:uiPriority="62"/>
-    <w:lsdException w:name="Medium Shading 1 Accent 6" w:uiPriority="63"/>
-    <w:lsdException w:name="Medium Shading 2 Accent 6" w:uiPriority="64"/>
-    <w:lsdException w:name="Medium List 1 Accent 6" w:uiPriority="65"/>
-    <w:lsdException w:name="Medium List 2 Accent 6" w:uiPriority="66"/>
-    <w:lsdException w:name="Medium Grid 1 Accent 6" w:uiPriority="67"/>
-    <w:lsdException w:name="Medium Grid 2 Accent 6" w:uiPriority="68"/>
-    <w:lsdException w:name="Medium Grid 3 Accent 6" w:uiPriority="69"/>
-    <w:lsdException w:name="Dark List Accent 6" w:uiPriority="70"/>
-    <w:lsdException w:name="Colorful Shading Accent 6" w:uiPriority="71"/>
-    <w:lsdException w:name="Colorful List Accent 6" w:uiPriority="72"/>
-    <w:lsdException w:name="Colorful Grid Accent 6" w:uiPriority="73"/>
-    <w:lsdException w:name="Subtle Emphasis" w:uiPriority="19" w:qFormat="1"/>
-    <w:lsdException w:name="Intense Emphasis" w:uiPriority="21" w:qFormat="1"/>
-    <w:lsdException w:name="Subtle Reference" w:uiPriority="31" w:qFormat="1"/>
-    <w:lsdException w:name="Intense Reference" w:uiPriority="32" w:qFormat="1"/>
-    <w:lsdException w:name="Book Title" w:uiPriority="33" w:qFormat="1"/>
-    <w:lsdException w:name="Bibliography" w:semiHidden="1" w:uiPriority="37" w:unhideWhenUsed="1"/>
-    <w:lsdException w:name="TOC Heading" w:semiHidden="1" w:uiPriority="39" w:unhideWhenUsed="1" w:qFormat="1"/>
-    <w:lsdException w:name="Plain Table 1" w:uiPriority="41"/>
-    <w:lsdException w:name="Plain Table 2" w:uiPriority="42"/>
-    <w:lsdException w:name="Plain Table 3" w:uiPriority="43"/>
-    <w:lsdException w:name="Plain Table 4" w:uiPriority="44"/>
-    <w:lsdException w:name="Plain Table 5" w:uiPriority="45"/>
-    <w:lsdException w:name="Grid Table Light" w:uiPriority="40"/>
-    <w:lsdException w:name="Grid Table 1 Light" w:uiPriority="46"/>
-    <w:lsdException w:name="Grid Table 2" w:uiPriority="47"/>
-    <w:lsdException w:name="Grid Table 3" w:uiPriority="48"/>
-    <w:lsdException w:name="Grid Table 4" w:uiPriority="49"/>
-    <w:lsdException w:name="Grid Table 5 Dark" w:uiPriority="50"/>
-    <w:lsdException w:name="Grid Table 6 Colorful" w:uiPriority="51"/>
-    <w:lsdException w:name="Grid Table 7 Colorful" w:uiPriority="52"/>
-    <w:lsdException w:name="Grid Table 1 Light Accent 1" w:uiPriority="46"/>
-    <w:lsdException w:name="Grid Table 2 Accent 1" w:uiPriority="47"/>
-    <w:lsdException w:name="Grid Table 3 Accent 1" w:uiPriority="48"/>
-    <w:lsdException w:name="Grid Table 4 Accent 1" w:uiPriority="49"/>
-    <w:lsdException w:name="Grid Table 5 Dark Accent 1" w:uiPriority="50"/>
-    <w:lsdException w:name="Grid Table 6 Colorful Accent 1" w:uiPriority="51"/>
-    <w:lsdException w:name="Grid Table 7 Colorful Accent 1" w:uiPriority="52"/>
-    <w:lsdException w:name="Grid Table 1 Light Accent 2" w:uiPriority="46"/>
-    <w:lsdException w:name="Grid Table 2 Accent 2" w:uiPriority="47"/>
-    <w:lsdException w:name="Grid Table 3 Accent 2" w:uiPriority="48"/>
-    <w:lsdException w:name="Grid Table 4 Accent 2" w:uiPriority="49"/>
-    <w:lsdException w:name="Grid Table 5 Dark Accent 2" w:uiPriority="50"/>
-    <w:lsdException w:name="Grid Table 6 Colorful Accent 2" w:uiPriority="51"/>
-    <w:lsdException w:name="Grid Table 7 Colorful Accent 2" w:uiPriority="52"/>
-    <w:lsdException w:name="Grid Table 1 Light Accent 3" w:uiPriority="46"/>
-    <w:lsdException w:name="Grid Table 2 Accent 3" w:uiPriority="47"/>
-    <w:lsdException w:name="Grid Table 3 Accent 3" w:uiPriority="48"/>
-    <w:lsdException w:name="Grid Table 4 Accent 3" w:uiPriority="49"/>
-    <w:lsdException w:name="Grid Table 5 Dark Accent 3" w:uiPriority="50"/>
-    <w:lsdException w:name="Grid Table 6 Colorful Accent 3" w:uiPriority="51"/>
-    <w:lsdException w:name="Grid Table 7 Colorful Accent 3" w:uiPriority="52"/>
-    <w:lsdException w:name="Grid Table 1 Light Accent 4" w:uiPriority="46"/>
-    <w:lsdException w:name="Grid Table 2 Accent 4" w:uiPriority="47"/>
-    <w:lsdException w:name="Grid Table 3 Accent 4" w:uiPriority="48"/>
-    <w:lsdException w:name="Grid Table 4 Accent 4" w:uiPriority="49"/>
-    <w:lsdException w:name="Grid Table 5 Dark Accent 4" w:uiPriority="50"/>
-    <w:lsdException w:name="Grid Table 6 Colorful Accent 4" w:uiPriority="51"/>
-    <w:lsdException w:name="Grid Table 7 Colorful Accent 4" w:uiPriority="52"/>
-    <w:lsdException w:name="Grid Table 1 Light Accent 5" w:uiPriority="46"/>
-    <w:lsdException w:name="Grid Table 2 Accent 5" w:uiPriority="47"/>
-    <w:lsdException w:name="Grid Table 3 Accent 5" w:uiPriority="48"/>
-    <w:lsdException w:name="Grid Table 4 Accent 5" w:uiPriority="49"/>
-    <w:lsdException w:name="Grid Table 5 Dark Accent 5" w:uiPriority="50"/>
-    <w:lsdException w:name="Grid Table 6 Colorful Accent 5" w:uiPriority="51"/>
-    <w:lsdException w:name="Grid Table 7 Colorful Accent 5" w:uiPriority="52"/>
-    <w:lsdException w:name="Grid Table 1 Light Accent 6" w:uiPriority="46"/>
-    <w:lsdException w:name="Grid Table 2 Accent 6" w:uiPriority="47"/>
-    <w:lsdException w:name="Grid Table 3 Accent 6" w:uiPriority="48"/>
-    <w:lsdException w:name="Grid Table 4 Accent 6" w:uiPriority="49"/>
-    <w:lsdException w:name="Grid Table 5 Dark Accent 6" w:uiPriority="50"/>
-    <w:lsdException w:name="Grid Table 6 Colorful Accent 6" w:uiPriority="51"/>
-    <w:lsdException w:name="Grid Table 7 Colorful Accent 6" w:uiPriority="52"/>
-    <w:lsdException w:name="List Table 1 Light" w:uiPriority="46"/>
-    <w:lsdException w:name="List Table 2" w:uiPriority="47"/>
-    <w:lsdException w:name="List Table 3" w:uiPriority="48"/>
-    <w:lsdException w:name="List Table 4" w:uiPriority="49"/>
-    <w:lsdException w:name="List Table 5 Dark" w:uiPriority="50"/>
-    <w:lsdException w:name="List Table 6 Colorful" w:uiPriority="51"/>
-    <w:lsdException w:name="List Table 7 Colorful" w:uiPriority="52"/>
-    <w:lsdException w:name="List Table 1 Light Accent 1" w:uiPriority="46"/>
-    <w:lsdException w:name="List Table 2 Accent 1" w:uiPriority="47"/>
-    <w:lsdException w:name="List Table 3 Accent 1" w:uiPriority="48"/>
-    <w:lsdException w:name="List Table 4 Accent 1" w:uiPriority="49"/>
-    <w:lsdException w:name="List Table 5 Dark Accent 1" w:uiPriority="50"/>
-    <w:lsdException w:name="List Table 6 Colorful Accent 1" w:uiPriority="51"/>
-    <w:lsdException w:name="List Table 7 Colorful Accent 1" w:uiPriority="52"/>
-    <w:lsdException w:name="List Table 1 Light Accent 2" w:uiPriority="46"/>
-    <w:lsdException w:name="List Table 2 Accent 2" w:uiPriority="47"/>
-    <w:lsdException w:name="List Table 3 Accent 2" w:uiPriority="48"/>
-    <w:lsdException w:name="List Table 4 Accent 2" w:uiPriority="49"/>
-    <w:lsdException w:name="List Table 5 Dark Accent 2" w:uiPriority="50"/>
-    <w:lsdException w:name="List Table 6 Colorful Accent 2" w:uiPriority="51"/>
-    <w:lsdException w:name="List Table 7 Colorful Accent 2" w:uiPriority="52"/>
-    <w:lsdException w:name="List Table 1 Light Accent 3" w:uiPriority="46"/>
-    <w:lsdException w:name="List Table 2 Accent 3" w:uiPriority="47"/>
-    <w:lsdException w:name="List Table 3 Accent 3" w:uiPriority="48"/>
-    <w:lsdException w:name="List Table 4 Accent 3" w:uiPriority="49"/>
-    <w:lsdException w:name="List Table 5 Dark Accent 3" w:uiPriority="50"/>
-    <w:lsdException w:name="List Table 6 Colorful Accent 3" w:uiPriority="51"/>
-    <w:lsdException w:name="List Table 7 Colorful Accent 3" w:uiPriority="52"/>
-    <w:lsdException w:name="List Table 1 Light Accent 4" w:uiPriority="46"/>
-    <w:lsdException w:name="List Table 2 Accent 4" w:uiPriority="47"/>
-    <w:lsdException w:name="List Table 3 Accent 4" w:uiPriority="48"/>
-    <w:lsdException w:name="List Table 4 Accent 4" w:uiPriority="49"/>
-    <w:lsdException w:name="List Table 5 Dark Accent 4" w:uiPriority="50"/>
-    <w:lsdException w:name="List Table 6 Colorful Accent 4" w:uiPriority="51"/>
-    <w:lsdException w:name="List Table 7 Colorful Accent 4" w:uiPriority="52"/>
-    <w:lsdException w:name="List Table 1 Light Accent 5" w:uiPriority="46"/>
-    <w:lsdException w:name="List Table 2 Accent 5" w:uiPriority="47"/>
-    <w:lsdException w:name="List Table 3 Accent 5" w:uiPriority="48"/>
-    <w:lsdException w:name="List Table 4 Accent 5" w:uiPriority="49"/>
-    <w:lsdException w:name="List Table 5 Dark Accent 5" w:uiPriority="50"/>
-    <w:lsdException w:name="List Table 6 Colorful Accent 5" w:uiPriority="51"/>
-    <w:lsdException w:name="List Table 7 Colorful Accent 5" w:uiPriority="52"/>
-    <w:lsdException w:name="List Table 1 Light Accent 6" w:uiPriority="46"/>
-    <w:lsdException w:name="List Table 2 Accent 6" w:uiPriority="47"/>
-    <w:lsdException w:name="List Table 3 Accent 6" w:uiPriority="48"/>
-    <w:lsdException w:name="List Table 4 Accent 6" w:uiPriority="49"/>
-    <w:lsdException w:name="List Table 5 Dark Accent 6" w:uiPriority="50"/>
-    <w:lsdException w:name="List Table 6 Colorful Accent 6" w:uiPriority="51"/>
-    <w:lsdException w:name="List Table 7 Colorful Accent 6" w:uiPriority="52"/>
-    <w:lsdException w:name="Mention" w:semiHidden="1" w:unhideWhenUsed="1"/>
-    <w:lsdException w:name="Smart Hyperlink" w:semiHidden="1" w:unhideWhenUsed="1"/>
-    <w:lsdException w:name="Hashtag" w:semiHidden="1" w:unhideWhenUsed="1"/>
+  <w:latentStyles w:defLockedState="0" w:defUIPriority="99" w:defSemiHidden="1" w:defUnhideWhenUsed="1" w:defQFormat="0" w:count="267">
+    <w:lsdException w:name="Normal" w:semiHidden="0" w:uiPriority="0" w:unhideWhenUsed="0" w:qFormat="1"/>
+    <w:lsdException w:name="heading 1" w:semiHidden="0" w:uiPriority="9" w:unhideWhenUsed="0" w:qFormat="1"/>
+    <w:lsdException w:name="heading 2" w:uiPriority="9" w:qFormat="1"/>
+    <w:lsdException w:name="heading 3" w:uiPriority="9" w:qFormat="1"/>
+    <w:lsdException w:name="heading 4" w:uiPriority="9" w:qFormat="1"/>
+    <w:lsdException w:name="heading 5" w:uiPriority="9" w:qFormat="1"/>
+    <w:lsdException w:name="heading 6" w:uiPriority="9" w:qFormat="1"/>
+    <w:lsdException w:name="heading 7" w:uiPriority="9" w:qFormat="1"/>
+    <w:lsdException w:name="heading 8" w:uiPriority="9" w:qFormat="1"/>
+    <w:lsdException w:name="heading 9" w:uiPriority="9" w:qFormat="1"/>
+    <w:lsdException w:name="toc 1" w:uiPriority="39"/>
+    <w:lsdException w:name="toc 2" w:uiPriority="39"/>
+    <w:lsdException w:name="toc 3" w:uiPriority="39"/>
+    <w:lsdException w:name="toc 4" w:uiPriority="39"/>
+    <w:lsdException w:name="toc 5" w:uiPriority="39"/>
+    <w:lsdException w:name="toc 6" w:uiPriority="39"/>
+    <w:lsdException w:name="toc 7" w:uiPriority="39"/>
+    <w:lsdException w:name="toc 8" w:uiPriority="39"/>
+    <w:lsdException w:name="toc 9" w:uiPriority="39"/>
+    <w:lsdException w:name="caption" w:uiPriority="35" w:qFormat="1"/>
+    <w:lsdException w:name="Title" w:semiHidden="0" w:uiPriority="10" w:unhideWhenUsed="0" w:qFormat="1"/>
+    <w:lsdException w:name="Default Paragraph Font" w:uiPriority="1"/>
+    <w:lsdException w:name="Subtitle" w:semiHidden="0" w:uiPriority="11" w:unhideWhenUsed="0" w:qFormat="1"/>
+    <w:lsdException w:name="Strong" w:semiHidden="0" w:uiPriority="22" w:unhideWhenUsed="0" w:qFormat="1"/>
+    <w:lsdException w:name="Emphasis" w:semiHidden="0" w:uiPriority="20" w:unhideWhenUsed="0" w:qFormat="1"/>
+    <w:lsdException w:name="Table Grid" w:uiPriority="39"/>
+    <w:lsdException w:name="Placeholder Text" w:unhideWhenUsed="0"/>
+    <w:lsdException w:name="No Spacing" w:semiHidden="0" w:uiPriority="1" w:unhideWhenUsed="0" w:qFormat="1"/>
+    <w:lsdException w:name="Light Shading" w:semiHidden="0" w:uiPriority="60" w:unhideWhenUsed="0"/>
+    <w:lsdException w:name="Light List" w:semiHidden="0" w:uiPriority="61" w:unhideWhenUsed="0"/>
+    <w:lsdException w:name="Light Grid" w:semiHidden="0" w:uiPriority="62" w:unhideWhenUsed="0"/>
+    <w:lsdException w:name="Medium Shading 1" w:semiHidden="0" w:uiPriority="63" w:unhideWhenUsed="0"/>
+    <w:lsdException w:name="Medium Shading 2" w:semiHidden="0" w:uiPriority="64" w:unhideWhenUsed="0"/>
+    <w:lsdException w:name="Medium List 1" w:semiHidden="0" w:uiPriority="65" w:unhideWhenUsed="0"/>
+    <w:lsdException w:name="Medium List 2" w:semiHidden="0" w:uiPriority="66" w:unhideWhenUsed="0"/>
+    <w:lsdException w:name="Medium Grid 1" w:semiHidden="0" w:uiPriority="67" w:unhideWhenUsed="0"/>
+    <w:lsdException w:name="Medium Grid 2" w:semiHidden="0" w:uiPriority="68" w:unhideWhenUsed="0"/>
+    <w:lsdException w:name="Medium Grid 3" w:semiHidden="0" w:uiPriority="69" w:unhideWhenUsed="0"/>
+    <w:lsdException w:name="Dark List" w:semiHidden="0" w:uiPriority="70" w:unhideWhenUsed="0"/>
+    <w:lsdException w:name="Colorful Shading" w:semiHidden="0" w:uiPriority="71" w:unhideWhenUsed="0"/>
+    <w:lsdException w:name="Colorful List" w:semiHidden="0" w:uiPriority="72" w:unhideWhenUsed="0"/>
+    <w:lsdException w:name="Colorful Grid" w:semiHidden="0" w:uiPriority="73" w:unhideWhenUsed="0"/>
+    <w:lsdException w:name="Light Shading Accent 1" w:semiHidden="0" w:uiPriority="60" w:unhideWhenUsed="0"/>
+    <w:lsdException w:name="Light List Accent 1" w:semiHidden="0" w:uiPriority="61" w:unhideWhenUsed="0"/>
+    <w:lsdException w:name="Light Grid Accent 1" w:semiHidden="0" w:uiPriority="62" w:unhideWhenUsed="0"/>
+    <w:lsdException w:name="Medium Shading 1 Accent 1" w:semiHidden="0" w:uiPriority="63" w:unhideWhenUsed="0"/>
+    <w:lsdException w:name="Medium Shading 2 Accent 1" w:semiHidden="0" w:uiPriority="64" w:unhideWhenUsed="0"/>
+    <w:lsdException w:name="Medium List 1 Accent 1" w:semiHidden="0" w:uiPriority="65" w:unhideWhenUsed="0"/>
+    <w:lsdException w:name="Revision" w:unhideWhenUsed="0"/>
+    <w:lsdException w:name="List Paragraph" w:semiHidden="0" w:uiPriority="34" w:unhideWhenUsed="0" w:qFormat="1"/>
+    <w:lsdException w:name="Quote" w:semiHidden="0" w:uiPriority="29" w:unhideWhenUsed="0" w:qFormat="1"/>
+    <w:lsdException w:name="Intense Quote" w:semiHidden="0" w:uiPriority="30" w:unhideWhenUsed="0" w:qFormat="1"/>
+    <w:lsdException w:name="Medium List 2 Accent 1" w:semiHidden="0" w:uiPriority="66" w:unhideWhenUsed="0"/>
+    <w:lsdException w:name="Medium Grid 1 Accent 1" w:semiHidden="0" w:uiPriority="67" w:unhideWhenUsed="0"/>
+    <w:lsdException w:name="Medium Grid 2 Accent 1" w:semiHidden="0" w:uiPriority="68" w:unhideWhenUsed="0"/>
+    <w:lsdException w:name="Medium Grid 3 Accent 1" w:semiHidden="0" w:uiPriority="69" w:unhideWhenUsed="0"/>
+    <w:lsdException w:name="Dark List Accent 1" w:semiHidden="0" w:uiPriority="70" w:unhideWhenUsed="0"/>
+    <w:lsdException w:name="Colorful Shading Accent 1" w:semiHidden="0" w:uiPriority="71" w:unhideWhenUsed="0"/>
+    <w:lsdException w:name="Colorful List Accent 1" w:semiHidden="0" w:uiPriority="72" w:unhideWhenUsed="0"/>
+    <w:lsdException w:name="Colorful Grid Accent 1" w:semiHidden="0" w:uiPriority="73" w:unhideWhenUsed="0"/>
+    <w:lsdException w:name="Light Shading Accent 2" w:semiHidden="0" w:uiPriority="60" w:unhideWhenUsed="0"/>
+    <w:lsdException w:name="Light List Accent 2" w:semiHidden="0" w:uiPriority="61" w:unhideWhenUsed="0"/>
+    <w:lsdException w:name="Light Grid Accent 2" w:semiHidden="0" w:uiPriority="62" w:unhideWhenUsed="0"/>
+    <w:lsdException w:name="Medium Shading 1 Accent 2" w:semiHidden="0" w:uiPriority="63" w:unhideWhenUsed="0"/>
+    <w:lsdException w:name="Medium Shading 2 Accent 2" w:semiHidden="0" w:uiPriority="64" w:unhideWhenUsed="0"/>
+    <w:lsdException w:name="Medium List 1 Accent 2" w:semiHidden="0" w:uiPriority="65" w:unhideWhenUsed="0"/>
+    <w:lsdException w:name="Medium List 2 Accent 2" w:semiHidden="0" w:uiPriority="66" w:unhideWhenUsed="0"/>
+    <w:lsdException w:name="Medium Grid 1 Accent 2" w:semiHidden="0" w:uiPriority="67" w:unhideWhenUsed="0"/>
+    <w:lsdException w:name="Medium Grid 2 Accent 2" w:semiHidden="0" w:uiPriority="68" w:unhideWhenUsed="0"/>
+    <w:lsdException w:name="Medium Grid 3 Accent 2" w:semiHidden="0" w:uiPriority="69" w:unhideWhenUsed="0"/>
+    <w:lsdException w:name="Dark List Accent 2" w:semiHidden="0" w:uiPriority="70" w:unhideWhenUsed="0"/>
+    <w:lsdException w:name="Colorful Shading Accent 2" w:semiHidden="0" w:uiPriority="71" w:unhideWhenUsed="0"/>
+    <w:lsdException w:name="Colorful List Accent 2" w:semiHidden="0" w:uiPriority="72" w:unhideWhenUsed="0"/>
+    <w:lsdException w:name="Colorful Grid Accent 2" w:semiHidden="0" w:uiPriority="73" w:unhideWhenUsed="0"/>
+    <w:lsdException w:name="Light Shading Accent 3" w:semiHidden="0" w:uiPriority="60" w:unhideWhenUsed="0"/>
+    <w:lsdException w:name="Light List Accent 3" w:semiHidden="0" w:uiPriority="61" w:unhideWhenUsed="0"/>
+    <w:lsdException w:name="Light Grid Accent 3" w:semiHidden="0" w:uiPriority="62" w:unhideWhenUsed="0"/>
+    <w:lsdException w:name="Medium Shading 1 Accent 3" w:semiHidden="0" w:uiPriority="63" w:unhideWhenUsed="0"/>
+    <w:lsdException w:name="Medium Shading 2 Accent 3" w:semiHidden="0" w:uiPriority="64" w:unhideWhenUsed="0"/>
+    <w:lsdException w:name="Medium List 1 Accent 3" w:semiHidden="0" w:uiPriority="65" w:unhideWhenUsed="0"/>
+    <w:lsdException w:name="Medium List 2 Accent 3" w:semiHidden="0" w:uiPriority="66" w:unhideWhenUsed="0"/>
+    <w:lsdException w:name="Medium Grid 1 Accent 3" w:semiHidden="0" w:uiPriority="67" w:unhideWhenUsed="0"/>
+    <w:lsdException w:name="Medium Grid 2 Accent 3" w:semiHidden="0" w:uiPriority="68" w:unhideWhenUsed="0"/>
+    <w:lsdException w:name="Medium Grid 3 Accent 3" w:semiHidden="0" w:uiPriority="69" w:unhideWhenUsed="0"/>
+    <w:lsdException w:name="Dark List Accent 3" w:semiHidden="0" w:uiPriority="70" w:unhideWhenUsed="0"/>
+    <w:lsdException w:name="Colorful Shading Accent 3" w:semiHidden="0" w:uiPriority="71" w:unhideWhenUsed="0"/>
+    <w:lsdException w:name="Colorful List Accent 3" w:semiHidden="0" w:uiPriority="72" w:unhideWhenUsed="0"/>
+    <w:lsdException w:name="Colorful Grid Accent 3" w:semiHidden="0" w:uiPriority="73" w:unhideWhenUsed="0"/>
+    <w:lsdException w:name="Light Shading Accent 4" w:semiHidden="0" w:uiPriority="60" w:unhideWhenUsed="0"/>
+    <w:lsdException w:name="Light List Accent 4" w:semiHidden="0" w:uiPriority="61" w:unhideWhenUsed="0"/>
+    <w:lsdException w:name="Light Grid Accent 4" w:semiHidden="0" w:uiPriority="62" w:unhideWhenUsed="0"/>
+    <w:lsdException w:name="Medium Shading 1 Accent 4" w:semiHidden="0" w:uiPriority="63" w:unhideWhenUsed="0"/>
+    <w:lsdException w:name="Medium Shading 2 Accent 4" w:semiHidden="0" w:uiPriority="64" w:unhideWhenUsed="0"/>
+    <w:lsdException w:name="Medium List 1 Accent 4" w:semiHidden="0" w:uiPriority="65" w:unhideWhenUsed="0"/>
+    <w:lsdException w:name="Medium List 2 Accent 4" w:semiHidden="0" w:uiPriority="66" w:unhideWhenUsed="0"/>
+    <w:lsdException w:name="Medium Grid 1 Accent 4" w:semiHidden="0" w:uiPriority="67" w:unhideWhenUsed="0"/>
+    <w:lsdException w:name="Medium Grid 2 Accent 4" w:semiHidden="0" w:uiPriority="68" w:unhideWhenUsed="0"/>
+    <w:lsdException w:name="Medium Grid 3 Accent 4" w:semiHidden="0" w:uiPriority="69" w:unhideWhenUsed="0"/>
+    <w:lsdException w:name="Dark List Accent 4" w:semiHidden="0" w:uiPriority="70" w:unhideWhenUsed="0"/>
+    <w:lsdException w:name="Colorful Shading Accent 4" w:semiHidden="0" w:uiPriority="71" w:unhideWhenUsed="0"/>
+    <w:lsdException w:name="Colorful List Accent 4" w:semiHidden="0" w:uiPriority="72" w:unhideWhenUsed="0"/>
+    <w:lsdException w:name="Colorful Grid Accent 4" w:semiHidden="0" w:uiPriority="73" w:unhideWhenUsed="0"/>
+    <w:lsdException w:name="Light Shading Accent 5" w:semiHidden="0" w:uiPriority="60" w:unhideWhenUsed="0"/>
+    <w:lsdException w:name="Light List Accent 5" w:semiHidden="0" w:uiPriority="61" w:unhideWhenUsed="0"/>
+    <w:lsdException w:name="Light Grid Accent 5" w:semiHidden="0" w:uiPriority="62" w:unhideWhenUsed="0"/>
+    <w:lsdException w:name="Medium Shading 1 Accent 5" w:semiHidden="0" w:uiPriority="63" w:unhideWhenUsed="0"/>
+    <w:lsdException w:name="Medium Shading 2 Accent 5" w:semiHidden="0" w:uiPriority="64" w:unhideWhenUsed="0"/>
+    <w:lsdException w:name="Medium List 1 Accent 5" w:semiHidden="0" w:uiPriority="65" w:unhideWhenUsed="0"/>
+    <w:lsdException w:name="Medium List 2 Accent 5" w:semiHidden="0" w:uiPriority="66" w:unhideWhenUsed="0"/>
+    <w:lsdException w:name="Medium Grid 1 Accent 5" w:semiHidden="0" w:uiPriority="67" w:unhideWhenUsed="0"/>
+    <w:lsdException w:name="Medium Grid 2 Accent 5" w:semiHidden="0" w:uiPriority="68" w:unhideWhenUsed="0"/>
+    <w:lsdException w:name="Medium Grid 3 Accent 5" w:semiHidden="0" w:uiPriority="69" w:unhideWhenUsed="0"/>
+    <w:lsdException w:name="Dark List Accent 5" w:semiHidden="0" w:uiPriority="70" w:unhideWhenUsed="0"/>
+    <w:lsdException w:name="Colorful Shading Accent 5" w:semiHidden="0" w:uiPriority="71" w:unhideWhenUsed="0"/>
+    <w:lsdException w:name="Colorful List Accent 5" w:semiHidden="0" w:uiPriority="72" w:unhideWhenUsed="0"/>
+    <w:lsdException w:name="Colorful Grid Accent 5" w:semiHidden="0" w:uiPriority="73" w:unhideWhenUsed="0"/>
+    <w:lsdException w:name="Light Shading Accent 6" w:semiHidden="0" w:uiPriority="60" w:unhideWhenUsed="0"/>
+    <w:lsdException w:name="Light List Accent 6" w:semiHidden="0" w:uiPriority="61" w:unhideWhenUsed="0"/>
+    <w:lsdException w:name="Light Grid Accent 6" w:semiHidden="0" w:uiPriority="62" w:unhideWhenUsed="0"/>
+    <w:lsdException w:name="Medium Shading 1 Accent 6" w:semiHidden="0" w:uiPriority="63" w:unhideWhenUsed="0"/>
+    <w:lsdException w:name="Medium Shading 2 Accent 6" w:semiHidden="0" w:uiPriority="64" w:unhideWhenUsed="0"/>
+    <w:lsdException w:name="Medium List 1 Accent 6" w:semiHidden="0" w:uiPriority="65" w:unhideWhenUsed="0"/>
+    <w:lsdException w:name="Medium List 2 Accent 6" w:semiHidden="0" w:uiPriority="66" w:unhideWhenUsed="0"/>
+    <w:lsdException w:name="Medium Grid 1 Accent 6" w:semiHidden="0" w:uiPriority="67" w:unhideWhenUsed="0"/>
+    <w:lsdException w:name="Medium Grid 2 Accent 6" w:semiHidden="0" w:uiPriority="68" w:unhideWhenUsed="0"/>
+    <w:lsdException w:name="Medium Grid 3 Accent 6" w:semiHidden="0" w:uiPriority="69" w:unhideWhenUsed="0"/>
+    <w:lsdException w:name="Dark List Accent 6" w:semiHidden="0" w:uiPriority="70" w:unhideWhenUsed="0"/>
+    <w:lsdException w:name="Colorful Shading Accent 6" w:semiHidden="0" w:uiPriority="71" w:unhideWhenUsed="0"/>
+    <w:lsdException w:name="Colorful List Accent 6" w:semiHidden="0" w:uiPriority="72" w:unhideWhenUsed="0"/>
+    <w:lsdException w:name="Colorful Grid Accent 6" w:semiHidden="0" w:uiPriority="73" w:unhideWhenUsed="0"/>
+    <w:lsdException w:name="Subtle Emphasis" w:semiHidden="0" w:uiPriority="19" w:unhideWhenUsed="0" w:qFormat="1"/>
+    <w:lsdException w:name="Intense Emphasis" w:semiHidden="0" w:uiPriority="21" w:unhideWhenUsed="0" w:qFormat="1"/>
+    <w:lsdException w:name="Subtle Reference" w:semiHidden="0" w:uiPriority="31" w:unhideWhenUsed="0" w:qFormat="1"/>
+    <w:lsdException w:name="Intense Reference" w:semiHidden="0" w:uiPriority="32" w:unhideWhenUsed="0" w:qFormat="1"/>
+    <w:lsdException w:name="Book Title" w:semiHidden="0" w:uiPriority="33" w:unhideWhenUsed="0" w:qFormat="1"/>
+    <w:lsdException w:name="Bibliography" w:uiPriority="37"/>
+    <w:lsdException w:name="TOC Heading" w:uiPriority="39" w:qFormat="1"/>
   </w:latentStyles>
   <w:style w:type="paragraph" w:default="1" w:styleId="Normal">
     <w:name w:val="Normal"/>
@@ -15485,6 +15775,7 @@
     <w:uiPriority w:val="99"/>
     <w:semiHidden/>
     <w:unhideWhenUsed/>
+    <w:qFormat/>
     <w:tblPr>
       <w:tblInd w:w="0" w:type="dxa"/>
       <w:tblCellMar>
@@ -15629,6 +15920,7 @@
       <w:rFonts w:eastAsiaTheme="minorHAnsi"/>
     </w:rPr>
     <w:tblPr>
+      <w:tblInd w:w="0" w:type="dxa"/>
       <w:tblBorders>
         <w:top w:val="single" w:sz="4" w:space="0" w:color="auto"/>
         <w:left w:val="single" w:sz="4" w:space="0" w:color="auto"/>
@@ -15637,6 +15929,12 @@
         <w:insideH w:val="single" w:sz="4" w:space="0" w:color="auto"/>
         <w:insideV w:val="single" w:sz="4" w:space="0" w:color="auto"/>
       </w:tblBorders>
+      <w:tblCellMar>
+        <w:top w:w="0" w:type="dxa"/>
+        <w:left w:w="108" w:type="dxa"/>
+        <w:bottom w:w="0" w:type="dxa"/>
+        <w:right w:w="108" w:type="dxa"/>
+      </w:tblCellMar>
     </w:tblPr>
   </w:style>
 </w:styles>

</xml_diff>

<commit_message>
update again now added Tour class
</commit_message>
<xml_diff>
--- a/SEP DOCUMENTATION.docx
+++ b/SEP DOCUMENTATION.docx
@@ -11575,24 +11575,193 @@
     </w:p>
     <w:p>
       <w:pPr>
-        <w:rPr>
-          <w:rFonts w:ascii="Times New Roman" w:hAnsi="Times New Roman" w:cs="Times New Roman"/>
-          <w:sz w:val="24"/>
-          <w:szCs w:val="24"/>
-        </w:rPr>
-      </w:pPr>
-    </w:p>
-    <w:p>
-      <w:pPr>
-        <w:rPr>
-          <w:rFonts w:ascii="Times New Roman" w:hAnsi="Times New Roman" w:cs="Times New Roman"/>
-          <w:sz w:val="24"/>
-          <w:szCs w:val="24"/>
-        </w:rPr>
-      </w:pPr>
-    </w:p>
-    <w:p>
-      <w:pPr>
+        <w:ind w:firstLine="720"/>
+        <w:rPr>
+          <w:rFonts w:ascii="Times New Roman" w:hAnsi="Times New Roman" w:cs="Times New Roman"/>
+          <w:sz w:val="24"/>
+          <w:szCs w:val="24"/>
+        </w:rPr>
+      </w:pPr>
+    </w:p>
+    <w:p>
+      <w:pPr>
+        <w:ind w:firstLine="720"/>
+        <w:rPr>
+          <w:rFonts w:ascii="Times New Roman" w:hAnsi="Times New Roman" w:cs="Times New Roman"/>
+          <w:sz w:val="24"/>
+          <w:szCs w:val="24"/>
+        </w:rPr>
+      </w:pPr>
+    </w:p>
+    <w:p>
+      <w:pPr>
+        <w:ind w:firstLine="720"/>
+        <w:rPr>
+          <w:rFonts w:ascii="Times New Roman" w:hAnsi="Times New Roman" w:cs="Times New Roman"/>
+          <w:sz w:val="24"/>
+          <w:szCs w:val="24"/>
+        </w:rPr>
+      </w:pPr>
+    </w:p>
+    <w:p>
+      <w:pPr>
+        <w:ind w:firstLine="720"/>
+        <w:rPr>
+          <w:rFonts w:ascii="Times New Roman" w:hAnsi="Times New Roman" w:cs="Times New Roman"/>
+          <w:sz w:val="24"/>
+          <w:szCs w:val="24"/>
+        </w:rPr>
+      </w:pPr>
+    </w:p>
+    <w:p>
+      <w:pPr>
+        <w:ind w:firstLine="720"/>
+        <w:rPr>
+          <w:rFonts w:ascii="Times New Roman" w:hAnsi="Times New Roman" w:cs="Times New Roman"/>
+          <w:sz w:val="24"/>
+          <w:szCs w:val="24"/>
+        </w:rPr>
+      </w:pPr>
+    </w:p>
+    <w:p>
+      <w:pPr>
+        <w:ind w:firstLine="720"/>
+        <w:rPr>
+          <w:rFonts w:ascii="Times New Roman" w:hAnsi="Times New Roman" w:cs="Times New Roman"/>
+          <w:sz w:val="24"/>
+          <w:szCs w:val="24"/>
+        </w:rPr>
+      </w:pPr>
+    </w:p>
+    <w:p>
+      <w:pPr>
+        <w:ind w:firstLine="720"/>
+        <w:rPr>
+          <w:rFonts w:ascii="Times New Roman" w:hAnsi="Times New Roman" w:cs="Times New Roman"/>
+          <w:sz w:val="24"/>
+          <w:szCs w:val="24"/>
+        </w:rPr>
+      </w:pPr>
+    </w:p>
+    <w:p>
+      <w:pPr>
+        <w:ind w:firstLine="720"/>
+        <w:rPr>
+          <w:rFonts w:ascii="Times New Roman" w:hAnsi="Times New Roman" w:cs="Times New Roman"/>
+          <w:sz w:val="24"/>
+          <w:szCs w:val="24"/>
+        </w:rPr>
+      </w:pPr>
+    </w:p>
+    <w:p>
+      <w:pPr>
+        <w:rPr>
+          <w:rFonts w:ascii="Times New Roman" w:hAnsi="Times New Roman" w:cs="Times New Roman"/>
+          <w:sz w:val="24"/>
+          <w:szCs w:val="24"/>
+        </w:rPr>
+      </w:pPr>
+      <w:r>
+        <w:rPr>
+          <w:rFonts w:ascii="Times New Roman" w:hAnsi="Times New Roman" w:cs="Times New Roman"/>
+          <w:noProof/>
+          <w:sz w:val="24"/>
+          <w:szCs w:val="24"/>
+        </w:rPr>
+        <w:drawing>
+          <wp:inline distT="0" distB="0" distL="0" distR="0">
+            <wp:extent cx="5943600" cy="3213100"/>
+            <wp:effectExtent l="19050" t="0" r="0" b="0"/>
+            <wp:docPr id="5" name="Picture 9" descr="C:\Users\Sebastian\AppData\Local\Microsoft\Windows\INetCache\Content.Word\tour.jpg"/>
+            <wp:cNvGraphicFramePr>
+              <a:graphicFrameLocks xmlns:a="http://schemas.openxmlformats.org/drawingml/2006/main" noChangeAspect="1"/>
+            </wp:cNvGraphicFramePr>
+            <a:graphic xmlns:a="http://schemas.openxmlformats.org/drawingml/2006/main">
+              <a:graphicData uri="http://schemas.openxmlformats.org/drawingml/2006/picture">
+                <pic:pic xmlns:pic="http://schemas.openxmlformats.org/drawingml/2006/picture">
+                  <pic:nvPicPr>
+                    <pic:cNvPr id="0" name="Picture 9" descr="C:\Users\Sebastian\AppData\Local\Microsoft\Windows\INetCache\Content.Word\tour.jpg"/>
+                    <pic:cNvPicPr>
+                      <a:picLocks noChangeAspect="1" noChangeArrowheads="1"/>
+                    </pic:cNvPicPr>
+                  </pic:nvPicPr>
+                  <pic:blipFill>
+                    <a:blip r:embed="rId27"/>
+                    <a:srcRect/>
+                    <a:stretch>
+                      <a:fillRect/>
+                    </a:stretch>
+                  </pic:blipFill>
+                  <pic:spPr bwMode="auto">
+                    <a:xfrm>
+                      <a:off x="0" y="0"/>
+                      <a:ext cx="5943600" cy="3213100"/>
+                    </a:xfrm>
+                    <a:prstGeom prst="rect">
+                      <a:avLst/>
+                    </a:prstGeom>
+                    <a:noFill/>
+                    <a:ln w="9525">
+                      <a:noFill/>
+                      <a:miter lim="800000"/>
+                      <a:headEnd/>
+                      <a:tailEnd/>
+                    </a:ln>
+                  </pic:spPr>
+                </pic:pic>
+              </a:graphicData>
+            </a:graphic>
+          </wp:inline>
+        </w:drawing>
+      </w:r>
+    </w:p>
+    <w:p>
+      <w:pPr>
+        <w:rPr>
+          <w:rFonts w:ascii="Times New Roman" w:hAnsi="Times New Roman" w:cs="Times New Roman"/>
+          <w:sz w:val="24"/>
+          <w:szCs w:val="24"/>
+        </w:rPr>
+      </w:pPr>
+    </w:p>
+    <w:p>
+      <w:pPr>
+        <w:rPr>
+          <w:rFonts w:ascii="Times New Roman" w:hAnsi="Times New Roman" w:cs="Times New Roman"/>
+          <w:sz w:val="24"/>
+          <w:szCs w:val="24"/>
+        </w:rPr>
+      </w:pPr>
+    </w:p>
+    <w:p>
+      <w:pPr>
+        <w:rPr>
+          <w:rFonts w:ascii="Times New Roman" w:hAnsi="Times New Roman" w:cs="Times New Roman"/>
+          <w:sz w:val="24"/>
+          <w:szCs w:val="24"/>
+        </w:rPr>
+      </w:pPr>
+    </w:p>
+    <w:p>
+      <w:pPr>
+        <w:rPr>
+          <w:rFonts w:ascii="Times New Roman" w:hAnsi="Times New Roman" w:cs="Times New Roman"/>
+          <w:sz w:val="24"/>
+          <w:szCs w:val="24"/>
+        </w:rPr>
+      </w:pPr>
+      <w:r>
+        <w:rPr>
+          <w:rFonts w:ascii="Times New Roman" w:hAnsi="Times New Roman" w:cs="Times New Roman"/>
+          <w:sz w:val="24"/>
+          <w:szCs w:val="24"/>
+        </w:rPr>
+        <w:t>The Tour class has ten instance variables: two MyDate objects (departureTime and returnTime), Strings (departureLocation, returnLocation, stops, busType and extras), Integers (numberOfSeats and type) and a Boolean (busExpiration). The constructor sets all instance variables and sets the ‘busExpiration’ Boolean to true. The class has setters and getters for all instance variables and also a ‘toString()’ and ‘equals()’ methods. The type variable refers to the type of tour (type 1 for trips &amp; journeys and type 2 for bus-and-chauffeur).</w:t>
+      </w:r>
+    </w:p>
+    <w:p>
+      <w:pPr>
+        <w:ind w:firstLine="720"/>
         <w:rPr>
           <w:rFonts w:ascii="Times New Roman" w:hAnsi="Times New Roman" w:cs="Times New Roman"/>
           <w:sz w:val="24"/>
@@ -11670,7 +11839,7 @@
                     </pic:cNvPicPr>
                   </pic:nvPicPr>
                   <pic:blipFill>
-                    <a:blip r:embed="rId27"/>
+                    <a:blip r:embed="rId28"/>
                     <a:srcRect/>
                     <a:stretch>
                       <a:fillRect/>
@@ -11762,6 +11931,30 @@
     </w:p>
     <w:p>
       <w:pPr>
+        <w:rPr>
+          <w:rFonts w:ascii="Times New Roman" w:hAnsi="Times New Roman" w:cs="Times New Roman"/>
+          <w:b/>
+          <w:sz w:val="40"/>
+          <w:szCs w:val="40"/>
+          <w:u w:val="single"/>
+          <w:lang w:val="en-GB"/>
+        </w:rPr>
+      </w:pPr>
+    </w:p>
+    <w:p>
+      <w:pPr>
+        <w:rPr>
+          <w:rFonts w:ascii="Times New Roman" w:hAnsi="Times New Roman" w:cs="Times New Roman"/>
+          <w:b/>
+          <w:sz w:val="40"/>
+          <w:szCs w:val="40"/>
+          <w:u w:val="single"/>
+          <w:lang w:val="en-GB"/>
+        </w:rPr>
+      </w:pPr>
+    </w:p>
+    <w:p>
+      <w:pPr>
         <w:jc w:val="center"/>
         <w:rPr>
           <w:rFonts w:ascii="Times New Roman" w:hAnsi="Times New Roman" w:cs="Times New Roman"/>
@@ -12164,7 +12357,7 @@
                     </pic:cNvPicPr>
                   </pic:nvPicPr>
                   <pic:blipFill>
-                    <a:blip r:embed="rId28"/>
+                    <a:blip r:embed="rId29"/>
                     <a:srcRect/>
                     <a:stretch>
                       <a:fillRect/>
@@ -12288,7 +12481,7 @@
                     </pic:cNvPicPr>
                   </pic:nvPicPr>
                   <pic:blipFill>
-                    <a:blip r:embed="rId29"/>
+                    <a:blip r:embed="rId30"/>
                     <a:srcRect/>
                     <a:stretch>
                       <a:fillRect/>
@@ -12450,7 +12643,7 @@
                     </pic:cNvPicPr>
                   </pic:nvPicPr>
                   <pic:blipFill>
-                    <a:blip r:embed="rId30"/>
+                    <a:blip r:embed="rId31"/>
                     <a:srcRect/>
                     <a:stretch>
                       <a:fillRect/>
@@ -12555,7 +12748,7 @@
                     </pic:cNvPicPr>
                   </pic:nvPicPr>
                   <pic:blipFill>
-                    <a:blip r:embed="rId31"/>
+                    <a:blip r:embed="rId32"/>
                     <a:srcRect/>
                     <a:stretch>
                       <a:fillRect/>
@@ -12660,7 +12853,7 @@
                     </pic:cNvPicPr>
                   </pic:nvPicPr>
                   <pic:blipFill>
-                    <a:blip r:embed="rId32"/>
+                    <a:blip r:embed="rId33"/>
                     <a:srcRect/>
                     <a:stretch>
                       <a:fillRect/>
@@ -12775,7 +12968,7 @@
                     </pic:cNvPicPr>
                   </pic:nvPicPr>
                   <pic:blipFill>
-                    <a:blip r:embed="rId33"/>
+                    <a:blip r:embed="rId34"/>
                     <a:srcRect/>
                     <a:stretch>
                       <a:fillRect/>
@@ -12890,7 +13083,7 @@
                     </pic:cNvPicPr>
                   </pic:nvPicPr>
                   <pic:blipFill>
-                    <a:blip r:embed="rId34"/>
+                    <a:blip r:embed="rId35"/>
                     <a:srcRect/>
                     <a:stretch>
                       <a:fillRect/>
@@ -13016,7 +13209,7 @@
                     </pic:cNvPicPr>
                   </pic:nvPicPr>
                   <pic:blipFill>
-                    <a:blip r:embed="rId35"/>
+                    <a:blip r:embed="rId36"/>
                     <a:srcRect/>
                     <a:stretch>
                       <a:fillRect/>
@@ -13141,7 +13334,7 @@
                     </pic:cNvPicPr>
                   </pic:nvPicPr>
                   <pic:blipFill>
-                    <a:blip r:embed="rId36"/>
+                    <a:blip r:embed="rId37"/>
                     <a:srcRect/>
                     <a:stretch>
                       <a:fillRect/>
@@ -13316,7 +13509,7 @@
                     </pic:cNvPicPr>
                   </pic:nvPicPr>
                   <pic:blipFill>
-                    <a:blip r:embed="rId37"/>
+                    <a:blip r:embed="rId38"/>
                     <a:srcRect/>
                     <a:stretch>
                       <a:fillRect/>
@@ -14862,7 +15055,7 @@
                 <w:szCs w:val="24"/>
               </w:rPr>
             </w:pPr>
-            <w:hyperlink r:id="rId38" w:history="1">
+            <w:hyperlink r:id="rId39" w:history="1">
               <w:r>
                 <w:rPr>
                   <w:rStyle w:val="Hyperlink"/>
@@ -14915,7 +15108,7 @@
                 <w:szCs w:val="24"/>
               </w:rPr>
             </w:pPr>
-            <w:hyperlink r:id="rId39" w:history="1">
+            <w:hyperlink r:id="rId40" w:history="1">
               <w:r>
                 <w:rPr>
                   <w:rStyle w:val="Hyperlink"/>
@@ -14968,7 +15161,7 @@
                 <w:szCs w:val="24"/>
               </w:rPr>
             </w:pPr>
-            <w:hyperlink r:id="rId40" w:history="1">
+            <w:hyperlink r:id="rId41" w:history="1">
               <w:r>
                 <w:rPr>
                   <w:rStyle w:val="Hyperlink"/>
@@ -15021,7 +15214,7 @@
                 <w:szCs w:val="24"/>
               </w:rPr>
             </w:pPr>
-            <w:hyperlink r:id="rId41" w:history="1">
+            <w:hyperlink r:id="rId42" w:history="1">
               <w:r>
                 <w:rPr>
                   <w:rStyle w:val="Hyperlink"/>
@@ -15074,7 +15267,7 @@
                 <w:szCs w:val="24"/>
               </w:rPr>
             </w:pPr>
-            <w:hyperlink r:id="rId42" w:history="1">
+            <w:hyperlink r:id="rId43" w:history="1">
               <w:r>
                 <w:rPr>
                   <w:rStyle w:val="Hyperlink"/>
@@ -15093,7 +15286,7 @@
               </w:rPr>
               <w:br/>
             </w:r>
-            <w:hyperlink r:id="rId43" w:history="1">
+            <w:hyperlink r:id="rId44" w:history="1">
               <w:r>
                 <w:rPr>
                   <w:rStyle w:val="Hyperlink"/>

</xml_diff>

<commit_message>
update doc with mihai's activity diagram (manage res)
</commit_message>
<xml_diff>
--- a/SEP DOCUMENTATION.docx
+++ b/SEP DOCUMENTATION.docx
@@ -10357,6 +10357,287 @@
     </w:p>
     <w:p>
       <w:pPr>
+        <w:spacing w:after="160" w:line="259" w:lineRule="auto"/>
+        <w:rPr>
+          <w:rFonts w:ascii="Times New Roman" w:hAnsi="Times New Roman" w:cs="Times New Roman"/>
+          <w:b/>
+          <w:sz w:val="40"/>
+          <w:szCs w:val="40"/>
+          <w:u w:val="single"/>
+        </w:rPr>
+      </w:pPr>
+    </w:p>
+    <w:p>
+      <w:pPr>
+        <w:spacing w:after="160" w:line="259" w:lineRule="auto"/>
+        <w:jc w:val="center"/>
+        <w:rPr>
+          <w:rFonts w:ascii="Times New Roman" w:hAnsi="Times New Roman" w:cs="Times New Roman"/>
+          <w:b/>
+          <w:sz w:val="40"/>
+          <w:szCs w:val="40"/>
+          <w:u w:val="single"/>
+        </w:rPr>
+      </w:pPr>
+      <w:r>
+        <w:rPr>
+          <w:rFonts w:ascii="Times New Roman" w:hAnsi="Times New Roman" w:cs="Times New Roman"/>
+          <w:b/>
+          <w:sz w:val="40"/>
+          <w:szCs w:val="40"/>
+          <w:u w:val="single"/>
+        </w:rPr>
+        <w:lastRenderedPageBreak/>
+        <w:t>Activity Diagram – Manage Reservations Data</w:t>
+      </w:r>
+    </w:p>
+    <w:p>
+      <w:pPr>
+        <w:rPr>
+          <w:rFonts w:ascii="Times New Roman" w:hAnsi="Times New Roman" w:cs="Times New Roman"/>
+        </w:rPr>
+      </w:pPr>
+      <w:r>
+        <w:rPr>
+          <w:rFonts w:ascii="Times New Roman" w:hAnsi="Times New Roman" w:cs="Times New Roman"/>
+          <w:noProof/>
+        </w:rPr>
+        <w:drawing>
+          <wp:inline distT="0" distB="0" distL="0" distR="0">
+            <wp:extent cx="5251921" cy="3749040"/>
+            <wp:effectExtent l="19050" t="0" r="5879" b="0"/>
+            <wp:docPr id="6" name="Imagine 1"/>
+            <wp:cNvGraphicFramePr>
+              <a:graphicFrameLocks xmlns:a="http://schemas.openxmlformats.org/drawingml/2006/main" noChangeAspect="1"/>
+            </wp:cNvGraphicFramePr>
+            <a:graphic xmlns:a="http://schemas.openxmlformats.org/drawingml/2006/main">
+              <a:graphicData uri="http://schemas.openxmlformats.org/drawingml/2006/picture">
+                <pic:pic xmlns:pic="http://schemas.openxmlformats.org/drawingml/2006/picture">
+                  <pic:nvPicPr>
+                    <pic:cNvPr id="0" name="Picture 1"/>
+                    <pic:cNvPicPr>
+                      <a:picLocks noChangeAspect="1" noChangeArrowheads="1"/>
+                    </pic:cNvPicPr>
+                  </pic:nvPicPr>
+                  <pic:blipFill>
+                    <a:blip r:embed="rId21"/>
+                    <a:srcRect/>
+                    <a:stretch>
+                      <a:fillRect/>
+                    </a:stretch>
+                  </pic:blipFill>
+                  <pic:spPr bwMode="auto">
+                    <a:xfrm>
+                      <a:off x="0" y="0"/>
+                      <a:ext cx="5253355" cy="3750064"/>
+                    </a:xfrm>
+                    <a:prstGeom prst="rect">
+                      <a:avLst/>
+                    </a:prstGeom>
+                    <a:noFill/>
+                    <a:ln w="9525">
+                      <a:noFill/>
+                      <a:miter lim="800000"/>
+                      <a:headEnd/>
+                      <a:tailEnd/>
+                    </a:ln>
+                  </pic:spPr>
+                </pic:pic>
+              </a:graphicData>
+            </a:graphic>
+          </wp:inline>
+        </w:drawing>
+      </w:r>
+      <w:r>
+        <w:rPr>
+          <w:rFonts w:ascii="Times New Roman" w:hAnsi="Times New Roman" w:cs="Times New Roman"/>
+          <w:noProof/>
+        </w:rPr>
+        <w:drawing>
+          <wp:inline distT="0" distB="0" distL="0" distR="0">
+            <wp:extent cx="6592021" cy="3931920"/>
+            <wp:effectExtent l="19050" t="0" r="0" b="0"/>
+            <wp:docPr id="20" name="Imagine 2"/>
+            <wp:cNvGraphicFramePr>
+              <a:graphicFrameLocks xmlns:a="http://schemas.openxmlformats.org/drawingml/2006/main" noChangeAspect="1"/>
+            </wp:cNvGraphicFramePr>
+            <a:graphic xmlns:a="http://schemas.openxmlformats.org/drawingml/2006/main">
+              <a:graphicData uri="http://schemas.openxmlformats.org/drawingml/2006/picture">
+                <pic:pic xmlns:pic="http://schemas.openxmlformats.org/drawingml/2006/picture">
+                  <pic:nvPicPr>
+                    <pic:cNvPr id="0" name="Picture 2"/>
+                    <pic:cNvPicPr>
+                      <a:picLocks noChangeAspect="1" noChangeArrowheads="1"/>
+                    </pic:cNvPicPr>
+                  </pic:nvPicPr>
+                  <pic:blipFill>
+                    <a:blip r:embed="rId22"/>
+                    <a:srcRect/>
+                    <a:stretch>
+                      <a:fillRect/>
+                    </a:stretch>
+                  </pic:blipFill>
+                  <pic:spPr bwMode="auto">
+                    <a:xfrm>
+                      <a:off x="0" y="0"/>
+                      <a:ext cx="6588958" cy="3930093"/>
+                    </a:xfrm>
+                    <a:prstGeom prst="rect">
+                      <a:avLst/>
+                    </a:prstGeom>
+                    <a:noFill/>
+                    <a:ln w="9525">
+                      <a:noFill/>
+                      <a:miter lim="800000"/>
+                      <a:headEnd/>
+                      <a:tailEnd/>
+                    </a:ln>
+                  </pic:spPr>
+                </pic:pic>
+              </a:graphicData>
+            </a:graphic>
+          </wp:inline>
+        </w:drawing>
+      </w:r>
+      <w:r>
+        <w:rPr>
+          <w:rFonts w:ascii="Times New Roman" w:hAnsi="Times New Roman" w:cs="Times New Roman"/>
+          <w:noProof/>
+        </w:rPr>
+        <w:lastRenderedPageBreak/>
+        <w:drawing>
+          <wp:inline distT="0" distB="0" distL="0" distR="0">
+            <wp:extent cx="5855970" cy="3571240"/>
+            <wp:effectExtent l="19050" t="0" r="0" b="0"/>
+            <wp:docPr id="21" name="Imagine 3"/>
+            <wp:cNvGraphicFramePr>
+              <a:graphicFrameLocks xmlns:a="http://schemas.openxmlformats.org/drawingml/2006/main" noChangeAspect="1"/>
+            </wp:cNvGraphicFramePr>
+            <a:graphic xmlns:a="http://schemas.openxmlformats.org/drawingml/2006/main">
+              <a:graphicData uri="http://schemas.openxmlformats.org/drawingml/2006/picture">
+                <pic:pic xmlns:pic="http://schemas.openxmlformats.org/drawingml/2006/picture">
+                  <pic:nvPicPr>
+                    <pic:cNvPr id="0" name="Picture 3"/>
+                    <pic:cNvPicPr>
+                      <a:picLocks noChangeAspect="1" noChangeArrowheads="1"/>
+                    </pic:cNvPicPr>
+                  </pic:nvPicPr>
+                  <pic:blipFill>
+                    <a:blip r:embed="rId23"/>
+                    <a:srcRect/>
+                    <a:stretch>
+                      <a:fillRect/>
+                    </a:stretch>
+                  </pic:blipFill>
+                  <pic:spPr bwMode="auto">
+                    <a:xfrm>
+                      <a:off x="0" y="0"/>
+                      <a:ext cx="5855970" cy="3571240"/>
+                    </a:xfrm>
+                    <a:prstGeom prst="rect">
+                      <a:avLst/>
+                    </a:prstGeom>
+                    <a:noFill/>
+                    <a:ln w="9525">
+                      <a:noFill/>
+                      <a:miter lim="800000"/>
+                      <a:headEnd/>
+                      <a:tailEnd/>
+                    </a:ln>
+                  </pic:spPr>
+                </pic:pic>
+              </a:graphicData>
+            </a:graphic>
+          </wp:inline>
+        </w:drawing>
+      </w:r>
+      <w:r>
+        <w:rPr>
+          <w:rFonts w:ascii="Times New Roman" w:hAnsi="Times New Roman" w:cs="Times New Roman"/>
+          <w:noProof/>
+        </w:rPr>
+        <w:drawing>
+          <wp:inline distT="0" distB="0" distL="0" distR="0">
+            <wp:extent cx="5909310" cy="2551689"/>
+            <wp:effectExtent l="19050" t="0" r="0" b="0"/>
+            <wp:docPr id="22" name="Imagine 4"/>
+            <wp:cNvGraphicFramePr>
+              <a:graphicFrameLocks xmlns:a="http://schemas.openxmlformats.org/drawingml/2006/main" noChangeAspect="1"/>
+            </wp:cNvGraphicFramePr>
+            <a:graphic xmlns:a="http://schemas.openxmlformats.org/drawingml/2006/main">
+              <a:graphicData uri="http://schemas.openxmlformats.org/drawingml/2006/picture">
+                <pic:pic xmlns:pic="http://schemas.openxmlformats.org/drawingml/2006/picture">
+                  <pic:nvPicPr>
+                    <pic:cNvPr id="0" name="Picture 4"/>
+                    <pic:cNvPicPr>
+                      <a:picLocks noChangeAspect="1" noChangeArrowheads="1"/>
+                    </pic:cNvPicPr>
+                  </pic:nvPicPr>
+                  <pic:blipFill>
+                    <a:blip r:embed="rId24"/>
+                    <a:srcRect/>
+                    <a:stretch>
+                      <a:fillRect/>
+                    </a:stretch>
+                  </pic:blipFill>
+                  <pic:spPr bwMode="auto">
+                    <a:xfrm>
+                      <a:off x="0" y="0"/>
+                      <a:ext cx="5913122" cy="2553335"/>
+                    </a:xfrm>
+                    <a:prstGeom prst="rect">
+                      <a:avLst/>
+                    </a:prstGeom>
+                    <a:noFill/>
+                    <a:ln w="9525">
+                      <a:noFill/>
+                      <a:miter lim="800000"/>
+                      <a:headEnd/>
+                      <a:tailEnd/>
+                    </a:ln>
+                  </pic:spPr>
+                </pic:pic>
+              </a:graphicData>
+            </a:graphic>
+          </wp:inline>
+        </w:drawing>
+      </w:r>
+    </w:p>
+    <w:p>
+      <w:pPr>
+        <w:rPr>
+          <w:rFonts w:ascii="Times New Roman" w:hAnsi="Times New Roman" w:cs="Times New Roman"/>
+          <w:sz w:val="24"/>
+          <w:szCs w:val="24"/>
+        </w:rPr>
+      </w:pPr>
+      <w:r>
+        <w:rPr>
+          <w:rFonts w:ascii="Times New Roman" w:hAnsi="Times New Roman" w:cs="Times New Roman"/>
+          <w:sz w:val="24"/>
+          <w:szCs w:val="24"/>
+        </w:rPr>
+        <w:t xml:space="preserve">This activity diagram is for ‘Manage Reservations data’ </w:t>
+      </w:r>
+      <w:r>
+        <w:rPr>
+          <w:rFonts w:ascii="Times New Roman" w:hAnsi="Times New Roman" w:cs="Times New Roman"/>
+          <w:sz w:val="24"/>
+          <w:szCs w:val="24"/>
+        </w:rPr>
+        <w:t>adding a new reservation to the system</w:t>
+      </w:r>
+      <w:r>
+        <w:rPr>
+          <w:rFonts w:ascii="Times New Roman" w:hAnsi="Times New Roman" w:cs="Times New Roman"/>
+          <w:sz w:val="24"/>
+          <w:szCs w:val="24"/>
+        </w:rPr>
+        <w:t>.</w:t>
+      </w:r>
+    </w:p>
+    <w:p>
+      <w:pPr>
         <w:pStyle w:val="ListParagraph"/>
         <w:spacing w:after="160" w:line="259" w:lineRule="auto"/>
         <w:ind w:left="360"/>
@@ -10376,23 +10657,20 @@
         <w:jc w:val="center"/>
         <w:rPr>
           <w:rFonts w:ascii="Times New Roman" w:hAnsi="Times New Roman" w:cs="Times New Roman"/>
-          <w:b/>
           <w:sz w:val="40"/>
           <w:szCs w:val="40"/>
-          <w:u w:val="single"/>
-        </w:rPr>
-      </w:pPr>
-      <w:r>
-        <w:rPr>
-          <w:rFonts w:ascii="Times New Roman" w:hAnsi="Times New Roman" w:cs="Times New Roman"/>
-          <w:b/>
+        </w:rPr>
+      </w:pPr>
+    </w:p>
+    <w:p>
+      <w:pPr>
+        <w:spacing w:after="160" w:line="259" w:lineRule="auto"/>
+        <w:rPr>
+          <w:rFonts w:ascii="Times New Roman" w:hAnsi="Times New Roman" w:cs="Times New Roman"/>
           <w:sz w:val="40"/>
           <w:szCs w:val="40"/>
-          <w:u w:val="single"/>
-        </w:rPr>
-        <w:lastRenderedPageBreak/>
-        <w:t>Activity Diagram – Manage Reservations Data</w:t>
-      </w:r>
+        </w:rPr>
+      </w:pPr>
     </w:p>
     <w:p>
       <w:pPr>
@@ -10402,10 +10680,8 @@
         <w:jc w:val="center"/>
         <w:rPr>
           <w:rFonts w:ascii="Times New Roman" w:hAnsi="Times New Roman" w:cs="Times New Roman"/>
-          <w:b/>
           <w:sz w:val="40"/>
           <w:szCs w:val="40"/>
-          <w:u w:val="single"/>
         </w:rPr>
       </w:pPr>
     </w:p>
@@ -10431,7 +10707,18 @@
           <w:szCs w:val="40"/>
           <w:u w:val="single"/>
         </w:rPr>
-        <w:t>MIHAI YOUR JOB</w:t>
+        <w:lastRenderedPageBreak/>
+        <w:t>UML Class Di</w:t>
+      </w:r>
+      <w:r>
+        <w:rPr>
+          <w:rFonts w:ascii="Times New Roman" w:hAnsi="Times New Roman" w:cs="Times New Roman"/>
+          <w:b/>
+          <w:sz w:val="40"/>
+          <w:szCs w:val="40"/>
+          <w:u w:val="single"/>
+        </w:rPr>
+        <w:t>agram (Condensed)</w:t>
       </w:r>
     </w:p>
     <w:p>
@@ -10442,8 +10729,10 @@
         <w:jc w:val="center"/>
         <w:rPr>
           <w:rFonts w:ascii="Times New Roman" w:hAnsi="Times New Roman" w:cs="Times New Roman"/>
+          <w:b/>
           <w:sz w:val="40"/>
           <w:szCs w:val="40"/>
+          <w:u w:val="single"/>
         </w:rPr>
       </w:pPr>
     </w:p>
@@ -10455,8 +10744,10 @@
         <w:jc w:val="center"/>
         <w:rPr>
           <w:rFonts w:ascii="Times New Roman" w:hAnsi="Times New Roman" w:cs="Times New Roman"/>
+          <w:b/>
           <w:sz w:val="40"/>
           <w:szCs w:val="40"/>
+          <w:u w:val="single"/>
         </w:rPr>
       </w:pPr>
     </w:p>
@@ -10468,8 +10759,10 @@
         <w:jc w:val="center"/>
         <w:rPr>
           <w:rFonts w:ascii="Times New Roman" w:hAnsi="Times New Roman" w:cs="Times New Roman"/>
+          <w:b/>
           <w:sz w:val="40"/>
           <w:szCs w:val="40"/>
+          <w:u w:val="single"/>
         </w:rPr>
       </w:pPr>
     </w:p>
@@ -10481,8 +10774,10 @@
         <w:jc w:val="center"/>
         <w:rPr>
           <w:rFonts w:ascii="Times New Roman" w:hAnsi="Times New Roman" w:cs="Times New Roman"/>
+          <w:b/>
           <w:sz w:val="40"/>
           <w:szCs w:val="40"/>
+          <w:u w:val="single"/>
         </w:rPr>
       </w:pPr>
     </w:p>
@@ -10494,8 +10789,10 @@
         <w:jc w:val="center"/>
         <w:rPr>
           <w:rFonts w:ascii="Times New Roman" w:hAnsi="Times New Roman" w:cs="Times New Roman"/>
+          <w:b/>
           <w:sz w:val="40"/>
           <w:szCs w:val="40"/>
+          <w:u w:val="single"/>
         </w:rPr>
       </w:pPr>
     </w:p>
@@ -10507,366 +10804,21 @@
         <w:jc w:val="center"/>
         <w:rPr>
           <w:rFonts w:ascii="Times New Roman" w:hAnsi="Times New Roman" w:cs="Times New Roman"/>
+          <w:b/>
           <w:sz w:val="40"/>
           <w:szCs w:val="40"/>
-        </w:rPr>
-      </w:pPr>
-    </w:p>
-    <w:p>
-      <w:pPr>
-        <w:pStyle w:val="ListParagraph"/>
-        <w:spacing w:after="160" w:line="259" w:lineRule="auto"/>
-        <w:ind w:left="360"/>
-        <w:jc w:val="center"/>
+          <w:u w:val="single"/>
+        </w:rPr>
+      </w:pPr>
+      <w:r>
         <w:rPr>
           <w:rFonts w:ascii="Times New Roman" w:hAnsi="Times New Roman" w:cs="Times New Roman"/>
           <w:sz w:val="40"/>
           <w:szCs w:val="40"/>
         </w:rPr>
-      </w:pPr>
-    </w:p>
-    <w:p>
-      <w:pPr>
-        <w:pStyle w:val="ListParagraph"/>
-        <w:spacing w:after="160" w:line="259" w:lineRule="auto"/>
-        <w:ind w:left="360"/>
-        <w:jc w:val="center"/>
-        <w:rPr>
-          <w:rFonts w:ascii="Times New Roman" w:hAnsi="Times New Roman" w:cs="Times New Roman"/>
-          <w:sz w:val="40"/>
-          <w:szCs w:val="40"/>
-        </w:rPr>
-      </w:pPr>
-    </w:p>
-    <w:p>
-      <w:pPr>
-        <w:pStyle w:val="ListParagraph"/>
-        <w:spacing w:after="160" w:line="259" w:lineRule="auto"/>
-        <w:ind w:left="360"/>
-        <w:jc w:val="center"/>
-        <w:rPr>
-          <w:rFonts w:ascii="Times New Roman" w:hAnsi="Times New Roman" w:cs="Times New Roman"/>
-          <w:sz w:val="40"/>
-          <w:szCs w:val="40"/>
-        </w:rPr>
-      </w:pPr>
-    </w:p>
-    <w:p>
-      <w:pPr>
-        <w:pStyle w:val="ListParagraph"/>
-        <w:spacing w:after="160" w:line="259" w:lineRule="auto"/>
-        <w:ind w:left="360"/>
-        <w:jc w:val="center"/>
-        <w:rPr>
-          <w:rFonts w:ascii="Times New Roman" w:hAnsi="Times New Roman" w:cs="Times New Roman"/>
-          <w:sz w:val="40"/>
-          <w:szCs w:val="40"/>
-        </w:rPr>
-      </w:pPr>
-    </w:p>
-    <w:p>
-      <w:pPr>
-        <w:pStyle w:val="ListParagraph"/>
-        <w:spacing w:after="160" w:line="259" w:lineRule="auto"/>
-        <w:ind w:left="360"/>
-        <w:jc w:val="center"/>
-        <w:rPr>
-          <w:rFonts w:ascii="Times New Roman" w:hAnsi="Times New Roman" w:cs="Times New Roman"/>
-          <w:sz w:val="40"/>
-          <w:szCs w:val="40"/>
-        </w:rPr>
-      </w:pPr>
-    </w:p>
-    <w:p>
-      <w:pPr>
-        <w:pStyle w:val="ListParagraph"/>
-        <w:spacing w:after="160" w:line="259" w:lineRule="auto"/>
-        <w:ind w:left="360"/>
-        <w:jc w:val="center"/>
-        <w:rPr>
-          <w:rFonts w:ascii="Times New Roman" w:hAnsi="Times New Roman" w:cs="Times New Roman"/>
-          <w:sz w:val="40"/>
-          <w:szCs w:val="40"/>
-        </w:rPr>
-      </w:pPr>
-    </w:p>
-    <w:p>
-      <w:pPr>
-        <w:pStyle w:val="ListParagraph"/>
-        <w:spacing w:after="160" w:line="259" w:lineRule="auto"/>
-        <w:ind w:left="360"/>
-        <w:jc w:val="center"/>
-        <w:rPr>
-          <w:rFonts w:ascii="Times New Roman" w:hAnsi="Times New Roman" w:cs="Times New Roman"/>
-          <w:sz w:val="40"/>
-          <w:szCs w:val="40"/>
-        </w:rPr>
-      </w:pPr>
-    </w:p>
-    <w:p>
-      <w:pPr>
-        <w:pStyle w:val="ListParagraph"/>
-        <w:spacing w:after="160" w:line="259" w:lineRule="auto"/>
-        <w:ind w:left="360"/>
-        <w:jc w:val="center"/>
-        <w:rPr>
-          <w:rFonts w:ascii="Times New Roman" w:hAnsi="Times New Roman" w:cs="Times New Roman"/>
-          <w:sz w:val="40"/>
-          <w:szCs w:val="40"/>
-        </w:rPr>
-      </w:pPr>
-    </w:p>
-    <w:p>
-      <w:pPr>
-        <w:pStyle w:val="ListParagraph"/>
-        <w:spacing w:after="160" w:line="259" w:lineRule="auto"/>
-        <w:ind w:left="360"/>
-        <w:jc w:val="center"/>
-        <w:rPr>
-          <w:rFonts w:ascii="Times New Roman" w:hAnsi="Times New Roman" w:cs="Times New Roman"/>
-          <w:sz w:val="40"/>
-          <w:szCs w:val="40"/>
-        </w:rPr>
-      </w:pPr>
-    </w:p>
-    <w:p>
-      <w:pPr>
-        <w:pStyle w:val="ListParagraph"/>
-        <w:spacing w:after="160" w:line="259" w:lineRule="auto"/>
-        <w:ind w:left="360"/>
-        <w:jc w:val="center"/>
-        <w:rPr>
-          <w:rFonts w:ascii="Times New Roman" w:hAnsi="Times New Roman" w:cs="Times New Roman"/>
-          <w:sz w:val="40"/>
-          <w:szCs w:val="40"/>
-        </w:rPr>
-      </w:pPr>
-    </w:p>
-    <w:p>
-      <w:pPr>
-        <w:pStyle w:val="ListParagraph"/>
-        <w:spacing w:after="160" w:line="259" w:lineRule="auto"/>
-        <w:ind w:left="360"/>
-        <w:jc w:val="center"/>
-        <w:rPr>
-          <w:rFonts w:ascii="Times New Roman" w:hAnsi="Times New Roman" w:cs="Times New Roman"/>
-          <w:sz w:val="40"/>
-          <w:szCs w:val="40"/>
-        </w:rPr>
-      </w:pPr>
-    </w:p>
-    <w:p>
-      <w:pPr>
-        <w:pStyle w:val="ListParagraph"/>
-        <w:spacing w:after="160" w:line="259" w:lineRule="auto"/>
-        <w:ind w:left="360"/>
-        <w:jc w:val="center"/>
-        <w:rPr>
-          <w:rFonts w:ascii="Times New Roman" w:hAnsi="Times New Roman" w:cs="Times New Roman"/>
-          <w:sz w:val="40"/>
-          <w:szCs w:val="40"/>
-        </w:rPr>
-      </w:pPr>
-    </w:p>
-    <w:p>
-      <w:pPr>
-        <w:pStyle w:val="ListParagraph"/>
-        <w:spacing w:after="160" w:line="259" w:lineRule="auto"/>
-        <w:ind w:left="360"/>
-        <w:jc w:val="center"/>
-        <w:rPr>
-          <w:rFonts w:ascii="Times New Roman" w:hAnsi="Times New Roman" w:cs="Times New Roman"/>
-          <w:sz w:val="40"/>
-          <w:szCs w:val="40"/>
-        </w:rPr>
-      </w:pPr>
-    </w:p>
-    <w:p>
-      <w:pPr>
-        <w:pStyle w:val="ListParagraph"/>
-        <w:spacing w:after="160" w:line="259" w:lineRule="auto"/>
-        <w:ind w:left="360"/>
-        <w:jc w:val="center"/>
-        <w:rPr>
-          <w:rFonts w:ascii="Times New Roman" w:hAnsi="Times New Roman" w:cs="Times New Roman"/>
-          <w:sz w:val="40"/>
-          <w:szCs w:val="40"/>
-        </w:rPr>
-      </w:pPr>
-    </w:p>
-    <w:p>
-      <w:pPr>
-        <w:pStyle w:val="ListParagraph"/>
-        <w:spacing w:after="160" w:line="259" w:lineRule="auto"/>
-        <w:ind w:left="360"/>
-        <w:jc w:val="center"/>
-        <w:rPr>
-          <w:rFonts w:ascii="Times New Roman" w:hAnsi="Times New Roman" w:cs="Times New Roman"/>
-          <w:sz w:val="40"/>
-          <w:szCs w:val="40"/>
-        </w:rPr>
-      </w:pPr>
-    </w:p>
-    <w:p>
-      <w:pPr>
-        <w:pStyle w:val="ListParagraph"/>
-        <w:spacing w:after="160" w:line="259" w:lineRule="auto"/>
-        <w:ind w:left="360"/>
-        <w:jc w:val="center"/>
-        <w:rPr>
-          <w:rFonts w:ascii="Times New Roman" w:hAnsi="Times New Roman" w:cs="Times New Roman"/>
-          <w:sz w:val="40"/>
-          <w:szCs w:val="40"/>
-        </w:rPr>
-      </w:pPr>
-    </w:p>
-    <w:p>
-      <w:pPr>
-        <w:pStyle w:val="ListParagraph"/>
-        <w:spacing w:after="160" w:line="259" w:lineRule="auto"/>
-        <w:ind w:left="360"/>
-        <w:jc w:val="center"/>
-        <w:rPr>
-          <w:rFonts w:ascii="Times New Roman" w:hAnsi="Times New Roman" w:cs="Times New Roman"/>
-          <w:sz w:val="40"/>
-          <w:szCs w:val="40"/>
-        </w:rPr>
-      </w:pPr>
-    </w:p>
-    <w:p>
-      <w:pPr>
-        <w:pStyle w:val="ListParagraph"/>
-        <w:spacing w:after="160" w:line="259" w:lineRule="auto"/>
-        <w:ind w:left="360"/>
-        <w:jc w:val="center"/>
-        <w:rPr>
-          <w:rFonts w:ascii="Times New Roman" w:hAnsi="Times New Roman" w:cs="Times New Roman"/>
-          <w:b/>
-          <w:sz w:val="40"/>
-          <w:szCs w:val="40"/>
-          <w:u w:val="single"/>
-        </w:rPr>
-      </w:pPr>
-      <w:r>
-        <w:rPr>
-          <w:rFonts w:ascii="Times New Roman" w:hAnsi="Times New Roman" w:cs="Times New Roman"/>
-          <w:b/>
-          <w:sz w:val="40"/>
-          <w:szCs w:val="40"/>
-          <w:u w:val="single"/>
-        </w:rPr>
-        <w:lastRenderedPageBreak/>
-        <w:t>UML Class Di</w:t>
-      </w:r>
-      <w:r>
-        <w:rPr>
-          <w:rFonts w:ascii="Times New Roman" w:hAnsi="Times New Roman" w:cs="Times New Roman"/>
-          <w:b/>
-          <w:sz w:val="40"/>
-          <w:szCs w:val="40"/>
-          <w:u w:val="single"/>
-        </w:rPr>
-        <w:t>agram (Condensed)</w:t>
-      </w:r>
-    </w:p>
-    <w:p>
-      <w:pPr>
-        <w:pStyle w:val="ListParagraph"/>
-        <w:spacing w:after="160" w:line="259" w:lineRule="auto"/>
-        <w:ind w:left="360"/>
-        <w:jc w:val="center"/>
-        <w:rPr>
-          <w:rFonts w:ascii="Times New Roman" w:hAnsi="Times New Roman" w:cs="Times New Roman"/>
-          <w:b/>
-          <w:sz w:val="40"/>
-          <w:szCs w:val="40"/>
-          <w:u w:val="single"/>
-        </w:rPr>
-      </w:pPr>
-    </w:p>
-    <w:p>
-      <w:pPr>
-        <w:pStyle w:val="ListParagraph"/>
-        <w:spacing w:after="160" w:line="259" w:lineRule="auto"/>
-        <w:ind w:left="360"/>
-        <w:jc w:val="center"/>
-        <w:rPr>
-          <w:rFonts w:ascii="Times New Roman" w:hAnsi="Times New Roman" w:cs="Times New Roman"/>
-          <w:b/>
-          <w:sz w:val="40"/>
-          <w:szCs w:val="40"/>
-          <w:u w:val="single"/>
-        </w:rPr>
-      </w:pPr>
-    </w:p>
-    <w:p>
-      <w:pPr>
-        <w:pStyle w:val="ListParagraph"/>
-        <w:spacing w:after="160" w:line="259" w:lineRule="auto"/>
-        <w:ind w:left="360"/>
-        <w:jc w:val="center"/>
-        <w:rPr>
-          <w:rFonts w:ascii="Times New Roman" w:hAnsi="Times New Roman" w:cs="Times New Roman"/>
-          <w:b/>
-          <w:sz w:val="40"/>
-          <w:szCs w:val="40"/>
-          <w:u w:val="single"/>
-        </w:rPr>
-      </w:pPr>
-    </w:p>
-    <w:p>
-      <w:pPr>
-        <w:pStyle w:val="ListParagraph"/>
-        <w:spacing w:after="160" w:line="259" w:lineRule="auto"/>
-        <w:ind w:left="360"/>
-        <w:jc w:val="center"/>
-        <w:rPr>
-          <w:rFonts w:ascii="Times New Roman" w:hAnsi="Times New Roman" w:cs="Times New Roman"/>
-          <w:b/>
-          <w:sz w:val="40"/>
-          <w:szCs w:val="40"/>
-          <w:u w:val="single"/>
-        </w:rPr>
-      </w:pPr>
-    </w:p>
-    <w:p>
-      <w:pPr>
-        <w:pStyle w:val="ListParagraph"/>
-        <w:spacing w:after="160" w:line="259" w:lineRule="auto"/>
-        <w:ind w:left="360"/>
-        <w:jc w:val="center"/>
-        <w:rPr>
-          <w:rFonts w:ascii="Times New Roman" w:hAnsi="Times New Roman" w:cs="Times New Roman"/>
-          <w:b/>
-          <w:sz w:val="40"/>
-          <w:szCs w:val="40"/>
-          <w:u w:val="single"/>
-        </w:rPr>
-      </w:pPr>
-    </w:p>
-    <w:p>
-      <w:pPr>
-        <w:pStyle w:val="ListParagraph"/>
-        <w:spacing w:after="160" w:line="259" w:lineRule="auto"/>
-        <w:ind w:left="360"/>
-        <w:jc w:val="center"/>
-        <w:rPr>
-          <w:rFonts w:ascii="Times New Roman" w:hAnsi="Times New Roman" w:cs="Times New Roman"/>
-          <w:b/>
-          <w:sz w:val="40"/>
-          <w:szCs w:val="40"/>
-          <w:u w:val="single"/>
-        </w:rPr>
-      </w:pPr>
-      <w:r>
-        <w:rPr>
-          <w:rFonts w:ascii="Times New Roman" w:hAnsi="Times New Roman" w:cs="Times New Roman"/>
-          <w:sz w:val="40"/>
-          <w:szCs w:val="40"/>
-        </w:rPr>
         <w:pict>
           <v:shape id="_x0000_i1032" type="#_x0000_t75" style="width:468pt;height:265.8pt">
-            <v:imagedata r:id="rId21" o:title="condesed"/>
+            <v:imagedata r:id="rId25" o:title="condesed"/>
           </v:shape>
         </w:pict>
       </w:r>
@@ -11053,7 +11005,7 @@
                     </pic:cNvPicPr>
                   </pic:nvPicPr>
                   <pic:blipFill>
-                    <a:blip r:embed="rId22"/>
+                    <a:blip r:embed="rId26"/>
                     <a:srcRect/>
                     <a:stretch>
                       <a:fillRect/>
@@ -11152,7 +11104,7 @@
                     </pic:cNvPicPr>
                   </pic:nvPicPr>
                   <pic:blipFill>
-                    <a:blip r:embed="rId23"/>
+                    <a:blip r:embed="rId27"/>
                     <a:srcRect/>
                     <a:stretch>
                       <a:fillRect/>
@@ -11280,7 +11232,7 @@
                     </pic:cNvPicPr>
                   </pic:nvPicPr>
                   <pic:blipFill>
-                    <a:blip r:embed="rId24"/>
+                    <a:blip r:embed="rId28"/>
                     <a:srcRect/>
                     <a:stretch>
                       <a:fillRect/>
@@ -11379,7 +11331,7 @@
                     </pic:cNvPicPr>
                   </pic:nvPicPr>
                   <pic:blipFill>
-                    <a:blip r:embed="rId25"/>
+                    <a:blip r:embed="rId29"/>
                     <a:srcRect/>
                     <a:stretch>
                       <a:fillRect/>
@@ -11496,7 +11448,7 @@
                     </pic:cNvPicPr>
                   </pic:nvPicPr>
                   <pic:blipFill>
-                    <a:blip r:embed="rId26"/>
+                    <a:blip r:embed="rId30"/>
                     <a:srcRect/>
                     <a:stretch>
                       <a:fillRect/>
@@ -11686,7 +11638,7 @@
                     </pic:cNvPicPr>
                   </pic:nvPicPr>
                   <pic:blipFill>
-                    <a:blip r:embed="rId27"/>
+                    <a:blip r:embed="rId31"/>
                     <a:srcRect/>
                     <a:stretch>
                       <a:fillRect/>
@@ -11839,7 +11791,7 @@
                     </pic:cNvPicPr>
                   </pic:nvPicPr>
                   <pic:blipFill>
-                    <a:blip r:embed="rId28"/>
+                    <a:blip r:embed="rId32"/>
                     <a:srcRect/>
                     <a:stretch>
                       <a:fillRect/>
@@ -12357,7 +12309,7 @@
                     </pic:cNvPicPr>
                   </pic:nvPicPr>
                   <pic:blipFill>
-                    <a:blip r:embed="rId29"/>
+                    <a:blip r:embed="rId33"/>
                     <a:srcRect/>
                     <a:stretch>
                       <a:fillRect/>
@@ -12481,7 +12433,7 @@
                     </pic:cNvPicPr>
                   </pic:nvPicPr>
                   <pic:blipFill>
-                    <a:blip r:embed="rId30"/>
+                    <a:blip r:embed="rId34"/>
                     <a:srcRect/>
                     <a:stretch>
                       <a:fillRect/>
@@ -12643,7 +12595,7 @@
                     </pic:cNvPicPr>
                   </pic:nvPicPr>
                   <pic:blipFill>
-                    <a:blip r:embed="rId31"/>
+                    <a:blip r:embed="rId35"/>
                     <a:srcRect/>
                     <a:stretch>
                       <a:fillRect/>
@@ -12748,7 +12700,7 @@
                     </pic:cNvPicPr>
                   </pic:nvPicPr>
                   <pic:blipFill>
-                    <a:blip r:embed="rId32"/>
+                    <a:blip r:embed="rId36"/>
                     <a:srcRect/>
                     <a:stretch>
                       <a:fillRect/>
@@ -12853,7 +12805,7 @@
                     </pic:cNvPicPr>
                   </pic:nvPicPr>
                   <pic:blipFill>
-                    <a:blip r:embed="rId33"/>
+                    <a:blip r:embed="rId37"/>
                     <a:srcRect/>
                     <a:stretch>
                       <a:fillRect/>
@@ -12968,7 +12920,7 @@
                     </pic:cNvPicPr>
                   </pic:nvPicPr>
                   <pic:blipFill>
-                    <a:blip r:embed="rId34"/>
+                    <a:blip r:embed="rId38"/>
                     <a:srcRect/>
                     <a:stretch>
                       <a:fillRect/>
@@ -13083,7 +13035,7 @@
                     </pic:cNvPicPr>
                   </pic:nvPicPr>
                   <pic:blipFill>
-                    <a:blip r:embed="rId35"/>
+                    <a:blip r:embed="rId39"/>
                     <a:srcRect/>
                     <a:stretch>
                       <a:fillRect/>
@@ -13209,7 +13161,7 @@
                     </pic:cNvPicPr>
                   </pic:nvPicPr>
                   <pic:blipFill>
-                    <a:blip r:embed="rId36"/>
+                    <a:blip r:embed="rId40"/>
                     <a:srcRect/>
                     <a:stretch>
                       <a:fillRect/>
@@ -13334,7 +13286,7 @@
                     </pic:cNvPicPr>
                   </pic:nvPicPr>
                   <pic:blipFill>
-                    <a:blip r:embed="rId37"/>
+                    <a:blip r:embed="rId41"/>
                     <a:srcRect/>
                     <a:stretch>
                       <a:fillRect/>
@@ -13509,7 +13461,7 @@
                     </pic:cNvPicPr>
                   </pic:nvPicPr>
                   <pic:blipFill>
-                    <a:blip r:embed="rId38"/>
+                    <a:blip r:embed="rId42"/>
                     <a:srcRect/>
                     <a:stretch>
                       <a:fillRect/>
@@ -15055,7 +15007,7 @@
                 <w:szCs w:val="24"/>
               </w:rPr>
             </w:pPr>
-            <w:hyperlink r:id="rId39" w:history="1">
+            <w:hyperlink r:id="rId43" w:history="1">
               <w:r>
                 <w:rPr>
                   <w:rStyle w:val="Hyperlink"/>
@@ -15108,7 +15060,7 @@
                 <w:szCs w:val="24"/>
               </w:rPr>
             </w:pPr>
-            <w:hyperlink r:id="rId40" w:history="1">
+            <w:hyperlink r:id="rId44" w:history="1">
               <w:r>
                 <w:rPr>
                   <w:rStyle w:val="Hyperlink"/>
@@ -15161,7 +15113,7 @@
                 <w:szCs w:val="24"/>
               </w:rPr>
             </w:pPr>
-            <w:hyperlink r:id="rId41" w:history="1">
+            <w:hyperlink r:id="rId45" w:history="1">
               <w:r>
                 <w:rPr>
                   <w:rStyle w:val="Hyperlink"/>
@@ -15214,7 +15166,7 @@
                 <w:szCs w:val="24"/>
               </w:rPr>
             </w:pPr>
-            <w:hyperlink r:id="rId42" w:history="1">
+            <w:hyperlink r:id="rId46" w:history="1">
               <w:r>
                 <w:rPr>
                   <w:rStyle w:val="Hyperlink"/>
@@ -15267,7 +15219,7 @@
                 <w:szCs w:val="24"/>
               </w:rPr>
             </w:pPr>
-            <w:hyperlink r:id="rId43" w:history="1">
+            <w:hyperlink r:id="rId47" w:history="1">
               <w:r>
                 <w:rPr>
                   <w:rStyle w:val="Hyperlink"/>
@@ -15286,7 +15238,7 @@
               </w:rPr>
               <w:br/>
             </w:r>
-            <w:hyperlink r:id="rId44" w:history="1">
+            <w:hyperlink r:id="rId48" w:history="1">
               <w:r>
                 <w:rPr>
                   <w:rStyle w:val="Hyperlink"/>

</xml_diff>

<commit_message>
update doc with mihai essay
</commit_message>
<xml_diff>
--- a/SEP DOCUMENTATION.docx
+++ b/SEP DOCUMENTATION.docx
@@ -2383,27 +2383,116 @@
     </w:p>
     <w:p>
       <w:pPr>
-        <w:pStyle w:val="ListParagraph"/>
-        <w:numPr>
-          <w:ilvl w:val="0"/>
-          <w:numId w:val="2"/>
-        </w:numPr>
-        <w:rPr>
-          <w:rFonts w:ascii="Times New Roman" w:hAnsi="Times New Roman" w:cs="Times New Roman"/>
-          <w:sz w:val="24"/>
-          <w:szCs w:val="24"/>
-          <w:lang w:val="en-GB"/>
-        </w:rPr>
-      </w:pPr>
-      <w:r>
-        <w:rPr>
-          <w:rFonts w:ascii="Times New Roman" w:hAnsi="Times New Roman" w:cs="Times New Roman"/>
-          <w:sz w:val="24"/>
-          <w:szCs w:val="24"/>
-          <w:lang w:val="en-GB"/>
-        </w:rPr>
-        <w:t>Add essay</w:t>
-      </w:r>
+        <w:ind w:firstLine="720"/>
+        <w:rPr>
+          <w:rFonts w:ascii="Times New Roman" w:hAnsi="Times New Roman" w:cs="Times New Roman"/>
+          <w:sz w:val="24"/>
+          <w:szCs w:val="24"/>
+        </w:rPr>
+      </w:pPr>
+      <w:r>
+        <w:rPr>
+          <w:rFonts w:ascii="Times New Roman" w:hAnsi="Times New Roman" w:cs="Times New Roman"/>
+          <w:sz w:val="24"/>
+          <w:szCs w:val="24"/>
+        </w:rPr>
+        <w:t xml:space="preserve">When  my semester project group was formed I barely knew the people I was going to work with and I was looking forward to our cooperation and a great SEP experience. At our first meetings we set up all the requirements and I found out that we got the same goal, to take a 12. </w:t>
+      </w:r>
+    </w:p>
+    <w:p>
+      <w:pPr>
+        <w:ind w:firstLine="720"/>
+        <w:rPr>
+          <w:rFonts w:ascii="Times New Roman" w:hAnsi="Times New Roman" w:cs="Times New Roman"/>
+          <w:sz w:val="24"/>
+          <w:szCs w:val="24"/>
+          <w:lang w:val="ro-RO"/>
+        </w:rPr>
+      </w:pPr>
+      <w:r>
+        <w:rPr>
+          <w:rFonts w:ascii="Times New Roman" w:hAnsi="Times New Roman" w:cs="Times New Roman"/>
+          <w:sz w:val="24"/>
+          <w:szCs w:val="24"/>
+        </w:rPr>
+        <w:t xml:space="preserve">The most important things about our group where: if someone didn’t understand something then we always helped him with that, everyone was positive so all of us felt confident, we did our best to split the tasks equally and to keep everyone updated with the changes in the project because we felt like everyone of us should know each part of the project. We did a lot of mistakes since the very beginning starting with the requirements until the very end with the sequence diagram and the code but we where always updating our work, there is no part of our project which we didn’t change at least 3 times. </w:t>
+      </w:r>
+    </w:p>
+    <w:p>
+      <w:pPr>
+        <w:ind w:firstLine="720"/>
+        <w:rPr>
+          <w:rFonts w:ascii="Times New Roman" w:hAnsi="Times New Roman" w:cs="Times New Roman"/>
+          <w:sz w:val="24"/>
+          <w:szCs w:val="24"/>
+        </w:rPr>
+      </w:pPr>
+      <w:r>
+        <w:rPr>
+          <w:rFonts w:ascii="Times New Roman" w:hAnsi="Times New Roman" w:cs="Times New Roman"/>
+          <w:sz w:val="24"/>
+          <w:szCs w:val="24"/>
+          <w:lang w:val="ro-RO"/>
+        </w:rPr>
+        <w:lastRenderedPageBreak/>
+        <w:t xml:space="preserve">This project was an unforgetable educational experience being the first one in my life and I am glad that I had a great group for this project. I learned a lot of knew stuff and gained real group work experience which I am sure will be helpful in the future. </w:t>
+      </w:r>
+    </w:p>
+    <w:p>
+      <w:pPr>
+        <w:rPr>
+          <w:rFonts w:ascii="Times New Roman" w:hAnsi="Times New Roman" w:cs="Times New Roman"/>
+          <w:lang w:val="en-GB"/>
+        </w:rPr>
+      </w:pPr>
+    </w:p>
+    <w:p>
+      <w:pPr>
+        <w:rPr>
+          <w:rFonts w:ascii="Times New Roman" w:hAnsi="Times New Roman" w:cs="Times New Roman"/>
+          <w:lang w:val="en-GB"/>
+        </w:rPr>
+      </w:pPr>
+    </w:p>
+    <w:p>
+      <w:pPr>
+        <w:rPr>
+          <w:rFonts w:ascii="Times New Roman" w:hAnsi="Times New Roman" w:cs="Times New Roman"/>
+          <w:lang w:val="en-GB"/>
+        </w:rPr>
+      </w:pPr>
+    </w:p>
+    <w:p>
+      <w:pPr>
+        <w:rPr>
+          <w:rFonts w:ascii="Times New Roman" w:hAnsi="Times New Roman" w:cs="Times New Roman"/>
+          <w:lang w:val="en-GB"/>
+        </w:rPr>
+      </w:pPr>
+    </w:p>
+    <w:p>
+      <w:pPr>
+        <w:rPr>
+          <w:rFonts w:ascii="Times New Roman" w:hAnsi="Times New Roman" w:cs="Times New Roman"/>
+          <w:lang w:val="en-GB"/>
+        </w:rPr>
+      </w:pPr>
+    </w:p>
+    <w:p>
+      <w:pPr>
+        <w:rPr>
+          <w:rFonts w:ascii="Times New Roman" w:hAnsi="Times New Roman" w:cs="Times New Roman"/>
+          <w:lang w:val="en-GB"/>
+        </w:rPr>
+      </w:pPr>
+    </w:p>
+    <w:p>
+      <w:pPr>
+        <w:rPr>
+          <w:rFonts w:ascii="Times New Roman" w:hAnsi="Times New Roman" w:cs="Times New Roman"/>
+          <w:lang w:val="en-GB"/>
+        </w:rPr>
+      </w:pPr>
     </w:p>
     <w:p>
       <w:pPr>
@@ -2580,6 +2669,7 @@
                 <w:sz w:val="40"/>
                 <w:szCs w:val="40"/>
               </w:rPr>
+              <w:lastRenderedPageBreak/>
               <w:t>Daily Project Log</w:t>
             </w:r>
           </w:p>
@@ -3393,7 +3483,6 @@
                 <w:sz w:val="24"/>
                 <w:szCs w:val="24"/>
               </w:rPr>
-              <w:lastRenderedPageBreak/>
               <w:t>29 November</w:t>
             </w:r>
           </w:p>
@@ -3724,6 +3813,7 @@
                 <w:sz w:val="24"/>
                 <w:szCs w:val="24"/>
               </w:rPr>
+              <w:lastRenderedPageBreak/>
               <w:t>8 December</w:t>
             </w:r>
           </w:p>
@@ -4089,83 +4179,6 @@
       <w:pPr>
         <w:rPr>
           <w:rFonts w:ascii="Times New Roman" w:hAnsi="Times New Roman" w:cs="Times New Roman"/>
-        </w:rPr>
-      </w:pPr>
-    </w:p>
-    <w:p>
-      <w:pPr>
-        <w:jc w:val="center"/>
-        <w:rPr>
-          <w:rFonts w:ascii="Times New Roman" w:hAnsi="Times New Roman" w:cs="Times New Roman"/>
-          <w:sz w:val="40"/>
-          <w:szCs w:val="40"/>
-          <w:lang w:val="en-GB"/>
-        </w:rPr>
-      </w:pPr>
-    </w:p>
-    <w:p>
-      <w:pPr>
-        <w:jc w:val="center"/>
-        <w:rPr>
-          <w:rFonts w:ascii="Times New Roman" w:hAnsi="Times New Roman" w:cs="Times New Roman"/>
-          <w:sz w:val="40"/>
-          <w:szCs w:val="40"/>
-          <w:lang w:val="en-GB"/>
-        </w:rPr>
-      </w:pPr>
-    </w:p>
-    <w:p>
-      <w:pPr>
-        <w:jc w:val="center"/>
-        <w:rPr>
-          <w:rFonts w:ascii="Times New Roman" w:hAnsi="Times New Roman" w:cs="Times New Roman"/>
-          <w:sz w:val="40"/>
-          <w:szCs w:val="40"/>
-          <w:lang w:val="en-GB"/>
-        </w:rPr>
-      </w:pPr>
-    </w:p>
-    <w:p>
-      <w:pPr>
-        <w:jc w:val="center"/>
-        <w:rPr>
-          <w:rFonts w:ascii="Times New Roman" w:hAnsi="Times New Roman" w:cs="Times New Roman"/>
-          <w:sz w:val="40"/>
-          <w:szCs w:val="40"/>
-          <w:lang w:val="en-GB"/>
-        </w:rPr>
-      </w:pPr>
-    </w:p>
-    <w:p>
-      <w:pPr>
-        <w:jc w:val="center"/>
-        <w:rPr>
-          <w:rFonts w:ascii="Times New Roman" w:hAnsi="Times New Roman" w:cs="Times New Roman"/>
-          <w:sz w:val="40"/>
-          <w:szCs w:val="40"/>
-          <w:lang w:val="en-GB"/>
-        </w:rPr>
-      </w:pPr>
-    </w:p>
-    <w:p>
-      <w:pPr>
-        <w:jc w:val="center"/>
-        <w:rPr>
-          <w:rFonts w:ascii="Times New Roman" w:hAnsi="Times New Roman" w:cs="Times New Roman"/>
-          <w:sz w:val="40"/>
-          <w:szCs w:val="40"/>
-          <w:lang w:val="en-GB"/>
-        </w:rPr>
-      </w:pPr>
-    </w:p>
-    <w:p>
-      <w:pPr>
-        <w:jc w:val="center"/>
-        <w:rPr>
-          <w:rFonts w:ascii="Times New Roman" w:hAnsi="Times New Roman" w:cs="Times New Roman"/>
-          <w:sz w:val="40"/>
-          <w:szCs w:val="40"/>
-          <w:lang w:val="en-GB"/>
         </w:rPr>
       </w:pPr>
     </w:p>
@@ -4315,6 +4328,7 @@
                 <w:szCs w:val="36"/>
                 <w:u w:val="single"/>
               </w:rPr>
+              <w:lastRenderedPageBreak/>
               <w:t>Group Task Log</w:t>
             </w:r>
           </w:p>
@@ -4773,7 +4787,6 @@
                 <w:sz w:val="24"/>
                 <w:szCs w:val="24"/>
               </w:rPr>
-              <w:lastRenderedPageBreak/>
               <w:t>Use Case Description</w:t>
             </w:r>
           </w:p>
@@ -6854,6 +6867,7 @@
                 <w:sz w:val="24"/>
                 <w:szCs w:val="24"/>
               </w:rPr>
+              <w:lastRenderedPageBreak/>
               <w:t>Introduction</w:t>
             </w:r>
           </w:p>
@@ -7481,62 +7495,6 @@
     </w:p>
     <w:p>
       <w:pPr>
-        <w:jc w:val="center"/>
-        <w:rPr>
-          <w:rFonts w:ascii="Times New Roman" w:hAnsi="Times New Roman" w:cs="Times New Roman"/>
-          <w:sz w:val="40"/>
-          <w:szCs w:val="40"/>
-          <w:lang w:val="en-GB"/>
-        </w:rPr>
-      </w:pPr>
-    </w:p>
-    <w:p>
-      <w:pPr>
-        <w:jc w:val="center"/>
-        <w:rPr>
-          <w:rFonts w:ascii="Times New Roman" w:hAnsi="Times New Roman" w:cs="Times New Roman"/>
-          <w:sz w:val="40"/>
-          <w:szCs w:val="40"/>
-          <w:lang w:val="en-GB"/>
-        </w:rPr>
-      </w:pPr>
-    </w:p>
-    <w:p>
-      <w:pPr>
-        <w:jc w:val="center"/>
-        <w:rPr>
-          <w:rFonts w:ascii="Times New Roman" w:hAnsi="Times New Roman" w:cs="Times New Roman"/>
-          <w:sz w:val="40"/>
-          <w:szCs w:val="40"/>
-          <w:lang w:val="en-GB"/>
-        </w:rPr>
-      </w:pPr>
-    </w:p>
-    <w:p>
-      <w:pPr>
-        <w:jc w:val="center"/>
-        <w:rPr>
-          <w:rFonts w:ascii="Times New Roman" w:hAnsi="Times New Roman" w:cs="Times New Roman"/>
-          <w:sz w:val="40"/>
-          <w:szCs w:val="40"/>
-          <w:lang w:val="en-GB"/>
-        </w:rPr>
-      </w:pPr>
-    </w:p>
-    <w:p>
-      <w:pPr>
-        <w:jc w:val="center"/>
-        <w:rPr>
-          <w:rFonts w:ascii="Times New Roman" w:hAnsi="Times New Roman" w:cs="Times New Roman"/>
-          <w:sz w:val="40"/>
-          <w:szCs w:val="40"/>
-          <w:lang w:val="en-GB"/>
-        </w:rPr>
-      </w:pPr>
-    </w:p>
-    <w:p>
-      <w:pPr>
-        <w:jc w:val="center"/>
         <w:rPr>
           <w:rFonts w:ascii="Times New Roman" w:hAnsi="Times New Roman" w:cs="Times New Roman"/>
           <w:sz w:val="40"/>

</xml_diff>

<commit_message>
updated my name + JAVADOC !!
</commit_message>
<xml_diff>
--- a/SEP DOCUMENTATION.docx
+++ b/SEP DOCUMENTATION.docx
@@ -1905,7 +1905,27 @@
           <w:szCs w:val="24"/>
           <w:u w:val="single"/>
         </w:rPr>
-        <w:t>Sebastian Basca:</w:t>
+        <w:t>Sebastian</w:t>
+      </w:r>
+      <w:r>
+        <w:rPr>
+          <w:rFonts w:ascii="Times New Roman" w:hAnsi="Times New Roman" w:cs="Times New Roman"/>
+          <w:b/>
+          <w:sz w:val="24"/>
+          <w:szCs w:val="24"/>
+          <w:u w:val="single"/>
+        </w:rPr>
+        <w:t>-Dan</w:t>
+      </w:r>
+      <w:r>
+        <w:rPr>
+          <w:rFonts w:ascii="Times New Roman" w:hAnsi="Times New Roman" w:cs="Times New Roman"/>
+          <w:b/>
+          <w:sz w:val="24"/>
+          <w:szCs w:val="24"/>
+          <w:u w:val="single"/>
+        </w:rPr>
+        <w:t xml:space="preserve"> Basca:</w:t>
       </w:r>
     </w:p>
     <w:p>
@@ -2415,7 +2435,23 @@
           <w:sz w:val="24"/>
           <w:szCs w:val="24"/>
         </w:rPr>
-        <w:t xml:space="preserve">The most important things about our group where: if someone didn’t understand something then we always helped him with that, everyone was positive so all of us felt confident, we did our best to split the tasks equally and to keep everyone updated with the changes in the project because we felt like everyone of us should know each part of the project. We did a lot of mistakes since the very beginning starting with the requirements until the very end with the sequence diagram and the code but we where always updating our work, there is no part of our project which we didn’t change at least 3 times. </w:t>
+        <w:t xml:space="preserve">The most important things about our group where: if someone didn’t understand something then we always helped him with that, everyone was positive so all of us felt confident, we did our best to split the tasks equally and to keep everyone updated with the changes in the project because we felt like everyone of us should know each part of the project. We did a lot of mistakes since the very beginning starting with the requirements until the very end with the sequence diagram and the </w:t>
+      </w:r>
+      <w:r>
+        <w:rPr>
+          <w:rFonts w:ascii="Times New Roman" w:hAnsi="Times New Roman" w:cs="Times New Roman"/>
+          <w:sz w:val="24"/>
+          <w:szCs w:val="24"/>
+        </w:rPr>
+        <w:t>code but we w</w:t>
+      </w:r>
+      <w:r>
+        <w:rPr>
+          <w:rFonts w:ascii="Times New Roman" w:hAnsi="Times New Roman" w:cs="Times New Roman"/>
+          <w:sz w:val="24"/>
+          <w:szCs w:val="24"/>
+        </w:rPr>
+        <w:t xml:space="preserve">ere always updating our work, there is no part of our project which we didn’t change at least 3 times. </w:t>
       </w:r>
     </w:p>
     <w:p>
@@ -2783,7 +2819,25 @@
                 <w:sz w:val="24"/>
                 <w:szCs w:val="24"/>
               </w:rPr>
-              <w:t>Octavian Grozman, Martin Kostadinov, Sebastian Basca, Mihai Timotin</w:t>
+              <w:t>Octavian Grozman, Martin Kostadinov, Sebastian</w:t>
+            </w:r>
+            <w:r>
+              <w:rPr>
+                <w:rFonts w:ascii="Times New Roman" w:hAnsi="Times New Roman" w:cs="Times New Roman"/>
+                <w:color w:val="000000" w:themeColor="text1"/>
+                <w:sz w:val="24"/>
+                <w:szCs w:val="24"/>
+              </w:rPr>
+              <w:t>-Dan</w:t>
+            </w:r>
+            <w:r>
+              <w:rPr>
+                <w:rFonts w:ascii="Times New Roman" w:hAnsi="Times New Roman" w:cs="Times New Roman"/>
+                <w:color w:val="000000" w:themeColor="text1"/>
+                <w:sz w:val="24"/>
+                <w:szCs w:val="24"/>
+              </w:rPr>
+              <w:t xml:space="preserve"> Basca, Mihai Timotin</w:t>
             </w:r>
           </w:p>
         </w:tc>
@@ -5205,8 +5259,24 @@
                 <w:rFonts w:ascii="Times New Roman" w:hAnsi="Times New Roman" w:cs="Times New Roman"/>
                 <w:sz w:val="24"/>
                 <w:szCs w:val="24"/>
-              </w:rPr>
-              <w:t>Sebastian Basca</w:t>
+                <w:lang w:val="en-GB"/>
+              </w:rPr>
+              <w:t>Sebastian-Dan</w:t>
+            </w:r>
+            <w:r>
+              <w:rPr>
+                <w:rFonts w:ascii="Times New Roman" w:hAnsi="Times New Roman" w:cs="Times New Roman"/>
+                <w:lang w:val="en-GB"/>
+              </w:rPr>
+              <w:t xml:space="preserve"> </w:t>
+            </w:r>
+            <w:r>
+              <w:rPr>
+                <w:rFonts w:ascii="Times New Roman" w:hAnsi="Times New Roman" w:cs="Times New Roman"/>
+                <w:sz w:val="24"/>
+                <w:szCs w:val="24"/>
+              </w:rPr>
+              <w:t>Basca</w:t>
             </w:r>
           </w:p>
         </w:tc>
@@ -5304,8 +5374,24 @@
                 <w:rFonts w:ascii="Times New Roman" w:hAnsi="Times New Roman" w:cs="Times New Roman"/>
                 <w:sz w:val="24"/>
                 <w:szCs w:val="24"/>
-              </w:rPr>
-              <w:t>Sebastian Basca</w:t>
+                <w:lang w:val="en-GB"/>
+              </w:rPr>
+              <w:t>Sebastian-Dan</w:t>
+            </w:r>
+            <w:r>
+              <w:rPr>
+                <w:rFonts w:ascii="Times New Roman" w:hAnsi="Times New Roman" w:cs="Times New Roman"/>
+                <w:lang w:val="en-GB"/>
+              </w:rPr>
+              <w:t xml:space="preserve"> </w:t>
+            </w:r>
+            <w:r>
+              <w:rPr>
+                <w:rFonts w:ascii="Times New Roman" w:hAnsi="Times New Roman" w:cs="Times New Roman"/>
+                <w:sz w:val="24"/>
+                <w:szCs w:val="24"/>
+              </w:rPr>
+              <w:t>Basca</w:t>
             </w:r>
           </w:p>
         </w:tc>
@@ -5700,8 +5786,24 @@
                 <w:rFonts w:ascii="Times New Roman" w:hAnsi="Times New Roman" w:cs="Times New Roman"/>
                 <w:sz w:val="24"/>
                 <w:szCs w:val="24"/>
-              </w:rPr>
-              <w:t>Sebastian Basca</w:t>
+                <w:lang w:val="en-GB"/>
+              </w:rPr>
+              <w:t>Sebastian-Dan</w:t>
+            </w:r>
+            <w:r>
+              <w:rPr>
+                <w:rFonts w:ascii="Times New Roman" w:hAnsi="Times New Roman" w:cs="Times New Roman"/>
+                <w:lang w:val="en-GB"/>
+              </w:rPr>
+              <w:t xml:space="preserve"> </w:t>
+            </w:r>
+            <w:r>
+              <w:rPr>
+                <w:rFonts w:ascii="Times New Roman" w:hAnsi="Times New Roman" w:cs="Times New Roman"/>
+                <w:sz w:val="24"/>
+                <w:szCs w:val="24"/>
+              </w:rPr>
+              <w:t>Basca</w:t>
             </w:r>
           </w:p>
         </w:tc>
@@ -5997,8 +6099,24 @@
                 <w:rFonts w:ascii="Times New Roman" w:hAnsi="Times New Roman" w:cs="Times New Roman"/>
                 <w:sz w:val="24"/>
                 <w:szCs w:val="24"/>
-              </w:rPr>
-              <w:t>Sebastian Basca</w:t>
+                <w:lang w:val="en-GB"/>
+              </w:rPr>
+              <w:t>Sebastian-Dan</w:t>
+            </w:r>
+            <w:r>
+              <w:rPr>
+                <w:rFonts w:ascii="Times New Roman" w:hAnsi="Times New Roman" w:cs="Times New Roman"/>
+                <w:lang w:val="en-GB"/>
+              </w:rPr>
+              <w:t xml:space="preserve"> </w:t>
+            </w:r>
+            <w:r>
+              <w:rPr>
+                <w:rFonts w:ascii="Times New Roman" w:hAnsi="Times New Roman" w:cs="Times New Roman"/>
+                <w:sz w:val="24"/>
+                <w:szCs w:val="24"/>
+              </w:rPr>
+              <w:t>Basca</w:t>
             </w:r>
           </w:p>
         </w:tc>
@@ -6492,8 +6610,24 @@
                 <w:rFonts w:ascii="Times New Roman" w:hAnsi="Times New Roman" w:cs="Times New Roman"/>
                 <w:sz w:val="24"/>
                 <w:szCs w:val="24"/>
-              </w:rPr>
-              <w:t>Sebastian Basca</w:t>
+                <w:lang w:val="en-GB"/>
+              </w:rPr>
+              <w:t>Sebastian-Dan</w:t>
+            </w:r>
+            <w:r>
+              <w:rPr>
+                <w:rFonts w:ascii="Times New Roman" w:hAnsi="Times New Roman" w:cs="Times New Roman"/>
+                <w:lang w:val="en-GB"/>
+              </w:rPr>
+              <w:t xml:space="preserve"> </w:t>
+            </w:r>
+            <w:r>
+              <w:rPr>
+                <w:rFonts w:ascii="Times New Roman" w:hAnsi="Times New Roman" w:cs="Times New Roman"/>
+                <w:sz w:val="24"/>
+                <w:szCs w:val="24"/>
+              </w:rPr>
+              <w:t>Basca</w:t>
             </w:r>
           </w:p>
         </w:tc>
@@ -9800,23 +9934,6 @@
           <w:rFonts w:ascii="Times New Roman" w:hAnsi="Times New Roman" w:cs="Times New Roman"/>
           <w:sz w:val="24"/>
           <w:szCs w:val="24"/>
-        </w:rPr>
-      </w:pPr>
-      <w:r>
-        <w:rPr>
-          <w:rFonts w:ascii="Times New Roman" w:hAnsi="Times New Roman" w:cs="Times New Roman"/>
-          <w:sz w:val="24"/>
-          <w:szCs w:val="24"/>
-        </w:rPr>
-        <w:t>Priority Use Case Diagram</w:t>
-      </w:r>
-    </w:p>
-    <w:p>
-      <w:pPr>
-        <w:rPr>
-          <w:rFonts w:ascii="Times New Roman" w:hAnsi="Times New Roman" w:cs="Times New Roman"/>
-          <w:sz w:val="24"/>
-          <w:szCs w:val="24"/>
           <w:lang w:val="ro-RO"/>
         </w:rPr>
       </w:pPr>
@@ -9885,6 +10002,14 @@
         </w:rPr>
         <w:t>.</w:t>
       </w:r>
+    </w:p>
+    <w:p>
+      <w:pPr>
+        <w:rPr>
+          <w:rFonts w:ascii="Times New Roman" w:hAnsi="Times New Roman" w:cs="Times New Roman"/>
+          <w:lang w:val="ro-RO"/>
+        </w:rPr>
+      </w:pPr>
     </w:p>
     <w:p>
       <w:pPr>

</xml_diff>

<commit_message>
Added Conclusion to final doc
</commit_message>
<xml_diff>
--- a/SEP DOCUMENTATION.docx
+++ b/SEP DOCUMENTATION.docx
@@ -1,6 +1,6 @@
 
 <file path=word/document.xml><?xml version="1.0" encoding="utf-8"?>
-<w:document xmlns:ve="http://schemas.openxmlformats.org/markup-compatibility/2006" xmlns:o="urn:schemas-microsoft-com:office:office" xmlns:r="http://schemas.openxmlformats.org/officeDocument/2006/relationships" xmlns:m="http://schemas.openxmlformats.org/officeDocument/2006/math" xmlns:v="urn:schemas-microsoft-com:vml" xmlns:wp="http://schemas.openxmlformats.org/drawingml/2006/wordprocessingDrawing" xmlns:w10="urn:schemas-microsoft-com:office:word" xmlns:w="http://schemas.openxmlformats.org/wordprocessingml/2006/main" xmlns:wne="http://schemas.microsoft.com/office/word/2006/wordml">
+<w:document xmlns:wpc="http://schemas.microsoft.com/office/word/2010/wordprocessingCanvas" xmlns:cx="http://schemas.microsoft.com/office/drawing/2014/chartex" xmlns:cx1="http://schemas.microsoft.com/office/drawing/2015/9/8/chartex" xmlns:cx2="http://schemas.microsoft.com/office/drawing/2015/10/21/chartex" xmlns:cx3="http://schemas.microsoft.com/office/drawing/2016/5/9/chartex" xmlns:cx4="http://schemas.microsoft.com/office/drawing/2016/5/10/chartex" xmlns:cx5="http://schemas.microsoft.com/office/drawing/2016/5/11/chartex" xmlns:mc="http://schemas.openxmlformats.org/markup-compatibility/2006" xmlns:o="urn:schemas-microsoft-com:office:office" xmlns:r="http://schemas.openxmlformats.org/officeDocument/2006/relationships" xmlns:m="http://schemas.openxmlformats.org/officeDocument/2006/math" xmlns:v="urn:schemas-microsoft-com:vml" xmlns:wp14="http://schemas.microsoft.com/office/word/2010/wordprocessingDrawing" xmlns:wp="http://schemas.openxmlformats.org/drawingml/2006/wordprocessingDrawing" xmlns:w10="urn:schemas-microsoft-com:office:word" xmlns:w="http://schemas.openxmlformats.org/wordprocessingml/2006/main" xmlns:w14="http://schemas.microsoft.com/office/word/2010/wordml" xmlns:w15="http://schemas.microsoft.com/office/word/2012/wordml" xmlns:w16se="http://schemas.microsoft.com/office/word/2015/wordml/symex" xmlns:wpg="http://schemas.microsoft.com/office/word/2010/wordprocessingGroup" xmlns:wpi="http://schemas.microsoft.com/office/word/2010/wordprocessingInk" xmlns:wne="http://schemas.microsoft.com/office/word/2006/wordml" xmlns:wps="http://schemas.microsoft.com/office/word/2010/wordprocessingShape" mc:Ignorable="w14 w15 w16se wp14">
   <w:body>
     <w:p>
       <w:pPr>
@@ -300,7 +300,7 @@
             <v:path o:extrusionok="f" gradientshapeok="t" o:connecttype="rect"/>
             <o:lock v:ext="edit" aspectratio="t"/>
           </v:shapetype>
-          <v:shape id="_x0000_i1025" type="#_x0000_t75" style="width:314.4pt;height:157.8pt">
+          <v:shape id="_x0000_i1025" type="#_x0000_t75" style="width:314.3pt;height:157.85pt">
             <v:imagedata r:id="rId7" o:title="viauc_600_300_3"/>
           </v:shape>
         </w:pict>
@@ -2670,7 +2670,7 @@
           <w:insideH w:val="single" w:sz="4" w:space="0" w:color="auto"/>
           <w:insideV w:val="single" w:sz="4" w:space="0" w:color="auto"/>
         </w:tblBorders>
-        <w:tblLook w:val="0000"/>
+        <w:tblLook w:val="0000" w:firstRow="0" w:lastRow="0" w:firstColumn="0" w:lastColumn="0" w:noHBand="0" w:noVBand="0"/>
       </w:tblPr>
       <w:tblGrid>
         <w:gridCol w:w="1927"/>
@@ -4346,7 +4346,7 @@
           <w:insideH w:val="single" w:sz="4" w:space="0" w:color="auto"/>
           <w:insideV w:val="single" w:sz="4" w:space="0" w:color="auto"/>
         </w:tblBorders>
-        <w:tblLook w:val="0000"/>
+        <w:tblLook w:val="0000" w:firstRow="0" w:lastRow="0" w:firstColumn="0" w:lastColumn="0" w:noHBand="0" w:noVBand="0"/>
       </w:tblPr>
       <w:tblGrid>
         <w:gridCol w:w="2822"/>
@@ -7759,7 +7759,7 @@
           <w:lang w:val="en-GB"/>
         </w:rPr>
         <w:pict>
-          <v:shape id="_x0000_i1026" type="#_x0000_t75" style="width:467.4pt;height:156pt">
+          <v:shape id="_x0000_i1026" type="#_x0000_t75" style="width:467.55pt;height:156pt">
             <v:imagedata r:id="rId8" o:title="S-B1"/>
           </v:shape>
         </w:pict>
@@ -7778,7 +7778,7 @@
           <w:lang w:val="en-GB"/>
         </w:rPr>
         <w:pict>
-          <v:shape id="_x0000_i1027" type="#_x0000_t75" style="width:466.8pt;height:153pt">
+          <v:shape id="_x0000_i1027" type="#_x0000_t75" style="width:467.1pt;height:152.75pt">
             <v:imagedata r:id="rId9" o:title="S-B2"/>
           </v:shape>
         </w:pict>
@@ -7841,7 +7841,7 @@
           <w:lang w:val="en-GB"/>
         </w:rPr>
         <w:pict>
-          <v:shape id="_x0000_i1028" type="#_x0000_t75" style="width:467.4pt;height:151.2pt">
+          <v:shape id="_x0000_i1028" type="#_x0000_t75" style="width:467.55pt;height:151.4pt">
             <v:imagedata r:id="rId10" o:title="M-B1"/>
           </v:shape>
         </w:pict>
@@ -7860,7 +7860,7 @@
           <w:lang w:val="en-GB"/>
         </w:rPr>
         <w:pict>
-          <v:shape id="_x0000_i1029" type="#_x0000_t75" style="width:467.4pt;height:157.2pt">
+          <v:shape id="_x0000_i1029" type="#_x0000_t75" style="width:467.55pt;height:156.9pt">
             <v:imagedata r:id="rId11" o:title="M-B2"/>
           </v:shape>
         </w:pict>
@@ -7914,7 +7914,7 @@
           <w:lang w:val="en-GB"/>
         </w:rPr>
         <w:pict>
-          <v:shape id="_x0000_i1030" type="#_x0000_t75" style="width:467.4pt;height:159pt">
+          <v:shape id="_x0000_i1030" type="#_x0000_t75" style="width:467.55pt;height:159.25pt">
             <v:imagedata r:id="rId12" o:title="O-B1"/>
           </v:shape>
         </w:pict>
@@ -7936,7 +7936,7 @@
         </w:rPr>
         <w:lastRenderedPageBreak/>
         <w:pict>
-          <v:shape id="_x0000_i1031" type="#_x0000_t75" style="width:468pt;height:157.8pt">
+          <v:shape id="_x0000_i1031" type="#_x0000_t75" style="width:468pt;height:157.85pt">
             <v:imagedata r:id="rId13" o:title="O-B2"/>
           </v:shape>
         </w:pict>
@@ -7972,6 +7972,7 @@
         <w:rPr>
           <w:rFonts w:ascii="Times New Roman" w:hAnsi="Times New Roman" w:cs="Times New Roman"/>
           <w:noProof/>
+          <w:lang w:val="bg-BG" w:eastAsia="bg-BG"/>
         </w:rPr>
         <w:drawing>
           <wp:inline distT="0" distB="0" distL="0" distR="0">
@@ -8023,6 +8024,7 @@
         <w:rPr>
           <w:rFonts w:ascii="Times New Roman" w:hAnsi="Times New Roman" w:cs="Times New Roman"/>
           <w:noProof/>
+          <w:lang w:val="bg-BG" w:eastAsia="bg-BG"/>
         </w:rPr>
         <w:drawing>
           <wp:inline distT="0" distB="0" distL="0" distR="0">
@@ -8349,6 +8351,7 @@
         <w:rPr>
           <w:rFonts w:ascii="Times New Roman" w:hAnsi="Times New Roman" w:cs="Times New Roman"/>
           <w:noProof/>
+          <w:lang w:val="bg-BG" w:eastAsia="bg-BG"/>
         </w:rPr>
         <w:drawing>
           <wp:inline distT="0" distB="0" distL="0" distR="0">
@@ -9439,8 +9442,6 @@
         </w:rPr>
         <w:t>An employee can create a tour by specifying departure date and time, return date and time, departure and arrival location, number of seats, add up to 2 available chauffeurs, select a bus, destination(s), stops.</w:t>
       </w:r>
-      <w:bookmarkStart w:id="0" w:name="_GoBack"/>
-      <w:bookmarkEnd w:id="0"/>
     </w:p>
     <w:p>
       <w:pPr>
@@ -9873,6 +9874,7 @@
         <w:rPr>
           <w:rFonts w:ascii="Times New Roman" w:hAnsi="Times New Roman" w:cs="Times New Roman"/>
           <w:noProof/>
+          <w:lang w:val="bg-BG" w:eastAsia="bg-BG"/>
         </w:rPr>
         <w:drawing>
           <wp:inline distT="0" distB="0" distL="0" distR="0">
@@ -10103,6 +10105,7 @@
         <w:rPr>
           <w:rFonts w:ascii="Times New Roman" w:hAnsi="Times New Roman" w:cs="Times New Roman"/>
           <w:noProof/>
+          <w:lang w:val="bg-BG" w:eastAsia="bg-BG"/>
         </w:rPr>
         <w:drawing>
           <wp:inline distT="0" distB="0" distL="0" distR="0">
@@ -10154,6 +10157,7 @@
         <w:rPr>
           <w:rFonts w:ascii="Times New Roman" w:hAnsi="Times New Roman" w:cs="Times New Roman"/>
           <w:noProof/>
+          <w:lang w:val="bg-BG" w:eastAsia="bg-BG"/>
         </w:rPr>
         <w:drawing>
           <wp:inline distT="0" distB="0" distL="0" distR="0">
@@ -10219,6 +10223,7 @@
         <w:rPr>
           <w:rFonts w:ascii="Times New Roman" w:hAnsi="Times New Roman" w:cs="Times New Roman"/>
           <w:noProof/>
+          <w:lang w:val="bg-BG" w:eastAsia="bg-BG"/>
         </w:rPr>
         <w:drawing>
           <wp:inline distT="0" distB="0" distL="0" distR="0">
@@ -10484,6 +10489,7 @@
         <w:rPr>
           <w:rFonts w:ascii="Times New Roman" w:hAnsi="Times New Roman" w:cs="Times New Roman"/>
           <w:noProof/>
+          <w:lang w:val="bg-BG" w:eastAsia="bg-BG"/>
         </w:rPr>
         <w:drawing>
           <wp:inline distT="0" distB="0" distL="0" distR="0">
@@ -10535,6 +10541,7 @@
         <w:rPr>
           <w:rFonts w:ascii="Times New Roman" w:hAnsi="Times New Roman" w:cs="Times New Roman"/>
           <w:noProof/>
+          <w:lang w:val="bg-BG" w:eastAsia="bg-BG"/>
         </w:rPr>
         <w:drawing>
           <wp:inline distT="0" distB="0" distL="0" distR="0">
@@ -10586,6 +10593,7 @@
         <w:rPr>
           <w:rFonts w:ascii="Times New Roman" w:hAnsi="Times New Roman" w:cs="Times New Roman"/>
           <w:noProof/>
+          <w:lang w:val="bg-BG" w:eastAsia="bg-BG"/>
         </w:rPr>
         <w:lastRenderedPageBreak/>
         <w:drawing>
@@ -10638,6 +10646,7 @@
         <w:rPr>
           <w:rFonts w:ascii="Times New Roman" w:hAnsi="Times New Roman" w:cs="Times New Roman"/>
           <w:noProof/>
+          <w:lang w:val="bg-BG" w:eastAsia="bg-BG"/>
         </w:rPr>
         <w:drawing>
           <wp:inline distT="0" distB="0" distL="0" distR="0">
@@ -10900,7 +10909,7 @@
           <w:szCs w:val="40"/>
         </w:rPr>
         <w:pict>
-          <v:shape id="_x0000_i1032" type="#_x0000_t75" style="width:468pt;height:265.8pt">
+          <v:shape id="_x0000_i1032" type="#_x0000_t75" style="width:468pt;height:265.85pt">
             <v:imagedata r:id="rId25" o:title="condesed"/>
           </v:shape>
         </w:pict>
@@ -11069,6 +11078,7 @@
           <w:noProof/>
           <w:sz w:val="24"/>
           <w:szCs w:val="24"/>
+          <w:lang w:val="bg-BG" w:eastAsia="bg-BG"/>
         </w:rPr>
         <w:drawing>
           <wp:inline distT="0" distB="0" distL="0" distR="0">
@@ -11168,6 +11178,7 @@
           <w:noProof/>
           <w:sz w:val="24"/>
           <w:szCs w:val="24"/>
+          <w:lang w:val="bg-BG" w:eastAsia="bg-BG"/>
         </w:rPr>
         <w:drawing>
           <wp:inline distT="0" distB="0" distL="0" distR="0">
@@ -11296,6 +11307,7 @@
           <w:noProof/>
           <w:sz w:val="24"/>
           <w:szCs w:val="24"/>
+          <w:lang w:val="bg-BG" w:eastAsia="bg-BG"/>
         </w:rPr>
         <w:drawing>
           <wp:inline distT="0" distB="0" distL="0" distR="0">
@@ -11395,6 +11407,7 @@
           <w:noProof/>
           <w:sz w:val="24"/>
           <w:szCs w:val="24"/>
+          <w:lang w:val="bg-BG" w:eastAsia="bg-BG"/>
         </w:rPr>
         <w:drawing>
           <wp:inline distT="0" distB="0" distL="0" distR="0">
@@ -11512,6 +11525,7 @@
           <w:noProof/>
           <w:sz w:val="24"/>
           <w:szCs w:val="24"/>
+          <w:lang w:val="bg-BG" w:eastAsia="bg-BG"/>
         </w:rPr>
         <w:drawing>
           <wp:inline distT="0" distB="0" distL="0" distR="0">
@@ -11702,6 +11716,7 @@
           <w:noProof/>
           <w:sz w:val="24"/>
           <w:szCs w:val="24"/>
+          <w:lang w:val="bg-BG" w:eastAsia="bg-BG"/>
         </w:rPr>
         <w:drawing>
           <wp:inline distT="0" distB="0" distL="0" distR="0">
@@ -11855,6 +11870,7 @@
           <w:noProof/>
           <w:sz w:val="24"/>
           <w:szCs w:val="24"/>
+          <w:lang w:val="bg-BG" w:eastAsia="bg-BG"/>
         </w:rPr>
         <w:drawing>
           <wp:inline distT="0" distB="0" distL="0" distR="0">
@@ -12373,6 +12389,7 @@
           <w:noProof/>
           <w:sz w:val="24"/>
           <w:szCs w:val="24"/>
+          <w:lang w:val="bg-BG" w:eastAsia="bg-BG"/>
         </w:rPr>
         <w:drawing>
           <wp:inline distT="0" distB="0" distL="0" distR="0">
@@ -12497,6 +12514,7 @@
           <w:noProof/>
           <w:sz w:val="24"/>
           <w:szCs w:val="24"/>
+          <w:lang w:val="bg-BG" w:eastAsia="bg-BG"/>
         </w:rPr>
         <w:drawing>
           <wp:inline distT="0" distB="0" distL="0" distR="0">
@@ -12659,6 +12677,7 @@
           <w:noProof/>
           <w:sz w:val="24"/>
           <w:szCs w:val="24"/>
+          <w:lang w:val="bg-BG" w:eastAsia="bg-BG"/>
         </w:rPr>
         <w:drawing>
           <wp:inline distT="0" distB="0" distL="0" distR="0">
@@ -12764,6 +12783,7 @@
           <w:noProof/>
           <w:sz w:val="24"/>
           <w:szCs w:val="24"/>
+          <w:lang w:val="bg-BG" w:eastAsia="bg-BG"/>
         </w:rPr>
         <w:drawing>
           <wp:inline distT="0" distB="0" distL="0" distR="0">
@@ -12869,6 +12889,7 @@
           <w:noProof/>
           <w:sz w:val="24"/>
           <w:szCs w:val="24"/>
+          <w:lang w:val="bg-BG" w:eastAsia="bg-BG"/>
         </w:rPr>
         <w:drawing>
           <wp:inline distT="0" distB="0" distL="0" distR="0">
@@ -12984,6 +13005,7 @@
           <w:noProof/>
           <w:sz w:val="24"/>
           <w:szCs w:val="24"/>
+          <w:lang w:val="bg-BG" w:eastAsia="bg-BG"/>
         </w:rPr>
         <w:drawing>
           <wp:inline distT="0" distB="0" distL="0" distR="0">
@@ -13099,6 +13121,7 @@
           <w:noProof/>
           <w:sz w:val="24"/>
           <w:szCs w:val="24"/>
+          <w:lang w:val="bg-BG" w:eastAsia="bg-BG"/>
         </w:rPr>
         <w:drawing>
           <wp:inline distT="0" distB="0" distL="0" distR="0">
@@ -13225,6 +13248,7 @@
           <w:noProof/>
           <w:sz w:val="24"/>
           <w:szCs w:val="24"/>
+          <w:lang w:val="bg-BG" w:eastAsia="bg-BG"/>
         </w:rPr>
         <w:drawing>
           <wp:inline distT="0" distB="0" distL="0" distR="0">
@@ -13350,6 +13374,7 @@
           <w:noProof/>
           <w:sz w:val="24"/>
           <w:szCs w:val="24"/>
+          <w:lang w:val="bg-BG" w:eastAsia="bg-BG"/>
         </w:rPr>
         <w:drawing>
           <wp:inline distT="0" distB="0" distL="0" distR="0">
@@ -13525,6 +13550,7 @@
           <w:noProof/>
           <w:sz w:val="24"/>
           <w:szCs w:val="24"/>
+          <w:lang w:val="bg-BG" w:eastAsia="bg-BG"/>
         </w:rPr>
         <w:drawing>
           <wp:inline distT="0" distB="0" distL="0" distR="0">
@@ -13918,7 +13944,7 @@
       <w:tblPr>
         <w:tblStyle w:val="TableGrid"/>
         <w:tblW w:w="9624" w:type="dxa"/>
-        <w:tblLook w:val="04A0"/>
+        <w:tblLook w:val="04A0" w:firstRow="1" w:lastRow="0" w:firstColumn="1" w:lastColumn="0" w:noHBand="0" w:noVBand="1"/>
       </w:tblPr>
       <w:tblGrid>
         <w:gridCol w:w="7825"/>
@@ -14823,6 +14849,70 @@
     </w:p>
     <w:p>
       <w:pPr>
+        <w:spacing w:after="0"/>
+        <w:rPr>
+          <w:rFonts w:ascii="Times New Roman" w:hAnsi="Times New Roman" w:cs="Times New Roman"/>
+          <w:sz w:val="24"/>
+          <w:szCs w:val="24"/>
+        </w:rPr>
+      </w:pPr>
+      <w:r>
+        <w:rPr>
+          <w:rFonts w:ascii="Times New Roman" w:hAnsi="Times New Roman" w:cs="Times New Roman"/>
+          <w:sz w:val="24"/>
+          <w:szCs w:val="24"/>
+        </w:rPr>
+        <w:t>The making of our first single user system had many challenges. First, we knew that in terms of interface, the program should be as simple as possible, so that it is easy for an employee to navigate without much trouble. The system needed to be capable of handling very important for the company tasks. To simplify it further for the owners, we included a self-teaching User Guide. However, we tried to make the design and overall look of the system very intuitive. We took the requirements of VIA Bus into consideration and created a way that they can save a large amount of data without hurdle. The number of actions that can be performed by the employee are limited within what the company asked for. We made sure everything was as straightforward as possible. It was important to us that the system we provided the company with would prove to be a very efficient way of dealing with the large number of customers they have.</w:t>
+      </w:r>
+    </w:p>
+    <w:p>
+      <w:pPr>
+        <w:spacing w:after="0"/>
+        <w:rPr>
+          <w:rFonts w:ascii="Times New Roman" w:hAnsi="Times New Roman" w:cs="Times New Roman"/>
+          <w:sz w:val="24"/>
+          <w:szCs w:val="24"/>
+        </w:rPr>
+      </w:pPr>
+      <w:r>
+        <w:rPr>
+          <w:rFonts w:ascii="Times New Roman" w:hAnsi="Times New Roman" w:cs="Times New Roman"/>
+          <w:sz w:val="24"/>
+          <w:szCs w:val="24"/>
+        </w:rPr>
+        <w:t>As can be seen from the final product, we achieved our goal of successfully implementing the requirements that the company gave us. More importantly, we made a softwa</w:t>
+      </w:r>
+      <w:bookmarkStart w:id="0" w:name="_GoBack"/>
+      <w:bookmarkEnd w:id="0"/>
+      <w:r>
+        <w:rPr>
+          <w:rFonts w:ascii="Times New Roman" w:hAnsi="Times New Roman" w:cs="Times New Roman"/>
+          <w:sz w:val="24"/>
+          <w:szCs w:val="24"/>
+        </w:rPr>
+        <w:t>re that makes the employees’ jobs easier and doesn’t require a strong background with computers.</w:t>
+      </w:r>
+    </w:p>
+    <w:p>
+      <w:pPr>
+        <w:spacing w:after="0"/>
+        <w:rPr>
+          <w:rFonts w:ascii="Times New Roman" w:hAnsi="Times New Roman" w:cs="Times New Roman"/>
+          <w:sz w:val="24"/>
+          <w:szCs w:val="24"/>
+        </w:rPr>
+      </w:pPr>
+      <w:r>
+        <w:rPr>
+          <w:rFonts w:ascii="Times New Roman" w:hAnsi="Times New Roman" w:cs="Times New Roman"/>
+          <w:sz w:val="24"/>
+          <w:szCs w:val="24"/>
+        </w:rPr>
+        <w:t xml:space="preserve">To sum up – it gives the employees the ability to easily make tours(trip/journey/Bus-and-Chauffeur) and reservations for those tours, as well as keep track of the customers, passengers and the chauffeurs. </w:t>
+      </w:r>
+    </w:p>
+    <w:p>
+      <w:pPr>
         <w:jc w:val="center"/>
         <w:rPr>
           <w:rFonts w:ascii="Times New Roman" w:hAnsi="Times New Roman" w:cs="Times New Roman"/>
@@ -15018,7 +15108,6 @@
           <w:u w:val="single"/>
           <w:lang w:val="en-GB"/>
         </w:rPr>
-        <w:lastRenderedPageBreak/>
         <w:t>References</w:t>
       </w:r>
     </w:p>
@@ -15045,7 +15134,7 @@
           <w:insideH w:val="single" w:sz="4" w:space="0" w:color="auto"/>
           <w:insideV w:val="single" w:sz="4" w:space="0" w:color="auto"/>
         </w:tblBorders>
-        <w:tblLook w:val="0000"/>
+        <w:tblLook w:val="0000" w:firstRow="0" w:lastRow="0" w:firstColumn="0" w:lastColumn="0" w:noHBand="0" w:noVBand="0"/>
       </w:tblPr>
       <w:tblGrid>
         <w:gridCol w:w="1136"/>
@@ -15365,8 +15454,8 @@
 </file>
 
 <file path=word/endnotes.xml><?xml version="1.0" encoding="utf-8"?>
-<w:endnotes xmlns:ve="http://schemas.openxmlformats.org/markup-compatibility/2006" xmlns:o="urn:schemas-microsoft-com:office:office" xmlns:r="http://schemas.openxmlformats.org/officeDocument/2006/relationships" xmlns:m="http://schemas.openxmlformats.org/officeDocument/2006/math" xmlns:v="urn:schemas-microsoft-com:vml" xmlns:wp="http://schemas.openxmlformats.org/drawingml/2006/wordprocessingDrawing" xmlns:w10="urn:schemas-microsoft-com:office:word" xmlns:w="http://schemas.openxmlformats.org/wordprocessingml/2006/main" xmlns:wne="http://schemas.microsoft.com/office/word/2006/wordml">
-  <w:endnote w:type="separator" w:id="0">
+<w:endnotes xmlns:wpc="http://schemas.microsoft.com/office/word/2010/wordprocessingCanvas" xmlns:cx="http://schemas.microsoft.com/office/drawing/2014/chartex" xmlns:cx1="http://schemas.microsoft.com/office/drawing/2015/9/8/chartex" xmlns:cx2="http://schemas.microsoft.com/office/drawing/2015/10/21/chartex" xmlns:cx3="http://schemas.microsoft.com/office/drawing/2016/5/9/chartex" xmlns:cx4="http://schemas.microsoft.com/office/drawing/2016/5/10/chartex" xmlns:cx5="http://schemas.microsoft.com/office/drawing/2016/5/11/chartex" xmlns:mc="http://schemas.openxmlformats.org/markup-compatibility/2006" xmlns:o="urn:schemas-microsoft-com:office:office" xmlns:r="http://schemas.openxmlformats.org/officeDocument/2006/relationships" xmlns:m="http://schemas.openxmlformats.org/officeDocument/2006/math" xmlns:v="urn:schemas-microsoft-com:vml" xmlns:wp14="http://schemas.microsoft.com/office/word/2010/wordprocessingDrawing" xmlns:wp="http://schemas.openxmlformats.org/drawingml/2006/wordprocessingDrawing" xmlns:w10="urn:schemas-microsoft-com:office:word" xmlns:w="http://schemas.openxmlformats.org/wordprocessingml/2006/main" xmlns:w14="http://schemas.microsoft.com/office/word/2010/wordml" xmlns:w15="http://schemas.microsoft.com/office/word/2012/wordml" xmlns:w16se="http://schemas.microsoft.com/office/word/2015/wordml/symex" xmlns:wpg="http://schemas.microsoft.com/office/word/2010/wordprocessingGroup" xmlns:wpi="http://schemas.microsoft.com/office/word/2010/wordprocessingInk" xmlns:wne="http://schemas.microsoft.com/office/word/2006/wordml" xmlns:wps="http://schemas.microsoft.com/office/word/2010/wordprocessingShape" mc:Ignorable="w14 w15 w16se wp14">
+  <w:endnote w:type="separator" w:id="-1">
     <w:p>
       <w:pPr>
         <w:spacing w:after="0" w:line="240" w:lineRule="auto"/>
@@ -15376,7 +15465,7 @@
       </w:r>
     </w:p>
   </w:endnote>
-  <w:endnote w:type="continuationSeparator" w:id="1">
+  <w:endnote w:type="continuationSeparator" w:id="0">
     <w:p>
       <w:pPr>
         <w:spacing w:after="0" w:line="240" w:lineRule="auto"/>
@@ -15390,8 +15479,8 @@
 </file>
 
 <file path=word/footnotes.xml><?xml version="1.0" encoding="utf-8"?>
-<w:footnotes xmlns:ve="http://schemas.openxmlformats.org/markup-compatibility/2006" xmlns:o="urn:schemas-microsoft-com:office:office" xmlns:r="http://schemas.openxmlformats.org/officeDocument/2006/relationships" xmlns:m="http://schemas.openxmlformats.org/officeDocument/2006/math" xmlns:v="urn:schemas-microsoft-com:vml" xmlns:wp="http://schemas.openxmlformats.org/drawingml/2006/wordprocessingDrawing" xmlns:w10="urn:schemas-microsoft-com:office:word" xmlns:w="http://schemas.openxmlformats.org/wordprocessingml/2006/main" xmlns:wne="http://schemas.microsoft.com/office/word/2006/wordml">
-  <w:footnote w:type="separator" w:id="0">
+<w:footnotes xmlns:wpc="http://schemas.microsoft.com/office/word/2010/wordprocessingCanvas" xmlns:cx="http://schemas.microsoft.com/office/drawing/2014/chartex" xmlns:cx1="http://schemas.microsoft.com/office/drawing/2015/9/8/chartex" xmlns:cx2="http://schemas.microsoft.com/office/drawing/2015/10/21/chartex" xmlns:cx3="http://schemas.microsoft.com/office/drawing/2016/5/9/chartex" xmlns:cx4="http://schemas.microsoft.com/office/drawing/2016/5/10/chartex" xmlns:cx5="http://schemas.microsoft.com/office/drawing/2016/5/11/chartex" xmlns:mc="http://schemas.openxmlformats.org/markup-compatibility/2006" xmlns:o="urn:schemas-microsoft-com:office:office" xmlns:r="http://schemas.openxmlformats.org/officeDocument/2006/relationships" xmlns:m="http://schemas.openxmlformats.org/officeDocument/2006/math" xmlns:v="urn:schemas-microsoft-com:vml" xmlns:wp14="http://schemas.microsoft.com/office/word/2010/wordprocessingDrawing" xmlns:wp="http://schemas.openxmlformats.org/drawingml/2006/wordprocessingDrawing" xmlns:w10="urn:schemas-microsoft-com:office:word" xmlns:w="http://schemas.openxmlformats.org/wordprocessingml/2006/main" xmlns:w14="http://schemas.microsoft.com/office/word/2010/wordml" xmlns:w15="http://schemas.microsoft.com/office/word/2012/wordml" xmlns:w16se="http://schemas.microsoft.com/office/word/2015/wordml/symex" xmlns:wpg="http://schemas.microsoft.com/office/word/2010/wordprocessingGroup" xmlns:wpi="http://schemas.microsoft.com/office/word/2010/wordprocessingInk" xmlns:wne="http://schemas.microsoft.com/office/word/2006/wordml" xmlns:wps="http://schemas.microsoft.com/office/word/2010/wordprocessingShape" mc:Ignorable="w14 w15 w16se wp14">
+  <w:footnote w:type="separator" w:id="-1">
     <w:p>
       <w:pPr>
         <w:spacing w:after="0" w:line="240" w:lineRule="auto"/>
@@ -15401,7 +15490,7 @@
       </w:r>
     </w:p>
   </w:footnote>
-  <w:footnote w:type="continuationSeparator" w:id="1">
+  <w:footnote w:type="continuationSeparator" w:id="0">
     <w:p>
       <w:pPr>
         <w:spacing w:after="0" w:line="240" w:lineRule="auto"/>
@@ -15415,8 +15504,8 @@
 </file>
 
 <file path=word/numbering.xml><?xml version="1.0" encoding="utf-8"?>
-<w:numbering xmlns:ve="http://schemas.openxmlformats.org/markup-compatibility/2006" xmlns:o="urn:schemas-microsoft-com:office:office" xmlns:r="http://schemas.openxmlformats.org/officeDocument/2006/relationships" xmlns:m="http://schemas.openxmlformats.org/officeDocument/2006/math" xmlns:v="urn:schemas-microsoft-com:vml" xmlns:wp="http://schemas.openxmlformats.org/drawingml/2006/wordprocessingDrawing" xmlns:w10="urn:schemas-microsoft-com:office:word" xmlns:w="http://schemas.openxmlformats.org/wordprocessingml/2006/main" xmlns:wne="http://schemas.microsoft.com/office/word/2006/wordml">
-  <w:abstractNum w:abstractNumId="0">
+<w:numbering xmlns:wpc="http://schemas.microsoft.com/office/word/2010/wordprocessingCanvas" xmlns:cx="http://schemas.microsoft.com/office/drawing/2014/chartex" xmlns:cx1="http://schemas.microsoft.com/office/drawing/2015/9/8/chartex" xmlns:cx2="http://schemas.microsoft.com/office/drawing/2015/10/21/chartex" xmlns:cx3="http://schemas.microsoft.com/office/drawing/2016/5/9/chartex" xmlns:cx4="http://schemas.microsoft.com/office/drawing/2016/5/10/chartex" xmlns:cx5="http://schemas.microsoft.com/office/drawing/2016/5/11/chartex" xmlns:mc="http://schemas.openxmlformats.org/markup-compatibility/2006" xmlns:o="urn:schemas-microsoft-com:office:office" xmlns:r="http://schemas.openxmlformats.org/officeDocument/2006/relationships" xmlns:m="http://schemas.openxmlformats.org/officeDocument/2006/math" xmlns:v="urn:schemas-microsoft-com:vml" xmlns:wp14="http://schemas.microsoft.com/office/word/2010/wordprocessingDrawing" xmlns:wp="http://schemas.openxmlformats.org/drawingml/2006/wordprocessingDrawing" xmlns:w10="urn:schemas-microsoft-com:office:word" xmlns:w="http://schemas.openxmlformats.org/wordprocessingml/2006/main" xmlns:w14="http://schemas.microsoft.com/office/word/2010/wordml" xmlns:w15="http://schemas.microsoft.com/office/word/2012/wordml" xmlns:w16se="http://schemas.microsoft.com/office/word/2015/wordml/symex" xmlns:wpg="http://schemas.microsoft.com/office/word/2010/wordprocessingGroup" xmlns:wpi="http://schemas.microsoft.com/office/word/2010/wordprocessingInk" xmlns:wne="http://schemas.microsoft.com/office/word/2006/wordml" xmlns:wps="http://schemas.microsoft.com/office/word/2010/wordprocessingShape" mc:Ignorable="w14 w15 w16se wp14">
+  <w:abstractNum w:abstractNumId="0" w15:restartNumberingAfterBreak="0">
     <w:nsid w:val="0B3053E1"/>
     <w:multiLevelType w:val="hybridMultilevel"/>
     <w:tmpl w:val="E3F85270"/>
@@ -15528,7 +15617,7 @@
       </w:rPr>
     </w:lvl>
   </w:abstractNum>
-  <w:abstractNum w:abstractNumId="1">
+  <w:abstractNum w:abstractNumId="1" w15:restartNumberingAfterBreak="0">
     <w:nsid w:val="0BD771D4"/>
     <w:multiLevelType w:val="hybridMultilevel"/>
     <w:tmpl w:val="91167898"/>
@@ -15617,7 +15706,7 @@
       </w:pPr>
     </w:lvl>
   </w:abstractNum>
-  <w:abstractNum w:abstractNumId="2">
+  <w:abstractNum w:abstractNumId="2" w15:restartNumberingAfterBreak="0">
     <w:nsid w:val="123245ED"/>
     <w:multiLevelType w:val="hybridMultilevel"/>
     <w:tmpl w:val="B6A20982"/>
@@ -15703,7 +15792,7 @@
       </w:pPr>
     </w:lvl>
   </w:abstractNum>
-  <w:abstractNum w:abstractNumId="3">
+  <w:abstractNum w:abstractNumId="3" w15:restartNumberingAfterBreak="0">
     <w:nsid w:val="67F56BE4"/>
     <w:multiLevelType w:val="hybridMultilevel"/>
     <w:tmpl w:val="91C82364"/>
@@ -15832,7 +15921,7 @@
 </file>
 
 <file path=word/styles.xml><?xml version="1.0" encoding="utf-8"?>
-<w:styles xmlns:r="http://schemas.openxmlformats.org/officeDocument/2006/relationships" xmlns:w="http://schemas.openxmlformats.org/wordprocessingml/2006/main">
+<w:styles xmlns:mc="http://schemas.openxmlformats.org/markup-compatibility/2006" xmlns:r="http://schemas.openxmlformats.org/officeDocument/2006/relationships" xmlns:w="http://schemas.openxmlformats.org/wordprocessingml/2006/main" xmlns:w14="http://schemas.microsoft.com/office/word/2010/wordml" xmlns:w15="http://schemas.microsoft.com/office/word/2012/wordml" xmlns:w16se="http://schemas.microsoft.com/office/word/2015/wordml/symex" mc:Ignorable="w14 w15 w16se">
   <w:docDefaults>
     <w:rPrDefault>
       <w:rPr>
@@ -15848,144 +15937,381 @@
       </w:pPr>
     </w:pPrDefault>
   </w:docDefaults>
-  <w:latentStyles w:defLockedState="0" w:defUIPriority="99" w:defSemiHidden="1" w:defUnhideWhenUsed="1" w:defQFormat="0" w:count="267">
-    <w:lsdException w:name="Normal" w:semiHidden="0" w:uiPriority="0" w:unhideWhenUsed="0" w:qFormat="1"/>
-    <w:lsdException w:name="heading 1" w:semiHidden="0" w:uiPriority="9" w:unhideWhenUsed="0" w:qFormat="1"/>
-    <w:lsdException w:name="heading 2" w:uiPriority="9" w:qFormat="1"/>
-    <w:lsdException w:name="heading 3" w:uiPriority="9" w:qFormat="1"/>
-    <w:lsdException w:name="heading 4" w:uiPriority="9" w:qFormat="1"/>
-    <w:lsdException w:name="heading 5" w:uiPriority="9" w:qFormat="1"/>
-    <w:lsdException w:name="heading 6" w:uiPriority="9" w:qFormat="1"/>
-    <w:lsdException w:name="heading 7" w:uiPriority="9" w:qFormat="1"/>
-    <w:lsdException w:name="heading 8" w:uiPriority="9" w:qFormat="1"/>
-    <w:lsdException w:name="heading 9" w:uiPriority="9" w:qFormat="1"/>
-    <w:lsdException w:name="toc 1" w:uiPriority="39"/>
-    <w:lsdException w:name="toc 2" w:uiPriority="39"/>
-    <w:lsdException w:name="toc 3" w:uiPriority="39"/>
-    <w:lsdException w:name="toc 4" w:uiPriority="39"/>
-    <w:lsdException w:name="toc 5" w:uiPriority="39"/>
-    <w:lsdException w:name="toc 6" w:uiPriority="39"/>
-    <w:lsdException w:name="toc 7" w:uiPriority="39"/>
-    <w:lsdException w:name="toc 8" w:uiPriority="39"/>
-    <w:lsdException w:name="toc 9" w:uiPriority="39"/>
-    <w:lsdException w:name="caption" w:uiPriority="35" w:qFormat="1"/>
-    <w:lsdException w:name="Title" w:semiHidden="0" w:uiPriority="10" w:unhideWhenUsed="0" w:qFormat="1"/>
-    <w:lsdException w:name="Default Paragraph Font" w:uiPriority="1"/>
-    <w:lsdException w:name="Subtitle" w:semiHidden="0" w:uiPriority="11" w:unhideWhenUsed="0" w:qFormat="1"/>
-    <w:lsdException w:name="Strong" w:semiHidden="0" w:uiPriority="22" w:unhideWhenUsed="0" w:qFormat="1"/>
-    <w:lsdException w:name="Emphasis" w:semiHidden="0" w:uiPriority="20" w:unhideWhenUsed="0" w:qFormat="1"/>
+  <w:latentStyles w:defLockedState="0" w:defUIPriority="99" w:defSemiHidden="0" w:defUnhideWhenUsed="0" w:defQFormat="0" w:count="374">
+    <w:lsdException w:name="Normal" w:uiPriority="0" w:qFormat="1"/>
+    <w:lsdException w:name="heading 1" w:uiPriority="9" w:qFormat="1"/>
+    <w:lsdException w:name="heading 2" w:semiHidden="1" w:uiPriority="9" w:unhideWhenUsed="1" w:qFormat="1"/>
+    <w:lsdException w:name="heading 3" w:semiHidden="1" w:uiPriority="9" w:unhideWhenUsed="1" w:qFormat="1"/>
+    <w:lsdException w:name="heading 4" w:semiHidden="1" w:uiPriority="9" w:unhideWhenUsed="1" w:qFormat="1"/>
+    <w:lsdException w:name="heading 5" w:semiHidden="1" w:uiPriority="9" w:unhideWhenUsed="1" w:qFormat="1"/>
+    <w:lsdException w:name="heading 6" w:semiHidden="1" w:uiPriority="9" w:unhideWhenUsed="1" w:qFormat="1"/>
+    <w:lsdException w:name="heading 7" w:semiHidden="1" w:uiPriority="9" w:unhideWhenUsed="1" w:qFormat="1"/>
+    <w:lsdException w:name="heading 8" w:semiHidden="1" w:uiPriority="9" w:unhideWhenUsed="1" w:qFormat="1"/>
+    <w:lsdException w:name="heading 9" w:semiHidden="1" w:uiPriority="9" w:unhideWhenUsed="1" w:qFormat="1"/>
+    <w:lsdException w:name="index 1" w:semiHidden="1" w:unhideWhenUsed="1"/>
+    <w:lsdException w:name="index 2" w:semiHidden="1" w:unhideWhenUsed="1"/>
+    <w:lsdException w:name="index 3" w:semiHidden="1" w:unhideWhenUsed="1"/>
+    <w:lsdException w:name="index 4" w:semiHidden="1" w:unhideWhenUsed="1"/>
+    <w:lsdException w:name="index 5" w:semiHidden="1" w:unhideWhenUsed="1"/>
+    <w:lsdException w:name="index 6" w:semiHidden="1" w:unhideWhenUsed="1"/>
+    <w:lsdException w:name="index 7" w:semiHidden="1" w:unhideWhenUsed="1"/>
+    <w:lsdException w:name="index 8" w:semiHidden="1" w:unhideWhenUsed="1"/>
+    <w:lsdException w:name="index 9" w:semiHidden="1" w:unhideWhenUsed="1"/>
+    <w:lsdException w:name="toc 1" w:semiHidden="1" w:uiPriority="39" w:unhideWhenUsed="1"/>
+    <w:lsdException w:name="toc 2" w:semiHidden="1" w:uiPriority="39" w:unhideWhenUsed="1"/>
+    <w:lsdException w:name="toc 3" w:semiHidden="1" w:uiPriority="39" w:unhideWhenUsed="1"/>
+    <w:lsdException w:name="toc 4" w:semiHidden="1" w:uiPriority="39" w:unhideWhenUsed="1"/>
+    <w:lsdException w:name="toc 5" w:semiHidden="1" w:uiPriority="39" w:unhideWhenUsed="1"/>
+    <w:lsdException w:name="toc 6" w:semiHidden="1" w:uiPriority="39" w:unhideWhenUsed="1"/>
+    <w:lsdException w:name="toc 7" w:semiHidden="1" w:uiPriority="39" w:unhideWhenUsed="1"/>
+    <w:lsdException w:name="toc 8" w:semiHidden="1" w:uiPriority="39" w:unhideWhenUsed="1"/>
+    <w:lsdException w:name="toc 9" w:semiHidden="1" w:uiPriority="39" w:unhideWhenUsed="1"/>
+    <w:lsdException w:name="Normal Indent" w:semiHidden="1" w:unhideWhenUsed="1"/>
+    <w:lsdException w:name="footnote text" w:semiHidden="1" w:unhideWhenUsed="1"/>
+    <w:lsdException w:name="annotation text" w:semiHidden="1" w:unhideWhenUsed="1"/>
+    <w:lsdException w:name="header" w:semiHidden="1" w:unhideWhenUsed="1"/>
+    <w:lsdException w:name="footer" w:semiHidden="1" w:unhideWhenUsed="1"/>
+    <w:lsdException w:name="index heading" w:semiHidden="1" w:unhideWhenUsed="1"/>
+    <w:lsdException w:name="caption" w:semiHidden="1" w:uiPriority="35" w:unhideWhenUsed="1" w:qFormat="1"/>
+    <w:lsdException w:name="table of figures" w:semiHidden="1" w:unhideWhenUsed="1"/>
+    <w:lsdException w:name="envelope address" w:semiHidden="1" w:unhideWhenUsed="1"/>
+    <w:lsdException w:name="envelope return" w:semiHidden="1" w:unhideWhenUsed="1"/>
+    <w:lsdException w:name="footnote reference" w:semiHidden="1" w:unhideWhenUsed="1"/>
+    <w:lsdException w:name="annotation reference" w:semiHidden="1" w:unhideWhenUsed="1"/>
+    <w:lsdException w:name="line number" w:semiHidden="1" w:unhideWhenUsed="1"/>
+    <w:lsdException w:name="page number" w:semiHidden="1" w:unhideWhenUsed="1"/>
+    <w:lsdException w:name="endnote reference" w:semiHidden="1" w:unhideWhenUsed="1"/>
+    <w:lsdException w:name="endnote text" w:semiHidden="1" w:unhideWhenUsed="1"/>
+    <w:lsdException w:name="table of authorities" w:semiHidden="1" w:unhideWhenUsed="1"/>
+    <w:lsdException w:name="macro" w:semiHidden="1" w:unhideWhenUsed="1"/>
+    <w:lsdException w:name="toa heading" w:semiHidden="1" w:unhideWhenUsed="1"/>
+    <w:lsdException w:name="List" w:semiHidden="1" w:unhideWhenUsed="1"/>
+    <w:lsdException w:name="List Bullet" w:semiHidden="1" w:unhideWhenUsed="1"/>
+    <w:lsdException w:name="List Number" w:semiHidden="1" w:unhideWhenUsed="1"/>
+    <w:lsdException w:name="List 2" w:semiHidden="1" w:unhideWhenUsed="1"/>
+    <w:lsdException w:name="List 3" w:semiHidden="1" w:unhideWhenUsed="1"/>
+    <w:lsdException w:name="List 4" w:semiHidden="1" w:unhideWhenUsed="1"/>
+    <w:lsdException w:name="List 5" w:semiHidden="1" w:unhideWhenUsed="1"/>
+    <w:lsdException w:name="List Bullet 2" w:semiHidden="1" w:unhideWhenUsed="1"/>
+    <w:lsdException w:name="List Bullet 3" w:semiHidden="1" w:unhideWhenUsed="1"/>
+    <w:lsdException w:name="List Bullet 4" w:semiHidden="1" w:unhideWhenUsed="1"/>
+    <w:lsdException w:name="List Bullet 5" w:semiHidden="1" w:unhideWhenUsed="1"/>
+    <w:lsdException w:name="List Number 2" w:semiHidden="1" w:unhideWhenUsed="1"/>
+    <w:lsdException w:name="List Number 3" w:semiHidden="1" w:unhideWhenUsed="1"/>
+    <w:lsdException w:name="List Number 4" w:semiHidden="1" w:unhideWhenUsed="1"/>
+    <w:lsdException w:name="List Number 5" w:semiHidden="1" w:unhideWhenUsed="1"/>
+    <w:lsdException w:name="Title" w:uiPriority="10" w:qFormat="1"/>
+    <w:lsdException w:name="Closing" w:semiHidden="1" w:unhideWhenUsed="1"/>
+    <w:lsdException w:name="Signature" w:semiHidden="1" w:unhideWhenUsed="1"/>
+    <w:lsdException w:name="Default Paragraph Font" w:semiHidden="1" w:uiPriority="1" w:unhideWhenUsed="1"/>
+    <w:lsdException w:name="Body Text" w:semiHidden="1" w:unhideWhenUsed="1"/>
+    <w:lsdException w:name="Body Text Indent" w:semiHidden="1" w:unhideWhenUsed="1"/>
+    <w:lsdException w:name="List Continue" w:semiHidden="1" w:unhideWhenUsed="1"/>
+    <w:lsdException w:name="List Continue 2" w:semiHidden="1" w:unhideWhenUsed="1"/>
+    <w:lsdException w:name="List Continue 3" w:semiHidden="1" w:unhideWhenUsed="1"/>
+    <w:lsdException w:name="List Continue 4" w:semiHidden="1" w:unhideWhenUsed="1"/>
+    <w:lsdException w:name="List Continue 5" w:semiHidden="1" w:unhideWhenUsed="1"/>
+    <w:lsdException w:name="Message Header" w:semiHidden="1" w:unhideWhenUsed="1"/>
+    <w:lsdException w:name="Subtitle" w:uiPriority="11" w:qFormat="1"/>
+    <w:lsdException w:name="Salutation" w:semiHidden="1" w:unhideWhenUsed="1"/>
+    <w:lsdException w:name="Date" w:semiHidden="1" w:unhideWhenUsed="1"/>
+    <w:lsdException w:name="Body Text First Indent" w:semiHidden="1" w:unhideWhenUsed="1"/>
+    <w:lsdException w:name="Body Text First Indent 2" w:semiHidden="1" w:unhideWhenUsed="1"/>
+    <w:lsdException w:name="Note Heading" w:semiHidden="1" w:unhideWhenUsed="1"/>
+    <w:lsdException w:name="Body Text 2" w:semiHidden="1" w:unhideWhenUsed="1"/>
+    <w:lsdException w:name="Body Text 3" w:semiHidden="1" w:unhideWhenUsed="1"/>
+    <w:lsdException w:name="Body Text Indent 2" w:semiHidden="1" w:unhideWhenUsed="1"/>
+    <w:lsdException w:name="Body Text Indent 3" w:semiHidden="1" w:unhideWhenUsed="1"/>
+    <w:lsdException w:name="Block Text" w:semiHidden="1" w:unhideWhenUsed="1"/>
+    <w:lsdException w:name="Hyperlink" w:semiHidden="1" w:unhideWhenUsed="1"/>
+    <w:lsdException w:name="FollowedHyperlink" w:semiHidden="1" w:unhideWhenUsed="1"/>
+    <w:lsdException w:name="Strong" w:uiPriority="22" w:qFormat="1"/>
+    <w:lsdException w:name="Emphasis" w:uiPriority="20" w:qFormat="1"/>
+    <w:lsdException w:name="Document Map" w:semiHidden="1" w:unhideWhenUsed="1"/>
+    <w:lsdException w:name="Plain Text" w:semiHidden="1" w:unhideWhenUsed="1"/>
+    <w:lsdException w:name="E-mail Signature" w:semiHidden="1" w:unhideWhenUsed="1"/>
+    <w:lsdException w:name="HTML Top of Form" w:semiHidden="1" w:unhideWhenUsed="1"/>
+    <w:lsdException w:name="HTML Bottom of Form" w:semiHidden="1" w:unhideWhenUsed="1"/>
+    <w:lsdException w:name="Normal (Web)" w:semiHidden="1" w:unhideWhenUsed="1"/>
+    <w:lsdException w:name="HTML Acronym" w:semiHidden="1" w:unhideWhenUsed="1"/>
+    <w:lsdException w:name="HTML Address" w:semiHidden="1" w:unhideWhenUsed="1"/>
+    <w:lsdException w:name="HTML Cite" w:semiHidden="1" w:unhideWhenUsed="1"/>
+    <w:lsdException w:name="HTML Code" w:semiHidden="1" w:unhideWhenUsed="1"/>
+    <w:lsdException w:name="HTML Definition" w:semiHidden="1" w:unhideWhenUsed="1"/>
+    <w:lsdException w:name="HTML Keyboard" w:semiHidden="1" w:unhideWhenUsed="1"/>
+    <w:lsdException w:name="HTML Preformatted" w:semiHidden="1" w:unhideWhenUsed="1"/>
+    <w:lsdException w:name="HTML Sample" w:semiHidden="1" w:unhideWhenUsed="1"/>
+    <w:lsdException w:name="HTML Typewriter" w:semiHidden="1" w:unhideWhenUsed="1"/>
+    <w:lsdException w:name="HTML Variable" w:semiHidden="1" w:unhideWhenUsed="1"/>
+    <w:lsdException w:name="Normal Table" w:semiHidden="1" w:unhideWhenUsed="1"/>
+    <w:lsdException w:name="annotation subject" w:semiHidden="1" w:unhideWhenUsed="1"/>
+    <w:lsdException w:name="No List" w:semiHidden="1" w:unhideWhenUsed="1"/>
+    <w:lsdException w:name="Outline List 1" w:semiHidden="1" w:unhideWhenUsed="1"/>
+    <w:lsdException w:name="Outline List 2" w:semiHidden="1" w:unhideWhenUsed="1"/>
+    <w:lsdException w:name="Outline List 3" w:semiHidden="1" w:unhideWhenUsed="1"/>
+    <w:lsdException w:name="Table Simple 1" w:semiHidden="1" w:unhideWhenUsed="1"/>
+    <w:lsdException w:name="Table Simple 2" w:semiHidden="1" w:unhideWhenUsed="1"/>
+    <w:lsdException w:name="Table Simple 3" w:semiHidden="1" w:unhideWhenUsed="1"/>
+    <w:lsdException w:name="Table Classic 1" w:semiHidden="1" w:unhideWhenUsed="1"/>
+    <w:lsdException w:name="Table Classic 2" w:semiHidden="1" w:unhideWhenUsed="1"/>
+    <w:lsdException w:name="Table Classic 3" w:semiHidden="1" w:unhideWhenUsed="1"/>
+    <w:lsdException w:name="Table Classic 4" w:semiHidden="1" w:unhideWhenUsed="1"/>
+    <w:lsdException w:name="Table Colorful 1" w:semiHidden="1" w:unhideWhenUsed="1"/>
+    <w:lsdException w:name="Table Colorful 2" w:semiHidden="1" w:unhideWhenUsed="1"/>
+    <w:lsdException w:name="Table Colorful 3" w:semiHidden="1" w:unhideWhenUsed="1"/>
+    <w:lsdException w:name="Table Columns 1" w:semiHidden="1" w:unhideWhenUsed="1"/>
+    <w:lsdException w:name="Table Columns 2" w:semiHidden="1" w:unhideWhenUsed="1"/>
+    <w:lsdException w:name="Table Columns 3" w:semiHidden="1" w:unhideWhenUsed="1"/>
+    <w:lsdException w:name="Table Columns 4" w:semiHidden="1" w:unhideWhenUsed="1"/>
+    <w:lsdException w:name="Table Columns 5" w:semiHidden="1" w:unhideWhenUsed="1"/>
+    <w:lsdException w:name="Table Grid 1" w:semiHidden="1" w:unhideWhenUsed="1"/>
+    <w:lsdException w:name="Table Grid 2" w:semiHidden="1" w:unhideWhenUsed="1"/>
+    <w:lsdException w:name="Table Grid 3" w:semiHidden="1" w:unhideWhenUsed="1"/>
+    <w:lsdException w:name="Table Grid 4" w:semiHidden="1" w:unhideWhenUsed="1"/>
+    <w:lsdException w:name="Table Grid 5" w:semiHidden="1" w:unhideWhenUsed="1"/>
+    <w:lsdException w:name="Table Grid 6" w:semiHidden="1" w:unhideWhenUsed="1"/>
+    <w:lsdException w:name="Table Grid 7" w:semiHidden="1" w:unhideWhenUsed="1"/>
+    <w:lsdException w:name="Table Grid 8" w:semiHidden="1" w:unhideWhenUsed="1"/>
+    <w:lsdException w:name="Table List 1" w:semiHidden="1" w:unhideWhenUsed="1"/>
+    <w:lsdException w:name="Table List 2" w:semiHidden="1" w:unhideWhenUsed="1"/>
+    <w:lsdException w:name="Table List 3" w:semiHidden="1" w:unhideWhenUsed="1"/>
+    <w:lsdException w:name="Table List 4" w:semiHidden="1" w:unhideWhenUsed="1"/>
+    <w:lsdException w:name="Table List 5" w:semiHidden="1" w:unhideWhenUsed="1"/>
+    <w:lsdException w:name="Table List 6" w:semiHidden="1" w:unhideWhenUsed="1"/>
+    <w:lsdException w:name="Table List 7" w:semiHidden="1" w:unhideWhenUsed="1"/>
+    <w:lsdException w:name="Table List 8" w:semiHidden="1" w:unhideWhenUsed="1"/>
+    <w:lsdException w:name="Table 3D effects 1" w:semiHidden="1" w:unhideWhenUsed="1"/>
+    <w:lsdException w:name="Table 3D effects 2" w:semiHidden="1" w:unhideWhenUsed="1"/>
+    <w:lsdException w:name="Table 3D effects 3" w:semiHidden="1" w:unhideWhenUsed="1"/>
+    <w:lsdException w:name="Table Contemporary" w:semiHidden="1" w:unhideWhenUsed="1"/>
+    <w:lsdException w:name="Table Elegant" w:semiHidden="1" w:unhideWhenUsed="1"/>
+    <w:lsdException w:name="Table Professional" w:semiHidden="1" w:unhideWhenUsed="1"/>
+    <w:lsdException w:name="Table Subtle 1" w:semiHidden="1" w:unhideWhenUsed="1"/>
+    <w:lsdException w:name="Table Subtle 2" w:semiHidden="1" w:unhideWhenUsed="1"/>
+    <w:lsdException w:name="Table Web 1" w:semiHidden="1" w:unhideWhenUsed="1"/>
+    <w:lsdException w:name="Table Web 2" w:semiHidden="1" w:unhideWhenUsed="1"/>
+    <w:lsdException w:name="Table Web 3" w:semiHidden="1" w:unhideWhenUsed="1"/>
+    <w:lsdException w:name="Balloon Text" w:semiHidden="1" w:unhideWhenUsed="1"/>
     <w:lsdException w:name="Table Grid" w:uiPriority="39"/>
-    <w:lsdException w:name="Placeholder Text" w:unhideWhenUsed="0"/>
-    <w:lsdException w:name="No Spacing" w:semiHidden="0" w:uiPriority="1" w:unhideWhenUsed="0" w:qFormat="1"/>
-    <w:lsdException w:name="Light Shading" w:semiHidden="0" w:uiPriority="60" w:unhideWhenUsed="0"/>
-    <w:lsdException w:name="Light List" w:semiHidden="0" w:uiPriority="61" w:unhideWhenUsed="0"/>
-    <w:lsdException w:name="Light Grid" w:semiHidden="0" w:uiPriority="62" w:unhideWhenUsed="0"/>
-    <w:lsdException w:name="Medium Shading 1" w:semiHidden="0" w:uiPriority="63" w:unhideWhenUsed="0"/>
-    <w:lsdException w:name="Medium Shading 2" w:semiHidden="0" w:uiPriority="64" w:unhideWhenUsed="0"/>
-    <w:lsdException w:name="Medium List 1" w:semiHidden="0" w:uiPriority="65" w:unhideWhenUsed="0"/>
-    <w:lsdException w:name="Medium List 2" w:semiHidden="0" w:uiPriority="66" w:unhideWhenUsed="0"/>
-    <w:lsdException w:name="Medium Grid 1" w:semiHidden="0" w:uiPriority="67" w:unhideWhenUsed="0"/>
-    <w:lsdException w:name="Medium Grid 2" w:semiHidden="0" w:uiPriority="68" w:unhideWhenUsed="0"/>
-    <w:lsdException w:name="Medium Grid 3" w:semiHidden="0" w:uiPriority="69" w:unhideWhenUsed="0"/>
-    <w:lsdException w:name="Dark List" w:semiHidden="0" w:uiPriority="70" w:unhideWhenUsed="0"/>
-    <w:lsdException w:name="Colorful Shading" w:semiHidden="0" w:uiPriority="71" w:unhideWhenUsed="0"/>
-    <w:lsdException w:name="Colorful List" w:semiHidden="0" w:uiPriority="72" w:unhideWhenUsed="0"/>
-    <w:lsdException w:name="Colorful Grid" w:semiHidden="0" w:uiPriority="73" w:unhideWhenUsed="0"/>
-    <w:lsdException w:name="Light Shading Accent 1" w:semiHidden="0" w:uiPriority="60" w:unhideWhenUsed="0"/>
-    <w:lsdException w:name="Light List Accent 1" w:semiHidden="0" w:uiPriority="61" w:unhideWhenUsed="0"/>
-    <w:lsdException w:name="Light Grid Accent 1" w:semiHidden="0" w:uiPriority="62" w:unhideWhenUsed="0"/>
-    <w:lsdException w:name="Medium Shading 1 Accent 1" w:semiHidden="0" w:uiPriority="63" w:unhideWhenUsed="0"/>
-    <w:lsdException w:name="Medium Shading 2 Accent 1" w:semiHidden="0" w:uiPriority="64" w:unhideWhenUsed="0"/>
-    <w:lsdException w:name="Medium List 1 Accent 1" w:semiHidden="0" w:uiPriority="65" w:unhideWhenUsed="0"/>
-    <w:lsdException w:name="Revision" w:unhideWhenUsed="0"/>
-    <w:lsdException w:name="List Paragraph" w:semiHidden="0" w:uiPriority="34" w:unhideWhenUsed="0" w:qFormat="1"/>
-    <w:lsdException w:name="Quote" w:semiHidden="0" w:uiPriority="29" w:unhideWhenUsed="0" w:qFormat="1"/>
-    <w:lsdException w:name="Intense Quote" w:semiHidden="0" w:uiPriority="30" w:unhideWhenUsed="0" w:qFormat="1"/>
-    <w:lsdException w:name="Medium List 2 Accent 1" w:semiHidden="0" w:uiPriority="66" w:unhideWhenUsed="0"/>
-    <w:lsdException w:name="Medium Grid 1 Accent 1" w:semiHidden="0" w:uiPriority="67" w:unhideWhenUsed="0"/>
-    <w:lsdException w:name="Medium Grid 2 Accent 1" w:semiHidden="0" w:uiPriority="68" w:unhideWhenUsed="0"/>
-    <w:lsdException w:name="Medium Grid 3 Accent 1" w:semiHidden="0" w:uiPriority="69" w:unhideWhenUsed="0"/>
-    <w:lsdException w:name="Dark List Accent 1" w:semiHidden="0" w:uiPriority="70" w:unhideWhenUsed="0"/>
-    <w:lsdException w:name="Colorful Shading Accent 1" w:semiHidden="0" w:uiPriority="71" w:unhideWhenUsed="0"/>
-    <w:lsdException w:name="Colorful List Accent 1" w:semiHidden="0" w:uiPriority="72" w:unhideWhenUsed="0"/>
-    <w:lsdException w:name="Colorful Grid Accent 1" w:semiHidden="0" w:uiPriority="73" w:unhideWhenUsed="0"/>
-    <w:lsdException w:name="Light Shading Accent 2" w:semiHidden="0" w:uiPriority="60" w:unhideWhenUsed="0"/>
-    <w:lsdException w:name="Light List Accent 2" w:semiHidden="0" w:uiPriority="61" w:unhideWhenUsed="0"/>
-    <w:lsdException w:name="Light Grid Accent 2" w:semiHidden="0" w:uiPriority="62" w:unhideWhenUsed="0"/>
-    <w:lsdException w:name="Medium Shading 1 Accent 2" w:semiHidden="0" w:uiPriority="63" w:unhideWhenUsed="0"/>
-    <w:lsdException w:name="Medium Shading 2 Accent 2" w:semiHidden="0" w:uiPriority="64" w:unhideWhenUsed="0"/>
-    <w:lsdException w:name="Medium List 1 Accent 2" w:semiHidden="0" w:uiPriority="65" w:unhideWhenUsed="0"/>
-    <w:lsdException w:name="Medium List 2 Accent 2" w:semiHidden="0" w:uiPriority="66" w:unhideWhenUsed="0"/>
-    <w:lsdException w:name="Medium Grid 1 Accent 2" w:semiHidden="0" w:uiPriority="67" w:unhideWhenUsed="0"/>
-    <w:lsdException w:name="Medium Grid 2 Accent 2" w:semiHidden="0" w:uiPriority="68" w:unhideWhenUsed="0"/>
-    <w:lsdException w:name="Medium Grid 3 Accent 2" w:semiHidden="0" w:uiPriority="69" w:unhideWhenUsed="0"/>
-    <w:lsdException w:name="Dark List Accent 2" w:semiHidden="0" w:uiPriority="70" w:unhideWhenUsed="0"/>
-    <w:lsdException w:name="Colorful Shading Accent 2" w:semiHidden="0" w:uiPriority="71" w:unhideWhenUsed="0"/>
-    <w:lsdException w:name="Colorful List Accent 2" w:semiHidden="0" w:uiPriority="72" w:unhideWhenUsed="0"/>
-    <w:lsdException w:name="Colorful Grid Accent 2" w:semiHidden="0" w:uiPriority="73" w:unhideWhenUsed="0"/>
-    <w:lsdException w:name="Light Shading Accent 3" w:semiHidden="0" w:uiPriority="60" w:unhideWhenUsed="0"/>
-    <w:lsdException w:name="Light List Accent 3" w:semiHidden="0" w:uiPriority="61" w:unhideWhenUsed="0"/>
-    <w:lsdException w:name="Light Grid Accent 3" w:semiHidden="0" w:uiPriority="62" w:unhideWhenUsed="0"/>
-    <w:lsdException w:name="Medium Shading 1 Accent 3" w:semiHidden="0" w:uiPriority="63" w:unhideWhenUsed="0"/>
-    <w:lsdException w:name="Medium Shading 2 Accent 3" w:semiHidden="0" w:uiPriority="64" w:unhideWhenUsed="0"/>
-    <w:lsdException w:name="Medium List 1 Accent 3" w:semiHidden="0" w:uiPriority="65" w:unhideWhenUsed="0"/>
-    <w:lsdException w:name="Medium List 2 Accent 3" w:semiHidden="0" w:uiPriority="66" w:unhideWhenUsed="0"/>
-    <w:lsdException w:name="Medium Grid 1 Accent 3" w:semiHidden="0" w:uiPriority="67" w:unhideWhenUsed="0"/>
-    <w:lsdException w:name="Medium Grid 2 Accent 3" w:semiHidden="0" w:uiPriority="68" w:unhideWhenUsed="0"/>
-    <w:lsdException w:name="Medium Grid 3 Accent 3" w:semiHidden="0" w:uiPriority="69" w:unhideWhenUsed="0"/>
-    <w:lsdException w:name="Dark List Accent 3" w:semiHidden="0" w:uiPriority="70" w:unhideWhenUsed="0"/>
-    <w:lsdException w:name="Colorful Shading Accent 3" w:semiHidden="0" w:uiPriority="71" w:unhideWhenUsed="0"/>
-    <w:lsdException w:name="Colorful List Accent 3" w:semiHidden="0" w:uiPriority="72" w:unhideWhenUsed="0"/>
-    <w:lsdException w:name="Colorful Grid Accent 3" w:semiHidden="0" w:uiPriority="73" w:unhideWhenUsed="0"/>
-    <w:lsdException w:name="Light Shading Accent 4" w:semiHidden="0" w:uiPriority="60" w:unhideWhenUsed="0"/>
-    <w:lsdException w:name="Light List Accent 4" w:semiHidden="0" w:uiPriority="61" w:unhideWhenUsed="0"/>
-    <w:lsdException w:name="Light Grid Accent 4" w:semiHidden="0" w:uiPriority="62" w:unhideWhenUsed="0"/>
-    <w:lsdException w:name="Medium Shading 1 Accent 4" w:semiHidden="0" w:uiPriority="63" w:unhideWhenUsed="0"/>
-    <w:lsdException w:name="Medium Shading 2 Accent 4" w:semiHidden="0" w:uiPriority="64" w:unhideWhenUsed="0"/>
-    <w:lsdException w:name="Medium List 1 Accent 4" w:semiHidden="0" w:uiPriority="65" w:unhideWhenUsed="0"/>
-    <w:lsdException w:name="Medium List 2 Accent 4" w:semiHidden="0" w:uiPriority="66" w:unhideWhenUsed="0"/>
-    <w:lsdException w:name="Medium Grid 1 Accent 4" w:semiHidden="0" w:uiPriority="67" w:unhideWhenUsed="0"/>
-    <w:lsdException w:name="Medium Grid 2 Accent 4" w:semiHidden="0" w:uiPriority="68" w:unhideWhenUsed="0"/>
-    <w:lsdException w:name="Medium Grid 3 Accent 4" w:semiHidden="0" w:uiPriority="69" w:unhideWhenUsed="0"/>
-    <w:lsdException w:name="Dark List Accent 4" w:semiHidden="0" w:uiPriority="70" w:unhideWhenUsed="0"/>
-    <w:lsdException w:name="Colorful Shading Accent 4" w:semiHidden="0" w:uiPriority="71" w:unhideWhenUsed="0"/>
-    <w:lsdException w:name="Colorful List Accent 4" w:semiHidden="0" w:uiPriority="72" w:unhideWhenUsed="0"/>
-    <w:lsdException w:name="Colorful Grid Accent 4" w:semiHidden="0" w:uiPriority="73" w:unhideWhenUsed="0"/>
-    <w:lsdException w:name="Light Shading Accent 5" w:semiHidden="0" w:uiPriority="60" w:unhideWhenUsed="0"/>
-    <w:lsdException w:name="Light List Accent 5" w:semiHidden="0" w:uiPriority="61" w:unhideWhenUsed="0"/>
-    <w:lsdException w:name="Light Grid Accent 5" w:semiHidden="0" w:uiPriority="62" w:unhideWhenUsed="0"/>
-    <w:lsdException w:name="Medium Shading 1 Accent 5" w:semiHidden="0" w:uiPriority="63" w:unhideWhenUsed="0"/>
-    <w:lsdException w:name="Medium Shading 2 Accent 5" w:semiHidden="0" w:uiPriority="64" w:unhideWhenUsed="0"/>
-    <w:lsdException w:name="Medium List 1 Accent 5" w:semiHidden="0" w:uiPriority="65" w:unhideWhenUsed="0"/>
-    <w:lsdException w:name="Medium List 2 Accent 5" w:semiHidden="0" w:uiPriority="66" w:unhideWhenUsed="0"/>
-    <w:lsdException w:name="Medium Grid 1 Accent 5" w:semiHidden="0" w:uiPriority="67" w:unhideWhenUsed="0"/>
-    <w:lsdException w:name="Medium Grid 2 Accent 5" w:semiHidden="0" w:uiPriority="68" w:unhideWhenUsed="0"/>
-    <w:lsdException w:name="Medium Grid 3 Accent 5" w:semiHidden="0" w:uiPriority="69" w:unhideWhenUsed="0"/>
-    <w:lsdException w:name="Dark List Accent 5" w:semiHidden="0" w:uiPriority="70" w:unhideWhenUsed="0"/>
-    <w:lsdException w:name="Colorful Shading Accent 5" w:semiHidden="0" w:uiPriority="71" w:unhideWhenUsed="0"/>
-    <w:lsdException w:name="Colorful List Accent 5" w:semiHidden="0" w:uiPriority="72" w:unhideWhenUsed="0"/>
-    <w:lsdException w:name="Colorful Grid Accent 5" w:semiHidden="0" w:uiPriority="73" w:unhideWhenUsed="0"/>
-    <w:lsdException w:name="Light Shading Accent 6" w:semiHidden="0" w:uiPriority="60" w:unhideWhenUsed="0"/>
-    <w:lsdException w:name="Light List Accent 6" w:semiHidden="0" w:uiPriority="61" w:unhideWhenUsed="0"/>
-    <w:lsdException w:name="Light Grid Accent 6" w:semiHidden="0" w:uiPriority="62" w:unhideWhenUsed="0"/>
-    <w:lsdException w:name="Medium Shading 1 Accent 6" w:semiHidden="0" w:uiPriority="63" w:unhideWhenUsed="0"/>
-    <w:lsdException w:name="Medium Shading 2 Accent 6" w:semiHidden="0" w:uiPriority="64" w:unhideWhenUsed="0"/>
-    <w:lsdException w:name="Medium List 1 Accent 6" w:semiHidden="0" w:uiPriority="65" w:unhideWhenUsed="0"/>
-    <w:lsdException w:name="Medium List 2 Accent 6" w:semiHidden="0" w:uiPriority="66" w:unhideWhenUsed="0"/>
-    <w:lsdException w:name="Medium Grid 1 Accent 6" w:semiHidden="0" w:uiPriority="67" w:unhideWhenUsed="0"/>
-    <w:lsdException w:name="Medium Grid 2 Accent 6" w:semiHidden="0" w:uiPriority="68" w:unhideWhenUsed="0"/>
-    <w:lsdException w:name="Medium Grid 3 Accent 6" w:semiHidden="0" w:uiPriority="69" w:unhideWhenUsed="0"/>
-    <w:lsdException w:name="Dark List Accent 6" w:semiHidden="0" w:uiPriority="70" w:unhideWhenUsed="0"/>
-    <w:lsdException w:name="Colorful Shading Accent 6" w:semiHidden="0" w:uiPriority="71" w:unhideWhenUsed="0"/>
-    <w:lsdException w:name="Colorful List Accent 6" w:semiHidden="0" w:uiPriority="72" w:unhideWhenUsed="0"/>
-    <w:lsdException w:name="Colorful Grid Accent 6" w:semiHidden="0" w:uiPriority="73" w:unhideWhenUsed="0"/>
-    <w:lsdException w:name="Subtle Emphasis" w:semiHidden="0" w:uiPriority="19" w:unhideWhenUsed="0" w:qFormat="1"/>
-    <w:lsdException w:name="Intense Emphasis" w:semiHidden="0" w:uiPriority="21" w:unhideWhenUsed="0" w:qFormat="1"/>
-    <w:lsdException w:name="Subtle Reference" w:semiHidden="0" w:uiPriority="31" w:unhideWhenUsed="0" w:qFormat="1"/>
-    <w:lsdException w:name="Intense Reference" w:semiHidden="0" w:uiPriority="32" w:unhideWhenUsed="0" w:qFormat="1"/>
-    <w:lsdException w:name="Book Title" w:semiHidden="0" w:uiPriority="33" w:unhideWhenUsed="0" w:qFormat="1"/>
-    <w:lsdException w:name="Bibliography" w:uiPriority="37"/>
-    <w:lsdException w:name="TOC Heading" w:uiPriority="39" w:qFormat="1"/>
+    <w:lsdException w:name="Table Theme" w:semiHidden="1" w:unhideWhenUsed="1"/>
+    <w:lsdException w:name="Placeholder Text" w:semiHidden="1"/>
+    <w:lsdException w:name="No Spacing" w:uiPriority="1" w:qFormat="1"/>
+    <w:lsdException w:name="Light Shading" w:uiPriority="60"/>
+    <w:lsdException w:name="Light List" w:uiPriority="61"/>
+    <w:lsdException w:name="Light Grid" w:uiPriority="62"/>
+    <w:lsdException w:name="Medium Shading 1" w:uiPriority="63"/>
+    <w:lsdException w:name="Medium Shading 2" w:uiPriority="64"/>
+    <w:lsdException w:name="Medium List 1" w:uiPriority="65"/>
+    <w:lsdException w:name="Medium List 2" w:uiPriority="66"/>
+    <w:lsdException w:name="Medium Grid 1" w:uiPriority="67"/>
+    <w:lsdException w:name="Medium Grid 2" w:uiPriority="68"/>
+    <w:lsdException w:name="Medium Grid 3" w:uiPriority="69"/>
+    <w:lsdException w:name="Dark List" w:uiPriority="70"/>
+    <w:lsdException w:name="Colorful Shading" w:uiPriority="71"/>
+    <w:lsdException w:name="Colorful List" w:uiPriority="72"/>
+    <w:lsdException w:name="Colorful Grid" w:uiPriority="73"/>
+    <w:lsdException w:name="Light Shading Accent 1" w:uiPriority="60"/>
+    <w:lsdException w:name="Light List Accent 1" w:uiPriority="61"/>
+    <w:lsdException w:name="Light Grid Accent 1" w:uiPriority="62"/>
+    <w:lsdException w:name="Medium Shading 1 Accent 1" w:uiPriority="63"/>
+    <w:lsdException w:name="Medium Shading 2 Accent 1" w:uiPriority="64"/>
+    <w:lsdException w:name="Medium List 1 Accent 1" w:uiPriority="65"/>
+    <w:lsdException w:name="Revision" w:semiHidden="1"/>
+    <w:lsdException w:name="List Paragraph" w:uiPriority="34" w:qFormat="1"/>
+    <w:lsdException w:name="Quote" w:uiPriority="29" w:qFormat="1"/>
+    <w:lsdException w:name="Intense Quote" w:uiPriority="30" w:qFormat="1"/>
+    <w:lsdException w:name="Medium List 2 Accent 1" w:uiPriority="66"/>
+    <w:lsdException w:name="Medium Grid 1 Accent 1" w:uiPriority="67"/>
+    <w:lsdException w:name="Medium Grid 2 Accent 1" w:uiPriority="68"/>
+    <w:lsdException w:name="Medium Grid 3 Accent 1" w:uiPriority="69"/>
+    <w:lsdException w:name="Dark List Accent 1" w:uiPriority="70"/>
+    <w:lsdException w:name="Colorful Shading Accent 1" w:uiPriority="71"/>
+    <w:lsdException w:name="Colorful List Accent 1" w:uiPriority="72"/>
+    <w:lsdException w:name="Colorful Grid Accent 1" w:uiPriority="73"/>
+    <w:lsdException w:name="Light Shading Accent 2" w:uiPriority="60"/>
+    <w:lsdException w:name="Light List Accent 2" w:uiPriority="61"/>
+    <w:lsdException w:name="Light Grid Accent 2" w:uiPriority="62"/>
+    <w:lsdException w:name="Medium Shading 1 Accent 2" w:uiPriority="63"/>
+    <w:lsdException w:name="Medium Shading 2 Accent 2" w:uiPriority="64"/>
+    <w:lsdException w:name="Medium List 1 Accent 2" w:uiPriority="65"/>
+    <w:lsdException w:name="Medium List 2 Accent 2" w:uiPriority="66"/>
+    <w:lsdException w:name="Medium Grid 1 Accent 2" w:uiPriority="67"/>
+    <w:lsdException w:name="Medium Grid 2 Accent 2" w:uiPriority="68"/>
+    <w:lsdException w:name="Medium Grid 3 Accent 2" w:uiPriority="69"/>
+    <w:lsdException w:name="Dark List Accent 2" w:uiPriority="70"/>
+    <w:lsdException w:name="Colorful Shading Accent 2" w:uiPriority="71"/>
+    <w:lsdException w:name="Colorful List Accent 2" w:uiPriority="72"/>
+    <w:lsdException w:name="Colorful Grid Accent 2" w:uiPriority="73"/>
+    <w:lsdException w:name="Light Shading Accent 3" w:uiPriority="60"/>
+    <w:lsdException w:name="Light List Accent 3" w:uiPriority="61"/>
+    <w:lsdException w:name="Light Grid Accent 3" w:uiPriority="62"/>
+    <w:lsdException w:name="Medium Shading 1 Accent 3" w:uiPriority="63"/>
+    <w:lsdException w:name="Medium Shading 2 Accent 3" w:uiPriority="64"/>
+    <w:lsdException w:name="Medium List 1 Accent 3" w:uiPriority="65"/>
+    <w:lsdException w:name="Medium List 2 Accent 3" w:uiPriority="66"/>
+    <w:lsdException w:name="Medium Grid 1 Accent 3" w:uiPriority="67"/>
+    <w:lsdException w:name="Medium Grid 2 Accent 3" w:uiPriority="68"/>
+    <w:lsdException w:name="Medium Grid 3 Accent 3" w:uiPriority="69"/>
+    <w:lsdException w:name="Dark List Accent 3" w:uiPriority="70"/>
+    <w:lsdException w:name="Colorful Shading Accent 3" w:uiPriority="71"/>
+    <w:lsdException w:name="Colorful List Accent 3" w:uiPriority="72"/>
+    <w:lsdException w:name="Colorful Grid Accent 3" w:uiPriority="73"/>
+    <w:lsdException w:name="Light Shading Accent 4" w:uiPriority="60"/>
+    <w:lsdException w:name="Light List Accent 4" w:uiPriority="61"/>
+    <w:lsdException w:name="Light Grid Accent 4" w:uiPriority="62"/>
+    <w:lsdException w:name="Medium Shading 1 Accent 4" w:uiPriority="63"/>
+    <w:lsdException w:name="Medium Shading 2 Accent 4" w:uiPriority="64"/>
+    <w:lsdException w:name="Medium List 1 Accent 4" w:uiPriority="65"/>
+    <w:lsdException w:name="Medium List 2 Accent 4" w:uiPriority="66"/>
+    <w:lsdException w:name="Medium Grid 1 Accent 4" w:uiPriority="67"/>
+    <w:lsdException w:name="Medium Grid 2 Accent 4" w:uiPriority="68"/>
+    <w:lsdException w:name="Medium Grid 3 Accent 4" w:uiPriority="69"/>
+    <w:lsdException w:name="Dark List Accent 4" w:uiPriority="70"/>
+    <w:lsdException w:name="Colorful Shading Accent 4" w:uiPriority="71"/>
+    <w:lsdException w:name="Colorful List Accent 4" w:uiPriority="72"/>
+    <w:lsdException w:name="Colorful Grid Accent 4" w:uiPriority="73"/>
+    <w:lsdException w:name="Light Shading Accent 5" w:uiPriority="60"/>
+    <w:lsdException w:name="Light List Accent 5" w:uiPriority="61"/>
+    <w:lsdException w:name="Light Grid Accent 5" w:uiPriority="62"/>
+    <w:lsdException w:name="Medium Shading 1 Accent 5" w:uiPriority="63"/>
+    <w:lsdException w:name="Medium Shading 2 Accent 5" w:uiPriority="64"/>
+    <w:lsdException w:name="Medium List 1 Accent 5" w:uiPriority="65"/>
+    <w:lsdException w:name="Medium List 2 Accent 5" w:uiPriority="66"/>
+    <w:lsdException w:name="Medium Grid 1 Accent 5" w:uiPriority="67"/>
+    <w:lsdException w:name="Medium Grid 2 Accent 5" w:uiPriority="68"/>
+    <w:lsdException w:name="Medium Grid 3 Accent 5" w:uiPriority="69"/>
+    <w:lsdException w:name="Dark List Accent 5" w:uiPriority="70"/>
+    <w:lsdException w:name="Colorful Shading Accent 5" w:uiPriority="71"/>
+    <w:lsdException w:name="Colorful List Accent 5" w:uiPriority="72"/>
+    <w:lsdException w:name="Colorful Grid Accent 5" w:uiPriority="73"/>
+    <w:lsdException w:name="Light Shading Accent 6" w:uiPriority="60"/>
+    <w:lsdException w:name="Light List Accent 6" w:uiPriority="61"/>
+    <w:lsdException w:name="Light Grid Accent 6" w:uiPriority="62"/>
+    <w:lsdException w:name="Medium Shading 1 Accent 6" w:uiPriority="63"/>
+    <w:lsdException w:name="Medium Shading 2 Accent 6" w:uiPriority="64"/>
+    <w:lsdException w:name="Medium List 1 Accent 6" w:uiPriority="65"/>
+    <w:lsdException w:name="Medium List 2 Accent 6" w:uiPriority="66"/>
+    <w:lsdException w:name="Medium Grid 1 Accent 6" w:uiPriority="67"/>
+    <w:lsdException w:name="Medium Grid 2 Accent 6" w:uiPriority="68"/>
+    <w:lsdException w:name="Medium Grid 3 Accent 6" w:uiPriority="69"/>
+    <w:lsdException w:name="Dark List Accent 6" w:uiPriority="70"/>
+    <w:lsdException w:name="Colorful Shading Accent 6" w:uiPriority="71"/>
+    <w:lsdException w:name="Colorful List Accent 6" w:uiPriority="72"/>
+    <w:lsdException w:name="Colorful Grid Accent 6" w:uiPriority="73"/>
+    <w:lsdException w:name="Subtle Emphasis" w:uiPriority="19" w:qFormat="1"/>
+    <w:lsdException w:name="Intense Emphasis" w:uiPriority="21" w:qFormat="1"/>
+    <w:lsdException w:name="Subtle Reference" w:uiPriority="31" w:qFormat="1"/>
+    <w:lsdException w:name="Intense Reference" w:uiPriority="32" w:qFormat="1"/>
+    <w:lsdException w:name="Book Title" w:uiPriority="33" w:qFormat="1"/>
+    <w:lsdException w:name="Bibliography" w:semiHidden="1" w:uiPriority="37" w:unhideWhenUsed="1"/>
+    <w:lsdException w:name="TOC Heading" w:semiHidden="1" w:uiPriority="39" w:unhideWhenUsed="1" w:qFormat="1"/>
+    <w:lsdException w:name="Plain Table 1" w:uiPriority="41"/>
+    <w:lsdException w:name="Plain Table 2" w:uiPriority="42"/>
+    <w:lsdException w:name="Plain Table 3" w:uiPriority="43"/>
+    <w:lsdException w:name="Plain Table 4" w:uiPriority="44"/>
+    <w:lsdException w:name="Plain Table 5" w:uiPriority="45"/>
+    <w:lsdException w:name="Grid Table Light" w:uiPriority="40"/>
+    <w:lsdException w:name="Grid Table 1 Light" w:uiPriority="46"/>
+    <w:lsdException w:name="Grid Table 2" w:uiPriority="47"/>
+    <w:lsdException w:name="Grid Table 3" w:uiPriority="48"/>
+    <w:lsdException w:name="Grid Table 4" w:uiPriority="49"/>
+    <w:lsdException w:name="Grid Table 5 Dark" w:uiPriority="50"/>
+    <w:lsdException w:name="Grid Table 6 Colorful" w:uiPriority="51"/>
+    <w:lsdException w:name="Grid Table 7 Colorful" w:uiPriority="52"/>
+    <w:lsdException w:name="Grid Table 1 Light Accent 1" w:uiPriority="46"/>
+    <w:lsdException w:name="Grid Table 2 Accent 1" w:uiPriority="47"/>
+    <w:lsdException w:name="Grid Table 3 Accent 1" w:uiPriority="48"/>
+    <w:lsdException w:name="Grid Table 4 Accent 1" w:uiPriority="49"/>
+    <w:lsdException w:name="Grid Table 5 Dark Accent 1" w:uiPriority="50"/>
+    <w:lsdException w:name="Grid Table 6 Colorful Accent 1" w:uiPriority="51"/>
+    <w:lsdException w:name="Grid Table 7 Colorful Accent 1" w:uiPriority="52"/>
+    <w:lsdException w:name="Grid Table 1 Light Accent 2" w:uiPriority="46"/>
+    <w:lsdException w:name="Grid Table 2 Accent 2" w:uiPriority="47"/>
+    <w:lsdException w:name="Grid Table 3 Accent 2" w:uiPriority="48"/>
+    <w:lsdException w:name="Grid Table 4 Accent 2" w:uiPriority="49"/>
+    <w:lsdException w:name="Grid Table 5 Dark Accent 2" w:uiPriority="50"/>
+    <w:lsdException w:name="Grid Table 6 Colorful Accent 2" w:uiPriority="51"/>
+    <w:lsdException w:name="Grid Table 7 Colorful Accent 2" w:uiPriority="52"/>
+    <w:lsdException w:name="Grid Table 1 Light Accent 3" w:uiPriority="46"/>
+    <w:lsdException w:name="Grid Table 2 Accent 3" w:uiPriority="47"/>
+    <w:lsdException w:name="Grid Table 3 Accent 3" w:uiPriority="48"/>
+    <w:lsdException w:name="Grid Table 4 Accent 3" w:uiPriority="49"/>
+    <w:lsdException w:name="Grid Table 5 Dark Accent 3" w:uiPriority="50"/>
+    <w:lsdException w:name="Grid Table 6 Colorful Accent 3" w:uiPriority="51"/>
+    <w:lsdException w:name="Grid Table 7 Colorful Accent 3" w:uiPriority="52"/>
+    <w:lsdException w:name="Grid Table 1 Light Accent 4" w:uiPriority="46"/>
+    <w:lsdException w:name="Grid Table 2 Accent 4" w:uiPriority="47"/>
+    <w:lsdException w:name="Grid Table 3 Accent 4" w:uiPriority="48"/>
+    <w:lsdException w:name="Grid Table 4 Accent 4" w:uiPriority="49"/>
+    <w:lsdException w:name="Grid Table 5 Dark Accent 4" w:uiPriority="50"/>
+    <w:lsdException w:name="Grid Table 6 Colorful Accent 4" w:uiPriority="51"/>
+    <w:lsdException w:name="Grid Table 7 Colorful Accent 4" w:uiPriority="52"/>
+    <w:lsdException w:name="Grid Table 1 Light Accent 5" w:uiPriority="46"/>
+    <w:lsdException w:name="Grid Table 2 Accent 5" w:uiPriority="47"/>
+    <w:lsdException w:name="Grid Table 3 Accent 5" w:uiPriority="48"/>
+    <w:lsdException w:name="Grid Table 4 Accent 5" w:uiPriority="49"/>
+    <w:lsdException w:name="Grid Table 5 Dark Accent 5" w:uiPriority="50"/>
+    <w:lsdException w:name="Grid Table 6 Colorful Accent 5" w:uiPriority="51"/>
+    <w:lsdException w:name="Grid Table 7 Colorful Accent 5" w:uiPriority="52"/>
+    <w:lsdException w:name="Grid Table 1 Light Accent 6" w:uiPriority="46"/>
+    <w:lsdException w:name="Grid Table 2 Accent 6" w:uiPriority="47"/>
+    <w:lsdException w:name="Grid Table 3 Accent 6" w:uiPriority="48"/>
+    <w:lsdException w:name="Grid Table 4 Accent 6" w:uiPriority="49"/>
+    <w:lsdException w:name="Grid Table 5 Dark Accent 6" w:uiPriority="50"/>
+    <w:lsdException w:name="Grid Table 6 Colorful Accent 6" w:uiPriority="51"/>
+    <w:lsdException w:name="Grid Table 7 Colorful Accent 6" w:uiPriority="52"/>
+    <w:lsdException w:name="List Table 1 Light" w:uiPriority="46"/>
+    <w:lsdException w:name="List Table 2" w:uiPriority="47"/>
+    <w:lsdException w:name="List Table 3" w:uiPriority="48"/>
+    <w:lsdException w:name="List Table 4" w:uiPriority="49"/>
+    <w:lsdException w:name="List Table 5 Dark" w:uiPriority="50"/>
+    <w:lsdException w:name="List Table 6 Colorful" w:uiPriority="51"/>
+    <w:lsdException w:name="List Table 7 Colorful" w:uiPriority="52"/>
+    <w:lsdException w:name="List Table 1 Light Accent 1" w:uiPriority="46"/>
+    <w:lsdException w:name="List Table 2 Accent 1" w:uiPriority="47"/>
+    <w:lsdException w:name="List Table 3 Accent 1" w:uiPriority="48"/>
+    <w:lsdException w:name="List Table 4 Accent 1" w:uiPriority="49"/>
+    <w:lsdException w:name="List Table 5 Dark Accent 1" w:uiPriority="50"/>
+    <w:lsdException w:name="List Table 6 Colorful Accent 1" w:uiPriority="51"/>
+    <w:lsdException w:name="List Table 7 Colorful Accent 1" w:uiPriority="52"/>
+    <w:lsdException w:name="List Table 1 Light Accent 2" w:uiPriority="46"/>
+    <w:lsdException w:name="List Table 2 Accent 2" w:uiPriority="47"/>
+    <w:lsdException w:name="List Table 3 Accent 2" w:uiPriority="48"/>
+    <w:lsdException w:name="List Table 4 Accent 2" w:uiPriority="49"/>
+    <w:lsdException w:name="List Table 5 Dark Accent 2" w:uiPriority="50"/>
+    <w:lsdException w:name="List Table 6 Colorful Accent 2" w:uiPriority="51"/>
+    <w:lsdException w:name="List Table 7 Colorful Accent 2" w:uiPriority="52"/>
+    <w:lsdException w:name="List Table 1 Light Accent 3" w:uiPriority="46"/>
+    <w:lsdException w:name="List Table 2 Accent 3" w:uiPriority="47"/>
+    <w:lsdException w:name="List Table 3 Accent 3" w:uiPriority="48"/>
+    <w:lsdException w:name="List Table 4 Accent 3" w:uiPriority="49"/>
+    <w:lsdException w:name="List Table 5 Dark Accent 3" w:uiPriority="50"/>
+    <w:lsdException w:name="List Table 6 Colorful Accent 3" w:uiPriority="51"/>
+    <w:lsdException w:name="List Table 7 Colorful Accent 3" w:uiPriority="52"/>
+    <w:lsdException w:name="List Table 1 Light Accent 4" w:uiPriority="46"/>
+    <w:lsdException w:name="List Table 2 Accent 4" w:uiPriority="47"/>
+    <w:lsdException w:name="List Table 3 Accent 4" w:uiPriority="48"/>
+    <w:lsdException w:name="List Table 4 Accent 4" w:uiPriority="49"/>
+    <w:lsdException w:name="List Table 5 Dark Accent 4" w:uiPriority="50"/>
+    <w:lsdException w:name="List Table 6 Colorful Accent 4" w:uiPriority="51"/>
+    <w:lsdException w:name="List Table 7 Colorful Accent 4" w:uiPriority="52"/>
+    <w:lsdException w:name="List Table 1 Light Accent 5" w:uiPriority="46"/>
+    <w:lsdException w:name="List Table 2 Accent 5" w:uiPriority="47"/>
+    <w:lsdException w:name="List Table 3 Accent 5" w:uiPriority="48"/>
+    <w:lsdException w:name="List Table 4 Accent 5" w:uiPriority="49"/>
+    <w:lsdException w:name="List Table 5 Dark Accent 5" w:uiPriority="50"/>
+    <w:lsdException w:name="List Table 6 Colorful Accent 5" w:uiPriority="51"/>
+    <w:lsdException w:name="List Table 7 Colorful Accent 5" w:uiPriority="52"/>
+    <w:lsdException w:name="List Table 1 Light Accent 6" w:uiPriority="46"/>
+    <w:lsdException w:name="List Table 2 Accent 6" w:uiPriority="47"/>
+    <w:lsdException w:name="List Table 3 Accent 6" w:uiPriority="48"/>
+    <w:lsdException w:name="List Table 4 Accent 6" w:uiPriority="49"/>
+    <w:lsdException w:name="List Table 5 Dark Accent 6" w:uiPriority="50"/>
+    <w:lsdException w:name="List Table 6 Colorful Accent 6" w:uiPriority="51"/>
+    <w:lsdException w:name="List Table 7 Colorful Accent 6" w:uiPriority="52"/>
+    <w:lsdException w:name="Mention" w:semiHidden="1" w:unhideWhenUsed="1"/>
+    <w:lsdException w:name="Smart Hyperlink" w:semiHidden="1" w:unhideWhenUsed="1"/>
+    <w:lsdException w:name="Hashtag" w:semiHidden="1" w:unhideWhenUsed="1"/>
   </w:latentStyles>
   <w:style w:type="paragraph" w:default="1" w:styleId="Normal">
     <w:name w:val="Normal"/>
@@ -16003,7 +16329,6 @@
     <w:uiPriority w:val="99"/>
     <w:semiHidden/>
     <w:unhideWhenUsed/>
-    <w:qFormat/>
     <w:tblPr>
       <w:tblInd w:w="0" w:type="dxa"/>
       <w:tblCellMar>
@@ -16148,7 +16473,6 @@
       <w:rFonts w:eastAsiaTheme="minorHAnsi"/>
     </w:rPr>
     <w:tblPr>
-      <w:tblInd w:w="0" w:type="dxa"/>
       <w:tblBorders>
         <w:top w:val="single" w:sz="4" w:space="0" w:color="auto"/>
         <w:left w:val="single" w:sz="4" w:space="0" w:color="auto"/>
@@ -16157,12 +16481,6 @@
         <w:insideH w:val="single" w:sz="4" w:space="0" w:color="auto"/>
         <w:insideV w:val="single" w:sz="4" w:space="0" w:color="auto"/>
       </w:tblBorders>
-      <w:tblCellMar>
-        <w:top w:w="0" w:type="dxa"/>
-        <w:left w:w="108" w:type="dxa"/>
-        <w:bottom w:w="0" w:type="dxa"/>
-        <w:right w:w="108" w:type="dxa"/>
-      </w:tblCellMar>
     </w:tblPr>
   </w:style>
 </w:styles>

</xml_diff>

<commit_message>
updated doc GUI breakdown
</commit_message>
<xml_diff>
--- a/SEP DOCUMENTATION.docx
+++ b/SEP DOCUMENTATION.docx
@@ -1,6 +1,6 @@
 
 <file path=word/document.xml><?xml version="1.0" encoding="utf-8"?>
-<w:document xmlns:wpc="http://schemas.microsoft.com/office/word/2010/wordprocessingCanvas" xmlns:cx="http://schemas.microsoft.com/office/drawing/2014/chartex" xmlns:cx1="http://schemas.microsoft.com/office/drawing/2015/9/8/chartex" xmlns:cx2="http://schemas.microsoft.com/office/drawing/2015/10/21/chartex" xmlns:cx3="http://schemas.microsoft.com/office/drawing/2016/5/9/chartex" xmlns:cx4="http://schemas.microsoft.com/office/drawing/2016/5/10/chartex" xmlns:cx5="http://schemas.microsoft.com/office/drawing/2016/5/11/chartex" xmlns:mc="http://schemas.openxmlformats.org/markup-compatibility/2006" xmlns:o="urn:schemas-microsoft-com:office:office" xmlns:r="http://schemas.openxmlformats.org/officeDocument/2006/relationships" xmlns:m="http://schemas.openxmlformats.org/officeDocument/2006/math" xmlns:v="urn:schemas-microsoft-com:vml" xmlns:wp14="http://schemas.microsoft.com/office/word/2010/wordprocessingDrawing" xmlns:wp="http://schemas.openxmlformats.org/drawingml/2006/wordprocessingDrawing" xmlns:w10="urn:schemas-microsoft-com:office:word" xmlns:w="http://schemas.openxmlformats.org/wordprocessingml/2006/main" xmlns:w14="http://schemas.microsoft.com/office/word/2010/wordml" xmlns:w15="http://schemas.microsoft.com/office/word/2012/wordml" xmlns:w16se="http://schemas.microsoft.com/office/word/2015/wordml/symex" xmlns:wpg="http://schemas.microsoft.com/office/word/2010/wordprocessingGroup" xmlns:wpi="http://schemas.microsoft.com/office/word/2010/wordprocessingInk" xmlns:wne="http://schemas.microsoft.com/office/word/2006/wordml" xmlns:wps="http://schemas.microsoft.com/office/word/2010/wordprocessingShape" mc:Ignorable="w14 w15 w16se wp14">
+<w:document xmlns:ve="http://schemas.openxmlformats.org/markup-compatibility/2006" xmlns:o="urn:schemas-microsoft-com:office:office" xmlns:r="http://schemas.openxmlformats.org/officeDocument/2006/relationships" xmlns:m="http://schemas.openxmlformats.org/officeDocument/2006/math" xmlns:v="urn:schemas-microsoft-com:vml" xmlns:wp="http://schemas.openxmlformats.org/drawingml/2006/wordprocessingDrawing" xmlns:w10="urn:schemas-microsoft-com:office:word" xmlns:w="http://schemas.openxmlformats.org/wordprocessingml/2006/main" xmlns:wne="http://schemas.microsoft.com/office/word/2006/wordml">
   <w:body>
     <w:p>
       <w:pPr>
@@ -300,7 +300,7 @@
             <v:path o:extrusionok="f" gradientshapeok="t" o:connecttype="rect"/>
             <o:lock v:ext="edit" aspectratio="t"/>
           </v:shapetype>
-          <v:shape id="_x0000_i1025" type="#_x0000_t75" style="width:314.3pt;height:157.85pt">
+          <v:shape id="_x0000_i1025" type="#_x0000_t75" style="width:314.4pt;height:157.8pt">
             <v:imagedata r:id="rId7" o:title="viauc_600_300_3"/>
           </v:shape>
         </w:pict>
@@ -2670,7 +2670,7 @@
           <w:insideH w:val="single" w:sz="4" w:space="0" w:color="auto"/>
           <w:insideV w:val="single" w:sz="4" w:space="0" w:color="auto"/>
         </w:tblBorders>
-        <w:tblLook w:val="0000" w:firstRow="0" w:lastRow="0" w:firstColumn="0" w:lastColumn="0" w:noHBand="0" w:noVBand="0"/>
+        <w:tblLook w:val="0000"/>
       </w:tblPr>
       <w:tblGrid>
         <w:gridCol w:w="1927"/>
@@ -4346,7 +4346,7 @@
           <w:insideH w:val="single" w:sz="4" w:space="0" w:color="auto"/>
           <w:insideV w:val="single" w:sz="4" w:space="0" w:color="auto"/>
         </w:tblBorders>
-        <w:tblLook w:val="0000" w:firstRow="0" w:lastRow="0" w:firstColumn="0" w:lastColumn="0" w:noHBand="0" w:noVBand="0"/>
+        <w:tblLook w:val="0000"/>
       </w:tblPr>
       <w:tblGrid>
         <w:gridCol w:w="2822"/>
@@ -5266,13 +5266,6 @@
             <w:r>
               <w:rPr>
                 <w:rFonts w:ascii="Times New Roman" w:hAnsi="Times New Roman" w:cs="Times New Roman"/>
-                <w:lang w:val="en-GB"/>
-              </w:rPr>
-              <w:t xml:space="preserve"> </w:t>
-            </w:r>
-            <w:r>
-              <w:rPr>
-                <w:rFonts w:ascii="Times New Roman" w:hAnsi="Times New Roman" w:cs="Times New Roman"/>
                 <w:sz w:val="24"/>
                 <w:szCs w:val="24"/>
               </w:rPr>
@@ -5381,13 +5374,6 @@
             <w:r>
               <w:rPr>
                 <w:rFonts w:ascii="Times New Roman" w:hAnsi="Times New Roman" w:cs="Times New Roman"/>
-                <w:lang w:val="en-GB"/>
-              </w:rPr>
-              <w:t xml:space="preserve"> </w:t>
-            </w:r>
-            <w:r>
-              <w:rPr>
-                <w:rFonts w:ascii="Times New Roman" w:hAnsi="Times New Roman" w:cs="Times New Roman"/>
                 <w:sz w:val="24"/>
                 <w:szCs w:val="24"/>
               </w:rPr>
@@ -5793,13 +5779,6 @@
             <w:r>
               <w:rPr>
                 <w:rFonts w:ascii="Times New Roman" w:hAnsi="Times New Roman" w:cs="Times New Roman"/>
-                <w:lang w:val="en-GB"/>
-              </w:rPr>
-              <w:t xml:space="preserve"> </w:t>
-            </w:r>
-            <w:r>
-              <w:rPr>
-                <w:rFonts w:ascii="Times New Roman" w:hAnsi="Times New Roman" w:cs="Times New Roman"/>
                 <w:sz w:val="24"/>
                 <w:szCs w:val="24"/>
               </w:rPr>
@@ -6106,13 +6085,6 @@
             <w:r>
               <w:rPr>
                 <w:rFonts w:ascii="Times New Roman" w:hAnsi="Times New Roman" w:cs="Times New Roman"/>
-                <w:lang w:val="en-GB"/>
-              </w:rPr>
-              <w:t xml:space="preserve"> </w:t>
-            </w:r>
-            <w:r>
-              <w:rPr>
-                <w:rFonts w:ascii="Times New Roman" w:hAnsi="Times New Roman" w:cs="Times New Roman"/>
                 <w:sz w:val="24"/>
                 <w:szCs w:val="24"/>
               </w:rPr>
@@ -6617,13 +6589,6 @@
             <w:r>
               <w:rPr>
                 <w:rFonts w:ascii="Times New Roman" w:hAnsi="Times New Roman" w:cs="Times New Roman"/>
-                <w:lang w:val="en-GB"/>
-              </w:rPr>
-              <w:t xml:space="preserve"> </w:t>
-            </w:r>
-            <w:r>
-              <w:rPr>
-                <w:rFonts w:ascii="Times New Roman" w:hAnsi="Times New Roman" w:cs="Times New Roman"/>
                 <w:sz w:val="24"/>
                 <w:szCs w:val="24"/>
               </w:rPr>
@@ -7759,7 +7724,7 @@
           <w:lang w:val="en-GB"/>
         </w:rPr>
         <w:pict>
-          <v:shape id="_x0000_i1026" type="#_x0000_t75" style="width:467.55pt;height:156pt">
+          <v:shape id="_x0000_i1026" type="#_x0000_t75" style="width:467.4pt;height:156pt">
             <v:imagedata r:id="rId8" o:title="S-B1"/>
           </v:shape>
         </w:pict>
@@ -7778,7 +7743,7 @@
           <w:lang w:val="en-GB"/>
         </w:rPr>
         <w:pict>
-          <v:shape id="_x0000_i1027" type="#_x0000_t75" style="width:467.1pt;height:152.75pt">
+          <v:shape id="_x0000_i1027" type="#_x0000_t75" style="width:466.8pt;height:153pt">
             <v:imagedata r:id="rId9" o:title="S-B2"/>
           </v:shape>
         </w:pict>
@@ -7841,7 +7806,7 @@
           <w:lang w:val="en-GB"/>
         </w:rPr>
         <w:pict>
-          <v:shape id="_x0000_i1028" type="#_x0000_t75" style="width:467.55pt;height:151.4pt">
+          <v:shape id="_x0000_i1028" type="#_x0000_t75" style="width:467.4pt;height:151.2pt">
             <v:imagedata r:id="rId10" o:title="M-B1"/>
           </v:shape>
         </w:pict>
@@ -7860,7 +7825,7 @@
           <w:lang w:val="en-GB"/>
         </w:rPr>
         <w:pict>
-          <v:shape id="_x0000_i1029" type="#_x0000_t75" style="width:467.55pt;height:156.9pt">
+          <v:shape id="_x0000_i1029" type="#_x0000_t75" style="width:467.4pt;height:157.2pt">
             <v:imagedata r:id="rId11" o:title="M-B2"/>
           </v:shape>
         </w:pict>
@@ -7914,7 +7879,7 @@
           <w:lang w:val="en-GB"/>
         </w:rPr>
         <w:pict>
-          <v:shape id="_x0000_i1030" type="#_x0000_t75" style="width:467.55pt;height:159.25pt">
+          <v:shape id="_x0000_i1030" type="#_x0000_t75" style="width:467.4pt;height:159.6pt">
             <v:imagedata r:id="rId12" o:title="O-B1"/>
           </v:shape>
         </w:pict>
@@ -7936,7 +7901,7 @@
         </w:rPr>
         <w:lastRenderedPageBreak/>
         <w:pict>
-          <v:shape id="_x0000_i1031" type="#_x0000_t75" style="width:468pt;height:157.85pt">
+          <v:shape id="_x0000_i1031" type="#_x0000_t75" style="width:468pt;height:157.8pt">
             <v:imagedata r:id="rId13" o:title="O-B2"/>
           </v:shape>
         </w:pict>
@@ -7972,7 +7937,6 @@
         <w:rPr>
           <w:rFonts w:ascii="Times New Roman" w:hAnsi="Times New Roman" w:cs="Times New Roman"/>
           <w:noProof/>
-          <w:lang w:val="bg-BG" w:eastAsia="bg-BG"/>
         </w:rPr>
         <w:drawing>
           <wp:inline distT="0" distB="0" distL="0" distR="0">
@@ -8024,7 +7988,6 @@
         <w:rPr>
           <w:rFonts w:ascii="Times New Roman" w:hAnsi="Times New Roman" w:cs="Times New Roman"/>
           <w:noProof/>
-          <w:lang w:val="bg-BG" w:eastAsia="bg-BG"/>
         </w:rPr>
         <w:drawing>
           <wp:inline distT="0" distB="0" distL="0" distR="0">
@@ -8351,7 +8314,6 @@
         <w:rPr>
           <w:rFonts w:ascii="Times New Roman" w:hAnsi="Times New Roman" w:cs="Times New Roman"/>
           <w:noProof/>
-          <w:lang w:val="bg-BG" w:eastAsia="bg-BG"/>
         </w:rPr>
         <w:drawing>
           <wp:inline distT="0" distB="0" distL="0" distR="0">
@@ -8677,7 +8639,36 @@
           <w:szCs w:val="24"/>
           <w:lang w:val="en-GB"/>
         </w:rPr>
-        <w:t>4.3. Sequence Diagram</w:t>
+        <w:t>4.3. GUI Design Breakdown</w:t>
+      </w:r>
+    </w:p>
+    <w:p>
+      <w:pPr>
+        <w:spacing w:after="0"/>
+        <w:rPr>
+          <w:rFonts w:ascii="Times New Roman" w:hAnsi="Times New Roman" w:cs="Times New Roman"/>
+          <w:sz w:val="24"/>
+          <w:szCs w:val="24"/>
+          <w:lang w:val="en-GB"/>
+        </w:rPr>
+      </w:pPr>
+      <w:r>
+        <w:rPr>
+          <w:rFonts w:ascii="Times New Roman" w:hAnsi="Times New Roman" w:cs="Times New Roman"/>
+          <w:sz w:val="24"/>
+          <w:szCs w:val="24"/>
+          <w:lang w:val="en-GB"/>
+        </w:rPr>
+        <w:t>4.4</w:t>
+      </w:r>
+      <w:r>
+        <w:rPr>
+          <w:rFonts w:ascii="Times New Roman" w:hAnsi="Times New Roman" w:cs="Times New Roman"/>
+          <w:sz w:val="24"/>
+          <w:szCs w:val="24"/>
+          <w:lang w:val="en-GB"/>
+        </w:rPr>
+        <w:t>. Sequence Diagram</w:t>
       </w:r>
     </w:p>
     <w:p>
@@ -8893,7 +8884,6 @@
           <w:u w:val="single"/>
           <w:lang w:val="en-GB"/>
         </w:rPr>
-        <w:lastRenderedPageBreak/>
         <w:t>Abstract</w:t>
       </w:r>
     </w:p>
@@ -9090,7 +9080,6 @@
           <w:szCs w:val="48"/>
           <w:u w:val="single"/>
         </w:rPr>
-        <w:lastRenderedPageBreak/>
         <w:t>Introduction</w:t>
       </w:r>
     </w:p>
@@ -9874,7 +9863,6 @@
         <w:rPr>
           <w:rFonts w:ascii="Times New Roman" w:hAnsi="Times New Roman" w:cs="Times New Roman"/>
           <w:noProof/>
-          <w:lang w:val="bg-BG" w:eastAsia="bg-BG"/>
         </w:rPr>
         <w:drawing>
           <wp:inline distT="0" distB="0" distL="0" distR="0">
@@ -10105,7 +10093,6 @@
         <w:rPr>
           <w:rFonts w:ascii="Times New Roman" w:hAnsi="Times New Roman" w:cs="Times New Roman"/>
           <w:noProof/>
-          <w:lang w:val="bg-BG" w:eastAsia="bg-BG"/>
         </w:rPr>
         <w:drawing>
           <wp:inline distT="0" distB="0" distL="0" distR="0">
@@ -10157,7 +10144,6 @@
         <w:rPr>
           <w:rFonts w:ascii="Times New Roman" w:hAnsi="Times New Roman" w:cs="Times New Roman"/>
           <w:noProof/>
-          <w:lang w:val="bg-BG" w:eastAsia="bg-BG"/>
         </w:rPr>
         <w:drawing>
           <wp:inline distT="0" distB="0" distL="0" distR="0">
@@ -10223,7 +10209,6 @@
         <w:rPr>
           <w:rFonts w:ascii="Times New Roman" w:hAnsi="Times New Roman" w:cs="Times New Roman"/>
           <w:noProof/>
-          <w:lang w:val="bg-BG" w:eastAsia="bg-BG"/>
         </w:rPr>
         <w:drawing>
           <wp:inline distT="0" distB="0" distL="0" distR="0">
@@ -10489,7 +10474,6 @@
         <w:rPr>
           <w:rFonts w:ascii="Times New Roman" w:hAnsi="Times New Roman" w:cs="Times New Roman"/>
           <w:noProof/>
-          <w:lang w:val="bg-BG" w:eastAsia="bg-BG"/>
         </w:rPr>
         <w:drawing>
           <wp:inline distT="0" distB="0" distL="0" distR="0">
@@ -10541,7 +10525,6 @@
         <w:rPr>
           <w:rFonts w:ascii="Times New Roman" w:hAnsi="Times New Roman" w:cs="Times New Roman"/>
           <w:noProof/>
-          <w:lang w:val="bg-BG" w:eastAsia="bg-BG"/>
         </w:rPr>
         <w:drawing>
           <wp:inline distT="0" distB="0" distL="0" distR="0">
@@ -10593,7 +10576,6 @@
         <w:rPr>
           <w:rFonts w:ascii="Times New Roman" w:hAnsi="Times New Roman" w:cs="Times New Roman"/>
           <w:noProof/>
-          <w:lang w:val="bg-BG" w:eastAsia="bg-BG"/>
         </w:rPr>
         <w:lastRenderedPageBreak/>
         <w:drawing>
@@ -10646,7 +10628,6 @@
         <w:rPr>
           <w:rFonts w:ascii="Times New Roman" w:hAnsi="Times New Roman" w:cs="Times New Roman"/>
           <w:noProof/>
-          <w:lang w:val="bg-BG" w:eastAsia="bg-BG"/>
         </w:rPr>
         <w:drawing>
           <wp:inline distT="0" distB="0" distL="0" distR="0">
@@ -10909,7 +10890,7 @@
           <w:szCs w:val="40"/>
         </w:rPr>
         <w:pict>
-          <v:shape id="_x0000_i1032" type="#_x0000_t75" style="width:468pt;height:265.85pt">
+          <v:shape id="_x0000_i1032" type="#_x0000_t75" style="width:468pt;height:265.8pt">
             <v:imagedata r:id="rId25" o:title="condesed"/>
           </v:shape>
         </w:pict>
@@ -11078,7 +11059,6 @@
           <w:noProof/>
           <w:sz w:val="24"/>
           <w:szCs w:val="24"/>
-          <w:lang w:val="bg-BG" w:eastAsia="bg-BG"/>
         </w:rPr>
         <w:drawing>
           <wp:inline distT="0" distB="0" distL="0" distR="0">
@@ -11178,7 +11158,6 @@
           <w:noProof/>
           <w:sz w:val="24"/>
           <w:szCs w:val="24"/>
-          <w:lang w:val="bg-BG" w:eastAsia="bg-BG"/>
         </w:rPr>
         <w:drawing>
           <wp:inline distT="0" distB="0" distL="0" distR="0">
@@ -11307,7 +11286,6 @@
           <w:noProof/>
           <w:sz w:val="24"/>
           <w:szCs w:val="24"/>
-          <w:lang w:val="bg-BG" w:eastAsia="bg-BG"/>
         </w:rPr>
         <w:drawing>
           <wp:inline distT="0" distB="0" distL="0" distR="0">
@@ -11407,7 +11385,6 @@
           <w:noProof/>
           <w:sz w:val="24"/>
           <w:szCs w:val="24"/>
-          <w:lang w:val="bg-BG" w:eastAsia="bg-BG"/>
         </w:rPr>
         <w:drawing>
           <wp:inline distT="0" distB="0" distL="0" distR="0">
@@ -11525,7 +11502,6 @@
           <w:noProof/>
           <w:sz w:val="24"/>
           <w:szCs w:val="24"/>
-          <w:lang w:val="bg-BG" w:eastAsia="bg-BG"/>
         </w:rPr>
         <w:drawing>
           <wp:inline distT="0" distB="0" distL="0" distR="0">
@@ -11716,7 +11692,6 @@
           <w:noProof/>
           <w:sz w:val="24"/>
           <w:szCs w:val="24"/>
-          <w:lang w:val="bg-BG" w:eastAsia="bg-BG"/>
         </w:rPr>
         <w:drawing>
           <wp:inline distT="0" distB="0" distL="0" distR="0">
@@ -11870,7 +11845,6 @@
           <w:noProof/>
           <w:sz w:val="24"/>
           <w:szCs w:val="24"/>
-          <w:lang w:val="bg-BG" w:eastAsia="bg-BG"/>
         </w:rPr>
         <w:drawing>
           <wp:inline distT="0" distB="0" distL="0" distR="0">
@@ -12026,12 +12000,693 @@
           <w:lang w:val="en-GB"/>
         </w:rPr>
         <w:lastRenderedPageBreak/>
-        <w:t>Sequence Diagram</w:t>
-      </w:r>
-    </w:p>
-    <w:p>
-      <w:pPr>
-        <w:jc w:val="center"/>
+        <w:t>GUI Design Breakdown</w:t>
+      </w:r>
+    </w:p>
+    <w:p>
+      <w:pPr>
+        <w:rPr>
+          <w:rFonts w:ascii="Times New Roman" w:hAnsi="Times New Roman" w:cs="Times New Roman"/>
+          <w:sz w:val="24"/>
+          <w:szCs w:val="24"/>
+          <w:lang w:val="en-GB"/>
+        </w:rPr>
+      </w:pPr>
+    </w:p>
+    <w:p>
+      <w:pPr>
+        <w:rPr>
+          <w:rFonts w:ascii="Times New Roman" w:hAnsi="Times New Roman" w:cs="Times New Roman"/>
+          <w:sz w:val="24"/>
+          <w:szCs w:val="24"/>
+          <w:lang w:val="en-GB"/>
+        </w:rPr>
+      </w:pPr>
+    </w:p>
+    <w:p>
+      <w:pPr>
+        <w:rPr>
+          <w:rFonts w:ascii="Times New Roman" w:hAnsi="Times New Roman" w:cs="Times New Roman"/>
+          <w:sz w:val="24"/>
+          <w:szCs w:val="24"/>
+          <w:lang w:val="en-GB"/>
+        </w:rPr>
+      </w:pPr>
+      <w:r>
+        <w:rPr>
+          <w:rFonts w:ascii="Times New Roman" w:hAnsi="Times New Roman" w:cs="Times New Roman"/>
+          <w:sz w:val="24"/>
+          <w:szCs w:val="24"/>
+          <w:lang w:val="en-GB"/>
+        </w:rPr>
+        <w:t>The GUI we decided on implementing is easy to understand and straightforward to use and learn by almost anyone with little computer skills. There are five different main tabs in our program, they contain information about all the data related to tours, chauffeurs, reservations, customers and busses. The data is displayed clearly and the buttons are named in such way the employee will understand their actions.</w:t>
+      </w:r>
+    </w:p>
+    <w:p>
+      <w:pPr>
+        <w:rPr>
+          <w:rFonts w:ascii="Times New Roman" w:hAnsi="Times New Roman" w:cs="Times New Roman"/>
+          <w:sz w:val="24"/>
+          <w:szCs w:val="24"/>
+          <w:lang w:val="en-GB"/>
+        </w:rPr>
+      </w:pPr>
+    </w:p>
+    <w:p>
+      <w:pPr>
+        <w:rPr>
+          <w:rFonts w:ascii="Times New Roman" w:hAnsi="Times New Roman" w:cs="Times New Roman"/>
+          <w:sz w:val="24"/>
+          <w:szCs w:val="24"/>
+          <w:lang w:val="en-GB"/>
+        </w:rPr>
+      </w:pPr>
+      <w:r>
+        <w:rPr>
+          <w:rFonts w:ascii="Times New Roman" w:hAnsi="Times New Roman" w:cs="Times New Roman"/>
+          <w:noProof/>
+          <w:sz w:val="24"/>
+          <w:szCs w:val="24"/>
+        </w:rPr>
+        <w:drawing>
+          <wp:inline distT="0" distB="0" distL="0" distR="0">
+            <wp:extent cx="5943600" cy="2029460"/>
+            <wp:effectExtent l="19050" t="0" r="0" b="0"/>
+            <wp:docPr id="28" name="Picture 9" descr="C:\Users\Sebastian\AppData\Local\Microsoft\Windows\INetCache\Content.Word\gui1.jpg"/>
+            <wp:cNvGraphicFramePr>
+              <a:graphicFrameLocks xmlns:a="http://schemas.openxmlformats.org/drawingml/2006/main" noChangeAspect="1"/>
+            </wp:cNvGraphicFramePr>
+            <a:graphic xmlns:a="http://schemas.openxmlformats.org/drawingml/2006/main">
+              <a:graphicData uri="http://schemas.openxmlformats.org/drawingml/2006/picture">
+                <pic:pic xmlns:pic="http://schemas.openxmlformats.org/drawingml/2006/picture">
+                  <pic:nvPicPr>
+                    <pic:cNvPr id="0" name="Picture 9" descr="C:\Users\Sebastian\AppData\Local\Microsoft\Windows\INetCache\Content.Word\gui1.jpg"/>
+                    <pic:cNvPicPr>
+                      <a:picLocks noChangeAspect="1" noChangeArrowheads="1"/>
+                    </pic:cNvPicPr>
+                  </pic:nvPicPr>
+                  <pic:blipFill>
+                    <a:blip r:embed="rId33"/>
+                    <a:srcRect/>
+                    <a:stretch>
+                      <a:fillRect/>
+                    </a:stretch>
+                  </pic:blipFill>
+                  <pic:spPr bwMode="auto">
+                    <a:xfrm>
+                      <a:off x="0" y="0"/>
+                      <a:ext cx="5943600" cy="2029460"/>
+                    </a:xfrm>
+                    <a:prstGeom prst="rect">
+                      <a:avLst/>
+                    </a:prstGeom>
+                    <a:noFill/>
+                    <a:ln w="9525">
+                      <a:noFill/>
+                      <a:miter lim="800000"/>
+                      <a:headEnd/>
+                      <a:tailEnd/>
+                    </a:ln>
+                  </pic:spPr>
+                </pic:pic>
+              </a:graphicData>
+            </a:graphic>
+          </wp:inline>
+        </w:drawing>
+      </w:r>
+    </w:p>
+    <w:p>
+      <w:pPr>
+        <w:rPr>
+          <w:rFonts w:ascii="Times New Roman" w:hAnsi="Times New Roman" w:cs="Times New Roman"/>
+          <w:sz w:val="24"/>
+          <w:szCs w:val="24"/>
+          <w:lang w:val="en-GB"/>
+        </w:rPr>
+      </w:pPr>
+    </w:p>
+    <w:p>
+      <w:pPr>
+        <w:rPr>
+          <w:rFonts w:ascii="Times New Roman" w:hAnsi="Times New Roman" w:cs="Times New Roman"/>
+          <w:sz w:val="24"/>
+          <w:szCs w:val="24"/>
+          <w:lang w:val="en-GB"/>
+        </w:rPr>
+      </w:pPr>
+    </w:p>
+    <w:p>
+      <w:pPr>
+        <w:rPr>
+          <w:rFonts w:ascii="Times New Roman" w:hAnsi="Times New Roman" w:cs="Times New Roman"/>
+          <w:sz w:val="24"/>
+          <w:szCs w:val="24"/>
+          <w:lang w:val="en-GB"/>
+        </w:rPr>
+      </w:pPr>
+      <w:r>
+        <w:rPr>
+          <w:rFonts w:ascii="Times New Roman" w:hAnsi="Times New Roman" w:cs="Times New Roman"/>
+          <w:sz w:val="24"/>
+          <w:szCs w:val="24"/>
+          <w:lang w:val="en-GB"/>
+        </w:rPr>
+        <w:t>The “Tours” tab contains on the left side a list with all existing trips and journeys displaying minimal and useful information about each tour (such as departure location, arrival location, the total of seats and the departure date). On the middle there is another list called “Available Chauffeurs” that will update after inserting the dates into the Departure Date and Arrival Date fields in the form or it will update when a tour is clicked (in the tours list). Under this list there is a button (“Add Chauffeur”) used to assign the selected chauffeur to the selected tour. The Tours tab also features a form that can be filled in with information needed to create a Tour. Under the form there are two slots on which each chauffeur assigned to the selected tour is displayed giving the user the option to remove them. On the far right side the tab has three buttons: Add (for creating a new tour), Save (for saving the editing done to a tour) and Remove (for permanently removing a tour).</w:t>
+      </w:r>
+    </w:p>
+    <w:p>
+      <w:pPr>
+        <w:rPr>
+          <w:rFonts w:ascii="Times New Roman" w:hAnsi="Times New Roman" w:cs="Times New Roman"/>
+          <w:sz w:val="24"/>
+          <w:szCs w:val="24"/>
+          <w:lang w:val="en-GB"/>
+        </w:rPr>
+      </w:pPr>
+      <w:r>
+        <w:rPr>
+          <w:rFonts w:ascii="Times New Roman" w:hAnsi="Times New Roman" w:cs="Times New Roman"/>
+          <w:noProof/>
+          <w:sz w:val="24"/>
+          <w:szCs w:val="24"/>
+        </w:rPr>
+        <w:lastRenderedPageBreak/>
+        <w:drawing>
+          <wp:inline distT="0" distB="0" distL="0" distR="0">
+            <wp:extent cx="5936615" cy="1939925"/>
+            <wp:effectExtent l="19050" t="0" r="6985" b="0"/>
+            <wp:docPr id="27" name="Picture 10" descr="C:\Users\Sebastian\AppData\Local\Microsoft\Windows\INetCache\Content.Word\gui2.jpg"/>
+            <wp:cNvGraphicFramePr>
+              <a:graphicFrameLocks xmlns:a="http://schemas.openxmlformats.org/drawingml/2006/main" noChangeAspect="1"/>
+            </wp:cNvGraphicFramePr>
+            <a:graphic xmlns:a="http://schemas.openxmlformats.org/drawingml/2006/main">
+              <a:graphicData uri="http://schemas.openxmlformats.org/drawingml/2006/picture">
+                <pic:pic xmlns:pic="http://schemas.openxmlformats.org/drawingml/2006/picture">
+                  <pic:nvPicPr>
+                    <pic:cNvPr id="0" name="Picture 10" descr="C:\Users\Sebastian\AppData\Local\Microsoft\Windows\INetCache\Content.Word\gui2.jpg"/>
+                    <pic:cNvPicPr>
+                      <a:picLocks noChangeAspect="1" noChangeArrowheads="1"/>
+                    </pic:cNvPicPr>
+                  </pic:nvPicPr>
+                  <pic:blipFill>
+                    <a:blip r:embed="rId34"/>
+                    <a:srcRect/>
+                    <a:stretch>
+                      <a:fillRect/>
+                    </a:stretch>
+                  </pic:blipFill>
+                  <pic:spPr bwMode="auto">
+                    <a:xfrm>
+                      <a:off x="0" y="0"/>
+                      <a:ext cx="5936615" cy="1939925"/>
+                    </a:xfrm>
+                    <a:prstGeom prst="rect">
+                      <a:avLst/>
+                    </a:prstGeom>
+                    <a:noFill/>
+                    <a:ln w="9525">
+                      <a:noFill/>
+                      <a:miter lim="800000"/>
+                      <a:headEnd/>
+                      <a:tailEnd/>
+                    </a:ln>
+                  </pic:spPr>
+                </pic:pic>
+              </a:graphicData>
+            </a:graphic>
+          </wp:inline>
+        </w:drawing>
+      </w:r>
+    </w:p>
+    <w:p>
+      <w:pPr>
+        <w:rPr>
+          <w:rFonts w:ascii="Times New Roman" w:hAnsi="Times New Roman" w:cs="Times New Roman"/>
+          <w:sz w:val="24"/>
+          <w:szCs w:val="24"/>
+          <w:lang w:val="en-GB"/>
+        </w:rPr>
+      </w:pPr>
+      <w:r>
+        <w:rPr>
+          <w:rFonts w:ascii="Times New Roman" w:hAnsi="Times New Roman" w:cs="Times New Roman"/>
+          <w:sz w:val="24"/>
+          <w:szCs w:val="24"/>
+          <w:lang w:val="en-GB"/>
+        </w:rPr>
+        <w:t>The “Chauffeurs” tab contains on the left side a list with all the chauffeurs, displayed with minimal information (name, phone number and employee id). In the middle part there is a form which can be used to type down information about a new chauffeur or when a chauffeurs is selected from the list, the form will display the chauffeurs information that  can be edited. The tab also features three buttons: Add (for adding the new chauffeur to the system), Save (for saving the modified information about a chauffeur) and Remove (for removing a chauffeur from the system).</w:t>
+      </w:r>
+    </w:p>
+    <w:p>
+      <w:pPr>
+        <w:rPr>
+          <w:rFonts w:ascii="Times New Roman" w:hAnsi="Times New Roman" w:cs="Times New Roman"/>
+          <w:sz w:val="24"/>
+          <w:szCs w:val="24"/>
+          <w:lang w:val="en-GB"/>
+        </w:rPr>
+      </w:pPr>
+    </w:p>
+    <w:p>
+      <w:pPr>
+        <w:rPr>
+          <w:rFonts w:ascii="Times New Roman" w:hAnsi="Times New Roman" w:cs="Times New Roman"/>
+          <w:sz w:val="24"/>
+          <w:szCs w:val="24"/>
+          <w:lang w:val="en-GB"/>
+        </w:rPr>
+      </w:pPr>
+      <w:r>
+        <w:rPr>
+          <w:rFonts w:ascii="Times New Roman" w:hAnsi="Times New Roman" w:cs="Times New Roman"/>
+          <w:noProof/>
+          <w:sz w:val="24"/>
+          <w:szCs w:val="24"/>
+        </w:rPr>
+        <w:drawing>
+          <wp:inline distT="0" distB="0" distL="0" distR="0">
+            <wp:extent cx="5936615" cy="2085340"/>
+            <wp:effectExtent l="19050" t="0" r="6985" b="0"/>
+            <wp:docPr id="26" name="Picture 11" descr="C:\Users\Sebastian\AppData\Local\Microsoft\Windows\INetCache\Content.Word\gui3.jpg"/>
+            <wp:cNvGraphicFramePr>
+              <a:graphicFrameLocks xmlns:a="http://schemas.openxmlformats.org/drawingml/2006/main" noChangeAspect="1"/>
+            </wp:cNvGraphicFramePr>
+            <a:graphic xmlns:a="http://schemas.openxmlformats.org/drawingml/2006/main">
+              <a:graphicData uri="http://schemas.openxmlformats.org/drawingml/2006/picture">
+                <pic:pic xmlns:pic="http://schemas.openxmlformats.org/drawingml/2006/picture">
+                  <pic:nvPicPr>
+                    <pic:cNvPr id="0" name="Picture 11" descr="C:\Users\Sebastian\AppData\Local\Microsoft\Windows\INetCache\Content.Word\gui3.jpg"/>
+                    <pic:cNvPicPr>
+                      <a:picLocks noChangeAspect="1" noChangeArrowheads="1"/>
+                    </pic:cNvPicPr>
+                  </pic:nvPicPr>
+                  <pic:blipFill>
+                    <a:blip r:embed="rId35"/>
+                    <a:srcRect/>
+                    <a:stretch>
+                      <a:fillRect/>
+                    </a:stretch>
+                  </pic:blipFill>
+                  <pic:spPr bwMode="auto">
+                    <a:xfrm>
+                      <a:off x="0" y="0"/>
+                      <a:ext cx="5936615" cy="2085340"/>
+                    </a:xfrm>
+                    <a:prstGeom prst="rect">
+                      <a:avLst/>
+                    </a:prstGeom>
+                    <a:noFill/>
+                    <a:ln w="9525">
+                      <a:noFill/>
+                      <a:miter lim="800000"/>
+                      <a:headEnd/>
+                      <a:tailEnd/>
+                    </a:ln>
+                  </pic:spPr>
+                </pic:pic>
+              </a:graphicData>
+            </a:graphic>
+          </wp:inline>
+        </w:drawing>
+      </w:r>
+    </w:p>
+    <w:p>
+      <w:pPr>
+        <w:rPr>
+          <w:rFonts w:ascii="Times New Roman" w:hAnsi="Times New Roman" w:cs="Times New Roman"/>
+          <w:sz w:val="24"/>
+          <w:szCs w:val="24"/>
+          <w:lang w:val="en-GB"/>
+        </w:rPr>
+      </w:pPr>
+    </w:p>
+    <w:p>
+      <w:pPr>
+        <w:rPr>
+          <w:rFonts w:ascii="Times New Roman" w:hAnsi="Times New Roman" w:cs="Times New Roman"/>
+          <w:sz w:val="24"/>
+          <w:szCs w:val="24"/>
+          <w:lang w:val="en-GB"/>
+        </w:rPr>
+      </w:pPr>
+      <w:r>
+        <w:rPr>
+          <w:rFonts w:ascii="Times New Roman" w:hAnsi="Times New Roman" w:cs="Times New Roman"/>
+          <w:sz w:val="24"/>
+          <w:szCs w:val="24"/>
+          <w:lang w:val="en-GB"/>
+        </w:rPr>
+        <w:t>The “Reservations” tab is the most complex tab because it features another two sub-tabs.</w:t>
+      </w:r>
+    </w:p>
+    <w:p>
+      <w:pPr>
+        <w:rPr>
+          <w:rFonts w:ascii="Times New Roman" w:hAnsi="Times New Roman" w:cs="Times New Roman"/>
+          <w:sz w:val="24"/>
+          <w:szCs w:val="24"/>
+          <w:lang w:val="en-GB"/>
+        </w:rPr>
+      </w:pPr>
+      <w:r>
+        <w:rPr>
+          <w:rFonts w:ascii="Times New Roman" w:hAnsi="Times New Roman" w:cs="Times New Roman"/>
+          <w:sz w:val="24"/>
+          <w:szCs w:val="24"/>
+          <w:lang w:val="en-GB"/>
+        </w:rPr>
+        <w:t xml:space="preserve">1. The “Trips &amp; Journeys” sub-tab is the place where the reservations for trips and journeys can be managed. It contains a list with all reservations that were made displayed with minimal information about who mae the reservation, their phone number and email. Also there is a list displaying all the trips and journeys with essential information. This sub-tab also features a form that has two functionalities: a part containing information about the customer, number of seats they want to reserve and the price, and another part which is another form used for adding or </w:t>
+      </w:r>
+      <w:r>
+        <w:rPr>
+          <w:rFonts w:ascii="Times New Roman" w:hAnsi="Times New Roman" w:cs="Times New Roman"/>
+          <w:sz w:val="24"/>
+          <w:szCs w:val="24"/>
+          <w:lang w:val="en-GB"/>
+        </w:rPr>
+        <w:lastRenderedPageBreak/>
+        <w:t>removing passengers from the passengers list (on the right side). On the far right side there are three buttons:  Create (for creating a new reservation for the selected tour), Save (for saving the modifications did to a reservation) and Remove (for removing a reservation from the system).</w:t>
+      </w:r>
+    </w:p>
+    <w:p>
+      <w:pPr>
+        <w:rPr>
+          <w:rFonts w:ascii="Times New Roman" w:hAnsi="Times New Roman" w:cs="Times New Roman"/>
+          <w:sz w:val="24"/>
+          <w:szCs w:val="24"/>
+          <w:lang w:val="en-GB"/>
+        </w:rPr>
+      </w:pPr>
+    </w:p>
+    <w:p>
+      <w:pPr>
+        <w:rPr>
+          <w:rFonts w:ascii="Times New Roman" w:hAnsi="Times New Roman" w:cs="Times New Roman"/>
+          <w:sz w:val="24"/>
+          <w:szCs w:val="24"/>
+          <w:lang w:val="en-GB"/>
+        </w:rPr>
+      </w:pPr>
+    </w:p>
+    <w:p>
+      <w:pPr>
+        <w:rPr>
+          <w:rFonts w:ascii="Times New Roman" w:hAnsi="Times New Roman" w:cs="Times New Roman"/>
+          <w:sz w:val="24"/>
+          <w:szCs w:val="24"/>
+          <w:lang w:val="en-GB"/>
+        </w:rPr>
+      </w:pPr>
+      <w:r>
+        <w:rPr>
+          <w:rFonts w:ascii="Times New Roman" w:hAnsi="Times New Roman" w:cs="Times New Roman"/>
+          <w:noProof/>
+          <w:sz w:val="24"/>
+          <w:szCs w:val="24"/>
+        </w:rPr>
+        <w:drawing>
+          <wp:inline distT="0" distB="0" distL="0" distR="0">
+            <wp:extent cx="5936615" cy="2507615"/>
+            <wp:effectExtent l="19050" t="0" r="6985" b="0"/>
+            <wp:docPr id="25" name="Picture 12" descr="C:\Users\Sebastian\AppData\Local\Microsoft\Windows\INetCache\Content.Word\gui4.jpg"/>
+            <wp:cNvGraphicFramePr>
+              <a:graphicFrameLocks xmlns:a="http://schemas.openxmlformats.org/drawingml/2006/main" noChangeAspect="1"/>
+            </wp:cNvGraphicFramePr>
+            <a:graphic xmlns:a="http://schemas.openxmlformats.org/drawingml/2006/main">
+              <a:graphicData uri="http://schemas.openxmlformats.org/drawingml/2006/picture">
+                <pic:pic xmlns:pic="http://schemas.openxmlformats.org/drawingml/2006/picture">
+                  <pic:nvPicPr>
+                    <pic:cNvPr id="0" name="Picture 12" descr="C:\Users\Sebastian\AppData\Local\Microsoft\Windows\INetCache\Content.Word\gui4.jpg"/>
+                    <pic:cNvPicPr>
+                      <a:picLocks noChangeAspect="1" noChangeArrowheads="1"/>
+                    </pic:cNvPicPr>
+                  </pic:nvPicPr>
+                  <pic:blipFill>
+                    <a:blip r:embed="rId36"/>
+                    <a:srcRect/>
+                    <a:stretch>
+                      <a:fillRect/>
+                    </a:stretch>
+                  </pic:blipFill>
+                  <pic:spPr bwMode="auto">
+                    <a:xfrm>
+                      <a:off x="0" y="0"/>
+                      <a:ext cx="5936615" cy="2507615"/>
+                    </a:xfrm>
+                    <a:prstGeom prst="rect">
+                      <a:avLst/>
+                    </a:prstGeom>
+                    <a:noFill/>
+                    <a:ln w="9525">
+                      <a:noFill/>
+                      <a:miter lim="800000"/>
+                      <a:headEnd/>
+                      <a:tailEnd/>
+                    </a:ln>
+                  </pic:spPr>
+                </pic:pic>
+              </a:graphicData>
+            </a:graphic>
+          </wp:inline>
+        </w:drawing>
+      </w:r>
+    </w:p>
+    <w:p>
+      <w:pPr>
+        <w:rPr>
+          <w:rFonts w:ascii="Times New Roman" w:hAnsi="Times New Roman" w:cs="Times New Roman"/>
+          <w:sz w:val="24"/>
+          <w:szCs w:val="24"/>
+          <w:lang w:val="en-GB"/>
+        </w:rPr>
+      </w:pPr>
+    </w:p>
+    <w:p>
+      <w:pPr>
+        <w:rPr>
+          <w:rFonts w:ascii="Times New Roman" w:hAnsi="Times New Roman" w:cs="Times New Roman"/>
+          <w:sz w:val="24"/>
+          <w:szCs w:val="24"/>
+          <w:lang w:val="en-GB"/>
+        </w:rPr>
+      </w:pPr>
+      <w:r>
+        <w:rPr>
+          <w:rFonts w:ascii="Times New Roman" w:hAnsi="Times New Roman" w:cs="Times New Roman"/>
+          <w:sz w:val="24"/>
+          <w:szCs w:val="24"/>
+          <w:lang w:val="en-GB"/>
+        </w:rPr>
+        <w:t>2. The “Bus and Chauffeur” sub-tab is where reservation for the Bus-and-Chauffeur service can be made. This sub-tab features a list of all Bus-and-Chauffeur reservations displaying minimal information about each reservation. Next to this list there is another list called “Available Chauffeurs” that will be updated with the chauffeurs available after inserting the departure date and arrival date or when a reservation is selected. Under this list there is a button (“Add Chauffeur”) for assigning the selected chauffeur form the Available Chauffeurs to the selected reservation. This sub-tab also features a form that contains information about the customer and the tour. Also there are 2 labels containing the assigned chauffeurs to the selected reservation with “Remove” buttons for removing the assigned chauffeurs.</w:t>
+      </w:r>
+    </w:p>
+    <w:p>
+      <w:pPr>
+        <w:rPr>
+          <w:rFonts w:ascii="Times New Roman" w:hAnsi="Times New Roman" w:cs="Times New Roman"/>
+          <w:sz w:val="24"/>
+          <w:szCs w:val="24"/>
+          <w:lang w:val="en-GB"/>
+        </w:rPr>
+      </w:pPr>
+    </w:p>
+    <w:p>
+      <w:pPr>
+        <w:rPr>
+          <w:rFonts w:ascii="Times New Roman" w:hAnsi="Times New Roman" w:cs="Times New Roman"/>
+          <w:sz w:val="24"/>
+          <w:szCs w:val="24"/>
+          <w:lang w:val="en-GB"/>
+        </w:rPr>
+      </w:pPr>
+      <w:r>
+        <w:rPr>
+          <w:rFonts w:ascii="Times New Roman" w:hAnsi="Times New Roman" w:cs="Times New Roman"/>
+          <w:noProof/>
+          <w:sz w:val="24"/>
+          <w:szCs w:val="24"/>
+        </w:rPr>
+        <w:lastRenderedPageBreak/>
+        <w:drawing>
+          <wp:inline distT="0" distB="0" distL="0" distR="0">
+            <wp:extent cx="5943600" cy="1946275"/>
+            <wp:effectExtent l="19050" t="0" r="0" b="0"/>
+            <wp:docPr id="24" name="Picture 13" descr="C:\Users\Sebastian\AppData\Local\Microsoft\Windows\INetCache\Content.Word\gui5.jpg"/>
+            <wp:cNvGraphicFramePr>
+              <a:graphicFrameLocks xmlns:a="http://schemas.openxmlformats.org/drawingml/2006/main" noChangeAspect="1"/>
+            </wp:cNvGraphicFramePr>
+            <a:graphic xmlns:a="http://schemas.openxmlformats.org/drawingml/2006/main">
+              <a:graphicData uri="http://schemas.openxmlformats.org/drawingml/2006/picture">
+                <pic:pic xmlns:pic="http://schemas.openxmlformats.org/drawingml/2006/picture">
+                  <pic:nvPicPr>
+                    <pic:cNvPr id="0" name="Picture 13" descr="C:\Users\Sebastian\AppData\Local\Microsoft\Windows\INetCache\Content.Word\gui5.jpg"/>
+                    <pic:cNvPicPr>
+                      <a:picLocks noChangeAspect="1" noChangeArrowheads="1"/>
+                    </pic:cNvPicPr>
+                  </pic:nvPicPr>
+                  <pic:blipFill>
+                    <a:blip r:embed="rId37"/>
+                    <a:srcRect/>
+                    <a:stretch>
+                      <a:fillRect/>
+                    </a:stretch>
+                  </pic:blipFill>
+                  <pic:spPr bwMode="auto">
+                    <a:xfrm>
+                      <a:off x="0" y="0"/>
+                      <a:ext cx="5943600" cy="1946275"/>
+                    </a:xfrm>
+                    <a:prstGeom prst="rect">
+                      <a:avLst/>
+                    </a:prstGeom>
+                    <a:noFill/>
+                    <a:ln w="9525">
+                      <a:noFill/>
+                      <a:miter lim="800000"/>
+                      <a:headEnd/>
+                      <a:tailEnd/>
+                    </a:ln>
+                  </pic:spPr>
+                </pic:pic>
+              </a:graphicData>
+            </a:graphic>
+          </wp:inline>
+        </w:drawing>
+      </w:r>
+    </w:p>
+    <w:p>
+      <w:pPr>
+        <w:rPr>
+          <w:rFonts w:ascii="Times New Roman" w:hAnsi="Times New Roman" w:cs="Times New Roman"/>
+          <w:sz w:val="24"/>
+          <w:szCs w:val="24"/>
+          <w:lang w:val="en-GB"/>
+        </w:rPr>
+      </w:pPr>
+    </w:p>
+    <w:p>
+      <w:pPr>
+        <w:rPr>
+          <w:rFonts w:ascii="Times New Roman" w:hAnsi="Times New Roman" w:cs="Times New Roman"/>
+          <w:sz w:val="24"/>
+          <w:szCs w:val="24"/>
+          <w:lang w:val="en-GB"/>
+        </w:rPr>
+      </w:pPr>
+      <w:r>
+        <w:rPr>
+          <w:rFonts w:ascii="Times New Roman" w:hAnsi="Times New Roman" w:cs="Times New Roman"/>
+          <w:sz w:val="24"/>
+          <w:szCs w:val="24"/>
+          <w:lang w:val="en-GB"/>
+        </w:rPr>
+        <w:t>The “Customers” tab is similar to the “Chauffeurs” tab and contains on the left side a list with all the customers, displayed with minimal information (name, phone number and email). In the middle part there is a form which can be used to type down information about a new customer or when a customer is selected from the list, the form will display the chauffeurs information that can be edited. The tab also features three buttons: Add (for adding the new customer to the system), Save (for saving the modified information about a customer) and Remove (for removing a customer from the system).</w:t>
+      </w:r>
+    </w:p>
+    <w:p>
+      <w:pPr>
+        <w:rPr>
+          <w:rFonts w:ascii="Times New Roman" w:hAnsi="Times New Roman" w:cs="Times New Roman"/>
+          <w:sz w:val="24"/>
+          <w:szCs w:val="24"/>
+          <w:lang w:val="en-GB"/>
+        </w:rPr>
+      </w:pPr>
+    </w:p>
+    <w:p>
+      <w:pPr>
+        <w:rPr>
+          <w:rFonts w:ascii="Times New Roman" w:hAnsi="Times New Roman" w:cs="Times New Roman"/>
+          <w:sz w:val="24"/>
+          <w:szCs w:val="24"/>
+          <w:lang w:val="en-GB"/>
+        </w:rPr>
+      </w:pPr>
+      <w:r>
+        <w:rPr>
+          <w:rFonts w:ascii="Times New Roman" w:hAnsi="Times New Roman" w:cs="Times New Roman"/>
+          <w:noProof/>
+          <w:sz w:val="24"/>
+          <w:szCs w:val="24"/>
+        </w:rPr>
+        <w:drawing>
+          <wp:inline distT="0" distB="0" distL="0" distR="0">
+            <wp:extent cx="5936615" cy="1254125"/>
+            <wp:effectExtent l="19050" t="0" r="6985" b="0"/>
+            <wp:docPr id="23" name="Picture 14" descr="C:\Users\Sebastian\AppData\Local\Microsoft\Windows\INetCache\Content.Word\gui6.jpg"/>
+            <wp:cNvGraphicFramePr>
+              <a:graphicFrameLocks xmlns:a="http://schemas.openxmlformats.org/drawingml/2006/main" noChangeAspect="1"/>
+            </wp:cNvGraphicFramePr>
+            <a:graphic xmlns:a="http://schemas.openxmlformats.org/drawingml/2006/main">
+              <a:graphicData uri="http://schemas.openxmlformats.org/drawingml/2006/picture">
+                <pic:pic xmlns:pic="http://schemas.openxmlformats.org/drawingml/2006/picture">
+                  <pic:nvPicPr>
+                    <pic:cNvPr id="0" name="Picture 14" descr="C:\Users\Sebastian\AppData\Local\Microsoft\Windows\INetCache\Content.Word\gui6.jpg"/>
+                    <pic:cNvPicPr>
+                      <a:picLocks noChangeAspect="1" noChangeArrowheads="1"/>
+                    </pic:cNvPicPr>
+                  </pic:nvPicPr>
+                  <pic:blipFill>
+                    <a:blip r:embed="rId38"/>
+                    <a:srcRect/>
+                    <a:stretch>
+                      <a:fillRect/>
+                    </a:stretch>
+                  </pic:blipFill>
+                  <pic:spPr bwMode="auto">
+                    <a:xfrm>
+                      <a:off x="0" y="0"/>
+                      <a:ext cx="5936615" cy="1254125"/>
+                    </a:xfrm>
+                    <a:prstGeom prst="rect">
+                      <a:avLst/>
+                    </a:prstGeom>
+                    <a:noFill/>
+                    <a:ln w="9525">
+                      <a:noFill/>
+                      <a:miter lim="800000"/>
+                      <a:headEnd/>
+                      <a:tailEnd/>
+                    </a:ln>
+                  </pic:spPr>
+                </pic:pic>
+              </a:graphicData>
+            </a:graphic>
+          </wp:inline>
+        </w:drawing>
+      </w:r>
+    </w:p>
+    <w:p>
+      <w:pPr>
+        <w:rPr>
+          <w:rFonts w:ascii="Times New Roman" w:hAnsi="Times New Roman" w:cs="Times New Roman"/>
+          <w:sz w:val="24"/>
+          <w:szCs w:val="24"/>
+          <w:lang w:val="en-GB"/>
+        </w:rPr>
+      </w:pPr>
+    </w:p>
+    <w:p>
+      <w:pPr>
+        <w:rPr>
+          <w:rFonts w:ascii="Times New Roman" w:hAnsi="Times New Roman" w:cs="Times New Roman"/>
+          <w:sz w:val="24"/>
+          <w:szCs w:val="24"/>
+          <w:lang w:val="en-GB"/>
+        </w:rPr>
+      </w:pPr>
+      <w:r>
+        <w:rPr>
+          <w:rFonts w:ascii="Times New Roman" w:hAnsi="Times New Roman" w:cs="Times New Roman"/>
+          <w:sz w:val="24"/>
+          <w:szCs w:val="24"/>
+          <w:lang w:val="en-GB"/>
+        </w:rPr>
+        <w:t>The “Busses” tab contains all the information about the busses used by the company. Beside each category of busses there are text fields containing the current available busses. The number of available busses can be edited than saved using the “Save” buttons located after each category.</w:t>
+      </w:r>
+    </w:p>
+    <w:p>
+      <w:pPr>
         <w:rPr>
           <w:rFonts w:ascii="Times New Roman" w:hAnsi="Times New Roman" w:cs="Times New Roman"/>
           <w:b/>
@@ -12041,7 +12696,9 @@
           <w:lang w:val="en-GB"/>
         </w:rPr>
       </w:pPr>
-      <w:r>
+    </w:p>
+    <w:p>
+      <w:pPr>
         <w:rPr>
           <w:rFonts w:ascii="Times New Roman" w:hAnsi="Times New Roman" w:cs="Times New Roman"/>
           <w:b/>
@@ -12050,12 +12707,10 @@
           <w:u w:val="single"/>
           <w:lang w:val="en-GB"/>
         </w:rPr>
-        <w:t>OCTAVIAN YOUR JOB</w:t>
-      </w:r>
-    </w:p>
-    <w:p>
-      <w:pPr>
-        <w:jc w:val="center"/>
+      </w:pPr>
+    </w:p>
+    <w:p>
+      <w:pPr>
         <w:rPr>
           <w:rFonts w:ascii="Times New Roman" w:hAnsi="Times New Roman" w:cs="Times New Roman"/>
           <w:b/>
@@ -12078,10 +12733,7 @@
           <w:lang w:val="en-GB"/>
         </w:rPr>
       </w:pPr>
-    </w:p>
-    <w:p>
-      <w:pPr>
-        <w:jc w:val="center"/>
+      <w:r>
         <w:rPr>
           <w:rFonts w:ascii="Times New Roman" w:hAnsi="Times New Roman" w:cs="Times New Roman"/>
           <w:b/>
@@ -12090,7 +12742,9 @@
           <w:u w:val="single"/>
           <w:lang w:val="en-GB"/>
         </w:rPr>
-      </w:pPr>
+        <w:lastRenderedPageBreak/>
+        <w:t>Sequence Diagram</w:t>
+      </w:r>
     </w:p>
     <w:p>
       <w:pPr>
@@ -12104,10 +12758,7 @@
           <w:lang w:val="en-GB"/>
         </w:rPr>
       </w:pPr>
-    </w:p>
-    <w:p>
-      <w:pPr>
-        <w:jc w:val="center"/>
+      <w:r>
         <w:rPr>
           <w:rFonts w:ascii="Times New Roman" w:hAnsi="Times New Roman" w:cs="Times New Roman"/>
           <w:b/>
@@ -12116,7 +12767,8 @@
           <w:u w:val="single"/>
           <w:lang w:val="en-GB"/>
         </w:rPr>
-      </w:pPr>
+        <w:t>OCTAVIAN YOUR JOB</w:t>
+      </w:r>
     </w:p>
     <w:p>
       <w:pPr>
@@ -12267,6 +12919,71 @@
         <w:rPr>
           <w:rFonts w:ascii="Times New Roman" w:hAnsi="Times New Roman" w:cs="Times New Roman"/>
           <w:b/>
+          <w:sz w:val="40"/>
+          <w:szCs w:val="40"/>
+          <w:u w:val="single"/>
+          <w:lang w:val="en-GB"/>
+        </w:rPr>
+      </w:pPr>
+    </w:p>
+    <w:p>
+      <w:pPr>
+        <w:jc w:val="center"/>
+        <w:rPr>
+          <w:rFonts w:ascii="Times New Roman" w:hAnsi="Times New Roman" w:cs="Times New Roman"/>
+          <w:b/>
+          <w:sz w:val="40"/>
+          <w:szCs w:val="40"/>
+          <w:u w:val="single"/>
+          <w:lang w:val="en-GB"/>
+        </w:rPr>
+      </w:pPr>
+    </w:p>
+    <w:p>
+      <w:pPr>
+        <w:jc w:val="center"/>
+        <w:rPr>
+          <w:rFonts w:ascii="Times New Roman" w:hAnsi="Times New Roman" w:cs="Times New Roman"/>
+          <w:b/>
+          <w:sz w:val="40"/>
+          <w:szCs w:val="40"/>
+          <w:u w:val="single"/>
+          <w:lang w:val="en-GB"/>
+        </w:rPr>
+      </w:pPr>
+    </w:p>
+    <w:p>
+      <w:pPr>
+        <w:jc w:val="center"/>
+        <w:rPr>
+          <w:rFonts w:ascii="Times New Roman" w:hAnsi="Times New Roman" w:cs="Times New Roman"/>
+          <w:b/>
+          <w:sz w:val="40"/>
+          <w:szCs w:val="40"/>
+          <w:u w:val="single"/>
+          <w:lang w:val="en-GB"/>
+        </w:rPr>
+      </w:pPr>
+    </w:p>
+    <w:p>
+      <w:pPr>
+        <w:jc w:val="center"/>
+        <w:rPr>
+          <w:rFonts w:ascii="Times New Roman" w:hAnsi="Times New Roman" w:cs="Times New Roman"/>
+          <w:b/>
+          <w:sz w:val="40"/>
+          <w:szCs w:val="40"/>
+          <w:u w:val="single"/>
+          <w:lang w:val="en-GB"/>
+        </w:rPr>
+      </w:pPr>
+    </w:p>
+    <w:p>
+      <w:pPr>
+        <w:jc w:val="center"/>
+        <w:rPr>
+          <w:rFonts w:ascii="Times New Roman" w:hAnsi="Times New Roman" w:cs="Times New Roman"/>
+          <w:b/>
           <w:sz w:val="44"/>
           <w:szCs w:val="44"/>
           <w:u w:val="single"/>
@@ -12389,7 +13106,6 @@
           <w:noProof/>
           <w:sz w:val="24"/>
           <w:szCs w:val="24"/>
-          <w:lang w:val="bg-BG" w:eastAsia="bg-BG"/>
         </w:rPr>
         <w:drawing>
           <wp:inline distT="0" distB="0" distL="0" distR="0">
@@ -12409,7 +13125,7 @@
                     </pic:cNvPicPr>
                   </pic:nvPicPr>
                   <pic:blipFill>
-                    <a:blip r:embed="rId33"/>
+                    <a:blip r:embed="rId39"/>
                     <a:srcRect/>
                     <a:stretch>
                       <a:fillRect/>
@@ -12514,7 +13230,6 @@
           <w:noProof/>
           <w:sz w:val="24"/>
           <w:szCs w:val="24"/>
-          <w:lang w:val="bg-BG" w:eastAsia="bg-BG"/>
         </w:rPr>
         <w:drawing>
           <wp:inline distT="0" distB="0" distL="0" distR="0">
@@ -12534,7 +13249,7 @@
                     </pic:cNvPicPr>
                   </pic:nvPicPr>
                   <pic:blipFill>
-                    <a:blip r:embed="rId34"/>
+                    <a:blip r:embed="rId40"/>
                     <a:srcRect/>
                     <a:stretch>
                       <a:fillRect/>
@@ -12677,7 +13392,6 @@
           <w:noProof/>
           <w:sz w:val="24"/>
           <w:szCs w:val="24"/>
-          <w:lang w:val="bg-BG" w:eastAsia="bg-BG"/>
         </w:rPr>
         <w:drawing>
           <wp:inline distT="0" distB="0" distL="0" distR="0">
@@ -12697,7 +13411,7 @@
                     </pic:cNvPicPr>
                   </pic:nvPicPr>
                   <pic:blipFill>
-                    <a:blip r:embed="rId35"/>
+                    <a:blip r:embed="rId41"/>
                     <a:srcRect/>
                     <a:stretch>
                       <a:fillRect/>
@@ -12783,7 +13497,6 @@
           <w:noProof/>
           <w:sz w:val="24"/>
           <w:szCs w:val="24"/>
-          <w:lang w:val="bg-BG" w:eastAsia="bg-BG"/>
         </w:rPr>
         <w:drawing>
           <wp:inline distT="0" distB="0" distL="0" distR="0">
@@ -12803,7 +13516,7 @@
                     </pic:cNvPicPr>
                   </pic:nvPicPr>
                   <pic:blipFill>
-                    <a:blip r:embed="rId36"/>
+                    <a:blip r:embed="rId42"/>
                     <a:srcRect/>
                     <a:stretch>
                       <a:fillRect/>
@@ -12889,7 +13602,6 @@
           <w:noProof/>
           <w:sz w:val="24"/>
           <w:szCs w:val="24"/>
-          <w:lang w:val="bg-BG" w:eastAsia="bg-BG"/>
         </w:rPr>
         <w:drawing>
           <wp:inline distT="0" distB="0" distL="0" distR="0">
@@ -12909,7 +13621,7 @@
                     </pic:cNvPicPr>
                   </pic:nvPicPr>
                   <pic:blipFill>
-                    <a:blip r:embed="rId37"/>
+                    <a:blip r:embed="rId43"/>
                     <a:srcRect/>
                     <a:stretch>
                       <a:fillRect/>
@@ -13005,7 +13717,6 @@
           <w:noProof/>
           <w:sz w:val="24"/>
           <w:szCs w:val="24"/>
-          <w:lang w:val="bg-BG" w:eastAsia="bg-BG"/>
         </w:rPr>
         <w:drawing>
           <wp:inline distT="0" distB="0" distL="0" distR="0">
@@ -13025,7 +13736,7 @@
                     </pic:cNvPicPr>
                   </pic:nvPicPr>
                   <pic:blipFill>
-                    <a:blip r:embed="rId38"/>
+                    <a:blip r:embed="rId44"/>
                     <a:srcRect/>
                     <a:stretch>
                       <a:fillRect/>
@@ -13121,7 +13832,6 @@
           <w:noProof/>
           <w:sz w:val="24"/>
           <w:szCs w:val="24"/>
-          <w:lang w:val="bg-BG" w:eastAsia="bg-BG"/>
         </w:rPr>
         <w:drawing>
           <wp:inline distT="0" distB="0" distL="0" distR="0">
@@ -13141,7 +13851,7 @@
                     </pic:cNvPicPr>
                   </pic:nvPicPr>
                   <pic:blipFill>
-                    <a:blip r:embed="rId39"/>
+                    <a:blip r:embed="rId45"/>
                     <a:srcRect/>
                     <a:stretch>
                       <a:fillRect/>
@@ -13248,7 +13958,6 @@
           <w:noProof/>
           <w:sz w:val="24"/>
           <w:szCs w:val="24"/>
-          <w:lang w:val="bg-BG" w:eastAsia="bg-BG"/>
         </w:rPr>
         <w:drawing>
           <wp:inline distT="0" distB="0" distL="0" distR="0">
@@ -13268,7 +13977,7 @@
                     </pic:cNvPicPr>
                   </pic:nvPicPr>
                   <pic:blipFill>
-                    <a:blip r:embed="rId40"/>
+                    <a:blip r:embed="rId46"/>
                     <a:srcRect/>
                     <a:stretch>
                       <a:fillRect/>
@@ -13374,7 +14083,6 @@
           <w:noProof/>
           <w:sz w:val="24"/>
           <w:szCs w:val="24"/>
-          <w:lang w:val="bg-BG" w:eastAsia="bg-BG"/>
         </w:rPr>
         <w:drawing>
           <wp:inline distT="0" distB="0" distL="0" distR="0">
@@ -13394,7 +14102,7 @@
                     </pic:cNvPicPr>
                   </pic:nvPicPr>
                   <pic:blipFill>
-                    <a:blip r:embed="rId41"/>
+                    <a:blip r:embed="rId47"/>
                     <a:srcRect/>
                     <a:stretch>
                       <a:fillRect/>
@@ -13550,7 +14258,6 @@
           <w:noProof/>
           <w:sz w:val="24"/>
           <w:szCs w:val="24"/>
-          <w:lang w:val="bg-BG" w:eastAsia="bg-BG"/>
         </w:rPr>
         <w:drawing>
           <wp:inline distT="0" distB="0" distL="0" distR="0">
@@ -13570,7 +14277,7 @@
                     </pic:cNvPicPr>
                   </pic:nvPicPr>
                   <pic:blipFill>
-                    <a:blip r:embed="rId42"/>
+                    <a:blip r:embed="rId48"/>
                     <a:srcRect/>
                     <a:stretch>
                       <a:fillRect/>
@@ -13944,7 +14651,7 @@
       <w:tblPr>
         <w:tblStyle w:val="TableGrid"/>
         <w:tblW w:w="9624" w:type="dxa"/>
-        <w:tblLook w:val="04A0" w:firstRow="1" w:lastRow="0" w:firstColumn="1" w:lastColumn="0" w:noHBand="0" w:noVBand="1"/>
+        <w:tblLook w:val="04A0"/>
       </w:tblPr>
       <w:tblGrid>
         <w:gridCol w:w="7825"/>
@@ -15134,7 +15841,7 @@
           <w:insideH w:val="single" w:sz="4" w:space="0" w:color="auto"/>
           <w:insideV w:val="single" w:sz="4" w:space="0" w:color="auto"/>
         </w:tblBorders>
-        <w:tblLook w:val="0000" w:firstRow="0" w:lastRow="0" w:firstColumn="0" w:lastColumn="0" w:noHBand="0" w:noVBand="0"/>
+        <w:tblLook w:val="0000"/>
       </w:tblPr>
       <w:tblGrid>
         <w:gridCol w:w="1136"/>
@@ -15179,7 +15886,7 @@
                 <w:szCs w:val="24"/>
               </w:rPr>
             </w:pPr>
-            <w:hyperlink r:id="rId43" w:history="1">
+            <w:hyperlink r:id="rId49" w:history="1">
               <w:r>
                 <w:rPr>
                   <w:rStyle w:val="Hyperlink"/>
@@ -15232,7 +15939,7 @@
                 <w:szCs w:val="24"/>
               </w:rPr>
             </w:pPr>
-            <w:hyperlink r:id="rId44" w:history="1">
+            <w:hyperlink r:id="rId50" w:history="1">
               <w:r>
                 <w:rPr>
                   <w:rStyle w:val="Hyperlink"/>
@@ -15285,7 +15992,7 @@
                 <w:szCs w:val="24"/>
               </w:rPr>
             </w:pPr>
-            <w:hyperlink r:id="rId45" w:history="1">
+            <w:hyperlink r:id="rId51" w:history="1">
               <w:r>
                 <w:rPr>
                   <w:rStyle w:val="Hyperlink"/>
@@ -15338,7 +16045,7 @@
                 <w:szCs w:val="24"/>
               </w:rPr>
             </w:pPr>
-            <w:hyperlink r:id="rId46" w:history="1">
+            <w:hyperlink r:id="rId52" w:history="1">
               <w:r>
                 <w:rPr>
                   <w:rStyle w:val="Hyperlink"/>
@@ -15391,7 +16098,7 @@
                 <w:szCs w:val="24"/>
               </w:rPr>
             </w:pPr>
-            <w:hyperlink r:id="rId47" w:history="1">
+            <w:hyperlink r:id="rId53" w:history="1">
               <w:r>
                 <w:rPr>
                   <w:rStyle w:val="Hyperlink"/>
@@ -15410,7 +16117,7 @@
               </w:rPr>
               <w:br/>
             </w:r>
-            <w:hyperlink r:id="rId48" w:history="1">
+            <w:hyperlink r:id="rId54" w:history="1">
               <w:r>
                 <w:rPr>
                   <w:rStyle w:val="Hyperlink"/>
@@ -15454,8 +16161,8 @@
 </file>
 
 <file path=word/endnotes.xml><?xml version="1.0" encoding="utf-8"?>
-<w:endnotes xmlns:wpc="http://schemas.microsoft.com/office/word/2010/wordprocessingCanvas" xmlns:cx="http://schemas.microsoft.com/office/drawing/2014/chartex" xmlns:cx1="http://schemas.microsoft.com/office/drawing/2015/9/8/chartex" xmlns:cx2="http://schemas.microsoft.com/office/drawing/2015/10/21/chartex" xmlns:cx3="http://schemas.microsoft.com/office/drawing/2016/5/9/chartex" xmlns:cx4="http://schemas.microsoft.com/office/drawing/2016/5/10/chartex" xmlns:cx5="http://schemas.microsoft.com/office/drawing/2016/5/11/chartex" xmlns:mc="http://schemas.openxmlformats.org/markup-compatibility/2006" xmlns:o="urn:schemas-microsoft-com:office:office" xmlns:r="http://schemas.openxmlformats.org/officeDocument/2006/relationships" xmlns:m="http://schemas.openxmlformats.org/officeDocument/2006/math" xmlns:v="urn:schemas-microsoft-com:vml" xmlns:wp14="http://schemas.microsoft.com/office/word/2010/wordprocessingDrawing" xmlns:wp="http://schemas.openxmlformats.org/drawingml/2006/wordprocessingDrawing" xmlns:w10="urn:schemas-microsoft-com:office:word" xmlns:w="http://schemas.openxmlformats.org/wordprocessingml/2006/main" xmlns:w14="http://schemas.microsoft.com/office/word/2010/wordml" xmlns:w15="http://schemas.microsoft.com/office/word/2012/wordml" xmlns:w16se="http://schemas.microsoft.com/office/word/2015/wordml/symex" xmlns:wpg="http://schemas.microsoft.com/office/word/2010/wordprocessingGroup" xmlns:wpi="http://schemas.microsoft.com/office/word/2010/wordprocessingInk" xmlns:wne="http://schemas.microsoft.com/office/word/2006/wordml" xmlns:wps="http://schemas.microsoft.com/office/word/2010/wordprocessingShape" mc:Ignorable="w14 w15 w16se wp14">
-  <w:endnote w:type="separator" w:id="-1">
+<w:endnotes xmlns:ve="http://schemas.openxmlformats.org/markup-compatibility/2006" xmlns:o="urn:schemas-microsoft-com:office:office" xmlns:r="http://schemas.openxmlformats.org/officeDocument/2006/relationships" xmlns:m="http://schemas.openxmlformats.org/officeDocument/2006/math" xmlns:v="urn:schemas-microsoft-com:vml" xmlns:wp="http://schemas.openxmlformats.org/drawingml/2006/wordprocessingDrawing" xmlns:w10="urn:schemas-microsoft-com:office:word" xmlns:w="http://schemas.openxmlformats.org/wordprocessingml/2006/main" xmlns:wne="http://schemas.microsoft.com/office/word/2006/wordml">
+  <w:endnote w:type="separator" w:id="0">
     <w:p>
       <w:pPr>
         <w:spacing w:after="0" w:line="240" w:lineRule="auto"/>
@@ -15465,7 +16172,7 @@
       </w:r>
     </w:p>
   </w:endnote>
-  <w:endnote w:type="continuationSeparator" w:id="0">
+  <w:endnote w:type="continuationSeparator" w:id="1">
     <w:p>
       <w:pPr>
         <w:spacing w:after="0" w:line="240" w:lineRule="auto"/>
@@ -15479,8 +16186,8 @@
 </file>
 
 <file path=word/footnotes.xml><?xml version="1.0" encoding="utf-8"?>
-<w:footnotes xmlns:wpc="http://schemas.microsoft.com/office/word/2010/wordprocessingCanvas" xmlns:cx="http://schemas.microsoft.com/office/drawing/2014/chartex" xmlns:cx1="http://schemas.microsoft.com/office/drawing/2015/9/8/chartex" xmlns:cx2="http://schemas.microsoft.com/office/drawing/2015/10/21/chartex" xmlns:cx3="http://schemas.microsoft.com/office/drawing/2016/5/9/chartex" xmlns:cx4="http://schemas.microsoft.com/office/drawing/2016/5/10/chartex" xmlns:cx5="http://schemas.microsoft.com/office/drawing/2016/5/11/chartex" xmlns:mc="http://schemas.openxmlformats.org/markup-compatibility/2006" xmlns:o="urn:schemas-microsoft-com:office:office" xmlns:r="http://schemas.openxmlformats.org/officeDocument/2006/relationships" xmlns:m="http://schemas.openxmlformats.org/officeDocument/2006/math" xmlns:v="urn:schemas-microsoft-com:vml" xmlns:wp14="http://schemas.microsoft.com/office/word/2010/wordprocessingDrawing" xmlns:wp="http://schemas.openxmlformats.org/drawingml/2006/wordprocessingDrawing" xmlns:w10="urn:schemas-microsoft-com:office:word" xmlns:w="http://schemas.openxmlformats.org/wordprocessingml/2006/main" xmlns:w14="http://schemas.microsoft.com/office/word/2010/wordml" xmlns:w15="http://schemas.microsoft.com/office/word/2012/wordml" xmlns:w16se="http://schemas.microsoft.com/office/word/2015/wordml/symex" xmlns:wpg="http://schemas.microsoft.com/office/word/2010/wordprocessingGroup" xmlns:wpi="http://schemas.microsoft.com/office/word/2010/wordprocessingInk" xmlns:wne="http://schemas.microsoft.com/office/word/2006/wordml" xmlns:wps="http://schemas.microsoft.com/office/word/2010/wordprocessingShape" mc:Ignorable="w14 w15 w16se wp14">
-  <w:footnote w:type="separator" w:id="-1">
+<w:footnotes xmlns:ve="http://schemas.openxmlformats.org/markup-compatibility/2006" xmlns:o="urn:schemas-microsoft-com:office:office" xmlns:r="http://schemas.openxmlformats.org/officeDocument/2006/relationships" xmlns:m="http://schemas.openxmlformats.org/officeDocument/2006/math" xmlns:v="urn:schemas-microsoft-com:vml" xmlns:wp="http://schemas.openxmlformats.org/drawingml/2006/wordprocessingDrawing" xmlns:w10="urn:schemas-microsoft-com:office:word" xmlns:w="http://schemas.openxmlformats.org/wordprocessingml/2006/main" xmlns:wne="http://schemas.microsoft.com/office/word/2006/wordml">
+  <w:footnote w:type="separator" w:id="0">
     <w:p>
       <w:pPr>
         <w:spacing w:after="0" w:line="240" w:lineRule="auto"/>
@@ -15490,7 +16197,7 @@
       </w:r>
     </w:p>
   </w:footnote>
-  <w:footnote w:type="continuationSeparator" w:id="0">
+  <w:footnote w:type="continuationSeparator" w:id="1">
     <w:p>
       <w:pPr>
         <w:spacing w:after="0" w:line="240" w:lineRule="auto"/>
@@ -15504,8 +16211,8 @@
 </file>
 
 <file path=word/numbering.xml><?xml version="1.0" encoding="utf-8"?>
-<w:numbering xmlns:wpc="http://schemas.microsoft.com/office/word/2010/wordprocessingCanvas" xmlns:cx="http://schemas.microsoft.com/office/drawing/2014/chartex" xmlns:cx1="http://schemas.microsoft.com/office/drawing/2015/9/8/chartex" xmlns:cx2="http://schemas.microsoft.com/office/drawing/2015/10/21/chartex" xmlns:cx3="http://schemas.microsoft.com/office/drawing/2016/5/9/chartex" xmlns:cx4="http://schemas.microsoft.com/office/drawing/2016/5/10/chartex" xmlns:cx5="http://schemas.microsoft.com/office/drawing/2016/5/11/chartex" xmlns:mc="http://schemas.openxmlformats.org/markup-compatibility/2006" xmlns:o="urn:schemas-microsoft-com:office:office" xmlns:r="http://schemas.openxmlformats.org/officeDocument/2006/relationships" xmlns:m="http://schemas.openxmlformats.org/officeDocument/2006/math" xmlns:v="urn:schemas-microsoft-com:vml" xmlns:wp14="http://schemas.microsoft.com/office/word/2010/wordprocessingDrawing" xmlns:wp="http://schemas.openxmlformats.org/drawingml/2006/wordprocessingDrawing" xmlns:w10="urn:schemas-microsoft-com:office:word" xmlns:w="http://schemas.openxmlformats.org/wordprocessingml/2006/main" xmlns:w14="http://schemas.microsoft.com/office/word/2010/wordml" xmlns:w15="http://schemas.microsoft.com/office/word/2012/wordml" xmlns:w16se="http://schemas.microsoft.com/office/word/2015/wordml/symex" xmlns:wpg="http://schemas.microsoft.com/office/word/2010/wordprocessingGroup" xmlns:wpi="http://schemas.microsoft.com/office/word/2010/wordprocessingInk" xmlns:wne="http://schemas.microsoft.com/office/word/2006/wordml" xmlns:wps="http://schemas.microsoft.com/office/word/2010/wordprocessingShape" mc:Ignorable="w14 w15 w16se wp14">
-  <w:abstractNum w:abstractNumId="0" w15:restartNumberingAfterBreak="0">
+<w:numbering xmlns:ve="http://schemas.openxmlformats.org/markup-compatibility/2006" xmlns:o="urn:schemas-microsoft-com:office:office" xmlns:r="http://schemas.openxmlformats.org/officeDocument/2006/relationships" xmlns:m="http://schemas.openxmlformats.org/officeDocument/2006/math" xmlns:v="urn:schemas-microsoft-com:vml" xmlns:wp="http://schemas.openxmlformats.org/drawingml/2006/wordprocessingDrawing" xmlns:w10="urn:schemas-microsoft-com:office:word" xmlns:w="http://schemas.openxmlformats.org/wordprocessingml/2006/main" xmlns:wne="http://schemas.microsoft.com/office/word/2006/wordml">
+  <w:abstractNum w:abstractNumId="0">
     <w:nsid w:val="0B3053E1"/>
     <w:multiLevelType w:val="hybridMultilevel"/>
     <w:tmpl w:val="E3F85270"/>
@@ -15617,7 +16324,7 @@
       </w:rPr>
     </w:lvl>
   </w:abstractNum>
-  <w:abstractNum w:abstractNumId="1" w15:restartNumberingAfterBreak="0">
+  <w:abstractNum w:abstractNumId="1">
     <w:nsid w:val="0BD771D4"/>
     <w:multiLevelType w:val="hybridMultilevel"/>
     <w:tmpl w:val="91167898"/>
@@ -15706,7 +16413,7 @@
       </w:pPr>
     </w:lvl>
   </w:abstractNum>
-  <w:abstractNum w:abstractNumId="2" w15:restartNumberingAfterBreak="0">
+  <w:abstractNum w:abstractNumId="2">
     <w:nsid w:val="123245ED"/>
     <w:multiLevelType w:val="hybridMultilevel"/>
     <w:tmpl w:val="B6A20982"/>
@@ -15792,7 +16499,7 @@
       </w:pPr>
     </w:lvl>
   </w:abstractNum>
-  <w:abstractNum w:abstractNumId="3" w15:restartNumberingAfterBreak="0">
+  <w:abstractNum w:abstractNumId="3">
     <w:nsid w:val="67F56BE4"/>
     <w:multiLevelType w:val="hybridMultilevel"/>
     <w:tmpl w:val="91C82364"/>
@@ -15921,7 +16628,7 @@
 </file>
 
 <file path=word/styles.xml><?xml version="1.0" encoding="utf-8"?>
-<w:styles xmlns:mc="http://schemas.openxmlformats.org/markup-compatibility/2006" xmlns:r="http://schemas.openxmlformats.org/officeDocument/2006/relationships" xmlns:w="http://schemas.openxmlformats.org/wordprocessingml/2006/main" xmlns:w14="http://schemas.microsoft.com/office/word/2010/wordml" xmlns:w15="http://schemas.microsoft.com/office/word/2012/wordml" xmlns:w16se="http://schemas.microsoft.com/office/word/2015/wordml/symex" mc:Ignorable="w14 w15 w16se">
+<w:styles xmlns:r="http://schemas.openxmlformats.org/officeDocument/2006/relationships" xmlns:w="http://schemas.openxmlformats.org/wordprocessingml/2006/main">
   <w:docDefaults>
     <w:rPrDefault>
       <w:rPr>
@@ -15937,381 +16644,144 @@
       </w:pPr>
     </w:pPrDefault>
   </w:docDefaults>
-  <w:latentStyles w:defLockedState="0" w:defUIPriority="99" w:defSemiHidden="0" w:defUnhideWhenUsed="0" w:defQFormat="0" w:count="374">
-    <w:lsdException w:name="Normal" w:uiPriority="0" w:qFormat="1"/>
-    <w:lsdException w:name="heading 1" w:uiPriority="9" w:qFormat="1"/>
-    <w:lsdException w:name="heading 2" w:semiHidden="1" w:uiPriority="9" w:unhideWhenUsed="1" w:qFormat="1"/>
-    <w:lsdException w:name="heading 3" w:semiHidden="1" w:uiPriority="9" w:unhideWhenUsed="1" w:qFormat="1"/>
-    <w:lsdException w:name="heading 4" w:semiHidden="1" w:uiPriority="9" w:unhideWhenUsed="1" w:qFormat="1"/>
-    <w:lsdException w:name="heading 5" w:semiHidden="1" w:uiPriority="9" w:unhideWhenUsed="1" w:qFormat="1"/>
-    <w:lsdException w:name="heading 6" w:semiHidden="1" w:uiPriority="9" w:unhideWhenUsed="1" w:qFormat="1"/>
-    <w:lsdException w:name="heading 7" w:semiHidden="1" w:uiPriority="9" w:unhideWhenUsed="1" w:qFormat="1"/>
-    <w:lsdException w:name="heading 8" w:semiHidden="1" w:uiPriority="9" w:unhideWhenUsed="1" w:qFormat="1"/>
-    <w:lsdException w:name="heading 9" w:semiHidden="1" w:uiPriority="9" w:unhideWhenUsed="1" w:qFormat="1"/>
-    <w:lsdException w:name="index 1" w:semiHidden="1" w:unhideWhenUsed="1"/>
-    <w:lsdException w:name="index 2" w:semiHidden="1" w:unhideWhenUsed="1"/>
-    <w:lsdException w:name="index 3" w:semiHidden="1" w:unhideWhenUsed="1"/>
-    <w:lsdException w:name="index 4" w:semiHidden="1" w:unhideWhenUsed="1"/>
-    <w:lsdException w:name="index 5" w:semiHidden="1" w:unhideWhenUsed="1"/>
-    <w:lsdException w:name="index 6" w:semiHidden="1" w:unhideWhenUsed="1"/>
-    <w:lsdException w:name="index 7" w:semiHidden="1" w:unhideWhenUsed="1"/>
-    <w:lsdException w:name="index 8" w:semiHidden="1" w:unhideWhenUsed="1"/>
-    <w:lsdException w:name="index 9" w:semiHidden="1" w:unhideWhenUsed="1"/>
-    <w:lsdException w:name="toc 1" w:semiHidden="1" w:uiPriority="39" w:unhideWhenUsed="1"/>
-    <w:lsdException w:name="toc 2" w:semiHidden="1" w:uiPriority="39" w:unhideWhenUsed="1"/>
-    <w:lsdException w:name="toc 3" w:semiHidden="1" w:uiPriority="39" w:unhideWhenUsed="1"/>
-    <w:lsdException w:name="toc 4" w:semiHidden="1" w:uiPriority="39" w:unhideWhenUsed="1"/>
-    <w:lsdException w:name="toc 5" w:semiHidden="1" w:uiPriority="39" w:unhideWhenUsed="1"/>
-    <w:lsdException w:name="toc 6" w:semiHidden="1" w:uiPriority="39" w:unhideWhenUsed="1"/>
-    <w:lsdException w:name="toc 7" w:semiHidden="1" w:uiPriority="39" w:unhideWhenUsed="1"/>
-    <w:lsdException w:name="toc 8" w:semiHidden="1" w:uiPriority="39" w:unhideWhenUsed="1"/>
-    <w:lsdException w:name="toc 9" w:semiHidden="1" w:uiPriority="39" w:unhideWhenUsed="1"/>
-    <w:lsdException w:name="Normal Indent" w:semiHidden="1" w:unhideWhenUsed="1"/>
-    <w:lsdException w:name="footnote text" w:semiHidden="1" w:unhideWhenUsed="1"/>
-    <w:lsdException w:name="annotation text" w:semiHidden="1" w:unhideWhenUsed="1"/>
-    <w:lsdException w:name="header" w:semiHidden="1" w:unhideWhenUsed="1"/>
-    <w:lsdException w:name="footer" w:semiHidden="1" w:unhideWhenUsed="1"/>
-    <w:lsdException w:name="index heading" w:semiHidden="1" w:unhideWhenUsed="1"/>
-    <w:lsdException w:name="caption" w:semiHidden="1" w:uiPriority="35" w:unhideWhenUsed="1" w:qFormat="1"/>
-    <w:lsdException w:name="table of figures" w:semiHidden="1" w:unhideWhenUsed="1"/>
-    <w:lsdException w:name="envelope address" w:semiHidden="1" w:unhideWhenUsed="1"/>
-    <w:lsdException w:name="envelope return" w:semiHidden="1" w:unhideWhenUsed="1"/>
-    <w:lsdException w:name="footnote reference" w:semiHidden="1" w:unhideWhenUsed="1"/>
-    <w:lsdException w:name="annotation reference" w:semiHidden="1" w:unhideWhenUsed="1"/>
-    <w:lsdException w:name="line number" w:semiHidden="1" w:unhideWhenUsed="1"/>
-    <w:lsdException w:name="page number" w:semiHidden="1" w:unhideWhenUsed="1"/>
-    <w:lsdException w:name="endnote reference" w:semiHidden="1" w:unhideWhenUsed="1"/>
-    <w:lsdException w:name="endnote text" w:semiHidden="1" w:unhideWhenUsed="1"/>
-    <w:lsdException w:name="table of authorities" w:semiHidden="1" w:unhideWhenUsed="1"/>
-    <w:lsdException w:name="macro" w:semiHidden="1" w:unhideWhenUsed="1"/>
-    <w:lsdException w:name="toa heading" w:semiHidden="1" w:unhideWhenUsed="1"/>
-    <w:lsdException w:name="List" w:semiHidden="1" w:unhideWhenUsed="1"/>
-    <w:lsdException w:name="List Bullet" w:semiHidden="1" w:unhideWhenUsed="1"/>
-    <w:lsdException w:name="List Number" w:semiHidden="1" w:unhideWhenUsed="1"/>
-    <w:lsdException w:name="List 2" w:semiHidden="1" w:unhideWhenUsed="1"/>
-    <w:lsdException w:name="List 3" w:semiHidden="1" w:unhideWhenUsed="1"/>
-    <w:lsdException w:name="List 4" w:semiHidden="1" w:unhideWhenUsed="1"/>
-    <w:lsdException w:name="List 5" w:semiHidden="1" w:unhideWhenUsed="1"/>
-    <w:lsdException w:name="List Bullet 2" w:semiHidden="1" w:unhideWhenUsed="1"/>
-    <w:lsdException w:name="List Bullet 3" w:semiHidden="1" w:unhideWhenUsed="1"/>
-    <w:lsdException w:name="List Bullet 4" w:semiHidden="1" w:unhideWhenUsed="1"/>
-    <w:lsdException w:name="List Bullet 5" w:semiHidden="1" w:unhideWhenUsed="1"/>
-    <w:lsdException w:name="List Number 2" w:semiHidden="1" w:unhideWhenUsed="1"/>
-    <w:lsdException w:name="List Number 3" w:semiHidden="1" w:unhideWhenUsed="1"/>
-    <w:lsdException w:name="List Number 4" w:semiHidden="1" w:unhideWhenUsed="1"/>
-    <w:lsdException w:name="List Number 5" w:semiHidden="1" w:unhideWhenUsed="1"/>
-    <w:lsdException w:name="Title" w:uiPriority="10" w:qFormat="1"/>
-    <w:lsdException w:name="Closing" w:semiHidden="1" w:unhideWhenUsed="1"/>
-    <w:lsdException w:name="Signature" w:semiHidden="1" w:unhideWhenUsed="1"/>
-    <w:lsdException w:name="Default Paragraph Font" w:semiHidden="1" w:uiPriority="1" w:unhideWhenUsed="1"/>
-    <w:lsdException w:name="Body Text" w:semiHidden="1" w:unhideWhenUsed="1"/>
-    <w:lsdException w:name="Body Text Indent" w:semiHidden="1" w:unhideWhenUsed="1"/>
-    <w:lsdException w:name="List Continue" w:semiHidden="1" w:unhideWhenUsed="1"/>
-    <w:lsdException w:name="List Continue 2" w:semiHidden="1" w:unhideWhenUsed="1"/>
-    <w:lsdException w:name="List Continue 3" w:semiHidden="1" w:unhideWhenUsed="1"/>
-    <w:lsdException w:name="List Continue 4" w:semiHidden="1" w:unhideWhenUsed="1"/>
-    <w:lsdException w:name="List Continue 5" w:semiHidden="1" w:unhideWhenUsed="1"/>
-    <w:lsdException w:name="Message Header" w:semiHidden="1" w:unhideWhenUsed="1"/>
-    <w:lsdException w:name="Subtitle" w:uiPriority="11" w:qFormat="1"/>
-    <w:lsdException w:name="Salutation" w:semiHidden="1" w:unhideWhenUsed="1"/>
-    <w:lsdException w:name="Date" w:semiHidden="1" w:unhideWhenUsed="1"/>
-    <w:lsdException w:name="Body Text First Indent" w:semiHidden="1" w:unhideWhenUsed="1"/>
-    <w:lsdException w:name="Body Text First Indent 2" w:semiHidden="1" w:unhideWhenUsed="1"/>
-    <w:lsdException w:name="Note Heading" w:semiHidden="1" w:unhideWhenUsed="1"/>
-    <w:lsdException w:name="Body Text 2" w:semiHidden="1" w:unhideWhenUsed="1"/>
-    <w:lsdException w:name="Body Text 3" w:semiHidden="1" w:unhideWhenUsed="1"/>
-    <w:lsdException w:name="Body Text Indent 2" w:semiHidden="1" w:unhideWhenUsed="1"/>
-    <w:lsdException w:name="Body Text Indent 3" w:semiHidden="1" w:unhideWhenUsed="1"/>
-    <w:lsdException w:name="Block Text" w:semiHidden="1" w:unhideWhenUsed="1"/>
-    <w:lsdException w:name="Hyperlink" w:semiHidden="1" w:unhideWhenUsed="1"/>
-    <w:lsdException w:name="FollowedHyperlink" w:semiHidden="1" w:unhideWhenUsed="1"/>
-    <w:lsdException w:name="Strong" w:uiPriority="22" w:qFormat="1"/>
-    <w:lsdException w:name="Emphasis" w:uiPriority="20" w:qFormat="1"/>
-    <w:lsdException w:name="Document Map" w:semiHidden="1" w:unhideWhenUsed="1"/>
-    <w:lsdException w:name="Plain Text" w:semiHidden="1" w:unhideWhenUsed="1"/>
-    <w:lsdException w:name="E-mail Signature" w:semiHidden="1" w:unhideWhenUsed="1"/>
-    <w:lsdException w:name="HTML Top of Form" w:semiHidden="1" w:unhideWhenUsed="1"/>
-    <w:lsdException w:name="HTML Bottom of Form" w:semiHidden="1" w:unhideWhenUsed="1"/>
-    <w:lsdException w:name="Normal (Web)" w:semiHidden="1" w:unhideWhenUsed="1"/>
-    <w:lsdException w:name="HTML Acronym" w:semiHidden="1" w:unhideWhenUsed="1"/>
-    <w:lsdException w:name="HTML Address" w:semiHidden="1" w:unhideWhenUsed="1"/>
-    <w:lsdException w:name="HTML Cite" w:semiHidden="1" w:unhideWhenUsed="1"/>
-    <w:lsdException w:name="HTML Code" w:semiHidden="1" w:unhideWhenUsed="1"/>
-    <w:lsdException w:name="HTML Definition" w:semiHidden="1" w:unhideWhenUsed="1"/>
-    <w:lsdException w:name="HTML Keyboard" w:semiHidden="1" w:unhideWhenUsed="1"/>
-    <w:lsdException w:name="HTML Preformatted" w:semiHidden="1" w:unhideWhenUsed="1"/>
-    <w:lsdException w:name="HTML Sample" w:semiHidden="1" w:unhideWhenUsed="1"/>
-    <w:lsdException w:name="HTML Typewriter" w:semiHidden="1" w:unhideWhenUsed="1"/>
-    <w:lsdException w:name="HTML Variable" w:semiHidden="1" w:unhideWhenUsed="1"/>
-    <w:lsdException w:name="Normal Table" w:semiHidden="1" w:unhideWhenUsed="1"/>
-    <w:lsdException w:name="annotation subject" w:semiHidden="1" w:unhideWhenUsed="1"/>
-    <w:lsdException w:name="No List" w:semiHidden="1" w:unhideWhenUsed="1"/>
-    <w:lsdException w:name="Outline List 1" w:semiHidden="1" w:unhideWhenUsed="1"/>
-    <w:lsdException w:name="Outline List 2" w:semiHidden="1" w:unhideWhenUsed="1"/>
-    <w:lsdException w:name="Outline List 3" w:semiHidden="1" w:unhideWhenUsed="1"/>
-    <w:lsdException w:name="Table Simple 1" w:semiHidden="1" w:unhideWhenUsed="1"/>
-    <w:lsdException w:name="Table Simple 2" w:semiHidden="1" w:unhideWhenUsed="1"/>
-    <w:lsdException w:name="Table Simple 3" w:semiHidden="1" w:unhideWhenUsed="1"/>
-    <w:lsdException w:name="Table Classic 1" w:semiHidden="1" w:unhideWhenUsed="1"/>
-    <w:lsdException w:name="Table Classic 2" w:semiHidden="1" w:unhideWhenUsed="1"/>
-    <w:lsdException w:name="Table Classic 3" w:semiHidden="1" w:unhideWhenUsed="1"/>
-    <w:lsdException w:name="Table Classic 4" w:semiHidden="1" w:unhideWhenUsed="1"/>
-    <w:lsdException w:name="Table Colorful 1" w:semiHidden="1" w:unhideWhenUsed="1"/>
-    <w:lsdException w:name="Table Colorful 2" w:semiHidden="1" w:unhideWhenUsed="1"/>
-    <w:lsdException w:name="Table Colorful 3" w:semiHidden="1" w:unhideWhenUsed="1"/>
-    <w:lsdException w:name="Table Columns 1" w:semiHidden="1" w:unhideWhenUsed="1"/>
-    <w:lsdException w:name="Table Columns 2" w:semiHidden="1" w:unhideWhenUsed="1"/>
-    <w:lsdException w:name="Table Columns 3" w:semiHidden="1" w:unhideWhenUsed="1"/>
-    <w:lsdException w:name="Table Columns 4" w:semiHidden="1" w:unhideWhenUsed="1"/>
-    <w:lsdException w:name="Table Columns 5" w:semiHidden="1" w:unhideWhenUsed="1"/>
-    <w:lsdException w:name="Table Grid 1" w:semiHidden="1" w:unhideWhenUsed="1"/>
-    <w:lsdException w:name="Table Grid 2" w:semiHidden="1" w:unhideWhenUsed="1"/>
-    <w:lsdException w:name="Table Grid 3" w:semiHidden="1" w:unhideWhenUsed="1"/>
-    <w:lsdException w:name="Table Grid 4" w:semiHidden="1" w:unhideWhenUsed="1"/>
-    <w:lsdException w:name="Table Grid 5" w:semiHidden="1" w:unhideWhenUsed="1"/>
-    <w:lsdException w:name="Table Grid 6" w:semiHidden="1" w:unhideWhenUsed="1"/>
-    <w:lsdException w:name="Table Grid 7" w:semiHidden="1" w:unhideWhenUsed="1"/>
-    <w:lsdException w:name="Table Grid 8" w:semiHidden="1" w:unhideWhenUsed="1"/>
-    <w:lsdException w:name="Table List 1" w:semiHidden="1" w:unhideWhenUsed="1"/>
-    <w:lsdException w:name="Table List 2" w:semiHidden="1" w:unhideWhenUsed="1"/>
-    <w:lsdException w:name="Table List 3" w:semiHidden="1" w:unhideWhenUsed="1"/>
-    <w:lsdException w:name="Table List 4" w:semiHidden="1" w:unhideWhenUsed="1"/>
-    <w:lsdException w:name="Table List 5" w:semiHidden="1" w:unhideWhenUsed="1"/>
-    <w:lsdException w:name="Table List 6" w:semiHidden="1" w:unhideWhenUsed="1"/>
-    <w:lsdException w:name="Table List 7" w:semiHidden="1" w:unhideWhenUsed="1"/>
-    <w:lsdException w:name="Table List 8" w:semiHidden="1" w:unhideWhenUsed="1"/>
-    <w:lsdException w:name="Table 3D effects 1" w:semiHidden="1" w:unhideWhenUsed="1"/>
-    <w:lsdException w:name="Table 3D effects 2" w:semiHidden="1" w:unhideWhenUsed="1"/>
-    <w:lsdException w:name="Table 3D effects 3" w:semiHidden="1" w:unhideWhenUsed="1"/>
-    <w:lsdException w:name="Table Contemporary" w:semiHidden="1" w:unhideWhenUsed="1"/>
-    <w:lsdException w:name="Table Elegant" w:semiHidden="1" w:unhideWhenUsed="1"/>
-    <w:lsdException w:name="Table Professional" w:semiHidden="1" w:unhideWhenUsed="1"/>
-    <w:lsdException w:name="Table Subtle 1" w:semiHidden="1" w:unhideWhenUsed="1"/>
-    <w:lsdException w:name="Table Subtle 2" w:semiHidden="1" w:unhideWhenUsed="1"/>
-    <w:lsdException w:name="Table Web 1" w:semiHidden="1" w:unhideWhenUsed="1"/>
-    <w:lsdException w:name="Table Web 2" w:semiHidden="1" w:unhideWhenUsed="1"/>
-    <w:lsdException w:name="Table Web 3" w:semiHidden="1" w:unhideWhenUsed="1"/>
-    <w:lsdException w:name="Balloon Text" w:semiHidden="1" w:unhideWhenUsed="1"/>
-    <w:lsdException w:name="Table Grid" w:uiPriority="39"/>
-    <w:lsdException w:name="Table Theme" w:semiHidden="1" w:unhideWhenUsed="1"/>
-    <w:lsdException w:name="Placeholder Text" w:semiHidden="1"/>
-    <w:lsdException w:name="No Spacing" w:uiPriority="1" w:qFormat="1"/>
-    <w:lsdException w:name="Light Shading" w:uiPriority="60"/>
-    <w:lsdException w:name="Light List" w:uiPriority="61"/>
-    <w:lsdException w:name="Light Grid" w:uiPriority="62"/>
-    <w:lsdException w:name="Medium Shading 1" w:uiPriority="63"/>
-    <w:lsdException w:name="Medium Shading 2" w:uiPriority="64"/>
-    <w:lsdException w:name="Medium List 1" w:uiPriority="65"/>
-    <w:lsdException w:name="Medium List 2" w:uiPriority="66"/>
-    <w:lsdException w:name="Medium Grid 1" w:uiPriority="67"/>
-    <w:lsdException w:name="Medium Grid 2" w:uiPriority="68"/>
-    <w:lsdException w:name="Medium Grid 3" w:uiPriority="69"/>
-    <w:lsdException w:name="Dark List" w:uiPriority="70"/>
-    <w:lsdException w:name="Colorful Shading" w:uiPriority="71"/>
-    <w:lsdException w:name="Colorful List" w:uiPriority="72"/>
-    <w:lsdException w:name="Colorful Grid" w:uiPriority="73"/>
-    <w:lsdException w:name="Light Shading Accent 1" w:uiPriority="60"/>
-    <w:lsdException w:name="Light List Accent 1" w:uiPriority="61"/>
-    <w:lsdException w:name="Light Grid Accent 1" w:uiPriority="62"/>
-    <w:lsdException w:name="Medium Shading 1 Accent 1" w:uiPriority="63"/>
-    <w:lsdException w:name="Medium Shading 2 Accent 1" w:uiPriority="64"/>
-    <w:lsdException w:name="Medium List 1 Accent 1" w:uiPriority="65"/>
-    <w:lsdException w:name="Revision" w:semiHidden="1"/>
-    <w:lsdException w:name="List Paragraph" w:uiPriority="34" w:qFormat="1"/>
-    <w:lsdException w:name="Quote" w:uiPriority="29" w:qFormat="1"/>
-    <w:lsdException w:name="Intense Quote" w:uiPriority="30" w:qFormat="1"/>
-    <w:lsdException w:name="Medium List 2 Accent 1" w:uiPriority="66"/>
-    <w:lsdException w:name="Medium Grid 1 Accent 1" w:uiPriority="67"/>
-    <w:lsdException w:name="Medium Grid 2 Accent 1" w:uiPriority="68"/>
-    <w:lsdException w:name="Medium Grid 3 Accent 1" w:uiPriority="69"/>
-    <w:lsdException w:name="Dark List Accent 1" w:uiPriority="70"/>
-    <w:lsdException w:name="Colorful Shading Accent 1" w:uiPriority="71"/>
-    <w:lsdException w:name="Colorful List Accent 1" w:uiPriority="72"/>
-    <w:lsdException w:name="Colorful Grid Accent 1" w:uiPriority="73"/>
-    <w:lsdException w:name="Light Shading Accent 2" w:uiPriority="60"/>
-    <w:lsdException w:name="Light List Accent 2" w:uiPriority="61"/>
-    <w:lsdException w:name="Light Grid Accent 2" w:uiPriority="62"/>
-    <w:lsdException w:name="Medium Shading 1 Accent 2" w:uiPriority="63"/>
-    <w:lsdException w:name="Medium Shading 2 Accent 2" w:uiPriority="64"/>
-    <w:lsdException w:name="Medium List 1 Accent 2" w:uiPriority="65"/>
-    <w:lsdException w:name="Medium List 2 Accent 2" w:uiPriority="66"/>
-    <w:lsdException w:name="Medium Grid 1 Accent 2" w:uiPriority="67"/>
-    <w:lsdException w:name="Medium Grid 2 Accent 2" w:uiPriority="68"/>
-    <w:lsdException w:name="Medium Grid 3 Accent 2" w:uiPriority="69"/>
-    <w:lsdException w:name="Dark List Accent 2" w:uiPriority="70"/>
-    <w:lsdException w:name="Colorful Shading Accent 2" w:uiPriority="71"/>
-    <w:lsdException w:name="Colorful List Accent 2" w:uiPriority="72"/>
-    <w:lsdException w:name="Colorful Grid Accent 2" w:uiPriority="73"/>
-    <w:lsdException w:name="Light Shading Accent 3" w:uiPriority="60"/>
-    <w:lsdException w:name="Light List Accent 3" w:uiPriority="61"/>
-    <w:lsdException w:name="Light Grid Accent 3" w:uiPriority="62"/>
-    <w:lsdException w:name="Medium Shading 1 Accent 3" w:uiPriority="63"/>
-    <w:lsdException w:name="Medium Shading 2 Accent 3" w:uiPriority="64"/>
-    <w:lsdException w:name="Medium List 1 Accent 3" w:uiPriority="65"/>
-    <w:lsdException w:name="Medium List 2 Accent 3" w:uiPriority="66"/>
-    <w:lsdException w:name="Medium Grid 1 Accent 3" w:uiPriority="67"/>
-    <w:lsdException w:name="Medium Grid 2 Accent 3" w:uiPriority="68"/>
-    <w:lsdException w:name="Medium Grid 3 Accent 3" w:uiPriority="69"/>
-    <w:lsdException w:name="Dark List Accent 3" w:uiPriority="70"/>
-    <w:lsdException w:name="Colorful Shading Accent 3" w:uiPriority="71"/>
-    <w:lsdException w:name="Colorful List Accent 3" w:uiPriority="72"/>
-    <w:lsdException w:name="Colorful Grid Accent 3" w:uiPriority="73"/>
-    <w:lsdException w:name="Light Shading Accent 4" w:uiPriority="60"/>
-    <w:lsdException w:name="Light List Accent 4" w:uiPriority="61"/>
-    <w:lsdException w:name="Light Grid Accent 4" w:uiPriority="62"/>
-    <w:lsdException w:name="Medium Shading 1 Accent 4" w:uiPriority="63"/>
-    <w:lsdException w:name="Medium Shading 2 Accent 4" w:uiPriority="64"/>
-    <w:lsdException w:name="Medium List 1 Accent 4" w:uiPriority="65"/>
-    <w:lsdException w:name="Medium List 2 Accent 4" w:uiPriority="66"/>
-    <w:lsdException w:name="Medium Grid 1 Accent 4" w:uiPriority="67"/>
-    <w:lsdException w:name="Medium Grid 2 Accent 4" w:uiPriority="68"/>
-    <w:lsdException w:name="Medium Grid 3 Accent 4" w:uiPriority="69"/>
-    <w:lsdException w:name="Dark List Accent 4" w:uiPriority="70"/>
-    <w:lsdException w:name="Colorful Shading Accent 4" w:uiPriority="71"/>
-    <w:lsdException w:name="Colorful List Accent 4" w:uiPriority="72"/>
-    <w:lsdException w:name="Colorful Grid Accent 4" w:uiPriority="73"/>
-    <w:lsdException w:name="Light Shading Accent 5" w:uiPriority="60"/>
-    <w:lsdException w:name="Light List Accent 5" w:uiPriority="61"/>
-    <w:lsdException w:name="Light Grid Accent 5" w:uiPriority="62"/>
-    <w:lsdException w:name="Medium Shading 1 Accent 5" w:uiPriority="63"/>
-    <w:lsdException w:name="Medium Shading 2 Accent 5" w:uiPriority="64"/>
-    <w:lsdException w:name="Medium List 1 Accent 5" w:uiPriority="65"/>
-    <w:lsdException w:name="Medium List 2 Accent 5" w:uiPriority="66"/>
-    <w:lsdException w:name="Medium Grid 1 Accent 5" w:uiPriority="67"/>
-    <w:lsdException w:name="Medium Grid 2 Accent 5" w:uiPriority="68"/>
-    <w:lsdException w:name="Medium Grid 3 Accent 5" w:uiPriority="69"/>
-    <w:lsdException w:name="Dark List Accent 5" w:uiPriority="70"/>
-    <w:lsdException w:name="Colorful Shading Accent 5" w:uiPriority="71"/>
-    <w:lsdException w:name="Colorful List Accent 5" w:uiPriority="72"/>
-    <w:lsdException w:name="Colorful Grid Accent 5" w:uiPriority="73"/>
-    <w:lsdException w:name="Light Shading Accent 6" w:uiPriority="60"/>
-    <w:lsdException w:name="Light List Accent 6" w:uiPriority="61"/>
-    <w:lsdException w:name="Light Grid Accent 6" w:uiPriority="62"/>
-    <w:lsdException w:name="Medium Shading 1 Accent 6" w:uiPriority="63"/>
-    <w:lsdException w:name="Medium Shading 2 Accent 6" w:uiPriority="64"/>
-    <w:lsdException w:name="Medium List 1 Accent 6" w:uiPriority="65"/>
-    <w:lsdException w:name="Medium List 2 Accent 6" w:uiPriority="66"/>
-    <w:lsdException w:name="Medium Grid 1 Accent 6" w:uiPriority="67"/>
-    <w:lsdException w:name="Medium Grid 2 Accent 6" w:uiPriority="68"/>
-    <w:lsdException w:name="Medium Grid 3 Accent 6" w:uiPriority="69"/>
-    <w:lsdException w:name="Dark List Accent 6" w:uiPriority="70"/>
-    <w:lsdException w:name="Colorful Shading Accent 6" w:uiPriority="71"/>
-    <w:lsdException w:name="Colorful List Accent 6" w:uiPriority="72"/>
-    <w:lsdException w:name="Colorful Grid Accent 6" w:uiPriority="73"/>
-    <w:lsdException w:name="Subtle Emphasis" w:uiPriority="19" w:qFormat="1"/>
-    <w:lsdException w:name="Intense Emphasis" w:uiPriority="21" w:qFormat="1"/>
-    <w:lsdException w:name="Subtle Reference" w:uiPriority="31" w:qFormat="1"/>
-    <w:lsdException w:name="Intense Reference" w:uiPriority="32" w:qFormat="1"/>
-    <w:lsdException w:name="Book Title" w:uiPriority="33" w:qFormat="1"/>
-    <w:lsdException w:name="Bibliography" w:semiHidden="1" w:uiPriority="37" w:unhideWhenUsed="1"/>
-    <w:lsdException w:name="TOC Heading" w:semiHidden="1" w:uiPriority="39" w:unhideWhenUsed="1" w:qFormat="1"/>
-    <w:lsdException w:name="Plain Table 1" w:uiPriority="41"/>
-    <w:lsdException w:name="Plain Table 2" w:uiPriority="42"/>
-    <w:lsdException w:name="Plain Table 3" w:uiPriority="43"/>
-    <w:lsdException w:name="Plain Table 4" w:uiPriority="44"/>
-    <w:lsdException w:name="Plain Table 5" w:uiPriority="45"/>
-    <w:lsdException w:name="Grid Table Light" w:uiPriority="40"/>
-    <w:lsdException w:name="Grid Table 1 Light" w:uiPriority="46"/>
-    <w:lsdException w:name="Grid Table 2" w:uiPriority="47"/>
-    <w:lsdException w:name="Grid Table 3" w:uiPriority="48"/>
-    <w:lsdException w:name="Grid Table 4" w:uiPriority="49"/>
-    <w:lsdException w:name="Grid Table 5 Dark" w:uiPriority="50"/>
-    <w:lsdException w:name="Grid Table 6 Colorful" w:uiPriority="51"/>
-    <w:lsdException w:name="Grid Table 7 Colorful" w:uiPriority="52"/>
-    <w:lsdException w:name="Grid Table 1 Light Accent 1" w:uiPriority="46"/>
-    <w:lsdException w:name="Grid Table 2 Accent 1" w:uiPriority="47"/>
-    <w:lsdException w:name="Grid Table 3 Accent 1" w:uiPriority="48"/>
-    <w:lsdException w:name="Grid Table 4 Accent 1" w:uiPriority="49"/>
-    <w:lsdException w:name="Grid Table 5 Dark Accent 1" w:uiPriority="50"/>
-    <w:lsdException w:name="Grid Table 6 Colorful Accent 1" w:uiPriority="51"/>
-    <w:lsdException w:name="Grid Table 7 Colorful Accent 1" w:uiPriority="52"/>
-    <w:lsdException w:name="Grid Table 1 Light Accent 2" w:uiPriority="46"/>
-    <w:lsdException w:name="Grid Table 2 Accent 2" w:uiPriority="47"/>
-    <w:lsdException w:name="Grid Table 3 Accent 2" w:uiPriority="48"/>
-    <w:lsdException w:name="Grid Table 4 Accent 2" w:uiPriority="49"/>
-    <w:lsdException w:name="Grid Table 5 Dark Accent 2" w:uiPriority="50"/>
-    <w:lsdException w:name="Grid Table 6 Colorful Accent 2" w:uiPriority="51"/>
-    <w:lsdException w:name="Grid Table 7 Colorful Accent 2" w:uiPriority="52"/>
-    <w:lsdException w:name="Grid Table 1 Light Accent 3" w:uiPriority="46"/>
-    <w:lsdException w:name="Grid Table 2 Accent 3" w:uiPriority="47"/>
-    <w:lsdException w:name="Grid Table 3 Accent 3" w:uiPriority="48"/>
-    <w:lsdException w:name="Grid Table 4 Accent 3" w:uiPriority="49"/>
-    <w:lsdException w:name="Grid Table 5 Dark Accent 3" w:uiPriority="50"/>
-    <w:lsdException w:name="Grid Table 6 Colorful Accent 3" w:uiPriority="51"/>
-    <w:lsdException w:name="Grid Table 7 Colorful Accent 3" w:uiPriority="52"/>
-    <w:lsdException w:name="Grid Table 1 Light Accent 4" w:uiPriority="46"/>
-    <w:lsdException w:name="Grid Table 2 Accent 4" w:uiPriority="47"/>
-    <w:lsdException w:name="Grid Table 3 Accent 4" w:uiPriority="48"/>
-    <w:lsdException w:name="Grid Table 4 Accent 4" w:uiPriority="49"/>
-    <w:lsdException w:name="Grid Table 5 Dark Accent 4" w:uiPriority="50"/>
-    <w:lsdException w:name="Grid Table 6 Colorful Accent 4" w:uiPriority="51"/>
-    <w:lsdException w:name="Grid Table 7 Colorful Accent 4" w:uiPriority="52"/>
-    <w:lsdException w:name="Grid Table 1 Light Accent 5" w:uiPriority="46"/>
-    <w:lsdException w:name="Grid Table 2 Accent 5" w:uiPriority="47"/>
-    <w:lsdException w:name="Grid Table 3 Accent 5" w:uiPriority="48"/>
-    <w:lsdException w:name="Grid Table 4 Accent 5" w:uiPriority="49"/>
-    <w:lsdException w:name="Grid Table 5 Dark Accent 5" w:uiPriority="50"/>
-    <w:lsdException w:name="Grid Table 6 Colorful Accent 5" w:uiPriority="51"/>
-    <w:lsdException w:name="Grid Table 7 Colorful Accent 5" w:uiPriority="52"/>
-    <w:lsdException w:name="Grid Table 1 Light Accent 6" w:uiPriority="46"/>
-    <w:lsdException w:name="Grid Table 2 Accent 6" w:uiPriority="47"/>
-    <w:lsdException w:name="Grid Table 3 Accent 6" w:uiPriority="48"/>
-    <w:lsdException w:name="Grid Table 4 Accent 6" w:uiPriority="49"/>
-    <w:lsdException w:name="Grid Table 5 Dark Accent 6" w:uiPriority="50"/>
-    <w:lsdException w:name="Grid Table 6 Colorful Accent 6" w:uiPriority="51"/>
-    <w:lsdException w:name="Grid Table 7 Colorful Accent 6" w:uiPriority="52"/>
-    <w:lsdException w:name="List Table 1 Light" w:uiPriority="46"/>
-    <w:lsdException w:name="List Table 2" w:uiPriority="47"/>
-    <w:lsdException w:name="List Table 3" w:uiPriority="48"/>
-    <w:lsdException w:name="List Table 4" w:uiPriority="49"/>
-    <w:lsdException w:name="List Table 5 Dark" w:uiPriority="50"/>
-    <w:lsdException w:name="List Table 6 Colorful" w:uiPriority="51"/>
-    <w:lsdException w:name="List Table 7 Colorful" w:uiPriority="52"/>
-    <w:lsdException w:name="List Table 1 Light Accent 1" w:uiPriority="46"/>
-    <w:lsdException w:name="List Table 2 Accent 1" w:uiPriority="47"/>
-    <w:lsdException w:name="List Table 3 Accent 1" w:uiPriority="48"/>
-    <w:lsdException w:name="List Table 4 Accent 1" w:uiPriority="49"/>
-    <w:lsdException w:name="List Table 5 Dark Accent 1" w:uiPriority="50"/>
-    <w:lsdException w:name="List Table 6 Colorful Accent 1" w:uiPriority="51"/>
-    <w:lsdException w:name="List Table 7 Colorful Accent 1" w:uiPriority="52"/>
-    <w:lsdException w:name="List Table 1 Light Accent 2" w:uiPriority="46"/>
-    <w:lsdException w:name="List Table 2 Accent 2" w:uiPriority="47"/>
-    <w:lsdException w:name="List Table 3 Accent 2" w:uiPriority="48"/>
-    <w:lsdException w:name="List Table 4 Accent 2" w:uiPriority="49"/>
-    <w:lsdException w:name="List Table 5 Dark Accent 2" w:uiPriority="50"/>
-    <w:lsdException w:name="List Table 6 Colorful Accent 2" w:uiPriority="51"/>
-    <w:lsdException w:name="List Table 7 Colorful Accent 2" w:uiPriority="52"/>
-    <w:lsdException w:name="List Table 1 Light Accent 3" w:uiPriority="46"/>
-    <w:lsdException w:name="List Table 2 Accent 3" w:uiPriority="47"/>
-    <w:lsdException w:name="List Table 3 Accent 3" w:uiPriority="48"/>
-    <w:lsdException w:name="List Table 4 Accent 3" w:uiPriority="49"/>
-    <w:lsdException w:name="List Table 5 Dark Accent 3" w:uiPriority="50"/>
-    <w:lsdException w:name="List Table 6 Colorful Accent 3" w:uiPriority="51"/>
-    <w:lsdException w:name="List Table 7 Colorful Accent 3" w:uiPriority="52"/>
-    <w:lsdException w:name="List Table 1 Light Accent 4" w:uiPriority="46"/>
-    <w:lsdException w:name="List Table 2 Accent 4" w:uiPriority="47"/>
-    <w:lsdException w:name="List Table 3 Accent 4" w:uiPriority="48"/>
-    <w:lsdException w:name="List Table 4 Accent 4" w:uiPriority="49"/>
-    <w:lsdException w:name="List Table 5 Dark Accent 4" w:uiPriority="50"/>
-    <w:lsdException w:name="List Table 6 Colorful Accent 4" w:uiPriority="51"/>
-    <w:lsdException w:name="List Table 7 Colorful Accent 4" w:uiPriority="52"/>
-    <w:lsdException w:name="List Table 1 Light Accent 5" w:uiPriority="46"/>
-    <w:lsdException w:name="List Table 2 Accent 5" w:uiPriority="47"/>
-    <w:lsdException w:name="List Table 3 Accent 5" w:uiPriority="48"/>
-    <w:lsdException w:name="List Table 4 Accent 5" w:uiPriority="49"/>
-    <w:lsdException w:name="List Table 5 Dark Accent 5" w:uiPriority="50"/>
-    <w:lsdException w:name="List Table 6 Colorful Accent 5" w:uiPriority="51"/>
-    <w:lsdException w:name="List Table 7 Colorful Accent 5" w:uiPriority="52"/>
-    <w:lsdException w:name="List Table 1 Light Accent 6" w:uiPriority="46"/>
-    <w:lsdException w:name="List Table 2 Accent 6" w:uiPriority="47"/>
-    <w:lsdException w:name="List Table 3 Accent 6" w:uiPriority="48"/>
-    <w:lsdException w:name="List Table 4 Accent 6" w:uiPriority="49"/>
-    <w:lsdException w:name="List Table 5 Dark Accent 6" w:uiPriority="50"/>
-    <w:lsdException w:name="List Table 6 Colorful Accent 6" w:uiPriority="51"/>
-    <w:lsdException w:name="List Table 7 Colorful Accent 6" w:uiPriority="52"/>
-    <w:lsdException w:name="Mention" w:semiHidden="1" w:unhideWhenUsed="1"/>
-    <w:lsdException w:name="Smart Hyperlink" w:semiHidden="1" w:unhideWhenUsed="1"/>
-    <w:lsdException w:name="Hashtag" w:semiHidden="1" w:unhideWhenUsed="1"/>
+  <w:latentStyles w:defLockedState="0" w:defUIPriority="99" w:defSemiHidden="1" w:defUnhideWhenUsed="1" w:defQFormat="0" w:count="267">
+    <w:lsdException w:name="Normal" w:semiHidden="0" w:uiPriority="0" w:unhideWhenUsed="0" w:qFormat="1"/>
+    <w:lsdException w:name="heading 1" w:semiHidden="0" w:uiPriority="9" w:unhideWhenUsed="0" w:qFormat="1"/>
+    <w:lsdException w:name="heading 2" w:uiPriority="9" w:qFormat="1"/>
+    <w:lsdException w:name="heading 3" w:uiPriority="9" w:qFormat="1"/>
+    <w:lsdException w:name="heading 4" w:uiPriority="9" w:qFormat="1"/>
+    <w:lsdException w:name="heading 5" w:uiPriority="9" w:qFormat="1"/>
+    <w:lsdException w:name="heading 6" w:uiPriority="9" w:qFormat="1"/>
+    <w:lsdException w:name="heading 7" w:uiPriority="9" w:qFormat="1"/>
+    <w:lsdException w:name="heading 8" w:uiPriority="9" w:qFormat="1"/>
+    <w:lsdException w:name="heading 9" w:uiPriority="9" w:qFormat="1"/>
+    <w:lsdException w:name="toc 1" w:uiPriority="39"/>
+    <w:lsdException w:name="toc 2" w:uiPriority="39"/>
+    <w:lsdException w:name="toc 3" w:uiPriority="39"/>
+    <w:lsdException w:name="toc 4" w:uiPriority="39"/>
+    <w:lsdException w:name="toc 5" w:uiPriority="39"/>
+    <w:lsdException w:name="toc 6" w:uiPriority="39"/>
+    <w:lsdException w:name="toc 7" w:uiPriority="39"/>
+    <w:lsdException w:name="toc 8" w:uiPriority="39"/>
+    <w:lsdException w:name="toc 9" w:uiPriority="39"/>
+    <w:lsdException w:name="caption" w:uiPriority="35" w:qFormat="1"/>
+    <w:lsdException w:name="Title" w:semiHidden="0" w:uiPriority="10" w:unhideWhenUsed="0" w:qFormat="1"/>
+    <w:lsdException w:name="Default Paragraph Font" w:uiPriority="1"/>
+    <w:lsdException w:name="Subtitle" w:semiHidden="0" w:uiPriority="11" w:unhideWhenUsed="0" w:qFormat="1"/>
+    <w:lsdException w:name="Strong" w:semiHidden="0" w:uiPriority="22" w:unhideWhenUsed="0" w:qFormat="1"/>
+    <w:lsdException w:name="Emphasis" w:semiHidden="0" w:uiPriority="20" w:unhideWhenUsed="0" w:qFormat="1"/>
+    <w:lsdException w:name="Table Grid" w:semiHidden="0" w:uiPriority="39" w:unhideWhenUsed="0"/>
+    <w:lsdException w:name="Placeholder Text" w:unhideWhenUsed="0"/>
+    <w:lsdException w:name="No Spacing" w:semiHidden="0" w:uiPriority="1" w:unhideWhenUsed="0" w:qFormat="1"/>
+    <w:lsdException w:name="Light Shading" w:semiHidden="0" w:uiPriority="60" w:unhideWhenUsed="0"/>
+    <w:lsdException w:name="Light List" w:semiHidden="0" w:uiPriority="61" w:unhideWhenUsed="0"/>
+    <w:lsdException w:name="Light Grid" w:semiHidden="0" w:uiPriority="62" w:unhideWhenUsed="0"/>
+    <w:lsdException w:name="Medium Shading 1" w:semiHidden="0" w:uiPriority="63" w:unhideWhenUsed="0"/>
+    <w:lsdException w:name="Medium Shading 2" w:semiHidden="0" w:uiPriority="64" w:unhideWhenUsed="0"/>
+    <w:lsdException w:name="Medium List 1" w:semiHidden="0" w:uiPriority="65" w:unhideWhenUsed="0"/>
+    <w:lsdException w:name="Medium List 2" w:semiHidden="0" w:uiPriority="66" w:unhideWhenUsed="0"/>
+    <w:lsdException w:name="Medium Grid 1" w:semiHidden="0" w:uiPriority="67" w:unhideWhenUsed="0"/>
+    <w:lsdException w:name="Medium Grid 2" w:semiHidden="0" w:uiPriority="68" w:unhideWhenUsed="0"/>
+    <w:lsdException w:name="Medium Grid 3" w:semiHidden="0" w:uiPriority="69" w:unhideWhenUsed="0"/>
+    <w:lsdException w:name="Dark List" w:semiHidden="0" w:uiPriority="70" w:unhideWhenUsed="0"/>
+    <w:lsdException w:name="Colorful Shading" w:semiHidden="0" w:uiPriority="71" w:unhideWhenUsed="0"/>
+    <w:lsdException w:name="Colorful List" w:semiHidden="0" w:uiPriority="72" w:unhideWhenUsed="0"/>
+    <w:lsdException w:name="Colorful Grid" w:semiHidden="0" w:uiPriority="73" w:unhideWhenUsed="0"/>
+    <w:lsdException w:name="Light Shading Accent 1" w:semiHidden="0" w:uiPriority="60" w:unhideWhenUsed="0"/>
+    <w:lsdException w:name="Light List Accent 1" w:semiHidden="0" w:uiPriority="61" w:unhideWhenUsed="0"/>
+    <w:lsdException w:name="Light Grid Accent 1" w:semiHidden="0" w:uiPriority="62" w:unhideWhenUsed="0"/>
+    <w:lsdException w:name="Medium Shading 1 Accent 1" w:semiHidden="0" w:uiPriority="63" w:unhideWhenUsed="0"/>
+    <w:lsdException w:name="Medium Shading 2 Accent 1" w:semiHidden="0" w:uiPriority="64" w:unhideWhenUsed="0"/>
+    <w:lsdException w:name="Medium List 1 Accent 1" w:semiHidden="0" w:uiPriority="65" w:unhideWhenUsed="0"/>
+    <w:lsdException w:name="Revision" w:unhideWhenUsed="0"/>
+    <w:lsdException w:name="List Paragraph" w:semiHidden="0" w:uiPriority="34" w:unhideWhenUsed="0" w:qFormat="1"/>
+    <w:lsdException w:name="Quote" w:semiHidden="0" w:uiPriority="29" w:unhideWhenUsed="0" w:qFormat="1"/>
+    <w:lsdException w:name="Intense Quote" w:semiHidden="0" w:uiPriority="30" w:unhideWhenUsed="0" w:qFormat="1"/>
+    <w:lsdException w:name="Medium List 2 Accent 1" w:semiHidden="0" w:uiPriority="66" w:unhideWhenUsed="0"/>
+    <w:lsdException w:name="Medium Grid 1 Accent 1" w:semiHidden="0" w:uiPriority="67" w:unhideWhenUsed="0"/>
+    <w:lsdException w:name="Medium Grid 2 Accent 1" w:semiHidden="0" w:uiPriority="68" w:unhideWhenUsed="0"/>
+    <w:lsdException w:name="Medium Grid 3 Accent 1" w:semiHidden="0" w:uiPriority="69" w:unhideWhenUsed="0"/>
+    <w:lsdException w:name="Dark List Accent 1" w:semiHidden="0" w:uiPriority="70" w:unhideWhenUsed="0"/>
+    <w:lsdException w:name="Colorful Shading Accent 1" w:semiHidden="0" w:uiPriority="71" w:unhideWhenUsed="0"/>
+    <w:lsdException w:name="Colorful List Accent 1" w:semiHidden="0" w:uiPriority="72" w:unhideWhenUsed="0"/>
+    <w:lsdException w:name="Colorful Grid Accent 1" w:semiHidden="0" w:uiPriority="73" w:unhideWhenUsed="0"/>
+    <w:lsdException w:name="Light Shading Accent 2" w:semiHidden="0" w:uiPriority="60" w:unhideWhenUsed="0"/>
+    <w:lsdException w:name="Light List Accent 2" w:semiHidden="0" w:uiPriority="61" w:unhideWhenUsed="0"/>
+    <w:lsdException w:name="Light Grid Accent 2" w:semiHidden="0" w:uiPriority="62" w:unhideWhenUsed="0"/>
+    <w:lsdException w:name="Medium Shading 1 Accent 2" w:semiHidden="0" w:uiPriority="63" w:unhideWhenUsed="0"/>
+    <w:lsdException w:name="Medium Shading 2 Accent 2" w:semiHidden="0" w:uiPriority="64" w:unhideWhenUsed="0"/>
+    <w:lsdException w:name="Medium List 1 Accent 2" w:semiHidden="0" w:uiPriority="65" w:unhideWhenUsed="0"/>
+    <w:lsdException w:name="Medium List 2 Accent 2" w:semiHidden="0" w:uiPriority="66" w:unhideWhenUsed="0"/>
+    <w:lsdException w:name="Medium Grid 1 Accent 2" w:semiHidden="0" w:uiPriority="67" w:unhideWhenUsed="0"/>
+    <w:lsdException w:name="Medium Grid 2 Accent 2" w:semiHidden="0" w:uiPriority="68" w:unhideWhenUsed="0"/>
+    <w:lsdException w:name="Medium Grid 3 Accent 2" w:semiHidden="0" w:uiPriority="69" w:unhideWhenUsed="0"/>
+    <w:lsdException w:name="Dark List Accent 2" w:semiHidden="0" w:uiPriority="70" w:unhideWhenUsed="0"/>
+    <w:lsdException w:name="Colorful Shading Accent 2" w:semiHidden="0" w:uiPriority="71" w:unhideWhenUsed="0"/>
+    <w:lsdException w:name="Colorful List Accent 2" w:semiHidden="0" w:uiPriority="72" w:unhideWhenUsed="0"/>
+    <w:lsdException w:name="Colorful Grid Accent 2" w:semiHidden="0" w:uiPriority="73" w:unhideWhenUsed="0"/>
+    <w:lsdException w:name="Light Shading Accent 3" w:semiHidden="0" w:uiPriority="60" w:unhideWhenUsed="0"/>
+    <w:lsdException w:name="Light List Accent 3" w:semiHidden="0" w:uiPriority="61" w:unhideWhenUsed="0"/>
+    <w:lsdException w:name="Light Grid Accent 3" w:semiHidden="0" w:uiPriority="62" w:unhideWhenUsed="0"/>
+    <w:lsdException w:name="Medium Shading 1 Accent 3" w:semiHidden="0" w:uiPriority="63" w:unhideWhenUsed="0"/>
+    <w:lsdException w:name="Medium Shading 2 Accent 3" w:semiHidden="0" w:uiPriority="64" w:unhideWhenUsed="0"/>
+    <w:lsdException w:name="Medium List 1 Accent 3" w:semiHidden="0" w:uiPriority="65" w:unhideWhenUsed="0"/>
+    <w:lsdException w:name="Medium List 2 Accent 3" w:semiHidden="0" w:uiPriority="66" w:unhideWhenUsed="0"/>
+    <w:lsdException w:name="Medium Grid 1 Accent 3" w:semiHidden="0" w:uiPriority="67" w:unhideWhenUsed="0"/>
+    <w:lsdException w:name="Medium Grid 2 Accent 3" w:semiHidden="0" w:uiPriority="68" w:unhideWhenUsed="0"/>
+    <w:lsdException w:name="Medium Grid 3 Accent 3" w:semiHidden="0" w:uiPriority="69" w:unhideWhenUsed="0"/>
+    <w:lsdException w:name="Dark List Accent 3" w:semiHidden="0" w:uiPriority="70" w:unhideWhenUsed="0"/>
+    <w:lsdException w:name="Colorful Shading Accent 3" w:semiHidden="0" w:uiPriority="71" w:unhideWhenUsed="0"/>
+    <w:lsdException w:name="Colorful List Accent 3" w:semiHidden="0" w:uiPriority="72" w:unhideWhenUsed="0"/>
+    <w:lsdException w:name="Colorful Grid Accent 3" w:semiHidden="0" w:uiPriority="73" w:unhideWhenUsed="0"/>
+    <w:lsdException w:name="Light Shading Accent 4" w:semiHidden="0" w:uiPriority="60" w:unhideWhenUsed="0"/>
+    <w:lsdException w:name="Light List Accent 4" w:semiHidden="0" w:uiPriority="61" w:unhideWhenUsed="0"/>
+    <w:lsdException w:name="Light Grid Accent 4" w:semiHidden="0" w:uiPriority="62" w:unhideWhenUsed="0"/>
+    <w:lsdException w:name="Medium Shading 1 Accent 4" w:semiHidden="0" w:uiPriority="63" w:unhideWhenUsed="0"/>
+    <w:lsdException w:name="Medium Shading 2 Accent 4" w:semiHidden="0" w:uiPriority="64" w:unhideWhenUsed="0"/>
+    <w:lsdException w:name="Medium List 1 Accent 4" w:semiHidden="0" w:uiPriority="65" w:unhideWhenUsed="0"/>
+    <w:lsdException w:name="Medium List 2 Accent 4" w:semiHidden="0" w:uiPriority="66" w:unhideWhenUsed="0"/>
+    <w:lsdException w:name="Medium Grid 1 Accent 4" w:semiHidden="0" w:uiPriority="67" w:unhideWhenUsed="0"/>
+    <w:lsdException w:name="Medium Grid 2 Accent 4" w:semiHidden="0" w:uiPriority="68" w:unhideWhenUsed="0"/>
+    <w:lsdException w:name="Medium Grid 3 Accent 4" w:semiHidden="0" w:uiPriority="69" w:unhideWhenUsed="0"/>
+    <w:lsdException w:name="Dark List Accent 4" w:semiHidden="0" w:uiPriority="70" w:unhideWhenUsed="0"/>
+    <w:lsdException w:name="Colorful Shading Accent 4" w:semiHidden="0" w:uiPriority="71" w:unhideWhenUsed="0"/>
+    <w:lsdException w:name="Colorful List Accent 4" w:semiHidden="0" w:uiPriority="72" w:unhideWhenUsed="0"/>
+    <w:lsdException w:name="Colorful Grid Accent 4" w:semiHidden="0" w:uiPriority="73" w:unhideWhenUsed="0"/>
+    <w:lsdException w:name="Light Shading Accent 5" w:semiHidden="0" w:uiPriority="60" w:unhideWhenUsed="0"/>
+    <w:lsdException w:name="Light List Accent 5" w:semiHidden="0" w:uiPriority="61" w:unhideWhenUsed="0"/>
+    <w:lsdException w:name="Light Grid Accent 5" w:semiHidden="0" w:uiPriority="62" w:unhideWhenUsed="0"/>
+    <w:lsdException w:name="Medium Shading 1 Accent 5" w:semiHidden="0" w:uiPriority="63" w:unhideWhenUsed="0"/>
+    <w:lsdException w:name="Medium Shading 2 Accent 5" w:semiHidden="0" w:uiPriority="64" w:unhideWhenUsed="0"/>
+    <w:lsdException w:name="Medium List 1 Accent 5" w:semiHidden="0" w:uiPriority="65" w:unhideWhenUsed="0"/>
+    <w:lsdException w:name="Medium List 2 Accent 5" w:semiHidden="0" w:uiPriority="66" w:unhideWhenUsed="0"/>
+    <w:lsdException w:name="Medium Grid 1 Accent 5" w:semiHidden="0" w:uiPriority="67" w:unhideWhenUsed="0"/>
+    <w:lsdException w:name="Medium Grid 2 Accent 5" w:semiHidden="0" w:uiPriority="68" w:unhideWhenUsed="0"/>
+    <w:lsdException w:name="Medium Grid 3 Accent 5" w:semiHidden="0" w:uiPriority="69" w:unhideWhenUsed="0"/>
+    <w:lsdException w:name="Dark List Accent 5" w:semiHidden="0" w:uiPriority="70" w:unhideWhenUsed="0"/>
+    <w:lsdException w:name="Colorful Shading Accent 5" w:semiHidden="0" w:uiPriority="71" w:unhideWhenUsed="0"/>
+    <w:lsdException w:name="Colorful List Accent 5" w:semiHidden="0" w:uiPriority="72" w:unhideWhenUsed="0"/>
+    <w:lsdException w:name="Colorful Grid Accent 5" w:semiHidden="0" w:uiPriority="73" w:unhideWhenUsed="0"/>
+    <w:lsdException w:name="Light Shading Accent 6" w:semiHidden="0" w:uiPriority="60" w:unhideWhenUsed="0"/>
+    <w:lsdException w:name="Light List Accent 6" w:semiHidden="0" w:uiPriority="61" w:unhideWhenUsed="0"/>
+    <w:lsdException w:name="Light Grid Accent 6" w:semiHidden="0" w:uiPriority="62" w:unhideWhenUsed="0"/>
+    <w:lsdException w:name="Medium Shading 1 Accent 6" w:semiHidden="0" w:uiPriority="63" w:unhideWhenUsed="0"/>
+    <w:lsdException w:name="Medium Shading 2 Accent 6" w:semiHidden="0" w:uiPriority="64" w:unhideWhenUsed="0"/>
+    <w:lsdException w:name="Medium List 1 Accent 6" w:semiHidden="0" w:uiPriority="65" w:unhideWhenUsed="0"/>
+    <w:lsdException w:name="Medium List 2 Accent 6" w:semiHidden="0" w:uiPriority="66" w:unhideWhenUsed="0"/>
+    <w:lsdException w:name="Medium Grid 1 Accent 6" w:semiHidden="0" w:uiPriority="67" w:unhideWhenUsed="0"/>
+    <w:lsdException w:name="Medium Grid 2 Accent 6" w:semiHidden="0" w:uiPriority="68" w:unhideWhenUsed="0"/>
+    <w:lsdException w:name="Medium Grid 3 Accent 6" w:semiHidden="0" w:uiPriority="69" w:unhideWhenUsed="0"/>
+    <w:lsdException w:name="Dark List Accent 6" w:semiHidden="0" w:uiPriority="70" w:unhideWhenUsed="0"/>
+    <w:lsdException w:name="Colorful Shading Accent 6" w:semiHidden="0" w:uiPriority="71" w:unhideWhenUsed="0"/>
+    <w:lsdException w:name="Colorful List Accent 6" w:semiHidden="0" w:uiPriority="72" w:unhideWhenUsed="0"/>
+    <w:lsdException w:name="Colorful Grid Accent 6" w:semiHidden="0" w:uiPriority="73" w:unhideWhenUsed="0"/>
+    <w:lsdException w:name="Subtle Emphasis" w:semiHidden="0" w:uiPriority="19" w:unhideWhenUsed="0" w:qFormat="1"/>
+    <w:lsdException w:name="Intense Emphasis" w:semiHidden="0" w:uiPriority="21" w:unhideWhenUsed="0" w:qFormat="1"/>
+    <w:lsdException w:name="Subtle Reference" w:semiHidden="0" w:uiPriority="31" w:unhideWhenUsed="0" w:qFormat="1"/>
+    <w:lsdException w:name="Intense Reference" w:semiHidden="0" w:uiPriority="32" w:unhideWhenUsed="0" w:qFormat="1"/>
+    <w:lsdException w:name="Book Title" w:semiHidden="0" w:uiPriority="33" w:unhideWhenUsed="0" w:qFormat="1"/>
+    <w:lsdException w:name="Bibliography" w:uiPriority="37"/>
+    <w:lsdException w:name="TOC Heading" w:uiPriority="39" w:qFormat="1"/>
   </w:latentStyles>
   <w:style w:type="paragraph" w:default="1" w:styleId="Normal">
     <w:name w:val="Normal"/>
@@ -16329,6 +16799,7 @@
     <w:uiPriority w:val="99"/>
     <w:semiHidden/>
     <w:unhideWhenUsed/>
+    <w:qFormat/>
     <w:tblPr>
       <w:tblInd w:w="0" w:type="dxa"/>
       <w:tblCellMar>
@@ -16473,6 +16944,7 @@
       <w:rFonts w:eastAsiaTheme="minorHAnsi"/>
     </w:rPr>
     <w:tblPr>
+      <w:tblInd w:w="0" w:type="dxa"/>
       <w:tblBorders>
         <w:top w:val="single" w:sz="4" w:space="0" w:color="auto"/>
         <w:left w:val="single" w:sz="4" w:space="0" w:color="auto"/>
@@ -16481,6 +16953,12 @@
         <w:insideH w:val="single" w:sz="4" w:space="0" w:color="auto"/>
         <w:insideV w:val="single" w:sz="4" w:space="0" w:color="auto"/>
       </w:tblBorders>
+      <w:tblCellMar>
+        <w:top w:w="0" w:type="dxa"/>
+        <w:left w:w="108" w:type="dxa"/>
+        <w:bottom w:w="0" w:type="dxa"/>
+        <w:right w:w="108" w:type="dxa"/>
+      </w:tblCellMar>
     </w:tblPr>
   </w:style>
 </w:styles>

</xml_diff>

<commit_message>
Use Case & Axctivity diagram Updated in DOCEMENTATION
</commit_message>
<xml_diff>
--- a/SEP DOCUMENTATION.docx
+++ b/SEP DOCUMENTATION.docx
@@ -1,6 +1,6 @@
 
 <file path=word/document.xml><?xml version="1.0" encoding="utf-8"?>
-<w:document xmlns:ve="http://schemas.openxmlformats.org/markup-compatibility/2006" xmlns:o="urn:schemas-microsoft-com:office:office" xmlns:r="http://schemas.openxmlformats.org/officeDocument/2006/relationships" xmlns:m="http://schemas.openxmlformats.org/officeDocument/2006/math" xmlns:v="urn:schemas-microsoft-com:vml" xmlns:wp="http://schemas.openxmlformats.org/drawingml/2006/wordprocessingDrawing" xmlns:w10="urn:schemas-microsoft-com:office:word" xmlns:w="http://schemas.openxmlformats.org/wordprocessingml/2006/main" xmlns:wne="http://schemas.microsoft.com/office/word/2006/wordml">
+<w:document xmlns:wpc="http://schemas.microsoft.com/office/word/2010/wordprocessingCanvas" xmlns:cx="http://schemas.microsoft.com/office/drawing/2014/chartex" xmlns:cx1="http://schemas.microsoft.com/office/drawing/2015/9/8/chartex" xmlns:cx2="http://schemas.microsoft.com/office/drawing/2015/10/21/chartex" xmlns:cx3="http://schemas.microsoft.com/office/drawing/2016/5/9/chartex" xmlns:cx4="http://schemas.microsoft.com/office/drawing/2016/5/10/chartex" xmlns:cx5="http://schemas.microsoft.com/office/drawing/2016/5/11/chartex" xmlns:mc="http://schemas.openxmlformats.org/markup-compatibility/2006" xmlns:o="urn:schemas-microsoft-com:office:office" xmlns:r="http://schemas.openxmlformats.org/officeDocument/2006/relationships" xmlns:m="http://schemas.openxmlformats.org/officeDocument/2006/math" xmlns:v="urn:schemas-microsoft-com:vml" xmlns:wp14="http://schemas.microsoft.com/office/word/2010/wordprocessingDrawing" xmlns:wp="http://schemas.openxmlformats.org/drawingml/2006/wordprocessingDrawing" xmlns:w10="urn:schemas-microsoft-com:office:word" xmlns:w="http://schemas.openxmlformats.org/wordprocessingml/2006/main" xmlns:w14="http://schemas.microsoft.com/office/word/2010/wordml" xmlns:w15="http://schemas.microsoft.com/office/word/2012/wordml" xmlns:w16se="http://schemas.microsoft.com/office/word/2015/wordml/symex" xmlns:wpg="http://schemas.microsoft.com/office/word/2010/wordprocessingGroup" xmlns:wpi="http://schemas.microsoft.com/office/word/2010/wordprocessingInk" xmlns:wne="http://schemas.microsoft.com/office/word/2006/wordml" xmlns:wps="http://schemas.microsoft.com/office/word/2010/wordprocessingShape" mc:Ignorable="w14 w15 w16se wp14">
   <w:body>
     <w:p>
       <w:pPr>
@@ -122,32 +122,102 @@
         <w:jc w:val="center"/>
         <w:rPr>
           <w:rFonts w:ascii="Times New Roman" w:hAnsi="Times New Roman" w:cs="Times New Roman"/>
-          <w:lang w:val="en-GB"/>
-        </w:rPr>
-      </w:pPr>
-      <w:r>
-        <w:rPr>
-          <w:rFonts w:ascii="Times New Roman" w:hAnsi="Times New Roman" w:cs="Times New Roman"/>
-          <w:lang w:val="en-GB"/>
-        </w:rPr>
-        <w:t>Steffen Vissing Andersen</w:t>
-      </w:r>
-    </w:p>
-    <w:p>
-      <w:pPr>
-        <w:jc w:val="center"/>
-        <w:rPr>
-          <w:rFonts w:ascii="Times New Roman" w:hAnsi="Times New Roman" w:cs="Times New Roman"/>
-          <w:lang w:val="en-GB"/>
-        </w:rPr>
-      </w:pPr>
-      <w:r>
-        <w:rPr>
-          <w:rFonts w:ascii="Times New Roman" w:hAnsi="Times New Roman" w:cs="Times New Roman"/>
-          <w:lang w:val="en-GB"/>
-        </w:rPr>
-        <w:t>Birgitte von Fyren Balsløv</w:t>
-      </w:r>
+          <w:sz w:val="24"/>
+          <w:szCs w:val="24"/>
+          <w:lang w:val="en-GB"/>
+        </w:rPr>
+      </w:pPr>
+      <w:r>
+        <w:rPr>
+          <w:rFonts w:ascii="Times New Roman" w:hAnsi="Times New Roman" w:cs="Times New Roman"/>
+          <w:sz w:val="24"/>
+          <w:szCs w:val="24"/>
+          <w:lang w:val="en-GB"/>
+        </w:rPr>
+        <w:t xml:space="preserve">Steffen </w:t>
+      </w:r>
+      <w:proofErr w:type="spellStart"/>
+      <w:r>
+        <w:rPr>
+          <w:rFonts w:ascii="Times New Roman" w:hAnsi="Times New Roman" w:cs="Times New Roman"/>
+          <w:sz w:val="24"/>
+          <w:szCs w:val="24"/>
+          <w:lang w:val="en-GB"/>
+        </w:rPr>
+        <w:t>Vissing</w:t>
+      </w:r>
+      <w:proofErr w:type="spellEnd"/>
+      <w:r>
+        <w:rPr>
+          <w:rFonts w:ascii="Times New Roman" w:hAnsi="Times New Roman" w:cs="Times New Roman"/>
+          <w:sz w:val="24"/>
+          <w:szCs w:val="24"/>
+          <w:lang w:val="en-GB"/>
+        </w:rPr>
+        <w:t xml:space="preserve"> Andersen</w:t>
+      </w:r>
+    </w:p>
+    <w:p>
+      <w:pPr>
+        <w:jc w:val="center"/>
+        <w:rPr>
+          <w:rFonts w:ascii="Times New Roman" w:hAnsi="Times New Roman" w:cs="Times New Roman"/>
+          <w:sz w:val="24"/>
+          <w:szCs w:val="24"/>
+          <w:lang w:val="en-GB"/>
+        </w:rPr>
+      </w:pPr>
+      <w:proofErr w:type="spellStart"/>
+      <w:r>
+        <w:rPr>
+          <w:rFonts w:ascii="Times New Roman" w:hAnsi="Times New Roman" w:cs="Times New Roman"/>
+          <w:sz w:val="24"/>
+          <w:szCs w:val="24"/>
+          <w:lang w:val="en-GB"/>
+        </w:rPr>
+        <w:t>Birgitte</w:t>
+      </w:r>
+      <w:proofErr w:type="spellEnd"/>
+      <w:r>
+        <w:rPr>
+          <w:rFonts w:ascii="Times New Roman" w:hAnsi="Times New Roman" w:cs="Times New Roman"/>
+          <w:sz w:val="24"/>
+          <w:szCs w:val="24"/>
+          <w:lang w:val="en-GB"/>
+        </w:rPr>
+        <w:t xml:space="preserve"> von </w:t>
+      </w:r>
+      <w:proofErr w:type="spellStart"/>
+      <w:r>
+        <w:rPr>
+          <w:rFonts w:ascii="Times New Roman" w:hAnsi="Times New Roman" w:cs="Times New Roman"/>
+          <w:sz w:val="24"/>
+          <w:szCs w:val="24"/>
+          <w:lang w:val="en-GB"/>
+        </w:rPr>
+        <w:t>Fyren</w:t>
+      </w:r>
+      <w:proofErr w:type="spellEnd"/>
+      <w:r>
+        <w:rPr>
+          <w:rFonts w:ascii="Times New Roman" w:hAnsi="Times New Roman" w:cs="Times New Roman"/>
+          <w:sz w:val="24"/>
+          <w:szCs w:val="24"/>
+          <w:lang w:val="en-GB"/>
+        </w:rPr>
+        <w:t xml:space="preserve"> </w:t>
+      </w:r>
+      <w:proofErr w:type="spellStart"/>
+      <w:r>
+        <w:rPr>
+          <w:rFonts w:ascii="Times New Roman" w:hAnsi="Times New Roman" w:cs="Times New Roman"/>
+          <w:sz w:val="24"/>
+          <w:szCs w:val="24"/>
+          <w:lang w:val="en-GB"/>
+        </w:rPr>
+        <w:t>Balsløv</w:t>
+      </w:r>
+      <w:proofErr w:type="spellEnd"/>
     </w:p>
     <w:p>
       <w:pPr>
@@ -184,87 +254,156 @@
         <w:jc w:val="center"/>
         <w:rPr>
           <w:rFonts w:ascii="Times New Roman" w:hAnsi="Times New Roman" w:cs="Times New Roman"/>
-          <w:lang w:val="en-GB"/>
-        </w:rPr>
-      </w:pPr>
-      <w:r>
-        <w:rPr>
-          <w:rFonts w:ascii="Times New Roman" w:hAnsi="Times New Roman" w:cs="Times New Roman"/>
-          <w:lang w:val="en-GB"/>
-        </w:rPr>
-        <w:t>Sebastian-Dan Basca</w:t>
-      </w:r>
-    </w:p>
-    <w:p>
-      <w:pPr>
-        <w:jc w:val="center"/>
-        <w:rPr>
-          <w:rFonts w:ascii="Times New Roman" w:hAnsi="Times New Roman" w:cs="Times New Roman"/>
-          <w:lang w:val="en-GB"/>
-        </w:rPr>
-      </w:pPr>
-      <w:r>
-        <w:rPr>
-          <w:rFonts w:ascii="Times New Roman" w:hAnsi="Times New Roman" w:cs="Times New Roman"/>
-          <w:lang w:val="en-GB"/>
-        </w:rPr>
-        <w:t>Martin Kostadinov</w:t>
-      </w:r>
-    </w:p>
-    <w:p>
-      <w:pPr>
-        <w:jc w:val="center"/>
-        <w:rPr>
-          <w:rFonts w:ascii="Times New Roman" w:hAnsi="Times New Roman" w:cs="Times New Roman"/>
-          <w:lang w:val="en-GB"/>
-        </w:rPr>
-      </w:pPr>
-      <w:r>
-        <w:rPr>
-          <w:rFonts w:ascii="Times New Roman" w:hAnsi="Times New Roman" w:cs="Times New Roman"/>
-          <w:lang w:val="en-GB"/>
-        </w:rPr>
-        <w:t>Octavian Grozman</w:t>
-      </w:r>
-    </w:p>
-    <w:p>
-      <w:pPr>
-        <w:jc w:val="center"/>
-        <w:rPr>
-          <w:rFonts w:ascii="Times New Roman" w:hAnsi="Times New Roman" w:cs="Times New Roman"/>
-          <w:lang w:val="en-GB"/>
-        </w:rPr>
-      </w:pPr>
-      <w:r>
-        <w:rPr>
-          <w:rFonts w:ascii="Times New Roman" w:hAnsi="Times New Roman" w:cs="Times New Roman"/>
-          <w:lang w:val="en-GB"/>
-        </w:rPr>
-        <w:t>Mihai Timotin</w:t>
-      </w:r>
-    </w:p>
-    <w:p>
-      <w:pPr>
-        <w:rPr>
-          <w:rFonts w:ascii="Times New Roman" w:hAnsi="Times New Roman" w:cs="Times New Roman"/>
-          <w:lang w:val="en-GB"/>
-        </w:rPr>
-      </w:pPr>
-    </w:p>
-    <w:p>
-      <w:pPr>
-        <w:jc w:val="center"/>
-        <w:rPr>
-          <w:rFonts w:ascii="Times New Roman" w:hAnsi="Times New Roman" w:cs="Times New Roman"/>
-          <w:lang w:val="en-GB"/>
-        </w:rPr>
-      </w:pPr>
-      <w:r>
-        <w:rPr>
-          <w:rFonts w:ascii="Times New Roman" w:hAnsi="Times New Roman" w:cs="Times New Roman"/>
-          <w:lang w:val="en-GB"/>
-        </w:rPr>
-        <w:t>Submitted on : INSERT DATE HERE</w:t>
+          <w:sz w:val="24"/>
+          <w:szCs w:val="24"/>
+          <w:lang w:val="en-GB"/>
+        </w:rPr>
+      </w:pPr>
+      <w:r>
+        <w:rPr>
+          <w:rFonts w:ascii="Times New Roman" w:hAnsi="Times New Roman" w:cs="Times New Roman"/>
+          <w:sz w:val="24"/>
+          <w:szCs w:val="24"/>
+          <w:lang w:val="en-GB"/>
+        </w:rPr>
+        <w:t xml:space="preserve">Sebastian-Dan </w:t>
+      </w:r>
+      <w:proofErr w:type="spellStart"/>
+      <w:r>
+        <w:rPr>
+          <w:rFonts w:ascii="Times New Roman" w:hAnsi="Times New Roman" w:cs="Times New Roman"/>
+          <w:sz w:val="24"/>
+          <w:szCs w:val="24"/>
+          <w:lang w:val="en-GB"/>
+        </w:rPr>
+        <w:t>Basca</w:t>
+      </w:r>
+      <w:proofErr w:type="spellEnd"/>
+    </w:p>
+    <w:p>
+      <w:pPr>
+        <w:jc w:val="center"/>
+        <w:rPr>
+          <w:rFonts w:ascii="Times New Roman" w:hAnsi="Times New Roman" w:cs="Times New Roman"/>
+          <w:sz w:val="24"/>
+          <w:szCs w:val="24"/>
+          <w:lang w:val="en-GB"/>
+        </w:rPr>
+      </w:pPr>
+      <w:r>
+        <w:rPr>
+          <w:rFonts w:ascii="Times New Roman" w:hAnsi="Times New Roman" w:cs="Times New Roman"/>
+          <w:sz w:val="24"/>
+          <w:szCs w:val="24"/>
+          <w:lang w:val="en-GB"/>
+        </w:rPr>
+        <w:t xml:space="preserve">Martin </w:t>
+      </w:r>
+      <w:proofErr w:type="spellStart"/>
+      <w:r>
+        <w:rPr>
+          <w:rFonts w:ascii="Times New Roman" w:hAnsi="Times New Roman" w:cs="Times New Roman"/>
+          <w:sz w:val="24"/>
+          <w:szCs w:val="24"/>
+          <w:lang w:val="en-GB"/>
+        </w:rPr>
+        <w:t>Kostadinov</w:t>
+      </w:r>
+      <w:proofErr w:type="spellEnd"/>
+    </w:p>
+    <w:p>
+      <w:pPr>
+        <w:jc w:val="center"/>
+        <w:rPr>
+          <w:rFonts w:ascii="Times New Roman" w:hAnsi="Times New Roman" w:cs="Times New Roman"/>
+          <w:sz w:val="24"/>
+          <w:szCs w:val="24"/>
+          <w:lang w:val="en-GB"/>
+        </w:rPr>
+      </w:pPr>
+      <w:r>
+        <w:rPr>
+          <w:rFonts w:ascii="Times New Roman" w:hAnsi="Times New Roman" w:cs="Times New Roman"/>
+          <w:sz w:val="24"/>
+          <w:szCs w:val="24"/>
+          <w:lang w:val="en-GB"/>
+        </w:rPr>
+        <w:t xml:space="preserve">Octavian </w:t>
+      </w:r>
+      <w:proofErr w:type="spellStart"/>
+      <w:r>
+        <w:rPr>
+          <w:rFonts w:ascii="Times New Roman" w:hAnsi="Times New Roman" w:cs="Times New Roman"/>
+          <w:sz w:val="24"/>
+          <w:szCs w:val="24"/>
+          <w:lang w:val="en-GB"/>
+        </w:rPr>
+        <w:t>Grozman</w:t>
+      </w:r>
+      <w:proofErr w:type="spellEnd"/>
+    </w:p>
+    <w:p>
+      <w:pPr>
+        <w:jc w:val="center"/>
+        <w:rPr>
+          <w:rFonts w:ascii="Times New Roman" w:hAnsi="Times New Roman" w:cs="Times New Roman"/>
+          <w:sz w:val="24"/>
+          <w:szCs w:val="24"/>
+          <w:lang w:val="en-GB"/>
+        </w:rPr>
+      </w:pPr>
+      <w:r>
+        <w:rPr>
+          <w:rFonts w:ascii="Times New Roman" w:hAnsi="Times New Roman" w:cs="Times New Roman"/>
+          <w:sz w:val="24"/>
+          <w:szCs w:val="24"/>
+          <w:lang w:val="en-GB"/>
+        </w:rPr>
+        <w:t xml:space="preserve">Mihai </w:t>
+      </w:r>
+      <w:proofErr w:type="spellStart"/>
+      <w:r>
+        <w:rPr>
+          <w:rFonts w:ascii="Times New Roman" w:hAnsi="Times New Roman" w:cs="Times New Roman"/>
+          <w:sz w:val="24"/>
+          <w:szCs w:val="24"/>
+          <w:lang w:val="en-GB"/>
+        </w:rPr>
+        <w:t>Timotin</w:t>
+      </w:r>
+      <w:proofErr w:type="spellEnd"/>
+    </w:p>
+    <w:p>
+      <w:pPr>
+        <w:rPr>
+          <w:rFonts w:ascii="Times New Roman" w:hAnsi="Times New Roman" w:cs="Times New Roman"/>
+          <w:lang w:val="en-GB"/>
+        </w:rPr>
+      </w:pPr>
+    </w:p>
+    <w:p>
+      <w:pPr>
+        <w:jc w:val="center"/>
+        <w:rPr>
+          <w:rFonts w:ascii="Times New Roman" w:hAnsi="Times New Roman" w:cs="Times New Roman"/>
+          <w:lang w:val="en-GB"/>
+        </w:rPr>
+      </w:pPr>
+      <w:r>
+        <w:rPr>
+          <w:rFonts w:ascii="Times New Roman" w:hAnsi="Times New Roman" w:cs="Times New Roman"/>
+          <w:sz w:val="24"/>
+          <w:szCs w:val="24"/>
+          <w:lang w:val="en-GB"/>
+        </w:rPr>
+        <w:t>Submitted on</w:t>
+      </w:r>
+      <w:r>
+        <w:rPr>
+          <w:rFonts w:ascii="Times New Roman" w:hAnsi="Times New Roman" w:cs="Times New Roman"/>
+          <w:lang w:val="en-GB"/>
+        </w:rPr>
+        <w:t xml:space="preserve"> : INSERT DATE HERE</w:t>
       </w:r>
     </w:p>
     <w:p>
@@ -1423,7 +1562,29 @@
           <w:szCs w:val="24"/>
           <w:u w:val="single"/>
         </w:rPr>
-        <w:t xml:space="preserve">Martin Kostadinov: </w:t>
+        <w:t xml:space="preserve">Martin </w:t>
+      </w:r>
+      <w:proofErr w:type="spellStart"/>
+      <w:r>
+        <w:rPr>
+          <w:rFonts w:ascii="Times New Roman" w:hAnsi="Times New Roman" w:cs="Times New Roman"/>
+          <w:b/>
+          <w:sz w:val="24"/>
+          <w:szCs w:val="24"/>
+          <w:u w:val="single"/>
+        </w:rPr>
+        <w:t>Kostadinov</w:t>
+      </w:r>
+      <w:proofErr w:type="spellEnd"/>
+      <w:r>
+        <w:rPr>
+          <w:rFonts w:ascii="Times New Roman" w:hAnsi="Times New Roman" w:cs="Times New Roman"/>
+          <w:b/>
+          <w:sz w:val="24"/>
+          <w:szCs w:val="24"/>
+          <w:u w:val="single"/>
+        </w:rPr>
+        <w:t xml:space="preserve">: </w:t>
       </w:r>
     </w:p>
     <w:p>
@@ -1605,7 +1766,29 @@
           <w:szCs w:val="24"/>
           <w:u w:val="single"/>
         </w:rPr>
-        <w:t>Mihai Timotin:</w:t>
+        <w:t xml:space="preserve">Mihai </w:t>
+      </w:r>
+      <w:proofErr w:type="spellStart"/>
+      <w:r>
+        <w:rPr>
+          <w:rFonts w:ascii="Times New Roman" w:hAnsi="Times New Roman" w:cs="Times New Roman"/>
+          <w:b/>
+          <w:sz w:val="24"/>
+          <w:szCs w:val="24"/>
+          <w:u w:val="single"/>
+        </w:rPr>
+        <w:t>Timotin</w:t>
+      </w:r>
+      <w:proofErr w:type="spellEnd"/>
+      <w:r>
+        <w:rPr>
+          <w:rFonts w:ascii="Times New Roman" w:hAnsi="Times New Roman" w:cs="Times New Roman"/>
+          <w:b/>
+          <w:sz w:val="24"/>
+          <w:szCs w:val="24"/>
+          <w:u w:val="single"/>
+        </w:rPr>
+        <w:t>:</w:t>
       </w:r>
     </w:p>
     <w:p>
@@ -1755,7 +1938,29 @@
           <w:szCs w:val="24"/>
           <w:u w:val="single"/>
         </w:rPr>
-        <w:t>Octavian Grozman:</w:t>
+        <w:t xml:space="preserve">Octavian </w:t>
+      </w:r>
+      <w:proofErr w:type="spellStart"/>
+      <w:r>
+        <w:rPr>
+          <w:rFonts w:ascii="Times New Roman" w:hAnsi="Times New Roman" w:cs="Times New Roman"/>
+          <w:b/>
+          <w:sz w:val="24"/>
+          <w:szCs w:val="24"/>
+          <w:u w:val="single"/>
+        </w:rPr>
+        <w:t>Grozman</w:t>
+      </w:r>
+      <w:proofErr w:type="spellEnd"/>
+      <w:r>
+        <w:rPr>
+          <w:rFonts w:ascii="Times New Roman" w:hAnsi="Times New Roman" w:cs="Times New Roman"/>
+          <w:b/>
+          <w:sz w:val="24"/>
+          <w:szCs w:val="24"/>
+          <w:u w:val="single"/>
+        </w:rPr>
+        <w:t>:</w:t>
       </w:r>
     </w:p>
     <w:p>
@@ -1925,7 +2130,29 @@
           <w:szCs w:val="24"/>
           <w:u w:val="single"/>
         </w:rPr>
-        <w:t xml:space="preserve"> Basca:</w:t>
+        <w:t xml:space="preserve"> </w:t>
+      </w:r>
+      <w:proofErr w:type="spellStart"/>
+      <w:r>
+        <w:rPr>
+          <w:rFonts w:ascii="Times New Roman" w:hAnsi="Times New Roman" w:cs="Times New Roman"/>
+          <w:b/>
+          <w:sz w:val="24"/>
+          <w:szCs w:val="24"/>
+          <w:u w:val="single"/>
+        </w:rPr>
+        <w:t>Basca</w:t>
+      </w:r>
+      <w:proofErr w:type="spellEnd"/>
+      <w:r>
+        <w:rPr>
+          <w:rFonts w:ascii="Times New Roman" w:hAnsi="Times New Roman" w:cs="Times New Roman"/>
+          <w:b/>
+          <w:sz w:val="24"/>
+          <w:szCs w:val="24"/>
+          <w:u w:val="single"/>
+        </w:rPr>
+        <w:t>:</w:t>
       </w:r>
     </w:p>
     <w:p>
@@ -2128,8 +2355,20 @@
           <w:u w:val="single"/>
           <w:lang w:val="en-GB"/>
         </w:rPr>
-        <w:t>Sebastian-Dan Basca</w:t>
-      </w:r>
+        <w:t xml:space="preserve">Sebastian-Dan </w:t>
+      </w:r>
+      <w:proofErr w:type="spellStart"/>
+      <w:r>
+        <w:rPr>
+          <w:rFonts w:ascii="Times New Roman" w:hAnsi="Times New Roman" w:cs="Times New Roman"/>
+          <w:sz w:val="24"/>
+          <w:szCs w:val="24"/>
+          <w:u w:val="single"/>
+          <w:lang w:val="en-GB"/>
+        </w:rPr>
+        <w:t>Basca</w:t>
+      </w:r>
+      <w:proofErr w:type="spellEnd"/>
     </w:p>
     <w:p>
       <w:pPr>
@@ -2187,8 +2426,20 @@
           <w:u w:val="single"/>
           <w:lang w:val="en-GB"/>
         </w:rPr>
-        <w:t>Martin Kostadinov</w:t>
-      </w:r>
+        <w:t xml:space="preserve">Martin </w:t>
+      </w:r>
+      <w:proofErr w:type="spellStart"/>
+      <w:r>
+        <w:rPr>
+          <w:rFonts w:ascii="Times New Roman" w:hAnsi="Times New Roman" w:cs="Times New Roman"/>
+          <w:sz w:val="24"/>
+          <w:szCs w:val="24"/>
+          <w:u w:val="single"/>
+          <w:lang w:val="en-GB"/>
+        </w:rPr>
+        <w:t>Kostadinov</w:t>
+      </w:r>
+      <w:proofErr w:type="spellEnd"/>
     </w:p>
     <w:p>
       <w:pPr>
@@ -2261,34 +2512,55 @@
           <w:rFonts w:ascii="Times New Roman" w:hAnsi="Times New Roman" w:cs="Times New Roman"/>
           <w:sz w:val="24"/>
           <w:szCs w:val="24"/>
-          <w:u w:val="single"/>
-          <w:lang w:val="en-GB"/>
-        </w:rPr>
-      </w:pPr>
-      <w:r>
-        <w:rPr>
-          <w:rFonts w:ascii="Times New Roman" w:hAnsi="Times New Roman" w:cs="Times New Roman"/>
-          <w:sz w:val="24"/>
-          <w:szCs w:val="24"/>
-          <w:u w:val="single"/>
-          <w:lang w:val="en-GB"/>
-        </w:rPr>
-        <w:t>Octavian Grozman</w:t>
-      </w:r>
-    </w:p>
-    <w:p>
-      <w:pPr>
-        <w:rPr>
-          <w:rFonts w:ascii="Times New Roman" w:hAnsi="Times New Roman" w:cs="Times New Roman"/>
-          <w:sz w:val="24"/>
-          <w:szCs w:val="24"/>
-        </w:rPr>
-      </w:pPr>
-      <w:r>
-        <w:rPr>
-          <w:rFonts w:ascii="Times New Roman" w:hAnsi="Times New Roman" w:cs="Times New Roman"/>
+        </w:rPr>
+      </w:pPr>
+    </w:p>
+    <w:p>
+      <w:pPr>
+        <w:rPr>
+          <w:rFonts w:ascii="Times New Roman" w:hAnsi="Times New Roman" w:cs="Times New Roman"/>
+          <w:sz w:val="24"/>
+          <w:szCs w:val="24"/>
+          <w:u w:val="single"/>
+          <w:lang w:val="en-GB"/>
+        </w:rPr>
+      </w:pPr>
+      <w:r>
+        <w:rPr>
+          <w:rFonts w:ascii="Times New Roman" w:hAnsi="Times New Roman" w:cs="Times New Roman"/>
+          <w:sz w:val="24"/>
+          <w:szCs w:val="24"/>
+          <w:u w:val="single"/>
+          <w:lang w:val="en-GB"/>
         </w:rPr>
         <w:lastRenderedPageBreak/>
+        <w:t xml:space="preserve">Octavian </w:t>
+      </w:r>
+      <w:proofErr w:type="spellStart"/>
+      <w:r>
+        <w:rPr>
+          <w:rFonts w:ascii="Times New Roman" w:hAnsi="Times New Roman" w:cs="Times New Roman"/>
+          <w:sz w:val="24"/>
+          <w:szCs w:val="24"/>
+          <w:u w:val="single"/>
+          <w:lang w:val="en-GB"/>
+        </w:rPr>
+        <w:t>Grozman</w:t>
+      </w:r>
+      <w:proofErr w:type="spellEnd"/>
+    </w:p>
+    <w:p>
+      <w:pPr>
+        <w:rPr>
+          <w:rFonts w:ascii="Times New Roman" w:hAnsi="Times New Roman" w:cs="Times New Roman"/>
+          <w:sz w:val="24"/>
+          <w:szCs w:val="24"/>
+        </w:rPr>
+      </w:pPr>
+      <w:r>
+        <w:rPr>
+          <w:rFonts w:ascii="Times New Roman" w:hAnsi="Times New Roman" w:cs="Times New Roman"/>
+        </w:rPr>
         <w:tab/>
       </w:r>
       <w:r>
@@ -2398,8 +2670,20 @@
           <w:u w:val="single"/>
           <w:lang w:val="en-GB"/>
         </w:rPr>
-        <w:t>Mihai Timotin</w:t>
-      </w:r>
+        <w:t xml:space="preserve">Mihai </w:t>
+      </w:r>
+      <w:proofErr w:type="spellStart"/>
+      <w:r>
+        <w:rPr>
+          <w:rFonts w:ascii="Times New Roman" w:hAnsi="Times New Roman" w:cs="Times New Roman"/>
+          <w:sz w:val="24"/>
+          <w:szCs w:val="24"/>
+          <w:u w:val="single"/>
+          <w:lang w:val="en-GB"/>
+        </w:rPr>
+        <w:t>Timotin</w:t>
+      </w:r>
+      <w:proofErr w:type="spellEnd"/>
     </w:p>
     <w:p>
       <w:pPr>
@@ -2435,7 +2719,25 @@
           <w:sz w:val="24"/>
           <w:szCs w:val="24"/>
         </w:rPr>
-        <w:t xml:space="preserve">The most important things about our group where: if someone didn’t understand something then we always helped him with that, everyone was positive so all of us felt confident, we did our best to split the tasks equally and to keep everyone updated with the changes in the project because we felt like everyone of us should know each part of the project. We did a lot of mistakes since the very beginning starting with the requirements until the very end with the sequence diagram and the </w:t>
+        <w:t xml:space="preserve">The most important things about our group where: if someone didn’t understand something then we always helped him with that, everyone was positive so all of us felt confident, we did our best to split the tasks equally and to keep everyone updated with the changes in the project because we felt like </w:t>
+      </w:r>
+      <w:proofErr w:type="spellStart"/>
+      <w:r>
+        <w:rPr>
+          <w:rFonts w:ascii="Times New Roman" w:hAnsi="Times New Roman" w:cs="Times New Roman"/>
+          <w:sz w:val="24"/>
+          <w:szCs w:val="24"/>
+        </w:rPr>
+        <w:t>everyone</w:t>
+      </w:r>
+      <w:proofErr w:type="spellEnd"/>
+      <w:r>
+        <w:rPr>
+          <w:rFonts w:ascii="Times New Roman" w:hAnsi="Times New Roman" w:cs="Times New Roman"/>
+          <w:sz w:val="24"/>
+          <w:szCs w:val="24"/>
+        </w:rPr>
+        <w:t xml:space="preserve"> of us should know each part of the project. We did a lot of mistakes since the very beginning starting with the requirements until the very end with the sequence diagram and the </w:t>
       </w:r>
       <w:r>
         <w:rPr>
@@ -2670,7 +2972,7 @@
           <w:insideH w:val="single" w:sz="4" w:space="0" w:color="auto"/>
           <w:insideV w:val="single" w:sz="4" w:space="0" w:color="auto"/>
         </w:tblBorders>
-        <w:tblLook w:val="0000"/>
+        <w:tblLook w:val="0000" w:firstRow="0" w:lastRow="0" w:firstColumn="0" w:lastColumn="0" w:noHBand="0" w:noVBand="0"/>
       </w:tblPr>
       <w:tblGrid>
         <w:gridCol w:w="1927"/>
@@ -2819,8 +3121,9 @@
                 <w:sz w:val="24"/>
                 <w:szCs w:val="24"/>
               </w:rPr>
-              <w:t>Octavian Grozman, Martin Kostadinov, Sebastian</w:t>
-            </w:r>
+              <w:t xml:space="preserve">Octavian </w:t>
+            </w:r>
+            <w:proofErr w:type="spellStart"/>
             <w:r>
               <w:rPr>
                 <w:rFonts w:ascii="Times New Roman" w:hAnsi="Times New Roman" w:cs="Times New Roman"/>
@@ -2828,6 +3131,45 @@
                 <w:sz w:val="24"/>
                 <w:szCs w:val="24"/>
               </w:rPr>
+              <w:t>Grozman</w:t>
+            </w:r>
+            <w:proofErr w:type="spellEnd"/>
+            <w:r>
+              <w:rPr>
+                <w:rFonts w:ascii="Times New Roman" w:hAnsi="Times New Roman" w:cs="Times New Roman"/>
+                <w:color w:val="000000" w:themeColor="text1"/>
+                <w:sz w:val="24"/>
+                <w:szCs w:val="24"/>
+              </w:rPr>
+              <w:t xml:space="preserve">, Martin </w:t>
+            </w:r>
+            <w:proofErr w:type="spellStart"/>
+            <w:r>
+              <w:rPr>
+                <w:rFonts w:ascii="Times New Roman" w:hAnsi="Times New Roman" w:cs="Times New Roman"/>
+                <w:color w:val="000000" w:themeColor="text1"/>
+                <w:sz w:val="24"/>
+                <w:szCs w:val="24"/>
+              </w:rPr>
+              <w:t>Kostadinov</w:t>
+            </w:r>
+            <w:proofErr w:type="spellEnd"/>
+            <w:r>
+              <w:rPr>
+                <w:rFonts w:ascii="Times New Roman" w:hAnsi="Times New Roman" w:cs="Times New Roman"/>
+                <w:color w:val="000000" w:themeColor="text1"/>
+                <w:sz w:val="24"/>
+                <w:szCs w:val="24"/>
+              </w:rPr>
+              <w:t>, Sebastian</w:t>
+            </w:r>
+            <w:r>
+              <w:rPr>
+                <w:rFonts w:ascii="Times New Roman" w:hAnsi="Times New Roman" w:cs="Times New Roman"/>
+                <w:color w:val="000000" w:themeColor="text1"/>
+                <w:sz w:val="24"/>
+                <w:szCs w:val="24"/>
+              </w:rPr>
               <w:t>-Dan</w:t>
             </w:r>
             <w:r>
@@ -2837,8 +3179,39 @@
                 <w:sz w:val="24"/>
                 <w:szCs w:val="24"/>
               </w:rPr>
-              <w:t xml:space="preserve"> Basca, Mihai Timotin</w:t>
-            </w:r>
+              <w:t xml:space="preserve"> </w:t>
+            </w:r>
+            <w:proofErr w:type="spellStart"/>
+            <w:r>
+              <w:rPr>
+                <w:rFonts w:ascii="Times New Roman" w:hAnsi="Times New Roman" w:cs="Times New Roman"/>
+                <w:color w:val="000000" w:themeColor="text1"/>
+                <w:sz w:val="24"/>
+                <w:szCs w:val="24"/>
+              </w:rPr>
+              <w:t>Basca</w:t>
+            </w:r>
+            <w:proofErr w:type="spellEnd"/>
+            <w:r>
+              <w:rPr>
+                <w:rFonts w:ascii="Times New Roman" w:hAnsi="Times New Roman" w:cs="Times New Roman"/>
+                <w:color w:val="000000" w:themeColor="text1"/>
+                <w:sz w:val="24"/>
+                <w:szCs w:val="24"/>
+              </w:rPr>
+              <w:t xml:space="preserve">, Mihai </w:t>
+            </w:r>
+            <w:proofErr w:type="spellStart"/>
+            <w:r>
+              <w:rPr>
+                <w:rFonts w:ascii="Times New Roman" w:hAnsi="Times New Roman" w:cs="Times New Roman"/>
+                <w:color w:val="000000" w:themeColor="text1"/>
+                <w:sz w:val="24"/>
+                <w:szCs w:val="24"/>
+              </w:rPr>
+              <w:t>Timotin</w:t>
+            </w:r>
+            <w:proofErr w:type="spellEnd"/>
           </w:p>
         </w:tc>
       </w:tr>
@@ -4003,7 +4376,27 @@
                 <w:sz w:val="24"/>
                 <w:szCs w:val="24"/>
               </w:rPr>
-              <w:t>Fixing some problems with GUI, creating the main GUI elements (lists, tabs, buttons, labels, textfields)</w:t>
+              <w:t xml:space="preserve">Fixing some problems with GUI, creating the main GUI elements (lists, tabs, buttons, labels, </w:t>
+            </w:r>
+            <w:proofErr w:type="spellStart"/>
+            <w:r>
+              <w:rPr>
+                <w:rFonts w:ascii="Times New Roman" w:hAnsi="Times New Roman" w:cs="Times New Roman"/>
+                <w:color w:val="000000" w:themeColor="text1"/>
+                <w:sz w:val="24"/>
+                <w:szCs w:val="24"/>
+              </w:rPr>
+              <w:t>textfields</w:t>
+            </w:r>
+            <w:proofErr w:type="spellEnd"/>
+            <w:r>
+              <w:rPr>
+                <w:rFonts w:ascii="Times New Roman" w:hAnsi="Times New Roman" w:cs="Times New Roman"/>
+                <w:color w:val="000000" w:themeColor="text1"/>
+                <w:sz w:val="24"/>
+                <w:szCs w:val="24"/>
+              </w:rPr>
+              <w:t>)</w:t>
             </w:r>
           </w:p>
         </w:tc>
@@ -4346,7 +4739,7 @@
           <w:insideH w:val="single" w:sz="4" w:space="0" w:color="auto"/>
           <w:insideV w:val="single" w:sz="4" w:space="0" w:color="auto"/>
         </w:tblBorders>
-        <w:tblLook w:val="0000"/>
+        <w:tblLook w:val="0000" w:firstRow="0" w:lastRow="0" w:firstColumn="0" w:lastColumn="0" w:noHBand="0" w:noVBand="0"/>
       </w:tblPr>
       <w:tblGrid>
         <w:gridCol w:w="2822"/>
@@ -4506,8 +4899,72 @@
                 <w:sz w:val="24"/>
                 <w:szCs w:val="24"/>
               </w:rPr>
-              <w:t>Octavian Grozman, Martin Kostadinov, Mihai Timotin, Sebastian Basca</w:t>
-            </w:r>
+              <w:t xml:space="preserve">Octavian </w:t>
+            </w:r>
+            <w:proofErr w:type="spellStart"/>
+            <w:r>
+              <w:rPr>
+                <w:rFonts w:ascii="Times New Roman" w:hAnsi="Times New Roman" w:cs="Times New Roman"/>
+                <w:sz w:val="24"/>
+                <w:szCs w:val="24"/>
+              </w:rPr>
+              <w:t>Grozman</w:t>
+            </w:r>
+            <w:proofErr w:type="spellEnd"/>
+            <w:r>
+              <w:rPr>
+                <w:rFonts w:ascii="Times New Roman" w:hAnsi="Times New Roman" w:cs="Times New Roman"/>
+                <w:sz w:val="24"/>
+                <w:szCs w:val="24"/>
+              </w:rPr>
+              <w:t xml:space="preserve">, Martin </w:t>
+            </w:r>
+            <w:proofErr w:type="spellStart"/>
+            <w:r>
+              <w:rPr>
+                <w:rFonts w:ascii="Times New Roman" w:hAnsi="Times New Roman" w:cs="Times New Roman"/>
+                <w:sz w:val="24"/>
+                <w:szCs w:val="24"/>
+              </w:rPr>
+              <w:t>Kostadinov</w:t>
+            </w:r>
+            <w:proofErr w:type="spellEnd"/>
+            <w:r>
+              <w:rPr>
+                <w:rFonts w:ascii="Times New Roman" w:hAnsi="Times New Roman" w:cs="Times New Roman"/>
+                <w:sz w:val="24"/>
+                <w:szCs w:val="24"/>
+              </w:rPr>
+              <w:t xml:space="preserve">, Mihai </w:t>
+            </w:r>
+            <w:proofErr w:type="spellStart"/>
+            <w:r>
+              <w:rPr>
+                <w:rFonts w:ascii="Times New Roman" w:hAnsi="Times New Roman" w:cs="Times New Roman"/>
+                <w:sz w:val="24"/>
+                <w:szCs w:val="24"/>
+              </w:rPr>
+              <w:t>Timotin</w:t>
+            </w:r>
+            <w:proofErr w:type="spellEnd"/>
+            <w:r>
+              <w:rPr>
+                <w:rFonts w:ascii="Times New Roman" w:hAnsi="Times New Roman" w:cs="Times New Roman"/>
+                <w:sz w:val="24"/>
+                <w:szCs w:val="24"/>
+              </w:rPr>
+              <w:t xml:space="preserve">, Sebastian </w:t>
+            </w:r>
+            <w:proofErr w:type="spellStart"/>
+            <w:r>
+              <w:rPr>
+                <w:rFonts w:ascii="Times New Roman" w:hAnsi="Times New Roman" w:cs="Times New Roman"/>
+                <w:sz w:val="24"/>
+                <w:szCs w:val="24"/>
+              </w:rPr>
+              <w:t>Basca</w:t>
+            </w:r>
+            <w:proofErr w:type="spellEnd"/>
           </w:p>
         </w:tc>
       </w:tr>
@@ -4666,8 +5123,18 @@
                 <w:sz w:val="24"/>
                 <w:szCs w:val="24"/>
               </w:rPr>
-              <w:t>Mihai Timotin</w:t>
-            </w:r>
+              <w:t xml:space="preserve">Mihai </w:t>
+            </w:r>
+            <w:proofErr w:type="spellStart"/>
+            <w:r>
+              <w:rPr>
+                <w:rFonts w:ascii="Times New Roman" w:hAnsi="Times New Roman" w:cs="Times New Roman"/>
+                <w:sz w:val="24"/>
+                <w:szCs w:val="24"/>
+              </w:rPr>
+              <w:t>Timotin</w:t>
+            </w:r>
+            <w:proofErr w:type="spellEnd"/>
           </w:p>
         </w:tc>
         <w:tc>
@@ -4765,8 +5232,18 @@
                 <w:sz w:val="24"/>
                 <w:szCs w:val="24"/>
               </w:rPr>
-              <w:t>Octavian Grozman</w:t>
-            </w:r>
+              <w:t xml:space="preserve">Octavian </w:t>
+            </w:r>
+            <w:proofErr w:type="spellStart"/>
+            <w:r>
+              <w:rPr>
+                <w:rFonts w:ascii="Times New Roman" w:hAnsi="Times New Roman" w:cs="Times New Roman"/>
+                <w:sz w:val="24"/>
+                <w:szCs w:val="24"/>
+              </w:rPr>
+              <w:t>Grozman</w:t>
+            </w:r>
+            <w:proofErr w:type="spellEnd"/>
           </w:p>
         </w:tc>
         <w:tc>
@@ -5062,8 +5539,18 @@
                 <w:sz w:val="24"/>
                 <w:szCs w:val="24"/>
               </w:rPr>
-              <w:t>Octavian Grozman</w:t>
-            </w:r>
+              <w:t xml:space="preserve">Octavian </w:t>
+            </w:r>
+            <w:proofErr w:type="spellStart"/>
+            <w:r>
+              <w:rPr>
+                <w:rFonts w:ascii="Times New Roman" w:hAnsi="Times New Roman" w:cs="Times New Roman"/>
+                <w:sz w:val="24"/>
+                <w:szCs w:val="24"/>
+              </w:rPr>
+              <w:t>Grozman</w:t>
+            </w:r>
+            <w:proofErr w:type="spellEnd"/>
           </w:p>
         </w:tc>
         <w:tc>
@@ -5263,6 +5750,7 @@
               </w:rPr>
               <w:t>Sebastian-Dan</w:t>
             </w:r>
+            <w:proofErr w:type="spellStart"/>
             <w:r>
               <w:rPr>
                 <w:rFonts w:ascii="Times New Roman" w:hAnsi="Times New Roman" w:cs="Times New Roman"/>
@@ -5271,6 +5759,7 @@
               </w:rPr>
               <w:t>Basca</w:t>
             </w:r>
+            <w:proofErr w:type="spellEnd"/>
           </w:p>
         </w:tc>
         <w:tc>
@@ -5371,6 +5860,7 @@
               </w:rPr>
               <w:t>Sebastian-Dan</w:t>
             </w:r>
+            <w:proofErr w:type="spellStart"/>
             <w:r>
               <w:rPr>
                 <w:rFonts w:ascii="Times New Roman" w:hAnsi="Times New Roman" w:cs="Times New Roman"/>
@@ -5379,6 +5869,7 @@
               </w:rPr>
               <w:t>Basca</w:t>
             </w:r>
+            <w:proofErr w:type="spellEnd"/>
           </w:p>
         </w:tc>
         <w:tc>
@@ -5476,8 +5967,18 @@
                 <w:sz w:val="24"/>
                 <w:szCs w:val="24"/>
               </w:rPr>
-              <w:t>Martin Kostadinov</w:t>
-            </w:r>
+              <w:t xml:space="preserve">Martin </w:t>
+            </w:r>
+            <w:proofErr w:type="spellStart"/>
+            <w:r>
+              <w:rPr>
+                <w:rFonts w:ascii="Times New Roman" w:hAnsi="Times New Roman" w:cs="Times New Roman"/>
+                <w:sz w:val="24"/>
+                <w:szCs w:val="24"/>
+              </w:rPr>
+              <w:t>Kostadinov</w:t>
+            </w:r>
+            <w:proofErr w:type="spellEnd"/>
           </w:p>
         </w:tc>
         <w:tc>
@@ -5575,8 +6076,18 @@
                 <w:sz w:val="24"/>
                 <w:szCs w:val="24"/>
               </w:rPr>
-              <w:t>Octavian Grozman</w:t>
-            </w:r>
+              <w:t xml:space="preserve">Octavian </w:t>
+            </w:r>
+            <w:proofErr w:type="spellStart"/>
+            <w:r>
+              <w:rPr>
+                <w:rFonts w:ascii="Times New Roman" w:hAnsi="Times New Roman" w:cs="Times New Roman"/>
+                <w:sz w:val="24"/>
+                <w:szCs w:val="24"/>
+              </w:rPr>
+              <w:t>Grozman</w:t>
+            </w:r>
+            <w:proofErr w:type="spellEnd"/>
           </w:p>
         </w:tc>
         <w:tc>
@@ -5674,8 +6185,18 @@
                 <w:sz w:val="24"/>
                 <w:szCs w:val="24"/>
               </w:rPr>
-              <w:t>Mihai Timotin</w:t>
-            </w:r>
+              <w:t xml:space="preserve">Mihai </w:t>
+            </w:r>
+            <w:proofErr w:type="spellStart"/>
+            <w:r>
+              <w:rPr>
+                <w:rFonts w:ascii="Times New Roman" w:hAnsi="Times New Roman" w:cs="Times New Roman"/>
+                <w:sz w:val="24"/>
+                <w:szCs w:val="24"/>
+              </w:rPr>
+              <w:t>Timotin</w:t>
+            </w:r>
+            <w:proofErr w:type="spellEnd"/>
           </w:p>
         </w:tc>
         <w:tc>
@@ -5776,6 +6297,7 @@
               </w:rPr>
               <w:t>Sebastian-Dan</w:t>
             </w:r>
+            <w:proofErr w:type="spellStart"/>
             <w:r>
               <w:rPr>
                 <w:rFonts w:ascii="Times New Roman" w:hAnsi="Times New Roman" w:cs="Times New Roman"/>
@@ -5784,6 +6306,7 @@
               </w:rPr>
               <w:t>Basca</w:t>
             </w:r>
+            <w:proofErr w:type="spellEnd"/>
           </w:p>
         </w:tc>
         <w:tc>
@@ -5858,7 +6381,25 @@
                 <w:sz w:val="24"/>
                 <w:szCs w:val="24"/>
               </w:rPr>
-              <w:t>Person + MyDate Class</w:t>
+              <w:t xml:space="preserve">Person + </w:t>
+            </w:r>
+            <w:proofErr w:type="spellStart"/>
+            <w:r>
+              <w:rPr>
+                <w:rFonts w:ascii="Times New Roman" w:hAnsi="Times New Roman" w:cs="Times New Roman"/>
+                <w:sz w:val="24"/>
+                <w:szCs w:val="24"/>
+              </w:rPr>
+              <w:t>MyDate</w:t>
+            </w:r>
+            <w:proofErr w:type="spellEnd"/>
+            <w:r>
+              <w:rPr>
+                <w:rFonts w:ascii="Times New Roman" w:hAnsi="Times New Roman" w:cs="Times New Roman"/>
+                <w:sz w:val="24"/>
+                <w:szCs w:val="24"/>
+              </w:rPr>
+              <w:t xml:space="preserve"> Class</w:t>
             </w:r>
           </w:p>
         </w:tc>
@@ -5881,8 +6422,18 @@
                 <w:sz w:val="24"/>
                 <w:szCs w:val="24"/>
               </w:rPr>
-              <w:t>Martin Kostadinov</w:t>
-            </w:r>
+              <w:t xml:space="preserve">Martin </w:t>
+            </w:r>
+            <w:proofErr w:type="spellStart"/>
+            <w:r>
+              <w:rPr>
+                <w:rFonts w:ascii="Times New Roman" w:hAnsi="Times New Roman" w:cs="Times New Roman"/>
+                <w:sz w:val="24"/>
+                <w:szCs w:val="24"/>
+              </w:rPr>
+              <w:t>Kostadinov</w:t>
+            </w:r>
+            <w:proofErr w:type="spellEnd"/>
           </w:p>
         </w:tc>
         <w:tc>
@@ -5980,8 +6531,18 @@
                 <w:sz w:val="24"/>
                 <w:szCs w:val="24"/>
               </w:rPr>
-              <w:t>Octavian Grozman</w:t>
-            </w:r>
+              <w:t xml:space="preserve">Octavian </w:t>
+            </w:r>
+            <w:proofErr w:type="spellStart"/>
+            <w:r>
+              <w:rPr>
+                <w:rFonts w:ascii="Times New Roman" w:hAnsi="Times New Roman" w:cs="Times New Roman"/>
+                <w:sz w:val="24"/>
+                <w:szCs w:val="24"/>
+              </w:rPr>
+              <w:t>Grozman</w:t>
+            </w:r>
+            <w:proofErr w:type="spellEnd"/>
           </w:p>
         </w:tc>
         <w:tc>
@@ -6082,6 +6643,7 @@
               </w:rPr>
               <w:t>Sebastian-Dan</w:t>
             </w:r>
+            <w:proofErr w:type="spellStart"/>
             <w:r>
               <w:rPr>
                 <w:rFonts w:ascii="Times New Roman" w:hAnsi="Times New Roman" w:cs="Times New Roman"/>
@@ -6090,6 +6652,7 @@
               </w:rPr>
               <w:t>Basca</w:t>
             </w:r>
+            <w:proofErr w:type="spellEnd"/>
           </w:p>
         </w:tc>
         <w:tc>
@@ -6187,8 +6750,18 @@
                 <w:sz w:val="24"/>
                 <w:szCs w:val="24"/>
               </w:rPr>
-              <w:t>Martin Kostadinov</w:t>
-            </w:r>
+              <w:t xml:space="preserve">Martin </w:t>
+            </w:r>
+            <w:proofErr w:type="spellStart"/>
+            <w:r>
+              <w:rPr>
+                <w:rFonts w:ascii="Times New Roman" w:hAnsi="Times New Roman" w:cs="Times New Roman"/>
+                <w:sz w:val="24"/>
+                <w:szCs w:val="24"/>
+              </w:rPr>
+              <w:t>Kostadinov</w:t>
+            </w:r>
+            <w:proofErr w:type="spellEnd"/>
           </w:p>
         </w:tc>
         <w:tc>
@@ -6286,8 +6859,18 @@
                 <w:sz w:val="24"/>
                 <w:szCs w:val="24"/>
               </w:rPr>
-              <w:t>Octavian Grozman</w:t>
-            </w:r>
+              <w:t xml:space="preserve">Octavian </w:t>
+            </w:r>
+            <w:proofErr w:type="spellStart"/>
+            <w:r>
+              <w:rPr>
+                <w:rFonts w:ascii="Times New Roman" w:hAnsi="Times New Roman" w:cs="Times New Roman"/>
+                <w:sz w:val="24"/>
+                <w:szCs w:val="24"/>
+              </w:rPr>
+              <w:t>Grozman</w:t>
+            </w:r>
+            <w:proofErr w:type="spellEnd"/>
           </w:p>
         </w:tc>
         <w:tc>
@@ -6385,8 +6968,18 @@
                 <w:sz w:val="24"/>
                 <w:szCs w:val="24"/>
               </w:rPr>
-              <w:t>Mihai Timotin</w:t>
-            </w:r>
+              <w:t xml:space="preserve">Mihai </w:t>
+            </w:r>
+            <w:proofErr w:type="spellStart"/>
+            <w:r>
+              <w:rPr>
+                <w:rFonts w:ascii="Times New Roman" w:hAnsi="Times New Roman" w:cs="Times New Roman"/>
+                <w:sz w:val="24"/>
+                <w:szCs w:val="24"/>
+              </w:rPr>
+              <w:t>Timotin</w:t>
+            </w:r>
+            <w:proofErr w:type="spellEnd"/>
           </w:p>
         </w:tc>
         <w:tc>
@@ -6455,13 +7048,23 @@
                 <w:szCs w:val="24"/>
               </w:rPr>
             </w:pPr>
-            <w:r>
-              <w:rPr>
-                <w:rFonts w:ascii="Times New Roman" w:hAnsi="Times New Roman" w:cs="Times New Roman"/>
-                <w:sz w:val="24"/>
-                <w:szCs w:val="24"/>
-              </w:rPr>
-              <w:t>BusList Class</w:t>
+            <w:proofErr w:type="spellStart"/>
+            <w:r>
+              <w:rPr>
+                <w:rFonts w:ascii="Times New Roman" w:hAnsi="Times New Roman" w:cs="Times New Roman"/>
+                <w:sz w:val="24"/>
+                <w:szCs w:val="24"/>
+              </w:rPr>
+              <w:t>BusList</w:t>
+            </w:r>
+            <w:proofErr w:type="spellEnd"/>
+            <w:r>
+              <w:rPr>
+                <w:rFonts w:ascii="Times New Roman" w:hAnsi="Times New Roman" w:cs="Times New Roman"/>
+                <w:sz w:val="24"/>
+                <w:szCs w:val="24"/>
+              </w:rPr>
+              <w:t xml:space="preserve"> Class</w:t>
             </w:r>
           </w:p>
         </w:tc>
@@ -6484,8 +7087,18 @@
                 <w:sz w:val="24"/>
                 <w:szCs w:val="24"/>
               </w:rPr>
-              <w:t>Martin Kostadinov</w:t>
-            </w:r>
+              <w:t xml:space="preserve">Martin </w:t>
+            </w:r>
+            <w:proofErr w:type="spellStart"/>
+            <w:r>
+              <w:rPr>
+                <w:rFonts w:ascii="Times New Roman" w:hAnsi="Times New Roman" w:cs="Times New Roman"/>
+                <w:sz w:val="24"/>
+                <w:szCs w:val="24"/>
+              </w:rPr>
+              <w:t>Kostadinov</w:t>
+            </w:r>
+            <w:proofErr w:type="spellEnd"/>
           </w:p>
         </w:tc>
         <w:tc>
@@ -6586,6 +7199,7 @@
               </w:rPr>
               <w:t>Sebastian-Dan</w:t>
             </w:r>
+            <w:proofErr w:type="spellStart"/>
             <w:r>
               <w:rPr>
                 <w:rFonts w:ascii="Times New Roman" w:hAnsi="Times New Roman" w:cs="Times New Roman"/>
@@ -6594,6 +7208,7 @@
               </w:rPr>
               <w:t>Basca</w:t>
             </w:r>
+            <w:proofErr w:type="spellEnd"/>
           </w:p>
         </w:tc>
         <w:tc>
@@ -6990,8 +7605,18 @@
                 <w:sz w:val="24"/>
                 <w:szCs w:val="24"/>
               </w:rPr>
-              <w:t>Mihai Timotin</w:t>
-            </w:r>
+              <w:t xml:space="preserve">Mihai </w:t>
+            </w:r>
+            <w:proofErr w:type="spellStart"/>
+            <w:r>
+              <w:rPr>
+                <w:rFonts w:ascii="Times New Roman" w:hAnsi="Times New Roman" w:cs="Times New Roman"/>
+                <w:sz w:val="24"/>
+                <w:szCs w:val="24"/>
+              </w:rPr>
+              <w:t>Timotin</w:t>
+            </w:r>
+            <w:proofErr w:type="spellEnd"/>
           </w:p>
         </w:tc>
         <w:tc>
@@ -7089,8 +7714,18 @@
                 <w:sz w:val="24"/>
                 <w:szCs w:val="24"/>
               </w:rPr>
-              <w:t>Martin Kostadinov</w:t>
-            </w:r>
+              <w:t xml:space="preserve">Martin </w:t>
+            </w:r>
+            <w:proofErr w:type="spellStart"/>
+            <w:r>
+              <w:rPr>
+                <w:rFonts w:ascii="Times New Roman" w:hAnsi="Times New Roman" w:cs="Times New Roman"/>
+                <w:sz w:val="24"/>
+                <w:szCs w:val="24"/>
+              </w:rPr>
+              <w:t>Kostadinov</w:t>
+            </w:r>
+            <w:proofErr w:type="spellEnd"/>
           </w:p>
         </w:tc>
         <w:tc>
@@ -7287,8 +7922,18 @@
                 <w:sz w:val="24"/>
                 <w:szCs w:val="24"/>
               </w:rPr>
-              <w:t>Octavian Grozman</w:t>
-            </w:r>
+              <w:t xml:space="preserve">Octavian </w:t>
+            </w:r>
+            <w:proofErr w:type="spellStart"/>
+            <w:r>
+              <w:rPr>
+                <w:rFonts w:ascii="Times New Roman" w:hAnsi="Times New Roman" w:cs="Times New Roman"/>
+                <w:sz w:val="24"/>
+                <w:szCs w:val="24"/>
+              </w:rPr>
+              <w:t>Grozman</w:t>
+            </w:r>
+            <w:proofErr w:type="spellEnd"/>
           </w:p>
         </w:tc>
         <w:tc>
@@ -7708,7 +8353,27 @@
           <w:u w:val="single"/>
           <w:lang w:val="en-GB"/>
         </w:rPr>
-        <w:t>Sebastian-Dan Basca:</w:t>
+        <w:t xml:space="preserve">Sebastian-Dan </w:t>
+      </w:r>
+      <w:proofErr w:type="spellStart"/>
+      <w:r>
+        <w:rPr>
+          <w:rFonts w:ascii="Times New Roman" w:hAnsi="Times New Roman" w:cs="Times New Roman"/>
+          <w:b/>
+          <w:u w:val="single"/>
+          <w:lang w:val="en-GB"/>
+        </w:rPr>
+        <w:t>Basca</w:t>
+      </w:r>
+      <w:proofErr w:type="spellEnd"/>
+      <w:r>
+        <w:rPr>
+          <w:rFonts w:ascii="Times New Roman" w:hAnsi="Times New Roman" w:cs="Times New Roman"/>
+          <w:b/>
+          <w:u w:val="single"/>
+          <w:lang w:val="en-GB"/>
+        </w:rPr>
+        <w:t>:</w:t>
       </w:r>
     </w:p>
     <w:p>
@@ -7790,7 +8455,27 @@
           <w:lang w:val="en-GB"/>
         </w:rPr>
         <w:lastRenderedPageBreak/>
-        <w:t>Martin Kostadinov:</w:t>
+        <w:t xml:space="preserve">Martin </w:t>
+      </w:r>
+      <w:proofErr w:type="spellStart"/>
+      <w:r>
+        <w:rPr>
+          <w:rFonts w:ascii="Times New Roman" w:hAnsi="Times New Roman" w:cs="Times New Roman"/>
+          <w:b/>
+          <w:u w:val="single"/>
+          <w:lang w:val="en-GB"/>
+        </w:rPr>
+        <w:t>Kostadinov</w:t>
+      </w:r>
+      <w:proofErr w:type="spellEnd"/>
+      <w:r>
+        <w:rPr>
+          <w:rFonts w:ascii="Times New Roman" w:hAnsi="Times New Roman" w:cs="Times New Roman"/>
+          <w:b/>
+          <w:u w:val="single"/>
+          <w:lang w:val="en-GB"/>
+        </w:rPr>
+        <w:t>:</w:t>
       </w:r>
     </w:p>
     <w:p>
@@ -7863,7 +8548,27 @@
           <w:u w:val="single"/>
           <w:lang w:val="en-GB"/>
         </w:rPr>
-        <w:t>Octavian Grozman:</w:t>
+        <w:t xml:space="preserve">Octavian </w:t>
+      </w:r>
+      <w:proofErr w:type="spellStart"/>
+      <w:r>
+        <w:rPr>
+          <w:rFonts w:ascii="Times New Roman" w:hAnsi="Times New Roman" w:cs="Times New Roman"/>
+          <w:b/>
+          <w:u w:val="single"/>
+          <w:lang w:val="en-GB"/>
+        </w:rPr>
+        <w:t>Grozman</w:t>
+      </w:r>
+      <w:proofErr w:type="spellEnd"/>
+      <w:r>
+        <w:rPr>
+          <w:rFonts w:ascii="Times New Roman" w:hAnsi="Times New Roman" w:cs="Times New Roman"/>
+          <w:b/>
+          <w:u w:val="single"/>
+          <w:lang w:val="en-GB"/>
+        </w:rPr>
+        <w:t>:</w:t>
       </w:r>
     </w:p>
     <w:p>
@@ -7923,7 +8628,27 @@
           <w:u w:val="single"/>
           <w:lang w:val="en-GB"/>
         </w:rPr>
-        <w:t>Mihai Timotin:</w:t>
+        <w:t xml:space="preserve">Mihai </w:t>
+      </w:r>
+      <w:proofErr w:type="spellStart"/>
+      <w:r>
+        <w:rPr>
+          <w:rFonts w:ascii="Times New Roman" w:hAnsi="Times New Roman" w:cs="Times New Roman"/>
+          <w:b/>
+          <w:u w:val="single"/>
+          <w:lang w:val="en-GB"/>
+        </w:rPr>
+        <w:t>Timotin</w:t>
+      </w:r>
+      <w:proofErr w:type="spellEnd"/>
+      <w:r>
+        <w:rPr>
+          <w:rFonts w:ascii="Times New Roman" w:hAnsi="Times New Roman" w:cs="Times New Roman"/>
+          <w:b/>
+          <w:u w:val="single"/>
+          <w:lang w:val="en-GB"/>
+        </w:rPr>
+        <w:t>:</w:t>
       </w:r>
     </w:p>
     <w:p>
@@ -8165,24 +8890,74 @@
           <w:rFonts w:ascii="Times New Roman" w:hAnsi="Times New Roman" w:cs="Times New Roman"/>
           <w:lang w:val="en-GB"/>
         </w:rPr>
-        <w:t>Steffen Vissing Andersen</w:t>
-      </w:r>
-    </w:p>
-    <w:p>
-      <w:pPr>
-        <w:jc w:val="center"/>
-        <w:rPr>
-          <w:rFonts w:ascii="Times New Roman" w:hAnsi="Times New Roman" w:cs="Times New Roman"/>
-          <w:lang w:val="en-GB"/>
-        </w:rPr>
-      </w:pPr>
-      <w:r>
-        <w:rPr>
-          <w:rFonts w:ascii="Times New Roman" w:hAnsi="Times New Roman" w:cs="Times New Roman"/>
-          <w:lang w:val="en-GB"/>
-        </w:rPr>
-        <w:t>Birgitte von Fyren Balsløv</w:t>
-      </w:r>
+        <w:t xml:space="preserve">Steffen </w:t>
+      </w:r>
+      <w:proofErr w:type="spellStart"/>
+      <w:r>
+        <w:rPr>
+          <w:rFonts w:ascii="Times New Roman" w:hAnsi="Times New Roman" w:cs="Times New Roman"/>
+          <w:lang w:val="en-GB"/>
+        </w:rPr>
+        <w:t>Vissing</w:t>
+      </w:r>
+      <w:proofErr w:type="spellEnd"/>
+      <w:r>
+        <w:rPr>
+          <w:rFonts w:ascii="Times New Roman" w:hAnsi="Times New Roman" w:cs="Times New Roman"/>
+          <w:lang w:val="en-GB"/>
+        </w:rPr>
+        <w:t xml:space="preserve"> Andersen</w:t>
+      </w:r>
+    </w:p>
+    <w:p>
+      <w:pPr>
+        <w:jc w:val="center"/>
+        <w:rPr>
+          <w:rFonts w:ascii="Times New Roman" w:hAnsi="Times New Roman" w:cs="Times New Roman"/>
+          <w:lang w:val="en-GB"/>
+        </w:rPr>
+      </w:pPr>
+      <w:proofErr w:type="spellStart"/>
+      <w:r>
+        <w:rPr>
+          <w:rFonts w:ascii="Times New Roman" w:hAnsi="Times New Roman" w:cs="Times New Roman"/>
+          <w:lang w:val="en-GB"/>
+        </w:rPr>
+        <w:t>Birgitte</w:t>
+      </w:r>
+      <w:proofErr w:type="spellEnd"/>
+      <w:r>
+        <w:rPr>
+          <w:rFonts w:ascii="Times New Roman" w:hAnsi="Times New Roman" w:cs="Times New Roman"/>
+          <w:lang w:val="en-GB"/>
+        </w:rPr>
+        <w:t xml:space="preserve"> von </w:t>
+      </w:r>
+      <w:proofErr w:type="spellStart"/>
+      <w:r>
+        <w:rPr>
+          <w:rFonts w:ascii="Times New Roman" w:hAnsi="Times New Roman" w:cs="Times New Roman"/>
+          <w:lang w:val="en-GB"/>
+        </w:rPr>
+        <w:t>Fyren</w:t>
+      </w:r>
+      <w:proofErr w:type="spellEnd"/>
+      <w:r>
+        <w:rPr>
+          <w:rFonts w:ascii="Times New Roman" w:hAnsi="Times New Roman" w:cs="Times New Roman"/>
+          <w:lang w:val="en-GB"/>
+        </w:rPr>
+        <w:t xml:space="preserve"> </w:t>
+      </w:r>
+      <w:proofErr w:type="spellStart"/>
+      <w:r>
+        <w:rPr>
+          <w:rFonts w:ascii="Times New Roman" w:hAnsi="Times New Roman" w:cs="Times New Roman"/>
+          <w:lang w:val="en-GB"/>
+        </w:rPr>
+        <w:t>Balsløv</w:t>
+      </w:r>
+      <w:proofErr w:type="spellEnd"/>
     </w:p>
     <w:p>
       <w:pPr>
@@ -8227,56 +9002,92 @@
           <w:rFonts w:ascii="Times New Roman" w:hAnsi="Times New Roman" w:cs="Times New Roman"/>
           <w:lang w:val="en-GB"/>
         </w:rPr>
-        <w:t>Sebastian-Dan Basca</w:t>
-      </w:r>
-    </w:p>
-    <w:p>
-      <w:pPr>
-        <w:jc w:val="center"/>
-        <w:rPr>
-          <w:rFonts w:ascii="Times New Roman" w:hAnsi="Times New Roman" w:cs="Times New Roman"/>
-          <w:lang w:val="en-GB"/>
-        </w:rPr>
-      </w:pPr>
-      <w:r>
-        <w:rPr>
-          <w:rFonts w:ascii="Times New Roman" w:hAnsi="Times New Roman" w:cs="Times New Roman"/>
-          <w:lang w:val="en-GB"/>
-        </w:rPr>
-        <w:t>Martin Kostadinov</w:t>
-      </w:r>
-    </w:p>
-    <w:p>
-      <w:pPr>
-        <w:jc w:val="center"/>
-        <w:rPr>
-          <w:rFonts w:ascii="Times New Roman" w:hAnsi="Times New Roman" w:cs="Times New Roman"/>
-          <w:lang w:val="en-GB"/>
-        </w:rPr>
-      </w:pPr>
-      <w:r>
-        <w:rPr>
-          <w:rFonts w:ascii="Times New Roman" w:hAnsi="Times New Roman" w:cs="Times New Roman"/>
-          <w:lang w:val="en-GB"/>
-        </w:rPr>
-        <w:t>Octavian Grozman</w:t>
-      </w:r>
-    </w:p>
-    <w:p>
-      <w:pPr>
-        <w:jc w:val="center"/>
-        <w:rPr>
-          <w:rFonts w:ascii="Times New Roman" w:hAnsi="Times New Roman" w:cs="Times New Roman"/>
-          <w:lang w:val="en-GB"/>
-        </w:rPr>
-      </w:pPr>
-      <w:r>
-        <w:rPr>
-          <w:rFonts w:ascii="Times New Roman" w:hAnsi="Times New Roman" w:cs="Times New Roman"/>
-          <w:lang w:val="en-GB"/>
-        </w:rPr>
-        <w:t>Mihai Timotin</w:t>
-      </w:r>
+        <w:t xml:space="preserve">Sebastian-Dan </w:t>
+      </w:r>
+      <w:proofErr w:type="spellStart"/>
+      <w:r>
+        <w:rPr>
+          <w:rFonts w:ascii="Times New Roman" w:hAnsi="Times New Roman" w:cs="Times New Roman"/>
+          <w:lang w:val="en-GB"/>
+        </w:rPr>
+        <w:t>Basca</w:t>
+      </w:r>
+      <w:proofErr w:type="spellEnd"/>
+    </w:p>
+    <w:p>
+      <w:pPr>
+        <w:jc w:val="center"/>
+        <w:rPr>
+          <w:rFonts w:ascii="Times New Roman" w:hAnsi="Times New Roman" w:cs="Times New Roman"/>
+          <w:lang w:val="en-GB"/>
+        </w:rPr>
+      </w:pPr>
+      <w:r>
+        <w:rPr>
+          <w:rFonts w:ascii="Times New Roman" w:hAnsi="Times New Roman" w:cs="Times New Roman"/>
+          <w:lang w:val="en-GB"/>
+        </w:rPr>
+        <w:t xml:space="preserve">Martin </w:t>
+      </w:r>
+      <w:proofErr w:type="spellStart"/>
+      <w:r>
+        <w:rPr>
+          <w:rFonts w:ascii="Times New Roman" w:hAnsi="Times New Roman" w:cs="Times New Roman"/>
+          <w:lang w:val="en-GB"/>
+        </w:rPr>
+        <w:t>Kostadinov</w:t>
+      </w:r>
+      <w:proofErr w:type="spellEnd"/>
+    </w:p>
+    <w:p>
+      <w:pPr>
+        <w:jc w:val="center"/>
+        <w:rPr>
+          <w:rFonts w:ascii="Times New Roman" w:hAnsi="Times New Roman" w:cs="Times New Roman"/>
+          <w:lang w:val="en-GB"/>
+        </w:rPr>
+      </w:pPr>
+      <w:r>
+        <w:rPr>
+          <w:rFonts w:ascii="Times New Roman" w:hAnsi="Times New Roman" w:cs="Times New Roman"/>
+          <w:lang w:val="en-GB"/>
+        </w:rPr>
+        <w:t xml:space="preserve">Octavian </w:t>
+      </w:r>
+      <w:proofErr w:type="spellStart"/>
+      <w:r>
+        <w:rPr>
+          <w:rFonts w:ascii="Times New Roman" w:hAnsi="Times New Roman" w:cs="Times New Roman"/>
+          <w:lang w:val="en-GB"/>
+        </w:rPr>
+        <w:t>Grozman</w:t>
+      </w:r>
+      <w:proofErr w:type="spellEnd"/>
+    </w:p>
+    <w:p>
+      <w:pPr>
+        <w:jc w:val="center"/>
+        <w:rPr>
+          <w:rFonts w:ascii="Times New Roman" w:hAnsi="Times New Roman" w:cs="Times New Roman"/>
+          <w:lang w:val="en-GB"/>
+        </w:rPr>
+      </w:pPr>
+      <w:r>
+        <w:rPr>
+          <w:rFonts w:ascii="Times New Roman" w:hAnsi="Times New Roman" w:cs="Times New Roman"/>
+          <w:lang w:val="en-GB"/>
+        </w:rPr>
+        <w:t xml:space="preserve">Mihai </w:t>
+      </w:r>
+      <w:proofErr w:type="spellStart"/>
+      <w:r>
+        <w:rPr>
+          <w:rFonts w:ascii="Times New Roman" w:hAnsi="Times New Roman" w:cs="Times New Roman"/>
+          <w:lang w:val="en-GB"/>
+        </w:rPr>
+        <w:t>Timotin</w:t>
+      </w:r>
+      <w:proofErr w:type="spellEnd"/>
     </w:p>
     <w:p>
       <w:pPr>
@@ -9741,7 +10552,25 @@
           <w:sz w:val="24"/>
           <w:szCs w:val="24"/>
         </w:rPr>
-        <w:t xml:space="preserve"> Employee chooses either to set or not a discount for the customer (e.g family, frequency discount).</w:t>
+        <w:t xml:space="preserve"> Employee chooses either to set or not a discount for the customer (</w:t>
+      </w:r>
+      <w:proofErr w:type="spellStart"/>
+      <w:r>
+        <w:rPr>
+          <w:rFonts w:ascii="Times New Roman" w:hAnsi="Times New Roman" w:cs="Times New Roman"/>
+          <w:sz w:val="24"/>
+          <w:szCs w:val="24"/>
+        </w:rPr>
+        <w:t>e.g</w:t>
+      </w:r>
+      <w:proofErr w:type="spellEnd"/>
+      <w:r>
+        <w:rPr>
+          <w:rFonts w:ascii="Times New Roman" w:hAnsi="Times New Roman" w:cs="Times New Roman"/>
+          <w:sz w:val="24"/>
+          <w:szCs w:val="24"/>
+        </w:rPr>
+        <w:t xml:space="preserve"> family, frequency discount).</w:t>
       </w:r>
     </w:p>
     <w:p>
@@ -10092,13 +10921,20 @@
       <w:r>
         <w:rPr>
           <w:rFonts w:ascii="Times New Roman" w:hAnsi="Times New Roman" w:cs="Times New Roman"/>
+          <w:lang w:val="ru-RU"/>
+        </w:rPr>
+        <w:t xml:space="preserve">           </w:t>
+      </w:r>
+      <w:r>
+        <w:rPr>
+          <w:rFonts w:ascii="Times New Roman" w:hAnsi="Times New Roman" w:cs="Times New Roman"/>
           <w:noProof/>
         </w:rPr>
         <w:drawing>
           <wp:inline distT="0" distB="0" distL="0" distR="0">
-            <wp:extent cx="5728970" cy="5143500"/>
-            <wp:effectExtent l="19050" t="0" r="5080" b="0"/>
-            <wp:docPr id="16" name="Imagine 1"/>
+            <wp:extent cx="5394960" cy="7566453"/>
+            <wp:effectExtent l="0" t="0" r="0" b="0"/>
+            <wp:docPr id="104" name="Picture 104" descr="C:\Users\Octav\AppData\Local\Microsoft\Windows\INetCacheContent.Word\1.png"/>
             <wp:cNvGraphicFramePr>
               <a:graphicFrameLocks xmlns:a="http://schemas.openxmlformats.org/drawingml/2006/main" noChangeAspect="1"/>
             </wp:cNvGraphicFramePr>
@@ -10106,13 +10942,19 @@
               <a:graphicData uri="http://schemas.openxmlformats.org/drawingml/2006/picture">
                 <pic:pic xmlns:pic="http://schemas.openxmlformats.org/drawingml/2006/picture">
                   <pic:nvPicPr>
-                    <pic:cNvPr id="0" name="Picture 1"/>
+                    <pic:cNvPr id="0" name="Picture 54" descr="C:\Users\Octav\AppData\Local\Microsoft\Windows\INetCacheContent.Word\1.png"/>
                     <pic:cNvPicPr>
                       <a:picLocks noChangeAspect="1" noChangeArrowheads="1"/>
                     </pic:cNvPicPr>
                   </pic:nvPicPr>
                   <pic:blipFill>
-                    <a:blip r:embed="rId18"/>
+                    <a:blip r:embed="rId18">
+                      <a:extLst>
+                        <a:ext uri="{28A0092B-C50C-407E-A947-70E740481C1C}">
+                          <a14:useLocalDpi xmlns:a14="http://schemas.microsoft.com/office/drawing/2010/main" val="0"/>
+                        </a:ext>
+                      </a:extLst>
+                    </a:blip>
                     <a:srcRect/>
                     <a:stretch>
                       <a:fillRect/>
@@ -10121,17 +10963,14 @@
                   <pic:spPr bwMode="auto">
                     <a:xfrm>
                       <a:off x="0" y="0"/>
-                      <a:ext cx="5728970" cy="5143500"/>
+                      <a:ext cx="5400078" cy="7573631"/>
                     </a:xfrm>
                     <a:prstGeom prst="rect">
                       <a:avLst/>
                     </a:prstGeom>
                     <a:noFill/>
-                    <a:ln w="9525">
+                    <a:ln>
                       <a:noFill/>
-                      <a:miter lim="800000"/>
-                      <a:headEnd/>
-                      <a:tailEnd/>
                     </a:ln>
                   </pic:spPr>
                 </pic:pic>
@@ -10140,121 +10979,32 @@
           </wp:inline>
         </w:drawing>
       </w:r>
+    </w:p>
+    <w:p>
+      <w:pPr>
+        <w:rPr>
+          <w:rFonts w:ascii="Times New Roman" w:hAnsi="Times New Roman" w:cs="Times New Roman"/>
+        </w:rPr>
+      </w:pPr>
       <w:r>
         <w:rPr>
           <w:rFonts w:ascii="Times New Roman" w:hAnsi="Times New Roman" w:cs="Times New Roman"/>
           <w:noProof/>
-        </w:rPr>
-        <w:drawing>
-          <wp:inline distT="0" distB="0" distL="0" distR="0">
-            <wp:extent cx="5728970" cy="2606040"/>
-            <wp:effectExtent l="19050" t="0" r="5080" b="0"/>
-            <wp:docPr id="17" name="Imagine 3"/>
-            <wp:cNvGraphicFramePr>
-              <a:graphicFrameLocks xmlns:a="http://schemas.openxmlformats.org/drawingml/2006/main" noChangeAspect="1"/>
-            </wp:cNvGraphicFramePr>
-            <a:graphic xmlns:a="http://schemas.openxmlformats.org/drawingml/2006/main">
-              <a:graphicData uri="http://schemas.openxmlformats.org/drawingml/2006/picture">
-                <pic:pic xmlns:pic="http://schemas.openxmlformats.org/drawingml/2006/picture">
-                  <pic:nvPicPr>
-                    <pic:cNvPr id="0" name="Picture 3"/>
-                    <pic:cNvPicPr>
-                      <a:picLocks noChangeAspect="1" noChangeArrowheads="1"/>
-                    </pic:cNvPicPr>
-                  </pic:nvPicPr>
-                  <pic:blipFill>
-                    <a:blip r:embed="rId19"/>
-                    <a:srcRect/>
-                    <a:stretch>
-                      <a:fillRect/>
-                    </a:stretch>
-                  </pic:blipFill>
-                  <pic:spPr bwMode="auto">
-                    <a:xfrm>
-                      <a:off x="0" y="0"/>
-                      <a:ext cx="5732173" cy="2607497"/>
-                    </a:xfrm>
-                    <a:prstGeom prst="rect">
-                      <a:avLst/>
-                    </a:prstGeom>
-                    <a:noFill/>
-                    <a:ln w="9525">
-                      <a:noFill/>
-                      <a:miter lim="800000"/>
-                      <a:headEnd/>
-                      <a:tailEnd/>
-                    </a:ln>
-                  </pic:spPr>
-                </pic:pic>
-              </a:graphicData>
-            </a:graphic>
-          </wp:inline>
-        </w:drawing>
-      </w:r>
-    </w:p>
-    <w:p>
-      <w:pPr>
-        <w:rPr>
-          <w:rFonts w:ascii="Times New Roman" w:hAnsi="Times New Roman" w:cs="Times New Roman"/>
-        </w:rPr>
-      </w:pPr>
-    </w:p>
-    <w:p>
-      <w:pPr>
-        <w:rPr>
-          <w:rFonts w:ascii="Times New Roman" w:hAnsi="Times New Roman" w:cs="Times New Roman"/>
-        </w:rPr>
-      </w:pPr>
+          <w:lang w:val="ru-RU"/>
+        </w:rPr>
+        <w:lastRenderedPageBreak/>
+        <w:t xml:space="preserve">            </w:t>
+      </w:r>
       <w:r>
         <w:rPr>
           <w:rFonts w:ascii="Times New Roman" w:hAnsi="Times New Roman" w:cs="Times New Roman"/>
           <w:noProof/>
         </w:rPr>
-        <w:drawing>
-          <wp:inline distT="0" distB="0" distL="0" distR="0">
-            <wp:extent cx="5732780" cy="2950210"/>
-            <wp:effectExtent l="19050" t="0" r="1270" b="0"/>
-            <wp:docPr id="19" name="Imagine 4"/>
-            <wp:cNvGraphicFramePr>
-              <a:graphicFrameLocks xmlns:a="http://schemas.openxmlformats.org/drawingml/2006/main" noChangeAspect="1"/>
-            </wp:cNvGraphicFramePr>
-            <a:graphic xmlns:a="http://schemas.openxmlformats.org/drawingml/2006/main">
-              <a:graphicData uri="http://schemas.openxmlformats.org/drawingml/2006/picture">
-                <pic:pic xmlns:pic="http://schemas.openxmlformats.org/drawingml/2006/picture">
-                  <pic:nvPicPr>
-                    <pic:cNvPr id="0" name="Picture 4"/>
-                    <pic:cNvPicPr>
-                      <a:picLocks noChangeAspect="1" noChangeArrowheads="1"/>
-                    </pic:cNvPicPr>
-                  </pic:nvPicPr>
-                  <pic:blipFill>
-                    <a:blip r:embed="rId20"/>
-                    <a:srcRect/>
-                    <a:stretch>
-                      <a:fillRect/>
-                    </a:stretch>
-                  </pic:blipFill>
-                  <pic:spPr bwMode="auto">
-                    <a:xfrm>
-                      <a:off x="0" y="0"/>
-                      <a:ext cx="5732780" cy="2950210"/>
-                    </a:xfrm>
-                    <a:prstGeom prst="rect">
-                      <a:avLst/>
-                    </a:prstGeom>
-                    <a:noFill/>
-                    <a:ln w="9525">
-                      <a:noFill/>
-                      <a:miter lim="800000"/>
-                      <a:headEnd/>
-                      <a:tailEnd/>
-                    </a:ln>
-                  </pic:spPr>
-                </pic:pic>
-              </a:graphicData>
-            </a:graphic>
-          </wp:inline>
-        </w:drawing>
+        <w:pict>
+          <v:shape id="_x0000_i1072" type="#_x0000_t75" style="width:423pt;height:298.8pt">
+            <v:imagedata r:id="rId19" o:title="2"/>
+          </v:shape>
+        </w:pict>
       </w:r>
     </w:p>
     <w:p>
@@ -10407,6 +11157,118 @@
     </w:p>
     <w:p>
       <w:pPr>
+        <w:spacing w:after="160" w:line="259" w:lineRule="auto"/>
+        <w:rPr>
+          <w:rFonts w:ascii="Times New Roman" w:hAnsi="Times New Roman" w:cs="Times New Roman"/>
+          <w:sz w:val="40"/>
+          <w:szCs w:val="40"/>
+        </w:rPr>
+      </w:pPr>
+    </w:p>
+    <w:p>
+      <w:pPr>
+        <w:spacing w:after="160" w:line="259" w:lineRule="auto"/>
+        <w:rPr>
+          <w:rFonts w:ascii="Times New Roman" w:hAnsi="Times New Roman" w:cs="Times New Roman"/>
+          <w:b/>
+          <w:sz w:val="40"/>
+          <w:szCs w:val="40"/>
+          <w:u w:val="single"/>
+        </w:rPr>
+      </w:pPr>
+      <w:r>
+        <w:rPr>
+          <w:rFonts w:ascii="Times New Roman" w:hAnsi="Times New Roman" w:cs="Times New Roman"/>
+          <w:b/>
+          <w:sz w:val="40"/>
+          <w:szCs w:val="40"/>
+          <w:u w:val="single"/>
+        </w:rPr>
+        <w:t>Activity Diagram – Manage Reservations Data</w:t>
+      </w:r>
+    </w:p>
+    <w:p>
+      <w:pPr>
+        <w:rPr>
+          <w:rFonts w:ascii="Times New Roman" w:hAnsi="Times New Roman" w:cs="Times New Roman"/>
+          <w:lang w:val="ru-RU"/>
+        </w:rPr>
+      </w:pPr>
+      <w:r>
+        <w:rPr>
+          <w:rFonts w:ascii="Times New Roman" w:hAnsi="Times New Roman" w:cs="Times New Roman"/>
+        </w:rPr>
+        <w:lastRenderedPageBreak/>
+        <w:pict>
+          <v:shape id="_x0000_i1054" type="#_x0000_t75" style="width:423.6pt;height:322.2pt">
+            <v:imagedata r:id="rId20" o:title="1"/>
+          </v:shape>
+        </w:pict>
+      </w:r>
+      <w:r>
+        <w:rPr>
+          <w:rFonts w:ascii="Times New Roman" w:hAnsi="Times New Roman" w:cs="Times New Roman"/>
+        </w:rPr>
+        <w:pict>
+          <v:shape id="_x0000_i1055" type="#_x0000_t75" style="width:422.4pt;height:320.4pt">
+            <v:imagedata r:id="rId21" o:title="2"/>
+          </v:shape>
+        </w:pict>
+      </w:r>
+      <w:r>
+        <w:rPr>
+          <w:rFonts w:ascii="Times New Roman" w:hAnsi="Times New Roman" w:cs="Times New Roman"/>
+        </w:rPr>
+        <w:lastRenderedPageBreak/>
+        <w:pict>
+          <v:shape id="_x0000_i1056" type="#_x0000_t75" style="width:436.2pt;height:330.6pt">
+            <v:imagedata r:id="rId22" o:title="3"/>
+          </v:shape>
+        </w:pict>
+      </w:r>
+    </w:p>
+    <w:p>
+      <w:pPr>
+        <w:rPr>
+          <w:rFonts w:ascii="Times New Roman" w:hAnsi="Times New Roman" w:cs="Times New Roman"/>
+        </w:rPr>
+      </w:pPr>
+    </w:p>
+    <w:p>
+      <w:pPr>
+        <w:rPr>
+          <w:rFonts w:ascii="Times New Roman" w:hAnsi="Times New Roman" w:cs="Times New Roman"/>
+          <w:sz w:val="24"/>
+          <w:szCs w:val="24"/>
+        </w:rPr>
+      </w:pPr>
+      <w:r>
+        <w:rPr>
+          <w:rFonts w:ascii="Times New Roman" w:hAnsi="Times New Roman" w:cs="Times New Roman"/>
+          <w:sz w:val="24"/>
+          <w:szCs w:val="24"/>
+        </w:rPr>
+        <w:t xml:space="preserve">This activity diagram is for ‘Manage Reservations data’ </w:t>
+      </w:r>
+      <w:r>
+        <w:rPr>
+          <w:rFonts w:ascii="Times New Roman" w:hAnsi="Times New Roman" w:cs="Times New Roman"/>
+          <w:sz w:val="24"/>
+          <w:szCs w:val="24"/>
+        </w:rPr>
+        <w:t>adding a new reservation to the system</w:t>
+      </w:r>
+      <w:r>
+        <w:rPr>
+          <w:rFonts w:ascii="Times New Roman" w:hAnsi="Times New Roman" w:cs="Times New Roman"/>
+          <w:sz w:val="24"/>
+          <w:szCs w:val="24"/>
+        </w:rPr>
+        <w:t>.</w:t>
+      </w:r>
+    </w:p>
+    <w:p>
+      <w:pPr>
         <w:pStyle w:val="ListParagraph"/>
         <w:spacing w:after="160" w:line="259" w:lineRule="auto"/>
         <w:ind w:left="360"/>
@@ -10420,297 +11282,6 @@
     </w:p>
     <w:p>
       <w:pPr>
-        <w:spacing w:after="160" w:line="259" w:lineRule="auto"/>
-        <w:rPr>
-          <w:rFonts w:ascii="Times New Roman" w:hAnsi="Times New Roman" w:cs="Times New Roman"/>
-          <w:sz w:val="40"/>
-          <w:szCs w:val="40"/>
-        </w:rPr>
-      </w:pPr>
-    </w:p>
-    <w:p>
-      <w:pPr>
-        <w:spacing w:after="160" w:line="259" w:lineRule="auto"/>
-        <w:rPr>
-          <w:rFonts w:ascii="Times New Roman" w:hAnsi="Times New Roman" w:cs="Times New Roman"/>
-          <w:b/>
-          <w:sz w:val="40"/>
-          <w:szCs w:val="40"/>
-          <w:u w:val="single"/>
-        </w:rPr>
-      </w:pPr>
-    </w:p>
-    <w:p>
-      <w:pPr>
-        <w:spacing w:after="160" w:line="259" w:lineRule="auto"/>
-        <w:jc w:val="center"/>
-        <w:rPr>
-          <w:rFonts w:ascii="Times New Roman" w:hAnsi="Times New Roman" w:cs="Times New Roman"/>
-          <w:b/>
-          <w:sz w:val="40"/>
-          <w:szCs w:val="40"/>
-          <w:u w:val="single"/>
-        </w:rPr>
-      </w:pPr>
-      <w:r>
-        <w:rPr>
-          <w:rFonts w:ascii="Times New Roman" w:hAnsi="Times New Roman" w:cs="Times New Roman"/>
-          <w:b/>
-          <w:sz w:val="40"/>
-          <w:szCs w:val="40"/>
-          <w:u w:val="single"/>
-        </w:rPr>
-        <w:lastRenderedPageBreak/>
-        <w:t>Activity Diagram – Manage Reservations Data</w:t>
-      </w:r>
-    </w:p>
-    <w:p>
-      <w:pPr>
-        <w:rPr>
-          <w:rFonts w:ascii="Times New Roman" w:hAnsi="Times New Roman" w:cs="Times New Roman"/>
-        </w:rPr>
-      </w:pPr>
-      <w:r>
-        <w:rPr>
-          <w:rFonts w:ascii="Times New Roman" w:hAnsi="Times New Roman" w:cs="Times New Roman"/>
-          <w:noProof/>
-        </w:rPr>
-        <w:drawing>
-          <wp:inline distT="0" distB="0" distL="0" distR="0">
-            <wp:extent cx="5251921" cy="3749040"/>
-            <wp:effectExtent l="19050" t="0" r="5879" b="0"/>
-            <wp:docPr id="6" name="Imagine 1"/>
-            <wp:cNvGraphicFramePr>
-              <a:graphicFrameLocks xmlns:a="http://schemas.openxmlformats.org/drawingml/2006/main" noChangeAspect="1"/>
-            </wp:cNvGraphicFramePr>
-            <a:graphic xmlns:a="http://schemas.openxmlformats.org/drawingml/2006/main">
-              <a:graphicData uri="http://schemas.openxmlformats.org/drawingml/2006/picture">
-                <pic:pic xmlns:pic="http://schemas.openxmlformats.org/drawingml/2006/picture">
-                  <pic:nvPicPr>
-                    <pic:cNvPr id="0" name="Picture 1"/>
-                    <pic:cNvPicPr>
-                      <a:picLocks noChangeAspect="1" noChangeArrowheads="1"/>
-                    </pic:cNvPicPr>
-                  </pic:nvPicPr>
-                  <pic:blipFill>
-                    <a:blip r:embed="rId21"/>
-                    <a:srcRect/>
-                    <a:stretch>
-                      <a:fillRect/>
-                    </a:stretch>
-                  </pic:blipFill>
-                  <pic:spPr bwMode="auto">
-                    <a:xfrm>
-                      <a:off x="0" y="0"/>
-                      <a:ext cx="5253355" cy="3750064"/>
-                    </a:xfrm>
-                    <a:prstGeom prst="rect">
-                      <a:avLst/>
-                    </a:prstGeom>
-                    <a:noFill/>
-                    <a:ln w="9525">
-                      <a:noFill/>
-                      <a:miter lim="800000"/>
-                      <a:headEnd/>
-                      <a:tailEnd/>
-                    </a:ln>
-                  </pic:spPr>
-                </pic:pic>
-              </a:graphicData>
-            </a:graphic>
-          </wp:inline>
-        </w:drawing>
-      </w:r>
-      <w:r>
-        <w:rPr>
-          <w:rFonts w:ascii="Times New Roman" w:hAnsi="Times New Roman" w:cs="Times New Roman"/>
-          <w:noProof/>
-        </w:rPr>
-        <w:drawing>
-          <wp:inline distT="0" distB="0" distL="0" distR="0">
-            <wp:extent cx="6592021" cy="3931920"/>
-            <wp:effectExtent l="19050" t="0" r="0" b="0"/>
-            <wp:docPr id="20" name="Imagine 2"/>
-            <wp:cNvGraphicFramePr>
-              <a:graphicFrameLocks xmlns:a="http://schemas.openxmlformats.org/drawingml/2006/main" noChangeAspect="1"/>
-            </wp:cNvGraphicFramePr>
-            <a:graphic xmlns:a="http://schemas.openxmlformats.org/drawingml/2006/main">
-              <a:graphicData uri="http://schemas.openxmlformats.org/drawingml/2006/picture">
-                <pic:pic xmlns:pic="http://schemas.openxmlformats.org/drawingml/2006/picture">
-                  <pic:nvPicPr>
-                    <pic:cNvPr id="0" name="Picture 2"/>
-                    <pic:cNvPicPr>
-                      <a:picLocks noChangeAspect="1" noChangeArrowheads="1"/>
-                    </pic:cNvPicPr>
-                  </pic:nvPicPr>
-                  <pic:blipFill>
-                    <a:blip r:embed="rId22"/>
-                    <a:srcRect/>
-                    <a:stretch>
-                      <a:fillRect/>
-                    </a:stretch>
-                  </pic:blipFill>
-                  <pic:spPr bwMode="auto">
-                    <a:xfrm>
-                      <a:off x="0" y="0"/>
-                      <a:ext cx="6588958" cy="3930093"/>
-                    </a:xfrm>
-                    <a:prstGeom prst="rect">
-                      <a:avLst/>
-                    </a:prstGeom>
-                    <a:noFill/>
-                    <a:ln w="9525">
-                      <a:noFill/>
-                      <a:miter lim="800000"/>
-                      <a:headEnd/>
-                      <a:tailEnd/>
-                    </a:ln>
-                  </pic:spPr>
-                </pic:pic>
-              </a:graphicData>
-            </a:graphic>
-          </wp:inline>
-        </w:drawing>
-      </w:r>
-      <w:r>
-        <w:rPr>
-          <w:rFonts w:ascii="Times New Roman" w:hAnsi="Times New Roman" w:cs="Times New Roman"/>
-          <w:noProof/>
-        </w:rPr>
-        <w:lastRenderedPageBreak/>
-        <w:drawing>
-          <wp:inline distT="0" distB="0" distL="0" distR="0">
-            <wp:extent cx="5855970" cy="3571240"/>
-            <wp:effectExtent l="19050" t="0" r="0" b="0"/>
-            <wp:docPr id="21" name="Imagine 3"/>
-            <wp:cNvGraphicFramePr>
-              <a:graphicFrameLocks xmlns:a="http://schemas.openxmlformats.org/drawingml/2006/main" noChangeAspect="1"/>
-            </wp:cNvGraphicFramePr>
-            <a:graphic xmlns:a="http://schemas.openxmlformats.org/drawingml/2006/main">
-              <a:graphicData uri="http://schemas.openxmlformats.org/drawingml/2006/picture">
-                <pic:pic xmlns:pic="http://schemas.openxmlformats.org/drawingml/2006/picture">
-                  <pic:nvPicPr>
-                    <pic:cNvPr id="0" name="Picture 3"/>
-                    <pic:cNvPicPr>
-                      <a:picLocks noChangeAspect="1" noChangeArrowheads="1"/>
-                    </pic:cNvPicPr>
-                  </pic:nvPicPr>
-                  <pic:blipFill>
-                    <a:blip r:embed="rId23"/>
-                    <a:srcRect/>
-                    <a:stretch>
-                      <a:fillRect/>
-                    </a:stretch>
-                  </pic:blipFill>
-                  <pic:spPr bwMode="auto">
-                    <a:xfrm>
-                      <a:off x="0" y="0"/>
-                      <a:ext cx="5855970" cy="3571240"/>
-                    </a:xfrm>
-                    <a:prstGeom prst="rect">
-                      <a:avLst/>
-                    </a:prstGeom>
-                    <a:noFill/>
-                    <a:ln w="9525">
-                      <a:noFill/>
-                      <a:miter lim="800000"/>
-                      <a:headEnd/>
-                      <a:tailEnd/>
-                    </a:ln>
-                  </pic:spPr>
-                </pic:pic>
-              </a:graphicData>
-            </a:graphic>
-          </wp:inline>
-        </w:drawing>
-      </w:r>
-      <w:r>
-        <w:rPr>
-          <w:rFonts w:ascii="Times New Roman" w:hAnsi="Times New Roman" w:cs="Times New Roman"/>
-          <w:noProof/>
-        </w:rPr>
-        <w:drawing>
-          <wp:inline distT="0" distB="0" distL="0" distR="0">
-            <wp:extent cx="5909310" cy="2551689"/>
-            <wp:effectExtent l="19050" t="0" r="0" b="0"/>
-            <wp:docPr id="22" name="Imagine 4"/>
-            <wp:cNvGraphicFramePr>
-              <a:graphicFrameLocks xmlns:a="http://schemas.openxmlformats.org/drawingml/2006/main" noChangeAspect="1"/>
-            </wp:cNvGraphicFramePr>
-            <a:graphic xmlns:a="http://schemas.openxmlformats.org/drawingml/2006/main">
-              <a:graphicData uri="http://schemas.openxmlformats.org/drawingml/2006/picture">
-                <pic:pic xmlns:pic="http://schemas.openxmlformats.org/drawingml/2006/picture">
-                  <pic:nvPicPr>
-                    <pic:cNvPr id="0" name="Picture 4"/>
-                    <pic:cNvPicPr>
-                      <a:picLocks noChangeAspect="1" noChangeArrowheads="1"/>
-                    </pic:cNvPicPr>
-                  </pic:nvPicPr>
-                  <pic:blipFill>
-                    <a:blip r:embed="rId24"/>
-                    <a:srcRect/>
-                    <a:stretch>
-                      <a:fillRect/>
-                    </a:stretch>
-                  </pic:blipFill>
-                  <pic:spPr bwMode="auto">
-                    <a:xfrm>
-                      <a:off x="0" y="0"/>
-                      <a:ext cx="5913122" cy="2553335"/>
-                    </a:xfrm>
-                    <a:prstGeom prst="rect">
-                      <a:avLst/>
-                    </a:prstGeom>
-                    <a:noFill/>
-                    <a:ln w="9525">
-                      <a:noFill/>
-                      <a:miter lim="800000"/>
-                      <a:headEnd/>
-                      <a:tailEnd/>
-                    </a:ln>
-                  </pic:spPr>
-                </pic:pic>
-              </a:graphicData>
-            </a:graphic>
-          </wp:inline>
-        </w:drawing>
-      </w:r>
-    </w:p>
-    <w:p>
-      <w:pPr>
-        <w:rPr>
-          <w:rFonts w:ascii="Times New Roman" w:hAnsi="Times New Roman" w:cs="Times New Roman"/>
-          <w:sz w:val="24"/>
-          <w:szCs w:val="24"/>
-        </w:rPr>
-      </w:pPr>
-      <w:r>
-        <w:rPr>
-          <w:rFonts w:ascii="Times New Roman" w:hAnsi="Times New Roman" w:cs="Times New Roman"/>
-          <w:sz w:val="24"/>
-          <w:szCs w:val="24"/>
-        </w:rPr>
-        <w:t xml:space="preserve">This activity diagram is for ‘Manage Reservations data’ </w:t>
-      </w:r>
-      <w:r>
-        <w:rPr>
-          <w:rFonts w:ascii="Times New Roman" w:hAnsi="Times New Roman" w:cs="Times New Roman"/>
-          <w:sz w:val="24"/>
-          <w:szCs w:val="24"/>
-        </w:rPr>
-        <w:t>adding a new reservation to the system</w:t>
-      </w:r>
-      <w:r>
-        <w:rPr>
-          <w:rFonts w:ascii="Times New Roman" w:hAnsi="Times New Roman" w:cs="Times New Roman"/>
-          <w:sz w:val="24"/>
-          <w:szCs w:val="24"/>
-        </w:rPr>
-        <w:t>.</w:t>
-      </w:r>
-    </w:p>
-    <w:p>
-      <w:pPr>
         <w:pStyle w:val="ListParagraph"/>
         <w:spacing w:after="160" w:line="259" w:lineRule="auto"/>
         <w:ind w:left="360"/>
@@ -10724,6 +11295,16 @@
     </w:p>
     <w:p>
       <w:pPr>
+        <w:spacing w:after="160" w:line="259" w:lineRule="auto"/>
+        <w:rPr>
+          <w:rFonts w:ascii="Times New Roman" w:hAnsi="Times New Roman" w:cs="Times New Roman"/>
+          <w:sz w:val="40"/>
+          <w:szCs w:val="40"/>
+        </w:rPr>
+      </w:pPr>
+    </w:p>
+    <w:p>
+      <w:pPr>
         <w:pStyle w:val="ListParagraph"/>
         <w:spacing w:after="160" w:line="259" w:lineRule="auto"/>
         <w:ind w:left="360"/>
@@ -10737,24 +11318,16 @@
     </w:p>
     <w:p>
       <w:pPr>
-        <w:spacing w:after="160" w:line="259" w:lineRule="auto"/>
-        <w:rPr>
-          <w:rFonts w:ascii="Times New Roman" w:hAnsi="Times New Roman" w:cs="Times New Roman"/>
-          <w:sz w:val="40"/>
-          <w:szCs w:val="40"/>
-        </w:rPr>
-      </w:pPr>
-    </w:p>
-    <w:p>
-      <w:pPr>
         <w:pStyle w:val="ListParagraph"/>
         <w:spacing w:after="160" w:line="259" w:lineRule="auto"/>
         <w:ind w:left="360"/>
         <w:jc w:val="center"/>
         <w:rPr>
           <w:rFonts w:ascii="Times New Roman" w:hAnsi="Times New Roman" w:cs="Times New Roman"/>
+          <w:b/>
           <w:sz w:val="40"/>
           <w:szCs w:val="40"/>
+          <w:u w:val="single"/>
         </w:rPr>
       </w:pPr>
     </w:p>
@@ -10772,27 +11345,6 @@
           <w:u w:val="single"/>
         </w:rPr>
       </w:pPr>
-      <w:r>
-        <w:rPr>
-          <w:rFonts w:ascii="Times New Roman" w:hAnsi="Times New Roman" w:cs="Times New Roman"/>
-          <w:b/>
-          <w:sz w:val="40"/>
-          <w:szCs w:val="40"/>
-          <w:u w:val="single"/>
-        </w:rPr>
-        <w:lastRenderedPageBreak/>
-        <w:t>UML Class Di</w:t>
-      </w:r>
-      <w:r>
-        <w:rPr>
-          <w:rFonts w:ascii="Times New Roman" w:hAnsi="Times New Roman" w:cs="Times New Roman"/>
-          <w:b/>
-          <w:sz w:val="40"/>
-          <w:szCs w:val="40"/>
-          <w:u w:val="single"/>
-        </w:rPr>
-        <w:t>agram (Condensed)</w:t>
-      </w:r>
     </w:p>
     <w:p>
       <w:pPr>
@@ -10853,6 +11405,27 @@
           <w:u w:val="single"/>
         </w:rPr>
       </w:pPr>
+      <w:r>
+        <w:rPr>
+          <w:rFonts w:ascii="Times New Roman" w:hAnsi="Times New Roman" w:cs="Times New Roman"/>
+          <w:b/>
+          <w:sz w:val="40"/>
+          <w:szCs w:val="40"/>
+          <w:u w:val="single"/>
+        </w:rPr>
+        <w:lastRenderedPageBreak/>
+        <w:t>UML Class Di</w:t>
+      </w:r>
+      <w:r>
+        <w:rPr>
+          <w:rFonts w:ascii="Times New Roman" w:hAnsi="Times New Roman" w:cs="Times New Roman"/>
+          <w:b/>
+          <w:sz w:val="40"/>
+          <w:szCs w:val="40"/>
+          <w:u w:val="single"/>
+        </w:rPr>
+        <w:t>agram (Condensed)</w:t>
+      </w:r>
     </w:p>
     <w:p>
       <w:pPr>
@@ -10883,15 +11456,62 @@
           <w:u w:val="single"/>
         </w:rPr>
       </w:pPr>
-      <w:r>
-        <w:rPr>
-          <w:rFonts w:ascii="Times New Roman" w:hAnsi="Times New Roman" w:cs="Times New Roman"/>
+    </w:p>
+    <w:p>
+      <w:pPr>
+        <w:pStyle w:val="ListParagraph"/>
+        <w:spacing w:after="160" w:line="259" w:lineRule="auto"/>
+        <w:ind w:left="360"/>
+        <w:jc w:val="center"/>
+        <w:rPr>
+          <w:rFonts w:ascii="Times New Roman" w:hAnsi="Times New Roman" w:cs="Times New Roman"/>
+          <w:b/>
           <w:sz w:val="40"/>
           <w:szCs w:val="40"/>
+          <w:u w:val="single"/>
+        </w:rPr>
+      </w:pPr>
+      <w:bookmarkStart w:id="0" w:name="_GoBack"/>
+      <w:bookmarkEnd w:id="0"/>
+    </w:p>
+    <w:p>
+      <w:pPr>
+        <w:pStyle w:val="ListParagraph"/>
+        <w:spacing w:after="160" w:line="259" w:lineRule="auto"/>
+        <w:ind w:left="360"/>
+        <w:jc w:val="center"/>
+        <w:rPr>
+          <w:rFonts w:ascii="Times New Roman" w:hAnsi="Times New Roman" w:cs="Times New Roman"/>
+          <w:b/>
+          <w:sz w:val="40"/>
+          <w:szCs w:val="40"/>
+          <w:u w:val="single"/>
+        </w:rPr>
+      </w:pPr>
+    </w:p>
+    <w:p>
+      <w:pPr>
+        <w:pStyle w:val="ListParagraph"/>
+        <w:spacing w:after="160" w:line="259" w:lineRule="auto"/>
+        <w:ind w:left="360"/>
+        <w:jc w:val="center"/>
+        <w:rPr>
+          <w:rFonts w:ascii="Times New Roman" w:hAnsi="Times New Roman" w:cs="Times New Roman"/>
+          <w:b/>
+          <w:sz w:val="40"/>
+          <w:szCs w:val="40"/>
+          <w:u w:val="single"/>
+        </w:rPr>
+      </w:pPr>
+      <w:r>
+        <w:rPr>
+          <w:rFonts w:ascii="Times New Roman" w:hAnsi="Times New Roman" w:cs="Times New Roman"/>
+          <w:sz w:val="40"/>
+          <w:szCs w:val="40"/>
         </w:rPr>
         <w:pict>
           <v:shape id="_x0000_i1032" type="#_x0000_t75" style="width:468pt;height:265.8pt">
-            <v:imagedata r:id="rId25" o:title="condesed"/>
+            <v:imagedata r:id="rId23" o:title="condesed"/>
           </v:shape>
         </w:pict>
       </w:r>
@@ -11078,7 +11698,7 @@
                     </pic:cNvPicPr>
                   </pic:nvPicPr>
                   <pic:blipFill>
-                    <a:blip r:embed="rId26"/>
+                    <a:blip r:embed="rId24"/>
                     <a:srcRect/>
                     <a:stretch>
                       <a:fillRect/>
@@ -11177,7 +11797,7 @@
                     </pic:cNvPicPr>
                   </pic:nvPicPr>
                   <pic:blipFill>
-                    <a:blip r:embed="rId27"/>
+                    <a:blip r:embed="rId25"/>
                     <a:srcRect/>
                     <a:stretch>
                       <a:fillRect/>
@@ -11221,7 +11841,97 @@
           <w:sz w:val="24"/>
           <w:szCs w:val="24"/>
         </w:rPr>
-        <w:t>The Chauffeur class contains as instance variables: name (String), phoneNumber (String), employmentType (String), preferences (String), schedule (ArrayList of MyDate objects) and id (Integer). The constructor takes all instance variables as arguments apart from ‘schedule’ which will be populated when the chauffeur is assigned to a tour. Apart from this method there are setters and getters for the instance variables and also a ‘toString()’ method and an ‘equals()’ method.</w:t>
+        <w:t xml:space="preserve">The Chauffeur class contains as instance variables: name (String), </w:t>
+      </w:r>
+      <w:proofErr w:type="spellStart"/>
+      <w:r>
+        <w:rPr>
+          <w:rFonts w:ascii="Times New Roman" w:hAnsi="Times New Roman" w:cs="Times New Roman"/>
+          <w:sz w:val="24"/>
+          <w:szCs w:val="24"/>
+        </w:rPr>
+        <w:t>phoneNumber</w:t>
+      </w:r>
+      <w:proofErr w:type="spellEnd"/>
+      <w:r>
+        <w:rPr>
+          <w:rFonts w:ascii="Times New Roman" w:hAnsi="Times New Roman" w:cs="Times New Roman"/>
+          <w:sz w:val="24"/>
+          <w:szCs w:val="24"/>
+        </w:rPr>
+        <w:t xml:space="preserve"> (String), </w:t>
+      </w:r>
+      <w:proofErr w:type="spellStart"/>
+      <w:r>
+        <w:rPr>
+          <w:rFonts w:ascii="Times New Roman" w:hAnsi="Times New Roman" w:cs="Times New Roman"/>
+          <w:sz w:val="24"/>
+          <w:szCs w:val="24"/>
+        </w:rPr>
+        <w:t>employmentType</w:t>
+      </w:r>
+      <w:proofErr w:type="spellEnd"/>
+      <w:r>
+        <w:rPr>
+          <w:rFonts w:ascii="Times New Roman" w:hAnsi="Times New Roman" w:cs="Times New Roman"/>
+          <w:sz w:val="24"/>
+          <w:szCs w:val="24"/>
+        </w:rPr>
+        <w:t xml:space="preserve"> (String), preferences (String), schedule (</w:t>
+      </w:r>
+      <w:proofErr w:type="spellStart"/>
+      <w:r>
+        <w:rPr>
+          <w:rFonts w:ascii="Times New Roman" w:hAnsi="Times New Roman" w:cs="Times New Roman"/>
+          <w:sz w:val="24"/>
+          <w:szCs w:val="24"/>
+        </w:rPr>
+        <w:t>ArrayList</w:t>
+      </w:r>
+      <w:proofErr w:type="spellEnd"/>
+      <w:r>
+        <w:rPr>
+          <w:rFonts w:ascii="Times New Roman" w:hAnsi="Times New Roman" w:cs="Times New Roman"/>
+          <w:sz w:val="24"/>
+          <w:szCs w:val="24"/>
+        </w:rPr>
+        <w:t xml:space="preserve"> of </w:t>
+      </w:r>
+      <w:proofErr w:type="spellStart"/>
+      <w:r>
+        <w:rPr>
+          <w:rFonts w:ascii="Times New Roman" w:hAnsi="Times New Roman" w:cs="Times New Roman"/>
+          <w:sz w:val="24"/>
+          <w:szCs w:val="24"/>
+        </w:rPr>
+        <w:t>MyDate</w:t>
+      </w:r>
+      <w:proofErr w:type="spellEnd"/>
+      <w:r>
+        <w:rPr>
+          <w:rFonts w:ascii="Times New Roman" w:hAnsi="Times New Roman" w:cs="Times New Roman"/>
+          <w:sz w:val="24"/>
+          <w:szCs w:val="24"/>
+        </w:rPr>
+        <w:t xml:space="preserve"> objects) and id (Integer). The constructor takes all instance variables as arguments apart from ‘schedule’ which will be populated when the chauffeur is assigned to a tour. Apart from this method there are setters and getters for the instance variables and also a ‘</w:t>
+      </w:r>
+      <w:proofErr w:type="spellStart"/>
+      <w:r>
+        <w:rPr>
+          <w:rFonts w:ascii="Times New Roman" w:hAnsi="Times New Roman" w:cs="Times New Roman"/>
+          <w:sz w:val="24"/>
+          <w:szCs w:val="24"/>
+        </w:rPr>
+        <w:t>toString</w:t>
+      </w:r>
+      <w:proofErr w:type="spellEnd"/>
+      <w:r>
+        <w:rPr>
+          <w:rFonts w:ascii="Times New Roman" w:hAnsi="Times New Roman" w:cs="Times New Roman"/>
+          <w:sz w:val="24"/>
+          <w:szCs w:val="24"/>
+        </w:rPr>
+        <w:t>()’ method and an ‘equals()’ method.</w:t>
       </w:r>
     </w:p>
     <w:p>
@@ -11305,7 +12015,7 @@
                     </pic:cNvPicPr>
                   </pic:nvPicPr>
                   <pic:blipFill>
-                    <a:blip r:embed="rId28"/>
+                    <a:blip r:embed="rId26"/>
                     <a:srcRect/>
                     <a:stretch>
                       <a:fillRect/>
@@ -11349,7 +12059,25 @@
           <w:sz w:val="24"/>
           <w:szCs w:val="24"/>
         </w:rPr>
-        <w:t>The Passenger class contains three instance variables: name (of type String), address (of type String) and age (of type Integer). The constructor sets these two instance variables. The class also contains setters and getters for the instance variables and also has ‘toString()’ and ‘equals()’ methods.</w:t>
+        <w:t>The Passenger class contains three instance variables: name (of type String), address (of type String) and age (of type Integer). The constructor sets these two instance variables. The class also contains setters and getters for the instance variables and also has ‘</w:t>
+      </w:r>
+      <w:proofErr w:type="spellStart"/>
+      <w:r>
+        <w:rPr>
+          <w:rFonts w:ascii="Times New Roman" w:hAnsi="Times New Roman" w:cs="Times New Roman"/>
+          <w:sz w:val="24"/>
+          <w:szCs w:val="24"/>
+        </w:rPr>
+        <w:t>toString</w:t>
+      </w:r>
+      <w:proofErr w:type="spellEnd"/>
+      <w:r>
+        <w:rPr>
+          <w:rFonts w:ascii="Times New Roman" w:hAnsi="Times New Roman" w:cs="Times New Roman"/>
+          <w:sz w:val="24"/>
+          <w:szCs w:val="24"/>
+        </w:rPr>
+        <w:t>()’ and ‘equals()’ methods.</w:t>
       </w:r>
     </w:p>
     <w:p>
@@ -11404,7 +12132,7 @@
                     </pic:cNvPicPr>
                   </pic:nvPicPr>
                   <pic:blipFill>
-                    <a:blip r:embed="rId29"/>
+                    <a:blip r:embed="rId27"/>
                     <a:srcRect/>
                     <a:stretch>
                       <a:fillRect/>
@@ -11448,7 +12176,97 @@
           <w:sz w:val="24"/>
           <w:szCs w:val="24"/>
         </w:rPr>
-        <w:t>The Customer class contains six instance variables, four of type String (name, address, phoneNumber and email) and two of type Integer (numberOfBookings and moneySpent). The last two instance variables are used to store how many reservations a customer has made in the past and how much did he pay in total in order to offer him a discount. The constructor sets only the address, phoneNumber and email variables. There are setters and getters for all instance variables and also a ‘toString()’ method.</w:t>
+        <w:t xml:space="preserve">The Customer class contains six instance variables, four of type String (name, address, </w:t>
+      </w:r>
+      <w:proofErr w:type="spellStart"/>
+      <w:r>
+        <w:rPr>
+          <w:rFonts w:ascii="Times New Roman" w:hAnsi="Times New Roman" w:cs="Times New Roman"/>
+          <w:sz w:val="24"/>
+          <w:szCs w:val="24"/>
+        </w:rPr>
+        <w:t>phoneNumber</w:t>
+      </w:r>
+      <w:proofErr w:type="spellEnd"/>
+      <w:r>
+        <w:rPr>
+          <w:rFonts w:ascii="Times New Roman" w:hAnsi="Times New Roman" w:cs="Times New Roman"/>
+          <w:sz w:val="24"/>
+          <w:szCs w:val="24"/>
+        </w:rPr>
+        <w:t xml:space="preserve"> and email) and two of type Integer (</w:t>
+      </w:r>
+      <w:proofErr w:type="spellStart"/>
+      <w:r>
+        <w:rPr>
+          <w:rFonts w:ascii="Times New Roman" w:hAnsi="Times New Roman" w:cs="Times New Roman"/>
+          <w:sz w:val="24"/>
+          <w:szCs w:val="24"/>
+        </w:rPr>
+        <w:t>numberOfBookings</w:t>
+      </w:r>
+      <w:proofErr w:type="spellEnd"/>
+      <w:r>
+        <w:rPr>
+          <w:rFonts w:ascii="Times New Roman" w:hAnsi="Times New Roman" w:cs="Times New Roman"/>
+          <w:sz w:val="24"/>
+          <w:szCs w:val="24"/>
+        </w:rPr>
+        <w:t xml:space="preserve"> and </w:t>
+      </w:r>
+      <w:proofErr w:type="spellStart"/>
+      <w:r>
+        <w:rPr>
+          <w:rFonts w:ascii="Times New Roman" w:hAnsi="Times New Roman" w:cs="Times New Roman"/>
+          <w:sz w:val="24"/>
+          <w:szCs w:val="24"/>
+        </w:rPr>
+        <w:t>moneySpent</w:t>
+      </w:r>
+      <w:proofErr w:type="spellEnd"/>
+      <w:r>
+        <w:rPr>
+          <w:rFonts w:ascii="Times New Roman" w:hAnsi="Times New Roman" w:cs="Times New Roman"/>
+          <w:sz w:val="24"/>
+          <w:szCs w:val="24"/>
+        </w:rPr>
+        <w:t xml:space="preserve">). The last two instance variables are used to store how many reservations a customer has made in the past and how much did he pay in total in order to offer him a discount. The constructor sets only the address, </w:t>
+      </w:r>
+      <w:proofErr w:type="spellStart"/>
+      <w:r>
+        <w:rPr>
+          <w:rFonts w:ascii="Times New Roman" w:hAnsi="Times New Roman" w:cs="Times New Roman"/>
+          <w:sz w:val="24"/>
+          <w:szCs w:val="24"/>
+        </w:rPr>
+        <w:t>phoneNumber</w:t>
+      </w:r>
+      <w:proofErr w:type="spellEnd"/>
+      <w:r>
+        <w:rPr>
+          <w:rFonts w:ascii="Times New Roman" w:hAnsi="Times New Roman" w:cs="Times New Roman"/>
+          <w:sz w:val="24"/>
+          <w:szCs w:val="24"/>
+        </w:rPr>
+        <w:t xml:space="preserve"> and email variables. There are setters and getters for all instance variables and also a ‘</w:t>
+      </w:r>
+      <w:proofErr w:type="spellStart"/>
+      <w:r>
+        <w:rPr>
+          <w:rFonts w:ascii="Times New Roman" w:hAnsi="Times New Roman" w:cs="Times New Roman"/>
+          <w:sz w:val="24"/>
+          <w:szCs w:val="24"/>
+        </w:rPr>
+        <w:t>toString</w:t>
+      </w:r>
+      <w:proofErr w:type="spellEnd"/>
+      <w:r>
+        <w:rPr>
+          <w:rFonts w:ascii="Times New Roman" w:hAnsi="Times New Roman" w:cs="Times New Roman"/>
+          <w:sz w:val="24"/>
+          <w:szCs w:val="24"/>
+        </w:rPr>
+        <w:t>()’ method.</w:t>
       </w:r>
     </w:p>
     <w:p>
@@ -11521,7 +12339,7 @@
                     </pic:cNvPicPr>
                   </pic:nvPicPr>
                   <pic:blipFill>
-                    <a:blip r:embed="rId30"/>
+                    <a:blip r:embed="rId28"/>
                     <a:srcRect/>
                     <a:stretch>
                       <a:fillRect/>
@@ -11595,7 +12413,61 @@
           <w:sz w:val="24"/>
           <w:szCs w:val="24"/>
         </w:rPr>
-        <w:t>The Reservation class has association relations with the following classes: Chauffeur, Customer, Passenger and Tour. This class has seven instance variables: customer (of type Customer), passengers (ArrayList of type Passenger), tour (of type Tour),  type,price,seats (all of type Integer) and preferences (of type String). The constructor sets all instance variables and also increases the number of bookings of the customer and the money he spent on all past reservations. Apart from this there are setters, getters, ‘toString()’ and ‘equals()’ methods. The variable type refers to what type of reservation it is (when type is equal to 1 then it’s a reservation for a trip or journey and if the type is 2 it’s a reservation for bus-and-chauffeur service.</w:t>
+        <w:t>The Reservation class has association relations with the following classes: Chauffeur, Customer, Passenger and Tour. This class has seven instance variables: customer (of type Customer), passengers (</w:t>
+      </w:r>
+      <w:proofErr w:type="spellStart"/>
+      <w:r>
+        <w:rPr>
+          <w:rFonts w:ascii="Times New Roman" w:hAnsi="Times New Roman" w:cs="Times New Roman"/>
+          <w:sz w:val="24"/>
+          <w:szCs w:val="24"/>
+        </w:rPr>
+        <w:t>ArrayList</w:t>
+      </w:r>
+      <w:proofErr w:type="spellEnd"/>
+      <w:r>
+        <w:rPr>
+          <w:rFonts w:ascii="Times New Roman" w:hAnsi="Times New Roman" w:cs="Times New Roman"/>
+          <w:sz w:val="24"/>
+          <w:szCs w:val="24"/>
+        </w:rPr>
+        <w:t xml:space="preserve"> of type Passenger), tour (of type Tour),  </w:t>
+      </w:r>
+      <w:proofErr w:type="spellStart"/>
+      <w:r>
+        <w:rPr>
+          <w:rFonts w:ascii="Times New Roman" w:hAnsi="Times New Roman" w:cs="Times New Roman"/>
+          <w:sz w:val="24"/>
+          <w:szCs w:val="24"/>
+        </w:rPr>
+        <w:t>type,price,seats</w:t>
+      </w:r>
+      <w:proofErr w:type="spellEnd"/>
+      <w:r>
+        <w:rPr>
+          <w:rFonts w:ascii="Times New Roman" w:hAnsi="Times New Roman" w:cs="Times New Roman"/>
+          <w:sz w:val="24"/>
+          <w:szCs w:val="24"/>
+        </w:rPr>
+        <w:t xml:space="preserve"> (all of type Integer) and preferences (of type String). The constructor sets all instance variables and also increases the number of bookings of the customer and the money he spent on all past reservations. Apart from this there are setters, getters, ‘</w:t>
+      </w:r>
+      <w:proofErr w:type="spellStart"/>
+      <w:r>
+        <w:rPr>
+          <w:rFonts w:ascii="Times New Roman" w:hAnsi="Times New Roman" w:cs="Times New Roman"/>
+          <w:sz w:val="24"/>
+          <w:szCs w:val="24"/>
+        </w:rPr>
+        <w:t>toString</w:t>
+      </w:r>
+      <w:proofErr w:type="spellEnd"/>
+      <w:r>
+        <w:rPr>
+          <w:rFonts w:ascii="Times New Roman" w:hAnsi="Times New Roman" w:cs="Times New Roman"/>
+          <w:sz w:val="24"/>
+          <w:szCs w:val="24"/>
+        </w:rPr>
+        <w:t>()’ and ‘equals()’ methods. The variable type refers to what type of reservation it is (when type is equal to 1 then it’s a reservation for a trip or journey and if the type is 2 it’s a reservation for bus-and-chauffeur service.</w:t>
       </w:r>
     </w:p>
     <w:p>
@@ -11711,7 +12583,7 @@
                     </pic:cNvPicPr>
                   </pic:nvPicPr>
                   <pic:blipFill>
-                    <a:blip r:embed="rId31"/>
+                    <a:blip r:embed="rId29"/>
                     <a:srcRect/>
                     <a:stretch>
                       <a:fillRect/>
@@ -11781,7 +12653,187 @@
           <w:sz w:val="24"/>
           <w:szCs w:val="24"/>
         </w:rPr>
-        <w:t>The Tour class has ten instance variables: two MyDate objects (departureTime and returnTime), Strings (departureLocation, returnLocation, stops, busType and extras), Integers (numberOfSeats and type) and a Boolean (busExpiration). The constructor sets all instance variables and sets the ‘busExpiration’ Boolean to true. The class has setters and getters for all instance variables and also a ‘toString()’ and ‘equals()’ methods. The type variable refers to the type of tour (type 1 for trips &amp; journeys and type 2 for bus-and-chauffeur).</w:t>
+        <w:t xml:space="preserve">The Tour class has ten instance variables: two </w:t>
+      </w:r>
+      <w:proofErr w:type="spellStart"/>
+      <w:r>
+        <w:rPr>
+          <w:rFonts w:ascii="Times New Roman" w:hAnsi="Times New Roman" w:cs="Times New Roman"/>
+          <w:sz w:val="24"/>
+          <w:szCs w:val="24"/>
+        </w:rPr>
+        <w:t>MyDate</w:t>
+      </w:r>
+      <w:proofErr w:type="spellEnd"/>
+      <w:r>
+        <w:rPr>
+          <w:rFonts w:ascii="Times New Roman" w:hAnsi="Times New Roman" w:cs="Times New Roman"/>
+          <w:sz w:val="24"/>
+          <w:szCs w:val="24"/>
+        </w:rPr>
+        <w:t xml:space="preserve"> objects (</w:t>
+      </w:r>
+      <w:proofErr w:type="spellStart"/>
+      <w:r>
+        <w:rPr>
+          <w:rFonts w:ascii="Times New Roman" w:hAnsi="Times New Roman" w:cs="Times New Roman"/>
+          <w:sz w:val="24"/>
+          <w:szCs w:val="24"/>
+        </w:rPr>
+        <w:t>departureTime</w:t>
+      </w:r>
+      <w:proofErr w:type="spellEnd"/>
+      <w:r>
+        <w:rPr>
+          <w:rFonts w:ascii="Times New Roman" w:hAnsi="Times New Roman" w:cs="Times New Roman"/>
+          <w:sz w:val="24"/>
+          <w:szCs w:val="24"/>
+        </w:rPr>
+        <w:t xml:space="preserve"> and </w:t>
+      </w:r>
+      <w:proofErr w:type="spellStart"/>
+      <w:r>
+        <w:rPr>
+          <w:rFonts w:ascii="Times New Roman" w:hAnsi="Times New Roman" w:cs="Times New Roman"/>
+          <w:sz w:val="24"/>
+          <w:szCs w:val="24"/>
+        </w:rPr>
+        <w:t>returnTime</w:t>
+      </w:r>
+      <w:proofErr w:type="spellEnd"/>
+      <w:r>
+        <w:rPr>
+          <w:rFonts w:ascii="Times New Roman" w:hAnsi="Times New Roman" w:cs="Times New Roman"/>
+          <w:sz w:val="24"/>
+          <w:szCs w:val="24"/>
+        </w:rPr>
+        <w:t>), Strings (</w:t>
+      </w:r>
+      <w:proofErr w:type="spellStart"/>
+      <w:r>
+        <w:rPr>
+          <w:rFonts w:ascii="Times New Roman" w:hAnsi="Times New Roman" w:cs="Times New Roman"/>
+          <w:sz w:val="24"/>
+          <w:szCs w:val="24"/>
+        </w:rPr>
+        <w:t>departureLocation</w:t>
+      </w:r>
+      <w:proofErr w:type="spellEnd"/>
+      <w:r>
+        <w:rPr>
+          <w:rFonts w:ascii="Times New Roman" w:hAnsi="Times New Roman" w:cs="Times New Roman"/>
+          <w:sz w:val="24"/>
+          <w:szCs w:val="24"/>
+        </w:rPr>
+        <w:t xml:space="preserve">, </w:t>
+      </w:r>
+      <w:proofErr w:type="spellStart"/>
+      <w:r>
+        <w:rPr>
+          <w:rFonts w:ascii="Times New Roman" w:hAnsi="Times New Roman" w:cs="Times New Roman"/>
+          <w:sz w:val="24"/>
+          <w:szCs w:val="24"/>
+        </w:rPr>
+        <w:t>returnLocation</w:t>
+      </w:r>
+      <w:proofErr w:type="spellEnd"/>
+      <w:r>
+        <w:rPr>
+          <w:rFonts w:ascii="Times New Roman" w:hAnsi="Times New Roman" w:cs="Times New Roman"/>
+          <w:sz w:val="24"/>
+          <w:szCs w:val="24"/>
+        </w:rPr>
+        <w:t xml:space="preserve">, stops, </w:t>
+      </w:r>
+      <w:proofErr w:type="spellStart"/>
+      <w:r>
+        <w:rPr>
+          <w:rFonts w:ascii="Times New Roman" w:hAnsi="Times New Roman" w:cs="Times New Roman"/>
+          <w:sz w:val="24"/>
+          <w:szCs w:val="24"/>
+        </w:rPr>
+        <w:t>busType</w:t>
+      </w:r>
+      <w:proofErr w:type="spellEnd"/>
+      <w:r>
+        <w:rPr>
+          <w:rFonts w:ascii="Times New Roman" w:hAnsi="Times New Roman" w:cs="Times New Roman"/>
+          <w:sz w:val="24"/>
+          <w:szCs w:val="24"/>
+        </w:rPr>
+        <w:t xml:space="preserve"> and extras), Integers (</w:t>
+      </w:r>
+      <w:proofErr w:type="spellStart"/>
+      <w:r>
+        <w:rPr>
+          <w:rFonts w:ascii="Times New Roman" w:hAnsi="Times New Roman" w:cs="Times New Roman"/>
+          <w:sz w:val="24"/>
+          <w:szCs w:val="24"/>
+        </w:rPr>
+        <w:t>numberOfSeats</w:t>
+      </w:r>
+      <w:proofErr w:type="spellEnd"/>
+      <w:r>
+        <w:rPr>
+          <w:rFonts w:ascii="Times New Roman" w:hAnsi="Times New Roman" w:cs="Times New Roman"/>
+          <w:sz w:val="24"/>
+          <w:szCs w:val="24"/>
+        </w:rPr>
+        <w:t xml:space="preserve"> and type) and a Boolean (</w:t>
+      </w:r>
+      <w:proofErr w:type="spellStart"/>
+      <w:r>
+        <w:rPr>
+          <w:rFonts w:ascii="Times New Roman" w:hAnsi="Times New Roman" w:cs="Times New Roman"/>
+          <w:sz w:val="24"/>
+          <w:szCs w:val="24"/>
+        </w:rPr>
+        <w:t>busExpiration</w:t>
+      </w:r>
+      <w:proofErr w:type="spellEnd"/>
+      <w:r>
+        <w:rPr>
+          <w:rFonts w:ascii="Times New Roman" w:hAnsi="Times New Roman" w:cs="Times New Roman"/>
+          <w:sz w:val="24"/>
+          <w:szCs w:val="24"/>
+        </w:rPr>
+        <w:t>). The constructor sets all instance variables and sets the ‘</w:t>
+      </w:r>
+      <w:proofErr w:type="spellStart"/>
+      <w:r>
+        <w:rPr>
+          <w:rFonts w:ascii="Times New Roman" w:hAnsi="Times New Roman" w:cs="Times New Roman"/>
+          <w:sz w:val="24"/>
+          <w:szCs w:val="24"/>
+        </w:rPr>
+        <w:t>busExpiration</w:t>
+      </w:r>
+      <w:proofErr w:type="spellEnd"/>
+      <w:r>
+        <w:rPr>
+          <w:rFonts w:ascii="Times New Roman" w:hAnsi="Times New Roman" w:cs="Times New Roman"/>
+          <w:sz w:val="24"/>
+          <w:szCs w:val="24"/>
+        </w:rPr>
+        <w:t>’ Boolean to true. The class has setters and getters for all instance variables and also a ‘</w:t>
+      </w:r>
+      <w:proofErr w:type="spellStart"/>
+      <w:r>
+        <w:rPr>
+          <w:rFonts w:ascii="Times New Roman" w:hAnsi="Times New Roman" w:cs="Times New Roman"/>
+          <w:sz w:val="24"/>
+          <w:szCs w:val="24"/>
+        </w:rPr>
+        <w:t>toString</w:t>
+      </w:r>
+      <w:proofErr w:type="spellEnd"/>
+      <w:r>
+        <w:rPr>
+          <w:rFonts w:ascii="Times New Roman" w:hAnsi="Times New Roman" w:cs="Times New Roman"/>
+          <w:sz w:val="24"/>
+          <w:szCs w:val="24"/>
+        </w:rPr>
+        <w:t>()’ and ‘equals()’ methods. The type variable refers to the type of tour (type 1 for trips &amp; journeys and type 2 for bus-and-chauffeur).</w:t>
       </w:r>
     </w:p>
     <w:p>
@@ -11864,7 +12916,7 @@
                     </pic:cNvPicPr>
                   </pic:nvPicPr>
                   <pic:blipFill>
-                    <a:blip r:embed="rId32"/>
+                    <a:blip r:embed="rId30"/>
                     <a:srcRect/>
                     <a:stretch>
                       <a:fillRect/>
@@ -11927,7 +12979,79 @@
           <w:sz w:val="24"/>
           <w:szCs w:val="24"/>
         </w:rPr>
-        <w:t>The GUI class is the main class from where the program is started. It has association relation with two classes (Data and BusList). The GUI class contains the GUI and all the functionality for it. It loads and saves all the data about tours, customers, reservations, chauffeurs and passengers using the Data class and also loads and saves the busses information using the BusList class (LoadData and SaveData methods).</w:t>
+        <w:t xml:space="preserve">The GUI class is the main class from where the program is started. It has association relation with two classes (Data and </w:t>
+      </w:r>
+      <w:proofErr w:type="spellStart"/>
+      <w:r>
+        <w:rPr>
+          <w:rFonts w:ascii="Times New Roman" w:hAnsi="Times New Roman" w:cs="Times New Roman"/>
+          <w:sz w:val="24"/>
+          <w:szCs w:val="24"/>
+        </w:rPr>
+        <w:t>BusList</w:t>
+      </w:r>
+      <w:proofErr w:type="spellEnd"/>
+      <w:r>
+        <w:rPr>
+          <w:rFonts w:ascii="Times New Roman" w:hAnsi="Times New Roman" w:cs="Times New Roman"/>
+          <w:sz w:val="24"/>
+          <w:szCs w:val="24"/>
+        </w:rPr>
+        <w:t xml:space="preserve">). The GUI class contains the GUI and all the functionality for it. It loads and saves all the data about tours, customers, reservations, chauffeurs and passengers using the Data class and also loads and saves the busses information using the </w:t>
+      </w:r>
+      <w:proofErr w:type="spellStart"/>
+      <w:r>
+        <w:rPr>
+          <w:rFonts w:ascii="Times New Roman" w:hAnsi="Times New Roman" w:cs="Times New Roman"/>
+          <w:sz w:val="24"/>
+          <w:szCs w:val="24"/>
+        </w:rPr>
+        <w:t>BusList</w:t>
+      </w:r>
+      <w:proofErr w:type="spellEnd"/>
+      <w:r>
+        <w:rPr>
+          <w:rFonts w:ascii="Times New Roman" w:hAnsi="Times New Roman" w:cs="Times New Roman"/>
+          <w:sz w:val="24"/>
+          <w:szCs w:val="24"/>
+        </w:rPr>
+        <w:t xml:space="preserve"> class (</w:t>
+      </w:r>
+      <w:proofErr w:type="spellStart"/>
+      <w:r>
+        <w:rPr>
+          <w:rFonts w:ascii="Times New Roman" w:hAnsi="Times New Roman" w:cs="Times New Roman"/>
+          <w:sz w:val="24"/>
+          <w:szCs w:val="24"/>
+        </w:rPr>
+        <w:t>LoadData</w:t>
+      </w:r>
+      <w:proofErr w:type="spellEnd"/>
+      <w:r>
+        <w:rPr>
+          <w:rFonts w:ascii="Times New Roman" w:hAnsi="Times New Roman" w:cs="Times New Roman"/>
+          <w:sz w:val="24"/>
+          <w:szCs w:val="24"/>
+        </w:rPr>
+        <w:t xml:space="preserve"> and </w:t>
+      </w:r>
+      <w:proofErr w:type="spellStart"/>
+      <w:r>
+        <w:rPr>
+          <w:rFonts w:ascii="Times New Roman" w:hAnsi="Times New Roman" w:cs="Times New Roman"/>
+          <w:sz w:val="24"/>
+          <w:szCs w:val="24"/>
+        </w:rPr>
+        <w:t>SaveData</w:t>
+      </w:r>
+      <w:proofErr w:type="spellEnd"/>
+      <w:r>
+        <w:rPr>
+          <w:rFonts w:ascii="Times New Roman" w:hAnsi="Times New Roman" w:cs="Times New Roman"/>
+          <w:sz w:val="24"/>
+          <w:szCs w:val="24"/>
+        </w:rPr>
+        <w:t xml:space="preserve"> methods).</w:t>
       </w:r>
     </w:p>
     <w:p>
@@ -12086,7 +13210,7 @@
                     </pic:cNvPicPr>
                   </pic:nvPicPr>
                   <pic:blipFill>
-                    <a:blip r:embed="rId33"/>
+                    <a:blip r:embed="rId31"/>
                     <a:srcRect/>
                     <a:stretch>
                       <a:fillRect/>
@@ -12189,7 +13313,7 @@
                     </pic:cNvPicPr>
                   </pic:nvPicPr>
                   <pic:blipFill>
-                    <a:blip r:embed="rId34"/>
+                    <a:blip r:embed="rId32"/>
                     <a:srcRect/>
                     <a:stretch>
                       <a:fillRect/>
@@ -12281,7 +13405,7 @@
                     </pic:cNvPicPr>
                   </pic:nvPicPr>
                   <pic:blipFill>
-                    <a:blip r:embed="rId35"/>
+                    <a:blip r:embed="rId33"/>
                     <a:srcRect/>
                     <a:stretch>
                       <a:fillRect/>
@@ -12355,7 +13479,27 @@
           <w:szCs w:val="24"/>
           <w:lang w:val="en-GB"/>
         </w:rPr>
-        <w:t xml:space="preserve">1. The “Trips &amp; Journeys” sub-tab is the place where the reservations for trips and journeys can be managed. It contains a list with all reservations that were made displayed with minimal information about who mae the reservation, their phone number and email. Also there is a list displaying all the trips and journeys with essential information. This sub-tab also features a form that has two functionalities: a part containing information about the customer, number of seats they want to reserve and the price, and another part which is another form used for adding or </w:t>
+        <w:t xml:space="preserve">1. The “Trips &amp; Journeys” sub-tab is the place where the reservations for trips and journeys can be managed. It contains a list with all reservations that were made displayed with minimal information about who </w:t>
+      </w:r>
+      <w:proofErr w:type="spellStart"/>
+      <w:r>
+        <w:rPr>
+          <w:rFonts w:ascii="Times New Roman" w:hAnsi="Times New Roman" w:cs="Times New Roman"/>
+          <w:sz w:val="24"/>
+          <w:szCs w:val="24"/>
+          <w:lang w:val="en-GB"/>
+        </w:rPr>
+        <w:t>mae</w:t>
+      </w:r>
+      <w:proofErr w:type="spellEnd"/>
+      <w:r>
+        <w:rPr>
+          <w:rFonts w:ascii="Times New Roman" w:hAnsi="Times New Roman" w:cs="Times New Roman"/>
+          <w:sz w:val="24"/>
+          <w:szCs w:val="24"/>
+          <w:lang w:val="en-GB"/>
+        </w:rPr>
+        <w:t xml:space="preserve"> the reservation, their phone number and email. Also there is a list displaying all the trips and journeys with essential information. This sub-tab also features a form that has two functionalities: a part containing information about the customer, number of seats they want to reserve and the price, and another part which is another form used for adding or </w:t>
       </w:r>
       <w:r>
         <w:rPr>
@@ -12422,7 +13566,7 @@
                     </pic:cNvPicPr>
                   </pic:nvPicPr>
                   <pic:blipFill>
-                    <a:blip r:embed="rId36"/>
+                    <a:blip r:embed="rId34"/>
                     <a:srcRect/>
                     <a:stretch>
                       <a:fillRect/>
@@ -12525,7 +13669,7 @@
                     </pic:cNvPicPr>
                   </pic:nvPicPr>
                   <pic:blipFill>
-                    <a:blip r:embed="rId37"/>
+                    <a:blip r:embed="rId35"/>
                     <a:srcRect/>
                     <a:stretch>
                       <a:fillRect/>
@@ -12627,7 +13771,7 @@
                     </pic:cNvPicPr>
                   </pic:nvPicPr>
                   <pic:blipFill>
-                    <a:blip r:embed="rId38"/>
+                    <a:blip r:embed="rId36"/>
                     <a:srcRect/>
                     <a:stretch>
                       <a:fillRect/>
@@ -13125,7 +14269,7 @@
                     </pic:cNvPicPr>
                   </pic:nvPicPr>
                   <pic:blipFill>
-                    <a:blip r:embed="rId39"/>
+                    <a:blip r:embed="rId37"/>
                     <a:srcRect/>
                     <a:stretch>
                       <a:fillRect/>
@@ -13179,7 +14323,27 @@
           <w:szCs w:val="24"/>
           <w:lang w:val="en-GB"/>
         </w:rPr>
-        <w:t>e GUI class starts out with these lines in which all the Arraylists that are necessary to the program are created and where all the saved data is loaded.</w:t>
+        <w:t xml:space="preserve">e GUI class starts out with these lines in which all the </w:t>
+      </w:r>
+      <w:proofErr w:type="spellStart"/>
+      <w:r>
+        <w:rPr>
+          <w:rFonts w:ascii="Times New Roman" w:hAnsi="Times New Roman" w:cs="Times New Roman"/>
+          <w:sz w:val="24"/>
+          <w:szCs w:val="24"/>
+          <w:lang w:val="en-GB"/>
+        </w:rPr>
+        <w:t>Arraylists</w:t>
+      </w:r>
+      <w:proofErr w:type="spellEnd"/>
+      <w:r>
+        <w:rPr>
+          <w:rFonts w:ascii="Times New Roman" w:hAnsi="Times New Roman" w:cs="Times New Roman"/>
+          <w:sz w:val="24"/>
+          <w:szCs w:val="24"/>
+          <w:lang w:val="en-GB"/>
+        </w:rPr>
+        <w:t xml:space="preserve"> that are necessary to the program are created and where all the saved data is loaded.</w:t>
       </w:r>
     </w:p>
     <w:p>
@@ -13249,7 +14413,7 @@
                     </pic:cNvPicPr>
                   </pic:nvPicPr>
                   <pic:blipFill>
-                    <a:blip r:embed="rId40"/>
+                    <a:blip r:embed="rId38"/>
                     <a:srcRect/>
                     <a:stretch>
                       <a:fillRect/>
@@ -13296,6 +14460,7 @@
         </w:rPr>
         <w:t>This snippet is responsible for separating the reservations by their type. Reservations for trips &amp; journeys are placed in the “</w:t>
       </w:r>
+      <w:proofErr w:type="spellStart"/>
       <w:r>
         <w:rPr>
           <w:rFonts w:ascii="Times New Roman" w:hAnsi="Times New Roman" w:cs="Times New Roman"/>
@@ -13305,15 +14470,37 @@
         </w:rPr>
         <w:t>tripjourneyreservations</w:t>
       </w:r>
-      <w:r>
-        <w:rPr>
-          <w:rFonts w:ascii="Times New Roman" w:hAnsi="Times New Roman" w:cs="Times New Roman"/>
-          <w:sz w:val="24"/>
-          <w:szCs w:val="24"/>
-          <w:lang w:val="en-GB"/>
-        </w:rPr>
-        <w:t>” ArrayList and the reservations for Bus-and-Chauffeur are stored in the “</w:t>
-      </w:r>
+      <w:proofErr w:type="spellEnd"/>
+      <w:r>
+        <w:rPr>
+          <w:rFonts w:ascii="Times New Roman" w:hAnsi="Times New Roman" w:cs="Times New Roman"/>
+          <w:sz w:val="24"/>
+          <w:szCs w:val="24"/>
+          <w:lang w:val="en-GB"/>
+        </w:rPr>
+        <w:t xml:space="preserve">” </w:t>
+      </w:r>
+      <w:proofErr w:type="spellStart"/>
+      <w:r>
+        <w:rPr>
+          <w:rFonts w:ascii="Times New Roman" w:hAnsi="Times New Roman" w:cs="Times New Roman"/>
+          <w:sz w:val="24"/>
+          <w:szCs w:val="24"/>
+          <w:lang w:val="en-GB"/>
+        </w:rPr>
+        <w:t>ArrayList</w:t>
+      </w:r>
+      <w:proofErr w:type="spellEnd"/>
+      <w:r>
+        <w:rPr>
+          <w:rFonts w:ascii="Times New Roman" w:hAnsi="Times New Roman" w:cs="Times New Roman"/>
+          <w:sz w:val="24"/>
+          <w:szCs w:val="24"/>
+          <w:lang w:val="en-GB"/>
+        </w:rPr>
+        <w:t xml:space="preserve"> and the reservations for Bus-and-Chauffeur are stored in the “</w:t>
+      </w:r>
+      <w:proofErr w:type="spellStart"/>
       <w:r>
         <w:rPr>
           <w:rFonts w:ascii="Times New Roman" w:hAnsi="Times New Roman" w:cs="Times New Roman"/>
@@ -13323,14 +14510,35 @@
         </w:rPr>
         <w:t>buschauffeurreservations</w:t>
       </w:r>
-      <w:r>
-        <w:rPr>
-          <w:rFonts w:ascii="Times New Roman" w:hAnsi="Times New Roman" w:cs="Times New Roman"/>
-          <w:sz w:val="24"/>
-          <w:szCs w:val="24"/>
-          <w:lang w:val="en-GB"/>
-        </w:rPr>
-        <w:t>” ArrayList.</w:t>
+      <w:proofErr w:type="spellEnd"/>
+      <w:r>
+        <w:rPr>
+          <w:rFonts w:ascii="Times New Roman" w:hAnsi="Times New Roman" w:cs="Times New Roman"/>
+          <w:sz w:val="24"/>
+          <w:szCs w:val="24"/>
+          <w:lang w:val="en-GB"/>
+        </w:rPr>
+        <w:t xml:space="preserve">” </w:t>
+      </w:r>
+      <w:proofErr w:type="spellStart"/>
+      <w:r>
+        <w:rPr>
+          <w:rFonts w:ascii="Times New Roman" w:hAnsi="Times New Roman" w:cs="Times New Roman"/>
+          <w:sz w:val="24"/>
+          <w:szCs w:val="24"/>
+          <w:lang w:val="en-GB"/>
+        </w:rPr>
+        <w:t>ArrayList</w:t>
+      </w:r>
+      <w:proofErr w:type="spellEnd"/>
+      <w:r>
+        <w:rPr>
+          <w:rFonts w:ascii="Times New Roman" w:hAnsi="Times New Roman" w:cs="Times New Roman"/>
+          <w:sz w:val="24"/>
+          <w:szCs w:val="24"/>
+          <w:lang w:val="en-GB"/>
+        </w:rPr>
+        <w:t>.</w:t>
       </w:r>
     </w:p>
     <w:p>
@@ -13411,7 +14619,7 @@
                     </pic:cNvPicPr>
                   </pic:nvPicPr>
                   <pic:blipFill>
-                    <a:blip r:embed="rId41"/>
+                    <a:blip r:embed="rId39"/>
                     <a:srcRect/>
                     <a:stretch>
                       <a:fillRect/>
@@ -13456,7 +14664,87 @@
           <w:szCs w:val="24"/>
           <w:lang w:val="en-GB"/>
         </w:rPr>
-        <w:t>This code snippet is responsible for creating the Tours List JList that will contain the “tripjourneytours” ArrayList. This list will have a scroll bar if there are more than 15 elements inside it. All the other JLists created in this program are made in a similar way in order to maintain consistency.</w:t>
+        <w:t xml:space="preserve">This code snippet is responsible for creating the Tours List </w:t>
+      </w:r>
+      <w:proofErr w:type="spellStart"/>
+      <w:r>
+        <w:rPr>
+          <w:rFonts w:ascii="Times New Roman" w:hAnsi="Times New Roman" w:cs="Times New Roman"/>
+          <w:sz w:val="24"/>
+          <w:szCs w:val="24"/>
+          <w:lang w:val="en-GB"/>
+        </w:rPr>
+        <w:t>JList</w:t>
+      </w:r>
+      <w:proofErr w:type="spellEnd"/>
+      <w:r>
+        <w:rPr>
+          <w:rFonts w:ascii="Times New Roman" w:hAnsi="Times New Roman" w:cs="Times New Roman"/>
+          <w:sz w:val="24"/>
+          <w:szCs w:val="24"/>
+          <w:lang w:val="en-GB"/>
+        </w:rPr>
+        <w:t xml:space="preserve"> that will contain the “</w:t>
+      </w:r>
+      <w:proofErr w:type="spellStart"/>
+      <w:r>
+        <w:rPr>
+          <w:rFonts w:ascii="Times New Roman" w:hAnsi="Times New Roman" w:cs="Times New Roman"/>
+          <w:sz w:val="24"/>
+          <w:szCs w:val="24"/>
+          <w:lang w:val="en-GB"/>
+        </w:rPr>
+        <w:t>tripjourneytours</w:t>
+      </w:r>
+      <w:proofErr w:type="spellEnd"/>
+      <w:r>
+        <w:rPr>
+          <w:rFonts w:ascii="Times New Roman" w:hAnsi="Times New Roman" w:cs="Times New Roman"/>
+          <w:sz w:val="24"/>
+          <w:szCs w:val="24"/>
+          <w:lang w:val="en-GB"/>
+        </w:rPr>
+        <w:t xml:space="preserve">” </w:t>
+      </w:r>
+      <w:proofErr w:type="spellStart"/>
+      <w:r>
+        <w:rPr>
+          <w:rFonts w:ascii="Times New Roman" w:hAnsi="Times New Roman" w:cs="Times New Roman"/>
+          <w:sz w:val="24"/>
+          <w:szCs w:val="24"/>
+          <w:lang w:val="en-GB"/>
+        </w:rPr>
+        <w:t>ArrayList</w:t>
+      </w:r>
+      <w:proofErr w:type="spellEnd"/>
+      <w:r>
+        <w:rPr>
+          <w:rFonts w:ascii="Times New Roman" w:hAnsi="Times New Roman" w:cs="Times New Roman"/>
+          <w:sz w:val="24"/>
+          <w:szCs w:val="24"/>
+          <w:lang w:val="en-GB"/>
+        </w:rPr>
+        <w:t xml:space="preserve">. This list will have a scroll bar if there are more than 15 elements inside it. All the other </w:t>
+      </w:r>
+      <w:proofErr w:type="spellStart"/>
+      <w:r>
+        <w:rPr>
+          <w:rFonts w:ascii="Times New Roman" w:hAnsi="Times New Roman" w:cs="Times New Roman"/>
+          <w:sz w:val="24"/>
+          <w:szCs w:val="24"/>
+          <w:lang w:val="en-GB"/>
+        </w:rPr>
+        <w:t>JLists</w:t>
+      </w:r>
+      <w:proofErr w:type="spellEnd"/>
+      <w:r>
+        <w:rPr>
+          <w:rFonts w:ascii="Times New Roman" w:hAnsi="Times New Roman" w:cs="Times New Roman"/>
+          <w:sz w:val="24"/>
+          <w:szCs w:val="24"/>
+          <w:lang w:val="en-GB"/>
+        </w:rPr>
+        <w:t xml:space="preserve"> created in this program are made in a similar way in order to maintain consistency.</w:t>
       </w:r>
     </w:p>
     <w:p>
@@ -13516,7 +14804,7 @@
                     </pic:cNvPicPr>
                   </pic:nvPicPr>
                   <pic:blipFill>
-                    <a:blip r:embed="rId42"/>
+                    <a:blip r:embed="rId40"/>
                     <a:srcRect/>
                     <a:stretch>
                       <a:fillRect/>
@@ -13561,7 +14849,27 @@
           <w:szCs w:val="24"/>
           <w:lang w:val="en-GB"/>
         </w:rPr>
-        <w:t>This part of the code is responsible for reading the Departure Date and Arrival Date from the text fields of the GUI. The text fields contents are split at each “/” and creating two MyDate object (taking arguments the fields contents changed into integers).</w:t>
+        <w:t xml:space="preserve">This part of the code is responsible for reading the Departure Date and Arrival Date from the text fields of the GUI. The text fields contents are split at each “/” and creating two </w:t>
+      </w:r>
+      <w:proofErr w:type="spellStart"/>
+      <w:r>
+        <w:rPr>
+          <w:rFonts w:ascii="Times New Roman" w:hAnsi="Times New Roman" w:cs="Times New Roman"/>
+          <w:sz w:val="24"/>
+          <w:szCs w:val="24"/>
+          <w:lang w:val="en-GB"/>
+        </w:rPr>
+        <w:t>MyDate</w:t>
+      </w:r>
+      <w:proofErr w:type="spellEnd"/>
+      <w:r>
+        <w:rPr>
+          <w:rFonts w:ascii="Times New Roman" w:hAnsi="Times New Roman" w:cs="Times New Roman"/>
+          <w:sz w:val="24"/>
+          <w:szCs w:val="24"/>
+          <w:lang w:val="en-GB"/>
+        </w:rPr>
+        <w:t xml:space="preserve"> object (taking arguments the fields contents changed into integers).</w:t>
       </w:r>
     </w:p>
     <w:p>
@@ -13621,7 +14929,7 @@
                     </pic:cNvPicPr>
                   </pic:nvPicPr>
                   <pic:blipFill>
-                    <a:blip r:embed="rId43"/>
+                    <a:blip r:embed="rId41"/>
                     <a:srcRect/>
                     <a:stretch>
                       <a:fillRect/>
@@ -13666,7 +14974,67 @@
           <w:szCs w:val="24"/>
           <w:lang w:val="en-GB"/>
         </w:rPr>
-        <w:t>This code snippet is responsible for loading all the Tours from the “Tours.bin” file. The program will read an ArrayList of objects (of type Tour) and then return them (the returned object is used in the GUI class). All the other objects (Customer,Passenger,Chauffeur,Reservation) have a similar loading method.</w:t>
+        <w:t>This code snippet is responsible for loading all the Tours from the “</w:t>
+      </w:r>
+      <w:proofErr w:type="spellStart"/>
+      <w:r>
+        <w:rPr>
+          <w:rFonts w:ascii="Times New Roman" w:hAnsi="Times New Roman" w:cs="Times New Roman"/>
+          <w:sz w:val="24"/>
+          <w:szCs w:val="24"/>
+          <w:lang w:val="en-GB"/>
+        </w:rPr>
+        <w:t>Tours.bin</w:t>
+      </w:r>
+      <w:proofErr w:type="spellEnd"/>
+      <w:r>
+        <w:rPr>
+          <w:rFonts w:ascii="Times New Roman" w:hAnsi="Times New Roman" w:cs="Times New Roman"/>
+          <w:sz w:val="24"/>
+          <w:szCs w:val="24"/>
+          <w:lang w:val="en-GB"/>
+        </w:rPr>
+        <w:t xml:space="preserve">” file. The program will read an </w:t>
+      </w:r>
+      <w:proofErr w:type="spellStart"/>
+      <w:r>
+        <w:rPr>
+          <w:rFonts w:ascii="Times New Roman" w:hAnsi="Times New Roman" w:cs="Times New Roman"/>
+          <w:sz w:val="24"/>
+          <w:szCs w:val="24"/>
+          <w:lang w:val="en-GB"/>
+        </w:rPr>
+        <w:t>ArrayList</w:t>
+      </w:r>
+      <w:proofErr w:type="spellEnd"/>
+      <w:r>
+        <w:rPr>
+          <w:rFonts w:ascii="Times New Roman" w:hAnsi="Times New Roman" w:cs="Times New Roman"/>
+          <w:sz w:val="24"/>
+          <w:szCs w:val="24"/>
+          <w:lang w:val="en-GB"/>
+        </w:rPr>
+        <w:t xml:space="preserve"> of objects (of type Tour) and then return them (the returned object is used in the GUI class). All the other objects (</w:t>
+      </w:r>
+      <w:proofErr w:type="spellStart"/>
+      <w:r>
+        <w:rPr>
+          <w:rFonts w:ascii="Times New Roman" w:hAnsi="Times New Roman" w:cs="Times New Roman"/>
+          <w:sz w:val="24"/>
+          <w:szCs w:val="24"/>
+          <w:lang w:val="en-GB"/>
+        </w:rPr>
+        <w:t>Customer,Passenger,Chauffeur,Reservation</w:t>
+      </w:r>
+      <w:proofErr w:type="spellEnd"/>
+      <w:r>
+        <w:rPr>
+          <w:rFonts w:ascii="Times New Roman" w:hAnsi="Times New Roman" w:cs="Times New Roman"/>
+          <w:sz w:val="24"/>
+          <w:szCs w:val="24"/>
+          <w:lang w:val="en-GB"/>
+        </w:rPr>
+        <w:t>) have a similar loading method.</w:t>
       </w:r>
     </w:p>
     <w:p>
@@ -13736,7 +15104,7 @@
                     </pic:cNvPicPr>
                   </pic:nvPicPr>
                   <pic:blipFill>
-                    <a:blip r:embed="rId44"/>
+                    <a:blip r:embed="rId42"/>
                     <a:srcRect/>
                     <a:stretch>
                       <a:fillRect/>
@@ -13781,7 +15149,107 @@
           <w:szCs w:val="24"/>
           <w:lang w:val="en-GB"/>
         </w:rPr>
-        <w:t>This code snippet is responsible for getting all the available chauffeurs and adding them to the “availableChauffeurs” Array List. It will compare each of the Chauffeur’s current schedule (an ArrayList of MyDate objects in which the chauffeur is busy) with the Tour’s dates (stored in “dates” ArrayList). If there are two equal MyDate objects in these two Array Lists the chauffeur will be unavailable.</w:t>
+        <w:t>This code snippet is responsible for getting all the available chauffeurs and adding them to the “</w:t>
+      </w:r>
+      <w:proofErr w:type="spellStart"/>
+      <w:r>
+        <w:rPr>
+          <w:rFonts w:ascii="Times New Roman" w:hAnsi="Times New Roman" w:cs="Times New Roman"/>
+          <w:sz w:val="24"/>
+          <w:szCs w:val="24"/>
+          <w:lang w:val="en-GB"/>
+        </w:rPr>
+        <w:t>availableChauffeurs</w:t>
+      </w:r>
+      <w:proofErr w:type="spellEnd"/>
+      <w:r>
+        <w:rPr>
+          <w:rFonts w:ascii="Times New Roman" w:hAnsi="Times New Roman" w:cs="Times New Roman"/>
+          <w:sz w:val="24"/>
+          <w:szCs w:val="24"/>
+          <w:lang w:val="en-GB"/>
+        </w:rPr>
+        <w:t xml:space="preserve">” Array List. It will compare each of the Chauffeur’s current schedule (an </w:t>
+      </w:r>
+      <w:proofErr w:type="spellStart"/>
+      <w:r>
+        <w:rPr>
+          <w:rFonts w:ascii="Times New Roman" w:hAnsi="Times New Roman" w:cs="Times New Roman"/>
+          <w:sz w:val="24"/>
+          <w:szCs w:val="24"/>
+          <w:lang w:val="en-GB"/>
+        </w:rPr>
+        <w:t>ArrayList</w:t>
+      </w:r>
+      <w:proofErr w:type="spellEnd"/>
+      <w:r>
+        <w:rPr>
+          <w:rFonts w:ascii="Times New Roman" w:hAnsi="Times New Roman" w:cs="Times New Roman"/>
+          <w:sz w:val="24"/>
+          <w:szCs w:val="24"/>
+          <w:lang w:val="en-GB"/>
+        </w:rPr>
+        <w:t xml:space="preserve"> of </w:t>
+      </w:r>
+      <w:proofErr w:type="spellStart"/>
+      <w:r>
+        <w:rPr>
+          <w:rFonts w:ascii="Times New Roman" w:hAnsi="Times New Roman" w:cs="Times New Roman"/>
+          <w:sz w:val="24"/>
+          <w:szCs w:val="24"/>
+          <w:lang w:val="en-GB"/>
+        </w:rPr>
+        <w:t>MyDate</w:t>
+      </w:r>
+      <w:proofErr w:type="spellEnd"/>
+      <w:r>
+        <w:rPr>
+          <w:rFonts w:ascii="Times New Roman" w:hAnsi="Times New Roman" w:cs="Times New Roman"/>
+          <w:sz w:val="24"/>
+          <w:szCs w:val="24"/>
+          <w:lang w:val="en-GB"/>
+        </w:rPr>
+        <w:t xml:space="preserve"> objects in which the chauffeur is busy) with the Tour’s dates (stored in “dates” </w:t>
+      </w:r>
+      <w:proofErr w:type="spellStart"/>
+      <w:r>
+        <w:rPr>
+          <w:rFonts w:ascii="Times New Roman" w:hAnsi="Times New Roman" w:cs="Times New Roman"/>
+          <w:sz w:val="24"/>
+          <w:szCs w:val="24"/>
+          <w:lang w:val="en-GB"/>
+        </w:rPr>
+        <w:t>ArrayList</w:t>
+      </w:r>
+      <w:proofErr w:type="spellEnd"/>
+      <w:r>
+        <w:rPr>
+          <w:rFonts w:ascii="Times New Roman" w:hAnsi="Times New Roman" w:cs="Times New Roman"/>
+          <w:sz w:val="24"/>
+          <w:szCs w:val="24"/>
+          <w:lang w:val="en-GB"/>
+        </w:rPr>
+        <w:t xml:space="preserve">). If there are two equal </w:t>
+      </w:r>
+      <w:proofErr w:type="spellStart"/>
+      <w:r>
+        <w:rPr>
+          <w:rFonts w:ascii="Times New Roman" w:hAnsi="Times New Roman" w:cs="Times New Roman"/>
+          <w:sz w:val="24"/>
+          <w:szCs w:val="24"/>
+          <w:lang w:val="en-GB"/>
+        </w:rPr>
+        <w:t>MyDate</w:t>
+      </w:r>
+      <w:proofErr w:type="spellEnd"/>
+      <w:r>
+        <w:rPr>
+          <w:rFonts w:ascii="Times New Roman" w:hAnsi="Times New Roman" w:cs="Times New Roman"/>
+          <w:sz w:val="24"/>
+          <w:szCs w:val="24"/>
+          <w:lang w:val="en-GB"/>
+        </w:rPr>
+        <w:t xml:space="preserve"> objects in these two Array Lists the chauffeur will be unavailable.</w:t>
       </w:r>
     </w:p>
     <w:p>
@@ -13851,7 +15319,7 @@
                     </pic:cNvPicPr>
                   </pic:nvPicPr>
                   <pic:blipFill>
-                    <a:blip r:embed="rId45"/>
+                    <a:blip r:embed="rId43"/>
                     <a:srcRect/>
                     <a:stretch>
                       <a:fillRect/>
@@ -13977,7 +15445,7 @@
                     </pic:cNvPicPr>
                   </pic:nvPicPr>
                   <pic:blipFill>
-                    <a:blip r:embed="rId46"/>
+                    <a:blip r:embed="rId44"/>
                     <a:srcRect/>
                     <a:stretch>
                       <a:fillRect/>
@@ -14022,7 +15490,27 @@
           <w:szCs w:val="24"/>
           <w:lang w:val="en-GB"/>
         </w:rPr>
-        <w:t>This snippet is part of setting a chauffeur to a tour. This will create two MyDate objects based on the date interval of the tour and then add all the dates in this interval to the chauffeur’s schedule.</w:t>
+        <w:t xml:space="preserve">This snippet is part of setting a chauffeur to a tour. This will create two </w:t>
+      </w:r>
+      <w:proofErr w:type="spellStart"/>
+      <w:r>
+        <w:rPr>
+          <w:rFonts w:ascii="Times New Roman" w:hAnsi="Times New Roman" w:cs="Times New Roman"/>
+          <w:sz w:val="24"/>
+          <w:szCs w:val="24"/>
+          <w:lang w:val="en-GB"/>
+        </w:rPr>
+        <w:t>MyDate</w:t>
+      </w:r>
+      <w:proofErr w:type="spellEnd"/>
+      <w:r>
+        <w:rPr>
+          <w:rFonts w:ascii="Times New Roman" w:hAnsi="Times New Roman" w:cs="Times New Roman"/>
+          <w:sz w:val="24"/>
+          <w:szCs w:val="24"/>
+          <w:lang w:val="en-GB"/>
+        </w:rPr>
+        <w:t xml:space="preserve"> objects based on the date interval of the tour and then add all the dates in this interval to the chauffeur’s schedule.</w:t>
       </w:r>
     </w:p>
     <w:p>
@@ -14102,7 +15590,7 @@
                     </pic:cNvPicPr>
                   </pic:nvPicPr>
                   <pic:blipFill>
-                    <a:blip r:embed="rId47"/>
+                    <a:blip r:embed="rId45"/>
                     <a:srcRect/>
                     <a:stretch>
                       <a:fillRect/>
@@ -14277,7 +15765,7 @@
                     </pic:cNvPicPr>
                   </pic:nvPicPr>
                   <pic:blipFill>
-                    <a:blip r:embed="rId48"/>
+                    <a:blip r:embed="rId46"/>
                     <a:srcRect/>
                     <a:stretch>
                       <a:fillRect/>
@@ -14322,7 +15810,47 @@
           <w:szCs w:val="24"/>
           <w:lang w:val="en-GB"/>
         </w:rPr>
-        <w:t>This part of the code is responsible for going thourgh all the tours and checking if there are expired tours in order to set the bus used on that tour to be available. Besides checking if the tour is expired is also checking the Boolean variable inside each tour that is returned by the “getBusExpiration” method in order to avoid the duplication of the same bus.</w:t>
+        <w:t xml:space="preserve">This part of the code is responsible for going </w:t>
+      </w:r>
+      <w:proofErr w:type="spellStart"/>
+      <w:r>
+        <w:rPr>
+          <w:rFonts w:ascii="Times New Roman" w:hAnsi="Times New Roman" w:cs="Times New Roman"/>
+          <w:sz w:val="24"/>
+          <w:szCs w:val="24"/>
+          <w:lang w:val="en-GB"/>
+        </w:rPr>
+        <w:t>thourgh</w:t>
+      </w:r>
+      <w:proofErr w:type="spellEnd"/>
+      <w:r>
+        <w:rPr>
+          <w:rFonts w:ascii="Times New Roman" w:hAnsi="Times New Roman" w:cs="Times New Roman"/>
+          <w:sz w:val="24"/>
+          <w:szCs w:val="24"/>
+          <w:lang w:val="en-GB"/>
+        </w:rPr>
+        <w:t xml:space="preserve"> all the tours and checking if there are expired tours in order to set the bus used on that tour to be available. Besides checking if the tour is expired is also checking the Boolean variable inside each tour that is returned by the “</w:t>
+      </w:r>
+      <w:proofErr w:type="spellStart"/>
+      <w:r>
+        <w:rPr>
+          <w:rFonts w:ascii="Times New Roman" w:hAnsi="Times New Roman" w:cs="Times New Roman"/>
+          <w:sz w:val="24"/>
+          <w:szCs w:val="24"/>
+          <w:lang w:val="en-GB"/>
+        </w:rPr>
+        <w:t>getBusExpiration</w:t>
+      </w:r>
+      <w:proofErr w:type="spellEnd"/>
+      <w:r>
+        <w:rPr>
+          <w:rFonts w:ascii="Times New Roman" w:hAnsi="Times New Roman" w:cs="Times New Roman"/>
+          <w:sz w:val="24"/>
+          <w:szCs w:val="24"/>
+          <w:lang w:val="en-GB"/>
+        </w:rPr>
+        <w:t>” method in order to avoid the duplication of the same bus.</w:t>
       </w:r>
     </w:p>
     <w:p>
@@ -14651,7 +16179,7 @@
       <w:tblPr>
         <w:tblStyle w:val="TableGrid"/>
         <w:tblW w:w="9624" w:type="dxa"/>
-        <w:tblLook w:val="04A0"/>
+        <w:tblLook w:val="04A0" w:firstRow="1" w:lastRow="0" w:firstColumn="1" w:lastColumn="0" w:noHBand="0" w:noVBand="1"/>
       </w:tblPr>
       <w:tblGrid>
         <w:gridCol w:w="7825"/>
@@ -14782,7 +16310,25 @@
                 <w:sz w:val="24"/>
                 <w:szCs w:val="24"/>
               </w:rPr>
-              <w:t>3. An employee can add extras (e.g food preferences)</w:t>
+              <w:t>3. An employee can add extras (</w:t>
+            </w:r>
+            <w:proofErr w:type="spellStart"/>
+            <w:r>
+              <w:rPr>
+                <w:rFonts w:ascii="Times New Roman" w:hAnsi="Times New Roman" w:cs="Times New Roman"/>
+                <w:sz w:val="24"/>
+                <w:szCs w:val="24"/>
+              </w:rPr>
+              <w:t>e.g</w:t>
+            </w:r>
+            <w:proofErr w:type="spellEnd"/>
+            <w:r>
+              <w:rPr>
+                <w:rFonts w:ascii="Times New Roman" w:hAnsi="Times New Roman" w:cs="Times New Roman"/>
+                <w:sz w:val="24"/>
+                <w:szCs w:val="24"/>
+              </w:rPr>
+              <w:t xml:space="preserve"> food preferences)</w:t>
             </w:r>
           </w:p>
         </w:tc>
@@ -15587,17 +17133,7 @@
           <w:sz w:val="24"/>
           <w:szCs w:val="24"/>
         </w:rPr>
-        <w:t>As can be seen from the final product, we achieved our goal of successfully implementing the requirements that the company gave us. More importantly, we made a softwa</w:t>
-      </w:r>
-      <w:bookmarkStart w:id="0" w:name="_GoBack"/>
-      <w:bookmarkEnd w:id="0"/>
-      <w:r>
-        <w:rPr>
-          <w:rFonts w:ascii="Times New Roman" w:hAnsi="Times New Roman" w:cs="Times New Roman"/>
-          <w:sz w:val="24"/>
-          <w:szCs w:val="24"/>
-        </w:rPr>
-        <w:t>re that makes the employees’ jobs easier and doesn’t require a strong background with computers.</w:t>
+        <w:t>As can be seen from the final product, we achieved our goal of successfully implementing the requirements that the company gave us. More importantly, we made a software that makes the employees’ jobs easier and doesn’t require a strong background with computers.</w:t>
       </w:r>
     </w:p>
     <w:p>
@@ -15841,7 +17377,7 @@
           <w:insideH w:val="single" w:sz="4" w:space="0" w:color="auto"/>
           <w:insideV w:val="single" w:sz="4" w:space="0" w:color="auto"/>
         </w:tblBorders>
-        <w:tblLook w:val="0000"/>
+        <w:tblLook w:val="0000" w:firstRow="0" w:lastRow="0" w:firstColumn="0" w:lastColumn="0" w:noHBand="0" w:noVBand="0"/>
       </w:tblPr>
       <w:tblGrid>
         <w:gridCol w:w="1136"/>
@@ -15886,7 +17422,7 @@
                 <w:szCs w:val="24"/>
               </w:rPr>
             </w:pPr>
-            <w:hyperlink r:id="rId49" w:history="1">
+            <w:hyperlink r:id="rId47" w:history="1">
               <w:r>
                 <w:rPr>
                   <w:rStyle w:val="Hyperlink"/>
@@ -15939,7 +17475,7 @@
                 <w:szCs w:val="24"/>
               </w:rPr>
             </w:pPr>
-            <w:hyperlink r:id="rId50" w:history="1">
+            <w:hyperlink r:id="rId48" w:history="1">
               <w:r>
                 <w:rPr>
                   <w:rStyle w:val="Hyperlink"/>
@@ -15992,7 +17528,7 @@
                 <w:szCs w:val="24"/>
               </w:rPr>
             </w:pPr>
-            <w:hyperlink r:id="rId51" w:history="1">
+            <w:hyperlink r:id="rId49" w:history="1">
               <w:r>
                 <w:rPr>
                   <w:rStyle w:val="Hyperlink"/>
@@ -16022,13 +17558,23 @@
                 <w:szCs w:val="24"/>
               </w:rPr>
             </w:pPr>
-            <w:r>
-              <w:rPr>
-                <w:rFonts w:ascii="Times New Roman" w:hAnsi="Times New Roman" w:cs="Times New Roman"/>
-                <w:sz w:val="24"/>
-                <w:szCs w:val="24"/>
-              </w:rPr>
-              <w:t>Github Guide</w:t>
+            <w:proofErr w:type="spellStart"/>
+            <w:r>
+              <w:rPr>
+                <w:rFonts w:ascii="Times New Roman" w:hAnsi="Times New Roman" w:cs="Times New Roman"/>
+                <w:sz w:val="24"/>
+                <w:szCs w:val="24"/>
+              </w:rPr>
+              <w:t>Github</w:t>
+            </w:r>
+            <w:proofErr w:type="spellEnd"/>
+            <w:r>
+              <w:rPr>
+                <w:rFonts w:ascii="Times New Roman" w:hAnsi="Times New Roman" w:cs="Times New Roman"/>
+                <w:sz w:val="24"/>
+                <w:szCs w:val="24"/>
+              </w:rPr>
+              <w:t xml:space="preserve"> Guide</w:t>
             </w:r>
           </w:p>
         </w:tc>
@@ -16045,7 +17591,7 @@
                 <w:szCs w:val="24"/>
               </w:rPr>
             </w:pPr>
-            <w:hyperlink r:id="rId52" w:history="1">
+            <w:hyperlink r:id="rId50" w:history="1">
               <w:r>
                 <w:rPr>
                   <w:rStyle w:val="Hyperlink"/>
@@ -16098,7 +17644,7 @@
                 <w:szCs w:val="24"/>
               </w:rPr>
             </w:pPr>
-            <w:hyperlink r:id="rId53" w:history="1">
+            <w:hyperlink r:id="rId51" w:history="1">
               <w:r>
                 <w:rPr>
                   <w:rStyle w:val="Hyperlink"/>
@@ -16117,7 +17663,7 @@
               </w:rPr>
               <w:br/>
             </w:r>
-            <w:hyperlink r:id="rId54" w:history="1">
+            <w:hyperlink r:id="rId52" w:history="1">
               <w:r>
                 <w:rPr>
                   <w:rStyle w:val="Hyperlink"/>
@@ -16161,8 +17707,8 @@
 </file>
 
 <file path=word/endnotes.xml><?xml version="1.0" encoding="utf-8"?>
-<w:endnotes xmlns:ve="http://schemas.openxmlformats.org/markup-compatibility/2006" xmlns:o="urn:schemas-microsoft-com:office:office" xmlns:r="http://schemas.openxmlformats.org/officeDocument/2006/relationships" xmlns:m="http://schemas.openxmlformats.org/officeDocument/2006/math" xmlns:v="urn:schemas-microsoft-com:vml" xmlns:wp="http://schemas.openxmlformats.org/drawingml/2006/wordprocessingDrawing" xmlns:w10="urn:schemas-microsoft-com:office:word" xmlns:w="http://schemas.openxmlformats.org/wordprocessingml/2006/main" xmlns:wne="http://schemas.microsoft.com/office/word/2006/wordml">
-  <w:endnote w:type="separator" w:id="0">
+<w:endnotes xmlns:wpc="http://schemas.microsoft.com/office/word/2010/wordprocessingCanvas" xmlns:cx="http://schemas.microsoft.com/office/drawing/2014/chartex" xmlns:cx1="http://schemas.microsoft.com/office/drawing/2015/9/8/chartex" xmlns:cx2="http://schemas.microsoft.com/office/drawing/2015/10/21/chartex" xmlns:cx3="http://schemas.microsoft.com/office/drawing/2016/5/9/chartex" xmlns:cx4="http://schemas.microsoft.com/office/drawing/2016/5/10/chartex" xmlns:cx5="http://schemas.microsoft.com/office/drawing/2016/5/11/chartex" xmlns:mc="http://schemas.openxmlformats.org/markup-compatibility/2006" xmlns:o="urn:schemas-microsoft-com:office:office" xmlns:r="http://schemas.openxmlformats.org/officeDocument/2006/relationships" xmlns:m="http://schemas.openxmlformats.org/officeDocument/2006/math" xmlns:v="urn:schemas-microsoft-com:vml" xmlns:wp14="http://schemas.microsoft.com/office/word/2010/wordprocessingDrawing" xmlns:wp="http://schemas.openxmlformats.org/drawingml/2006/wordprocessingDrawing" xmlns:w10="urn:schemas-microsoft-com:office:word" xmlns:w="http://schemas.openxmlformats.org/wordprocessingml/2006/main" xmlns:w14="http://schemas.microsoft.com/office/word/2010/wordml" xmlns:w15="http://schemas.microsoft.com/office/word/2012/wordml" xmlns:w16se="http://schemas.microsoft.com/office/word/2015/wordml/symex" xmlns:wpg="http://schemas.microsoft.com/office/word/2010/wordprocessingGroup" xmlns:wpi="http://schemas.microsoft.com/office/word/2010/wordprocessingInk" xmlns:wne="http://schemas.microsoft.com/office/word/2006/wordml" xmlns:wps="http://schemas.microsoft.com/office/word/2010/wordprocessingShape" mc:Ignorable="w14 w15 w16se wp14">
+  <w:endnote w:type="separator" w:id="-1">
     <w:p>
       <w:pPr>
         <w:spacing w:after="0" w:line="240" w:lineRule="auto"/>
@@ -16172,7 +17718,7 @@
       </w:r>
     </w:p>
   </w:endnote>
-  <w:endnote w:type="continuationSeparator" w:id="1">
+  <w:endnote w:type="continuationSeparator" w:id="0">
     <w:p>
       <w:pPr>
         <w:spacing w:after="0" w:line="240" w:lineRule="auto"/>
@@ -16186,8 +17732,8 @@
 </file>
 
 <file path=word/footnotes.xml><?xml version="1.0" encoding="utf-8"?>
-<w:footnotes xmlns:ve="http://schemas.openxmlformats.org/markup-compatibility/2006" xmlns:o="urn:schemas-microsoft-com:office:office" xmlns:r="http://schemas.openxmlformats.org/officeDocument/2006/relationships" xmlns:m="http://schemas.openxmlformats.org/officeDocument/2006/math" xmlns:v="urn:schemas-microsoft-com:vml" xmlns:wp="http://schemas.openxmlformats.org/drawingml/2006/wordprocessingDrawing" xmlns:w10="urn:schemas-microsoft-com:office:word" xmlns:w="http://schemas.openxmlformats.org/wordprocessingml/2006/main" xmlns:wne="http://schemas.microsoft.com/office/word/2006/wordml">
-  <w:footnote w:type="separator" w:id="0">
+<w:footnotes xmlns:wpc="http://schemas.microsoft.com/office/word/2010/wordprocessingCanvas" xmlns:cx="http://schemas.microsoft.com/office/drawing/2014/chartex" xmlns:cx1="http://schemas.microsoft.com/office/drawing/2015/9/8/chartex" xmlns:cx2="http://schemas.microsoft.com/office/drawing/2015/10/21/chartex" xmlns:cx3="http://schemas.microsoft.com/office/drawing/2016/5/9/chartex" xmlns:cx4="http://schemas.microsoft.com/office/drawing/2016/5/10/chartex" xmlns:cx5="http://schemas.microsoft.com/office/drawing/2016/5/11/chartex" xmlns:mc="http://schemas.openxmlformats.org/markup-compatibility/2006" xmlns:o="urn:schemas-microsoft-com:office:office" xmlns:r="http://schemas.openxmlformats.org/officeDocument/2006/relationships" xmlns:m="http://schemas.openxmlformats.org/officeDocument/2006/math" xmlns:v="urn:schemas-microsoft-com:vml" xmlns:wp14="http://schemas.microsoft.com/office/word/2010/wordprocessingDrawing" xmlns:wp="http://schemas.openxmlformats.org/drawingml/2006/wordprocessingDrawing" xmlns:w10="urn:schemas-microsoft-com:office:word" xmlns:w="http://schemas.openxmlformats.org/wordprocessingml/2006/main" xmlns:w14="http://schemas.microsoft.com/office/word/2010/wordml" xmlns:w15="http://schemas.microsoft.com/office/word/2012/wordml" xmlns:w16se="http://schemas.microsoft.com/office/word/2015/wordml/symex" xmlns:wpg="http://schemas.microsoft.com/office/word/2010/wordprocessingGroup" xmlns:wpi="http://schemas.microsoft.com/office/word/2010/wordprocessingInk" xmlns:wne="http://schemas.microsoft.com/office/word/2006/wordml" xmlns:wps="http://schemas.microsoft.com/office/word/2010/wordprocessingShape" mc:Ignorable="w14 w15 w16se wp14">
+  <w:footnote w:type="separator" w:id="-1">
     <w:p>
       <w:pPr>
         <w:spacing w:after="0" w:line="240" w:lineRule="auto"/>
@@ -16197,7 +17743,7 @@
       </w:r>
     </w:p>
   </w:footnote>
-  <w:footnote w:type="continuationSeparator" w:id="1">
+  <w:footnote w:type="continuationSeparator" w:id="0">
     <w:p>
       <w:pPr>
         <w:spacing w:after="0" w:line="240" w:lineRule="auto"/>
@@ -16211,8 +17757,8 @@
 </file>
 
 <file path=word/numbering.xml><?xml version="1.0" encoding="utf-8"?>
-<w:numbering xmlns:ve="http://schemas.openxmlformats.org/markup-compatibility/2006" xmlns:o="urn:schemas-microsoft-com:office:office" xmlns:r="http://schemas.openxmlformats.org/officeDocument/2006/relationships" xmlns:m="http://schemas.openxmlformats.org/officeDocument/2006/math" xmlns:v="urn:schemas-microsoft-com:vml" xmlns:wp="http://schemas.openxmlformats.org/drawingml/2006/wordprocessingDrawing" xmlns:w10="urn:schemas-microsoft-com:office:word" xmlns:w="http://schemas.openxmlformats.org/wordprocessingml/2006/main" xmlns:wne="http://schemas.microsoft.com/office/word/2006/wordml">
-  <w:abstractNum w:abstractNumId="0">
+<w:numbering xmlns:wpc="http://schemas.microsoft.com/office/word/2010/wordprocessingCanvas" xmlns:cx="http://schemas.microsoft.com/office/drawing/2014/chartex" xmlns:cx1="http://schemas.microsoft.com/office/drawing/2015/9/8/chartex" xmlns:cx2="http://schemas.microsoft.com/office/drawing/2015/10/21/chartex" xmlns:cx3="http://schemas.microsoft.com/office/drawing/2016/5/9/chartex" xmlns:cx4="http://schemas.microsoft.com/office/drawing/2016/5/10/chartex" xmlns:cx5="http://schemas.microsoft.com/office/drawing/2016/5/11/chartex" xmlns:mc="http://schemas.openxmlformats.org/markup-compatibility/2006" xmlns:o="urn:schemas-microsoft-com:office:office" xmlns:r="http://schemas.openxmlformats.org/officeDocument/2006/relationships" xmlns:m="http://schemas.openxmlformats.org/officeDocument/2006/math" xmlns:v="urn:schemas-microsoft-com:vml" xmlns:wp14="http://schemas.microsoft.com/office/word/2010/wordprocessingDrawing" xmlns:wp="http://schemas.openxmlformats.org/drawingml/2006/wordprocessingDrawing" xmlns:w10="urn:schemas-microsoft-com:office:word" xmlns:w="http://schemas.openxmlformats.org/wordprocessingml/2006/main" xmlns:w14="http://schemas.microsoft.com/office/word/2010/wordml" xmlns:w15="http://schemas.microsoft.com/office/word/2012/wordml" xmlns:w16se="http://schemas.microsoft.com/office/word/2015/wordml/symex" xmlns:wpg="http://schemas.microsoft.com/office/word/2010/wordprocessingGroup" xmlns:wpi="http://schemas.microsoft.com/office/word/2010/wordprocessingInk" xmlns:wne="http://schemas.microsoft.com/office/word/2006/wordml" xmlns:wps="http://schemas.microsoft.com/office/word/2010/wordprocessingShape" mc:Ignorable="w14 w15 w16se wp14">
+  <w:abstractNum w:abstractNumId="0" w15:restartNumberingAfterBreak="0">
     <w:nsid w:val="0B3053E1"/>
     <w:multiLevelType w:val="hybridMultilevel"/>
     <w:tmpl w:val="E3F85270"/>
@@ -16324,7 +17870,7 @@
       </w:rPr>
     </w:lvl>
   </w:abstractNum>
-  <w:abstractNum w:abstractNumId="1">
+  <w:abstractNum w:abstractNumId="1" w15:restartNumberingAfterBreak="0">
     <w:nsid w:val="0BD771D4"/>
     <w:multiLevelType w:val="hybridMultilevel"/>
     <w:tmpl w:val="91167898"/>
@@ -16413,7 +17959,7 @@
       </w:pPr>
     </w:lvl>
   </w:abstractNum>
-  <w:abstractNum w:abstractNumId="2">
+  <w:abstractNum w:abstractNumId="2" w15:restartNumberingAfterBreak="0">
     <w:nsid w:val="123245ED"/>
     <w:multiLevelType w:val="hybridMultilevel"/>
     <w:tmpl w:val="B6A20982"/>
@@ -16499,7 +18045,7 @@
       </w:pPr>
     </w:lvl>
   </w:abstractNum>
-  <w:abstractNum w:abstractNumId="3">
+  <w:abstractNum w:abstractNumId="3" w15:restartNumberingAfterBreak="0">
     <w:nsid w:val="67F56BE4"/>
     <w:multiLevelType w:val="hybridMultilevel"/>
     <w:tmpl w:val="91C82364"/>
@@ -16628,7 +18174,7 @@
 </file>
 
 <file path=word/styles.xml><?xml version="1.0" encoding="utf-8"?>
-<w:styles xmlns:r="http://schemas.openxmlformats.org/officeDocument/2006/relationships" xmlns:w="http://schemas.openxmlformats.org/wordprocessingml/2006/main">
+<w:styles xmlns:mc="http://schemas.openxmlformats.org/markup-compatibility/2006" xmlns:r="http://schemas.openxmlformats.org/officeDocument/2006/relationships" xmlns:w="http://schemas.openxmlformats.org/wordprocessingml/2006/main" xmlns:w14="http://schemas.microsoft.com/office/word/2010/wordml" xmlns:w15="http://schemas.microsoft.com/office/word/2012/wordml" xmlns:w16se="http://schemas.microsoft.com/office/word/2015/wordml/symex" mc:Ignorable="w14 w15 w16se">
   <w:docDefaults>
     <w:rPrDefault>
       <w:rPr>
@@ -16644,144 +18190,381 @@
       </w:pPr>
     </w:pPrDefault>
   </w:docDefaults>
-  <w:latentStyles w:defLockedState="0" w:defUIPriority="99" w:defSemiHidden="1" w:defUnhideWhenUsed="1" w:defQFormat="0" w:count="267">
-    <w:lsdException w:name="Normal" w:semiHidden="0" w:uiPriority="0" w:unhideWhenUsed="0" w:qFormat="1"/>
-    <w:lsdException w:name="heading 1" w:semiHidden="0" w:uiPriority="9" w:unhideWhenUsed="0" w:qFormat="1"/>
-    <w:lsdException w:name="heading 2" w:uiPriority="9" w:qFormat="1"/>
-    <w:lsdException w:name="heading 3" w:uiPriority="9" w:qFormat="1"/>
-    <w:lsdException w:name="heading 4" w:uiPriority="9" w:qFormat="1"/>
-    <w:lsdException w:name="heading 5" w:uiPriority="9" w:qFormat="1"/>
-    <w:lsdException w:name="heading 6" w:uiPriority="9" w:qFormat="1"/>
-    <w:lsdException w:name="heading 7" w:uiPriority="9" w:qFormat="1"/>
-    <w:lsdException w:name="heading 8" w:uiPriority="9" w:qFormat="1"/>
-    <w:lsdException w:name="heading 9" w:uiPriority="9" w:qFormat="1"/>
-    <w:lsdException w:name="toc 1" w:uiPriority="39"/>
-    <w:lsdException w:name="toc 2" w:uiPriority="39"/>
-    <w:lsdException w:name="toc 3" w:uiPriority="39"/>
-    <w:lsdException w:name="toc 4" w:uiPriority="39"/>
-    <w:lsdException w:name="toc 5" w:uiPriority="39"/>
-    <w:lsdException w:name="toc 6" w:uiPriority="39"/>
-    <w:lsdException w:name="toc 7" w:uiPriority="39"/>
-    <w:lsdException w:name="toc 8" w:uiPriority="39"/>
-    <w:lsdException w:name="toc 9" w:uiPriority="39"/>
-    <w:lsdException w:name="caption" w:uiPriority="35" w:qFormat="1"/>
-    <w:lsdException w:name="Title" w:semiHidden="0" w:uiPriority="10" w:unhideWhenUsed="0" w:qFormat="1"/>
-    <w:lsdException w:name="Default Paragraph Font" w:uiPriority="1"/>
-    <w:lsdException w:name="Subtitle" w:semiHidden="0" w:uiPriority="11" w:unhideWhenUsed="0" w:qFormat="1"/>
-    <w:lsdException w:name="Strong" w:semiHidden="0" w:uiPriority="22" w:unhideWhenUsed="0" w:qFormat="1"/>
-    <w:lsdException w:name="Emphasis" w:semiHidden="0" w:uiPriority="20" w:unhideWhenUsed="0" w:qFormat="1"/>
-    <w:lsdException w:name="Table Grid" w:semiHidden="0" w:uiPriority="39" w:unhideWhenUsed="0"/>
-    <w:lsdException w:name="Placeholder Text" w:unhideWhenUsed="0"/>
-    <w:lsdException w:name="No Spacing" w:semiHidden="0" w:uiPriority="1" w:unhideWhenUsed="0" w:qFormat="1"/>
-    <w:lsdException w:name="Light Shading" w:semiHidden="0" w:uiPriority="60" w:unhideWhenUsed="0"/>
-    <w:lsdException w:name="Light List" w:semiHidden="0" w:uiPriority="61" w:unhideWhenUsed="0"/>
-    <w:lsdException w:name="Light Grid" w:semiHidden="0" w:uiPriority="62" w:unhideWhenUsed="0"/>
-    <w:lsdException w:name="Medium Shading 1" w:semiHidden="0" w:uiPriority="63" w:unhideWhenUsed="0"/>
-    <w:lsdException w:name="Medium Shading 2" w:semiHidden="0" w:uiPriority="64" w:unhideWhenUsed="0"/>
-    <w:lsdException w:name="Medium List 1" w:semiHidden="0" w:uiPriority="65" w:unhideWhenUsed="0"/>
-    <w:lsdException w:name="Medium List 2" w:semiHidden="0" w:uiPriority="66" w:unhideWhenUsed="0"/>
-    <w:lsdException w:name="Medium Grid 1" w:semiHidden="0" w:uiPriority="67" w:unhideWhenUsed="0"/>
-    <w:lsdException w:name="Medium Grid 2" w:semiHidden="0" w:uiPriority="68" w:unhideWhenUsed="0"/>
-    <w:lsdException w:name="Medium Grid 3" w:semiHidden="0" w:uiPriority="69" w:unhideWhenUsed="0"/>
-    <w:lsdException w:name="Dark List" w:semiHidden="0" w:uiPriority="70" w:unhideWhenUsed="0"/>
-    <w:lsdException w:name="Colorful Shading" w:semiHidden="0" w:uiPriority="71" w:unhideWhenUsed="0"/>
-    <w:lsdException w:name="Colorful List" w:semiHidden="0" w:uiPriority="72" w:unhideWhenUsed="0"/>
-    <w:lsdException w:name="Colorful Grid" w:semiHidden="0" w:uiPriority="73" w:unhideWhenUsed="0"/>
-    <w:lsdException w:name="Light Shading Accent 1" w:semiHidden="0" w:uiPriority="60" w:unhideWhenUsed="0"/>
-    <w:lsdException w:name="Light List Accent 1" w:semiHidden="0" w:uiPriority="61" w:unhideWhenUsed="0"/>
-    <w:lsdException w:name="Light Grid Accent 1" w:semiHidden="0" w:uiPriority="62" w:unhideWhenUsed="0"/>
-    <w:lsdException w:name="Medium Shading 1 Accent 1" w:semiHidden="0" w:uiPriority="63" w:unhideWhenUsed="0"/>
-    <w:lsdException w:name="Medium Shading 2 Accent 1" w:semiHidden="0" w:uiPriority="64" w:unhideWhenUsed="0"/>
-    <w:lsdException w:name="Medium List 1 Accent 1" w:semiHidden="0" w:uiPriority="65" w:unhideWhenUsed="0"/>
-    <w:lsdException w:name="Revision" w:unhideWhenUsed="0"/>
-    <w:lsdException w:name="List Paragraph" w:semiHidden="0" w:uiPriority="34" w:unhideWhenUsed="0" w:qFormat="1"/>
-    <w:lsdException w:name="Quote" w:semiHidden="0" w:uiPriority="29" w:unhideWhenUsed="0" w:qFormat="1"/>
-    <w:lsdException w:name="Intense Quote" w:semiHidden="0" w:uiPriority="30" w:unhideWhenUsed="0" w:qFormat="1"/>
-    <w:lsdException w:name="Medium List 2 Accent 1" w:semiHidden="0" w:uiPriority="66" w:unhideWhenUsed="0"/>
-    <w:lsdException w:name="Medium Grid 1 Accent 1" w:semiHidden="0" w:uiPriority="67" w:unhideWhenUsed="0"/>
-    <w:lsdException w:name="Medium Grid 2 Accent 1" w:semiHidden="0" w:uiPriority="68" w:unhideWhenUsed="0"/>
-    <w:lsdException w:name="Medium Grid 3 Accent 1" w:semiHidden="0" w:uiPriority="69" w:unhideWhenUsed="0"/>
-    <w:lsdException w:name="Dark List Accent 1" w:semiHidden="0" w:uiPriority="70" w:unhideWhenUsed="0"/>
-    <w:lsdException w:name="Colorful Shading Accent 1" w:semiHidden="0" w:uiPriority="71" w:unhideWhenUsed="0"/>
-    <w:lsdException w:name="Colorful List Accent 1" w:semiHidden="0" w:uiPriority="72" w:unhideWhenUsed="0"/>
-    <w:lsdException w:name="Colorful Grid Accent 1" w:semiHidden="0" w:uiPriority="73" w:unhideWhenUsed="0"/>
-    <w:lsdException w:name="Light Shading Accent 2" w:semiHidden="0" w:uiPriority="60" w:unhideWhenUsed="0"/>
-    <w:lsdException w:name="Light List Accent 2" w:semiHidden="0" w:uiPriority="61" w:unhideWhenUsed="0"/>
-    <w:lsdException w:name="Light Grid Accent 2" w:semiHidden="0" w:uiPriority="62" w:unhideWhenUsed="0"/>
-    <w:lsdException w:name="Medium Shading 1 Accent 2" w:semiHidden="0" w:uiPriority="63" w:unhideWhenUsed="0"/>
-    <w:lsdException w:name="Medium Shading 2 Accent 2" w:semiHidden="0" w:uiPriority="64" w:unhideWhenUsed="0"/>
-    <w:lsdException w:name="Medium List 1 Accent 2" w:semiHidden="0" w:uiPriority="65" w:unhideWhenUsed="0"/>
-    <w:lsdException w:name="Medium List 2 Accent 2" w:semiHidden="0" w:uiPriority="66" w:unhideWhenUsed="0"/>
-    <w:lsdException w:name="Medium Grid 1 Accent 2" w:semiHidden="0" w:uiPriority="67" w:unhideWhenUsed="0"/>
-    <w:lsdException w:name="Medium Grid 2 Accent 2" w:semiHidden="0" w:uiPriority="68" w:unhideWhenUsed="0"/>
-    <w:lsdException w:name="Medium Grid 3 Accent 2" w:semiHidden="0" w:uiPriority="69" w:unhideWhenUsed="0"/>
-    <w:lsdException w:name="Dark List Accent 2" w:semiHidden="0" w:uiPriority="70" w:unhideWhenUsed="0"/>
-    <w:lsdException w:name="Colorful Shading Accent 2" w:semiHidden="0" w:uiPriority="71" w:unhideWhenUsed="0"/>
-    <w:lsdException w:name="Colorful List Accent 2" w:semiHidden="0" w:uiPriority="72" w:unhideWhenUsed="0"/>
-    <w:lsdException w:name="Colorful Grid Accent 2" w:semiHidden="0" w:uiPriority="73" w:unhideWhenUsed="0"/>
-    <w:lsdException w:name="Light Shading Accent 3" w:semiHidden="0" w:uiPriority="60" w:unhideWhenUsed="0"/>
-    <w:lsdException w:name="Light List Accent 3" w:semiHidden="0" w:uiPriority="61" w:unhideWhenUsed="0"/>
-    <w:lsdException w:name="Light Grid Accent 3" w:semiHidden="0" w:uiPriority="62" w:unhideWhenUsed="0"/>
-    <w:lsdException w:name="Medium Shading 1 Accent 3" w:semiHidden="0" w:uiPriority="63" w:unhideWhenUsed="0"/>
-    <w:lsdException w:name="Medium Shading 2 Accent 3" w:semiHidden="0" w:uiPriority="64" w:unhideWhenUsed="0"/>
-    <w:lsdException w:name="Medium List 1 Accent 3" w:semiHidden="0" w:uiPriority="65" w:unhideWhenUsed="0"/>
-    <w:lsdException w:name="Medium List 2 Accent 3" w:semiHidden="0" w:uiPriority="66" w:unhideWhenUsed="0"/>
-    <w:lsdException w:name="Medium Grid 1 Accent 3" w:semiHidden="0" w:uiPriority="67" w:unhideWhenUsed="0"/>
-    <w:lsdException w:name="Medium Grid 2 Accent 3" w:semiHidden="0" w:uiPriority="68" w:unhideWhenUsed="0"/>
-    <w:lsdException w:name="Medium Grid 3 Accent 3" w:semiHidden="0" w:uiPriority="69" w:unhideWhenUsed="0"/>
-    <w:lsdException w:name="Dark List Accent 3" w:semiHidden="0" w:uiPriority="70" w:unhideWhenUsed="0"/>
-    <w:lsdException w:name="Colorful Shading Accent 3" w:semiHidden="0" w:uiPriority="71" w:unhideWhenUsed="0"/>
-    <w:lsdException w:name="Colorful List Accent 3" w:semiHidden="0" w:uiPriority="72" w:unhideWhenUsed="0"/>
-    <w:lsdException w:name="Colorful Grid Accent 3" w:semiHidden="0" w:uiPriority="73" w:unhideWhenUsed="0"/>
-    <w:lsdException w:name="Light Shading Accent 4" w:semiHidden="0" w:uiPriority="60" w:unhideWhenUsed="0"/>
-    <w:lsdException w:name="Light List Accent 4" w:semiHidden="0" w:uiPriority="61" w:unhideWhenUsed="0"/>
-    <w:lsdException w:name="Light Grid Accent 4" w:semiHidden="0" w:uiPriority="62" w:unhideWhenUsed="0"/>
-    <w:lsdException w:name="Medium Shading 1 Accent 4" w:semiHidden="0" w:uiPriority="63" w:unhideWhenUsed="0"/>
-    <w:lsdException w:name="Medium Shading 2 Accent 4" w:semiHidden="0" w:uiPriority="64" w:unhideWhenUsed="0"/>
-    <w:lsdException w:name="Medium List 1 Accent 4" w:semiHidden="0" w:uiPriority="65" w:unhideWhenUsed="0"/>
-    <w:lsdException w:name="Medium List 2 Accent 4" w:semiHidden="0" w:uiPriority="66" w:unhideWhenUsed="0"/>
-    <w:lsdException w:name="Medium Grid 1 Accent 4" w:semiHidden="0" w:uiPriority="67" w:unhideWhenUsed="0"/>
-    <w:lsdException w:name="Medium Grid 2 Accent 4" w:semiHidden="0" w:uiPriority="68" w:unhideWhenUsed="0"/>
-    <w:lsdException w:name="Medium Grid 3 Accent 4" w:semiHidden="0" w:uiPriority="69" w:unhideWhenUsed="0"/>
-    <w:lsdException w:name="Dark List Accent 4" w:semiHidden="0" w:uiPriority="70" w:unhideWhenUsed="0"/>
-    <w:lsdException w:name="Colorful Shading Accent 4" w:semiHidden="0" w:uiPriority="71" w:unhideWhenUsed="0"/>
-    <w:lsdException w:name="Colorful List Accent 4" w:semiHidden="0" w:uiPriority="72" w:unhideWhenUsed="0"/>
-    <w:lsdException w:name="Colorful Grid Accent 4" w:semiHidden="0" w:uiPriority="73" w:unhideWhenUsed="0"/>
-    <w:lsdException w:name="Light Shading Accent 5" w:semiHidden="0" w:uiPriority="60" w:unhideWhenUsed="0"/>
-    <w:lsdException w:name="Light List Accent 5" w:semiHidden="0" w:uiPriority="61" w:unhideWhenUsed="0"/>
-    <w:lsdException w:name="Light Grid Accent 5" w:semiHidden="0" w:uiPriority="62" w:unhideWhenUsed="0"/>
-    <w:lsdException w:name="Medium Shading 1 Accent 5" w:semiHidden="0" w:uiPriority="63" w:unhideWhenUsed="0"/>
-    <w:lsdException w:name="Medium Shading 2 Accent 5" w:semiHidden="0" w:uiPriority="64" w:unhideWhenUsed="0"/>
-    <w:lsdException w:name="Medium List 1 Accent 5" w:semiHidden="0" w:uiPriority="65" w:unhideWhenUsed="0"/>
-    <w:lsdException w:name="Medium List 2 Accent 5" w:semiHidden="0" w:uiPriority="66" w:unhideWhenUsed="0"/>
-    <w:lsdException w:name="Medium Grid 1 Accent 5" w:semiHidden="0" w:uiPriority="67" w:unhideWhenUsed="0"/>
-    <w:lsdException w:name="Medium Grid 2 Accent 5" w:semiHidden="0" w:uiPriority="68" w:unhideWhenUsed="0"/>
-    <w:lsdException w:name="Medium Grid 3 Accent 5" w:semiHidden="0" w:uiPriority="69" w:unhideWhenUsed="0"/>
-    <w:lsdException w:name="Dark List Accent 5" w:semiHidden="0" w:uiPriority="70" w:unhideWhenUsed="0"/>
-    <w:lsdException w:name="Colorful Shading Accent 5" w:semiHidden="0" w:uiPriority="71" w:unhideWhenUsed="0"/>
-    <w:lsdException w:name="Colorful List Accent 5" w:semiHidden="0" w:uiPriority="72" w:unhideWhenUsed="0"/>
-    <w:lsdException w:name="Colorful Grid Accent 5" w:semiHidden="0" w:uiPriority="73" w:unhideWhenUsed="0"/>
-    <w:lsdException w:name="Light Shading Accent 6" w:semiHidden="0" w:uiPriority="60" w:unhideWhenUsed="0"/>
-    <w:lsdException w:name="Light List Accent 6" w:semiHidden="0" w:uiPriority="61" w:unhideWhenUsed="0"/>
-    <w:lsdException w:name="Light Grid Accent 6" w:semiHidden="0" w:uiPriority="62" w:unhideWhenUsed="0"/>
-    <w:lsdException w:name="Medium Shading 1 Accent 6" w:semiHidden="0" w:uiPriority="63" w:unhideWhenUsed="0"/>
-    <w:lsdException w:name="Medium Shading 2 Accent 6" w:semiHidden="0" w:uiPriority="64" w:unhideWhenUsed="0"/>
-    <w:lsdException w:name="Medium List 1 Accent 6" w:semiHidden="0" w:uiPriority="65" w:unhideWhenUsed="0"/>
-    <w:lsdException w:name="Medium List 2 Accent 6" w:semiHidden="0" w:uiPriority="66" w:unhideWhenUsed="0"/>
-    <w:lsdException w:name="Medium Grid 1 Accent 6" w:semiHidden="0" w:uiPriority="67" w:unhideWhenUsed="0"/>
-    <w:lsdException w:name="Medium Grid 2 Accent 6" w:semiHidden="0" w:uiPriority="68" w:unhideWhenUsed="0"/>
-    <w:lsdException w:name="Medium Grid 3 Accent 6" w:semiHidden="0" w:uiPriority="69" w:unhideWhenUsed="0"/>
-    <w:lsdException w:name="Dark List Accent 6" w:semiHidden="0" w:uiPriority="70" w:unhideWhenUsed="0"/>
-    <w:lsdException w:name="Colorful Shading Accent 6" w:semiHidden="0" w:uiPriority="71" w:unhideWhenUsed="0"/>
-    <w:lsdException w:name="Colorful List Accent 6" w:semiHidden="0" w:uiPriority="72" w:unhideWhenUsed="0"/>
-    <w:lsdException w:name="Colorful Grid Accent 6" w:semiHidden="0" w:uiPriority="73" w:unhideWhenUsed="0"/>
-    <w:lsdException w:name="Subtle Emphasis" w:semiHidden="0" w:uiPriority="19" w:unhideWhenUsed="0" w:qFormat="1"/>
-    <w:lsdException w:name="Intense Emphasis" w:semiHidden="0" w:uiPriority="21" w:unhideWhenUsed="0" w:qFormat="1"/>
-    <w:lsdException w:name="Subtle Reference" w:semiHidden="0" w:uiPriority="31" w:unhideWhenUsed="0" w:qFormat="1"/>
-    <w:lsdException w:name="Intense Reference" w:semiHidden="0" w:uiPriority="32" w:unhideWhenUsed="0" w:qFormat="1"/>
-    <w:lsdException w:name="Book Title" w:semiHidden="0" w:uiPriority="33" w:unhideWhenUsed="0" w:qFormat="1"/>
-    <w:lsdException w:name="Bibliography" w:uiPriority="37"/>
-    <w:lsdException w:name="TOC Heading" w:uiPriority="39" w:qFormat="1"/>
+  <w:latentStyles w:defLockedState="0" w:defUIPriority="99" w:defSemiHidden="0" w:defUnhideWhenUsed="0" w:defQFormat="0" w:count="374">
+    <w:lsdException w:name="Normal" w:uiPriority="0" w:qFormat="1"/>
+    <w:lsdException w:name="heading 1" w:uiPriority="9" w:qFormat="1"/>
+    <w:lsdException w:name="heading 2" w:semiHidden="1" w:uiPriority="9" w:unhideWhenUsed="1" w:qFormat="1"/>
+    <w:lsdException w:name="heading 3" w:semiHidden="1" w:uiPriority="9" w:unhideWhenUsed="1" w:qFormat="1"/>
+    <w:lsdException w:name="heading 4" w:semiHidden="1" w:uiPriority="9" w:unhideWhenUsed="1" w:qFormat="1"/>
+    <w:lsdException w:name="heading 5" w:semiHidden="1" w:uiPriority="9" w:unhideWhenUsed="1" w:qFormat="1"/>
+    <w:lsdException w:name="heading 6" w:semiHidden="1" w:uiPriority="9" w:unhideWhenUsed="1" w:qFormat="1"/>
+    <w:lsdException w:name="heading 7" w:semiHidden="1" w:uiPriority="9" w:unhideWhenUsed="1" w:qFormat="1"/>
+    <w:lsdException w:name="heading 8" w:semiHidden="1" w:uiPriority="9" w:unhideWhenUsed="1" w:qFormat="1"/>
+    <w:lsdException w:name="heading 9" w:semiHidden="1" w:uiPriority="9" w:unhideWhenUsed="1" w:qFormat="1"/>
+    <w:lsdException w:name="index 1" w:semiHidden="1" w:unhideWhenUsed="1"/>
+    <w:lsdException w:name="index 2" w:semiHidden="1" w:unhideWhenUsed="1"/>
+    <w:lsdException w:name="index 3" w:semiHidden="1" w:unhideWhenUsed="1"/>
+    <w:lsdException w:name="index 4" w:semiHidden="1" w:unhideWhenUsed="1"/>
+    <w:lsdException w:name="index 5" w:semiHidden="1" w:unhideWhenUsed="1"/>
+    <w:lsdException w:name="index 6" w:semiHidden="1" w:unhideWhenUsed="1"/>
+    <w:lsdException w:name="index 7" w:semiHidden="1" w:unhideWhenUsed="1"/>
+    <w:lsdException w:name="index 8" w:semiHidden="1" w:unhideWhenUsed="1"/>
+    <w:lsdException w:name="index 9" w:semiHidden="1" w:unhideWhenUsed="1"/>
+    <w:lsdException w:name="toc 1" w:semiHidden="1" w:uiPriority="39" w:unhideWhenUsed="1"/>
+    <w:lsdException w:name="toc 2" w:semiHidden="1" w:uiPriority="39" w:unhideWhenUsed="1"/>
+    <w:lsdException w:name="toc 3" w:semiHidden="1" w:uiPriority="39" w:unhideWhenUsed="1"/>
+    <w:lsdException w:name="toc 4" w:semiHidden="1" w:uiPriority="39" w:unhideWhenUsed="1"/>
+    <w:lsdException w:name="toc 5" w:semiHidden="1" w:uiPriority="39" w:unhideWhenUsed="1"/>
+    <w:lsdException w:name="toc 6" w:semiHidden="1" w:uiPriority="39" w:unhideWhenUsed="1"/>
+    <w:lsdException w:name="toc 7" w:semiHidden="1" w:uiPriority="39" w:unhideWhenUsed="1"/>
+    <w:lsdException w:name="toc 8" w:semiHidden="1" w:uiPriority="39" w:unhideWhenUsed="1"/>
+    <w:lsdException w:name="toc 9" w:semiHidden="1" w:uiPriority="39" w:unhideWhenUsed="1"/>
+    <w:lsdException w:name="Normal Indent" w:semiHidden="1" w:unhideWhenUsed="1"/>
+    <w:lsdException w:name="footnote text" w:semiHidden="1" w:unhideWhenUsed="1"/>
+    <w:lsdException w:name="annotation text" w:semiHidden="1" w:unhideWhenUsed="1"/>
+    <w:lsdException w:name="header" w:semiHidden="1" w:unhideWhenUsed="1"/>
+    <w:lsdException w:name="footer" w:semiHidden="1" w:unhideWhenUsed="1"/>
+    <w:lsdException w:name="index heading" w:semiHidden="1" w:unhideWhenUsed="1"/>
+    <w:lsdException w:name="caption" w:semiHidden="1" w:uiPriority="35" w:unhideWhenUsed="1" w:qFormat="1"/>
+    <w:lsdException w:name="table of figures" w:semiHidden="1" w:unhideWhenUsed="1"/>
+    <w:lsdException w:name="envelope address" w:semiHidden="1" w:unhideWhenUsed="1"/>
+    <w:lsdException w:name="envelope return" w:semiHidden="1" w:unhideWhenUsed="1"/>
+    <w:lsdException w:name="footnote reference" w:semiHidden="1" w:unhideWhenUsed="1"/>
+    <w:lsdException w:name="annotation reference" w:semiHidden="1" w:unhideWhenUsed="1"/>
+    <w:lsdException w:name="line number" w:semiHidden="1" w:unhideWhenUsed="1"/>
+    <w:lsdException w:name="page number" w:semiHidden="1" w:unhideWhenUsed="1"/>
+    <w:lsdException w:name="endnote reference" w:semiHidden="1" w:unhideWhenUsed="1"/>
+    <w:lsdException w:name="endnote text" w:semiHidden="1" w:unhideWhenUsed="1"/>
+    <w:lsdException w:name="table of authorities" w:semiHidden="1" w:unhideWhenUsed="1"/>
+    <w:lsdException w:name="macro" w:semiHidden="1" w:unhideWhenUsed="1"/>
+    <w:lsdException w:name="toa heading" w:semiHidden="1" w:unhideWhenUsed="1"/>
+    <w:lsdException w:name="List" w:semiHidden="1" w:unhideWhenUsed="1"/>
+    <w:lsdException w:name="List Bullet" w:semiHidden="1" w:unhideWhenUsed="1"/>
+    <w:lsdException w:name="List Number" w:semiHidden="1" w:unhideWhenUsed="1"/>
+    <w:lsdException w:name="List 2" w:semiHidden="1" w:unhideWhenUsed="1"/>
+    <w:lsdException w:name="List 3" w:semiHidden="1" w:unhideWhenUsed="1"/>
+    <w:lsdException w:name="List 4" w:semiHidden="1" w:unhideWhenUsed="1"/>
+    <w:lsdException w:name="List 5" w:semiHidden="1" w:unhideWhenUsed="1"/>
+    <w:lsdException w:name="List Bullet 2" w:semiHidden="1" w:unhideWhenUsed="1"/>
+    <w:lsdException w:name="List Bullet 3" w:semiHidden="1" w:unhideWhenUsed="1"/>
+    <w:lsdException w:name="List Bullet 4" w:semiHidden="1" w:unhideWhenUsed="1"/>
+    <w:lsdException w:name="List Bullet 5" w:semiHidden="1" w:unhideWhenUsed="1"/>
+    <w:lsdException w:name="List Number 2" w:semiHidden="1" w:unhideWhenUsed="1"/>
+    <w:lsdException w:name="List Number 3" w:semiHidden="1" w:unhideWhenUsed="1"/>
+    <w:lsdException w:name="List Number 4" w:semiHidden="1" w:unhideWhenUsed="1"/>
+    <w:lsdException w:name="List Number 5" w:semiHidden="1" w:unhideWhenUsed="1"/>
+    <w:lsdException w:name="Title" w:uiPriority="10" w:qFormat="1"/>
+    <w:lsdException w:name="Closing" w:semiHidden="1" w:unhideWhenUsed="1"/>
+    <w:lsdException w:name="Signature" w:semiHidden="1" w:unhideWhenUsed="1"/>
+    <w:lsdException w:name="Default Paragraph Font" w:semiHidden="1" w:uiPriority="1" w:unhideWhenUsed="1"/>
+    <w:lsdException w:name="Body Text" w:semiHidden="1" w:unhideWhenUsed="1"/>
+    <w:lsdException w:name="Body Text Indent" w:semiHidden="1" w:unhideWhenUsed="1"/>
+    <w:lsdException w:name="List Continue" w:semiHidden="1" w:unhideWhenUsed="1"/>
+    <w:lsdException w:name="List Continue 2" w:semiHidden="1" w:unhideWhenUsed="1"/>
+    <w:lsdException w:name="List Continue 3" w:semiHidden="1" w:unhideWhenUsed="1"/>
+    <w:lsdException w:name="List Continue 4" w:semiHidden="1" w:unhideWhenUsed="1"/>
+    <w:lsdException w:name="List Continue 5" w:semiHidden="1" w:unhideWhenUsed="1"/>
+    <w:lsdException w:name="Message Header" w:semiHidden="1" w:unhideWhenUsed="1"/>
+    <w:lsdException w:name="Subtitle" w:uiPriority="11" w:qFormat="1"/>
+    <w:lsdException w:name="Salutation" w:semiHidden="1" w:unhideWhenUsed="1"/>
+    <w:lsdException w:name="Date" w:semiHidden="1" w:unhideWhenUsed="1"/>
+    <w:lsdException w:name="Body Text First Indent" w:semiHidden="1" w:unhideWhenUsed="1"/>
+    <w:lsdException w:name="Body Text First Indent 2" w:semiHidden="1" w:unhideWhenUsed="1"/>
+    <w:lsdException w:name="Note Heading" w:semiHidden="1" w:unhideWhenUsed="1"/>
+    <w:lsdException w:name="Body Text 2" w:semiHidden="1" w:unhideWhenUsed="1"/>
+    <w:lsdException w:name="Body Text 3" w:semiHidden="1" w:unhideWhenUsed="1"/>
+    <w:lsdException w:name="Body Text Indent 2" w:semiHidden="1" w:unhideWhenUsed="1"/>
+    <w:lsdException w:name="Body Text Indent 3" w:semiHidden="1" w:unhideWhenUsed="1"/>
+    <w:lsdException w:name="Block Text" w:semiHidden="1" w:unhideWhenUsed="1"/>
+    <w:lsdException w:name="Hyperlink" w:semiHidden="1" w:unhideWhenUsed="1"/>
+    <w:lsdException w:name="FollowedHyperlink" w:semiHidden="1" w:unhideWhenUsed="1"/>
+    <w:lsdException w:name="Strong" w:uiPriority="22" w:qFormat="1"/>
+    <w:lsdException w:name="Emphasis" w:uiPriority="20" w:qFormat="1"/>
+    <w:lsdException w:name="Document Map" w:semiHidden="1" w:unhideWhenUsed="1"/>
+    <w:lsdException w:name="Plain Text" w:semiHidden="1" w:unhideWhenUsed="1"/>
+    <w:lsdException w:name="E-mail Signature" w:semiHidden="1" w:unhideWhenUsed="1"/>
+    <w:lsdException w:name="HTML Top of Form" w:semiHidden="1" w:unhideWhenUsed="1"/>
+    <w:lsdException w:name="HTML Bottom of Form" w:semiHidden="1" w:unhideWhenUsed="1"/>
+    <w:lsdException w:name="Normal (Web)" w:semiHidden="1" w:unhideWhenUsed="1"/>
+    <w:lsdException w:name="HTML Acronym" w:semiHidden="1" w:unhideWhenUsed="1"/>
+    <w:lsdException w:name="HTML Address" w:semiHidden="1" w:unhideWhenUsed="1"/>
+    <w:lsdException w:name="HTML Cite" w:semiHidden="1" w:unhideWhenUsed="1"/>
+    <w:lsdException w:name="HTML Code" w:semiHidden="1" w:unhideWhenUsed="1"/>
+    <w:lsdException w:name="HTML Definition" w:semiHidden="1" w:unhideWhenUsed="1"/>
+    <w:lsdException w:name="HTML Keyboard" w:semiHidden="1" w:unhideWhenUsed="1"/>
+    <w:lsdException w:name="HTML Preformatted" w:semiHidden="1" w:unhideWhenUsed="1"/>
+    <w:lsdException w:name="HTML Sample" w:semiHidden="1" w:unhideWhenUsed="1"/>
+    <w:lsdException w:name="HTML Typewriter" w:semiHidden="1" w:unhideWhenUsed="1"/>
+    <w:lsdException w:name="HTML Variable" w:semiHidden="1" w:unhideWhenUsed="1"/>
+    <w:lsdException w:name="Normal Table" w:semiHidden="1" w:unhideWhenUsed="1"/>
+    <w:lsdException w:name="annotation subject" w:semiHidden="1" w:unhideWhenUsed="1"/>
+    <w:lsdException w:name="No List" w:semiHidden="1" w:unhideWhenUsed="1"/>
+    <w:lsdException w:name="Outline List 1" w:semiHidden="1" w:unhideWhenUsed="1"/>
+    <w:lsdException w:name="Outline List 2" w:semiHidden="1" w:unhideWhenUsed="1"/>
+    <w:lsdException w:name="Outline List 3" w:semiHidden="1" w:unhideWhenUsed="1"/>
+    <w:lsdException w:name="Table Simple 1" w:semiHidden="1" w:unhideWhenUsed="1"/>
+    <w:lsdException w:name="Table Simple 2" w:semiHidden="1" w:unhideWhenUsed="1"/>
+    <w:lsdException w:name="Table Simple 3" w:semiHidden="1" w:unhideWhenUsed="1"/>
+    <w:lsdException w:name="Table Classic 1" w:semiHidden="1" w:unhideWhenUsed="1"/>
+    <w:lsdException w:name="Table Classic 2" w:semiHidden="1" w:unhideWhenUsed="1"/>
+    <w:lsdException w:name="Table Classic 3" w:semiHidden="1" w:unhideWhenUsed="1"/>
+    <w:lsdException w:name="Table Classic 4" w:semiHidden="1" w:unhideWhenUsed="1"/>
+    <w:lsdException w:name="Table Colorful 1" w:semiHidden="1" w:unhideWhenUsed="1"/>
+    <w:lsdException w:name="Table Colorful 2" w:semiHidden="1" w:unhideWhenUsed="1"/>
+    <w:lsdException w:name="Table Colorful 3" w:semiHidden="1" w:unhideWhenUsed="1"/>
+    <w:lsdException w:name="Table Columns 1" w:semiHidden="1" w:unhideWhenUsed="1"/>
+    <w:lsdException w:name="Table Columns 2" w:semiHidden="1" w:unhideWhenUsed="1"/>
+    <w:lsdException w:name="Table Columns 3" w:semiHidden="1" w:unhideWhenUsed="1"/>
+    <w:lsdException w:name="Table Columns 4" w:semiHidden="1" w:unhideWhenUsed="1"/>
+    <w:lsdException w:name="Table Columns 5" w:semiHidden="1" w:unhideWhenUsed="1"/>
+    <w:lsdException w:name="Table Grid 1" w:semiHidden="1" w:unhideWhenUsed="1"/>
+    <w:lsdException w:name="Table Grid 2" w:semiHidden="1" w:unhideWhenUsed="1"/>
+    <w:lsdException w:name="Table Grid 3" w:semiHidden="1" w:unhideWhenUsed="1"/>
+    <w:lsdException w:name="Table Grid 4" w:semiHidden="1" w:unhideWhenUsed="1"/>
+    <w:lsdException w:name="Table Grid 5" w:semiHidden="1" w:unhideWhenUsed="1"/>
+    <w:lsdException w:name="Table Grid 6" w:semiHidden="1" w:unhideWhenUsed="1"/>
+    <w:lsdException w:name="Table Grid 7" w:semiHidden="1" w:unhideWhenUsed="1"/>
+    <w:lsdException w:name="Table Grid 8" w:semiHidden="1" w:unhideWhenUsed="1"/>
+    <w:lsdException w:name="Table List 1" w:semiHidden="1" w:unhideWhenUsed="1"/>
+    <w:lsdException w:name="Table List 2" w:semiHidden="1" w:unhideWhenUsed="1"/>
+    <w:lsdException w:name="Table List 3" w:semiHidden="1" w:unhideWhenUsed="1"/>
+    <w:lsdException w:name="Table List 4" w:semiHidden="1" w:unhideWhenUsed="1"/>
+    <w:lsdException w:name="Table List 5" w:semiHidden="1" w:unhideWhenUsed="1"/>
+    <w:lsdException w:name="Table List 6" w:semiHidden="1" w:unhideWhenUsed="1"/>
+    <w:lsdException w:name="Table List 7" w:semiHidden="1" w:unhideWhenUsed="1"/>
+    <w:lsdException w:name="Table List 8" w:semiHidden="1" w:unhideWhenUsed="1"/>
+    <w:lsdException w:name="Table 3D effects 1" w:semiHidden="1" w:unhideWhenUsed="1"/>
+    <w:lsdException w:name="Table 3D effects 2" w:semiHidden="1" w:unhideWhenUsed="1"/>
+    <w:lsdException w:name="Table 3D effects 3" w:semiHidden="1" w:unhideWhenUsed="1"/>
+    <w:lsdException w:name="Table Contemporary" w:semiHidden="1" w:unhideWhenUsed="1"/>
+    <w:lsdException w:name="Table Elegant" w:semiHidden="1" w:unhideWhenUsed="1"/>
+    <w:lsdException w:name="Table Professional" w:semiHidden="1" w:unhideWhenUsed="1"/>
+    <w:lsdException w:name="Table Subtle 1" w:semiHidden="1" w:unhideWhenUsed="1"/>
+    <w:lsdException w:name="Table Subtle 2" w:semiHidden="1" w:unhideWhenUsed="1"/>
+    <w:lsdException w:name="Table Web 1" w:semiHidden="1" w:unhideWhenUsed="1"/>
+    <w:lsdException w:name="Table Web 2" w:semiHidden="1" w:unhideWhenUsed="1"/>
+    <w:lsdException w:name="Table Web 3" w:semiHidden="1" w:unhideWhenUsed="1"/>
+    <w:lsdException w:name="Balloon Text" w:semiHidden="1" w:unhideWhenUsed="1"/>
+    <w:lsdException w:name="Table Grid" w:semiHidden="1" w:uiPriority="39" w:unhideWhenUsed="1"/>
+    <w:lsdException w:name="Table Theme" w:semiHidden="1" w:unhideWhenUsed="1"/>
+    <w:lsdException w:name="Placeholder Text" w:semiHidden="1"/>
+    <w:lsdException w:name="No Spacing" w:uiPriority="1" w:qFormat="1"/>
+    <w:lsdException w:name="Light Shading" w:uiPriority="60"/>
+    <w:lsdException w:name="Light List" w:uiPriority="61"/>
+    <w:lsdException w:name="Light Grid" w:uiPriority="62"/>
+    <w:lsdException w:name="Medium Shading 1" w:uiPriority="63"/>
+    <w:lsdException w:name="Medium Shading 2" w:uiPriority="64"/>
+    <w:lsdException w:name="Medium List 1" w:uiPriority="65"/>
+    <w:lsdException w:name="Medium List 2" w:uiPriority="66"/>
+    <w:lsdException w:name="Medium Grid 1" w:uiPriority="67"/>
+    <w:lsdException w:name="Medium Grid 2" w:uiPriority="68"/>
+    <w:lsdException w:name="Medium Grid 3" w:uiPriority="69"/>
+    <w:lsdException w:name="Dark List" w:uiPriority="70"/>
+    <w:lsdException w:name="Colorful Shading" w:uiPriority="71"/>
+    <w:lsdException w:name="Colorful List" w:uiPriority="72"/>
+    <w:lsdException w:name="Colorful Grid" w:uiPriority="73"/>
+    <w:lsdException w:name="Light Shading Accent 1" w:uiPriority="60"/>
+    <w:lsdException w:name="Light List Accent 1" w:uiPriority="61"/>
+    <w:lsdException w:name="Light Grid Accent 1" w:uiPriority="62"/>
+    <w:lsdException w:name="Medium Shading 1 Accent 1" w:uiPriority="63"/>
+    <w:lsdException w:name="Medium Shading 2 Accent 1" w:uiPriority="64"/>
+    <w:lsdException w:name="Medium List 1 Accent 1" w:uiPriority="65"/>
+    <w:lsdException w:name="Revision" w:semiHidden="1"/>
+    <w:lsdException w:name="List Paragraph" w:uiPriority="34" w:qFormat="1"/>
+    <w:lsdException w:name="Quote" w:uiPriority="29" w:qFormat="1"/>
+    <w:lsdException w:name="Intense Quote" w:uiPriority="30" w:qFormat="1"/>
+    <w:lsdException w:name="Medium List 2 Accent 1" w:uiPriority="66"/>
+    <w:lsdException w:name="Medium Grid 1 Accent 1" w:uiPriority="67"/>
+    <w:lsdException w:name="Medium Grid 2 Accent 1" w:uiPriority="68"/>
+    <w:lsdException w:name="Medium Grid 3 Accent 1" w:uiPriority="69"/>
+    <w:lsdException w:name="Dark List Accent 1" w:uiPriority="70"/>
+    <w:lsdException w:name="Colorful Shading Accent 1" w:uiPriority="71"/>
+    <w:lsdException w:name="Colorful List Accent 1" w:uiPriority="72"/>
+    <w:lsdException w:name="Colorful Grid Accent 1" w:uiPriority="73"/>
+    <w:lsdException w:name="Light Shading Accent 2" w:uiPriority="60"/>
+    <w:lsdException w:name="Light List Accent 2" w:uiPriority="61"/>
+    <w:lsdException w:name="Light Grid Accent 2" w:uiPriority="62"/>
+    <w:lsdException w:name="Medium Shading 1 Accent 2" w:uiPriority="63"/>
+    <w:lsdException w:name="Medium Shading 2 Accent 2" w:uiPriority="64"/>
+    <w:lsdException w:name="Medium List 1 Accent 2" w:uiPriority="65"/>
+    <w:lsdException w:name="Medium List 2 Accent 2" w:uiPriority="66"/>
+    <w:lsdException w:name="Medium Grid 1 Accent 2" w:uiPriority="67"/>
+    <w:lsdException w:name="Medium Grid 2 Accent 2" w:uiPriority="68"/>
+    <w:lsdException w:name="Medium Grid 3 Accent 2" w:uiPriority="69"/>
+    <w:lsdException w:name="Dark List Accent 2" w:uiPriority="70"/>
+    <w:lsdException w:name="Colorful Shading Accent 2" w:uiPriority="71"/>
+    <w:lsdException w:name="Colorful List Accent 2" w:uiPriority="72"/>
+    <w:lsdException w:name="Colorful Grid Accent 2" w:uiPriority="73"/>
+    <w:lsdException w:name="Light Shading Accent 3" w:uiPriority="60"/>
+    <w:lsdException w:name="Light List Accent 3" w:uiPriority="61"/>
+    <w:lsdException w:name="Light Grid Accent 3" w:uiPriority="62"/>
+    <w:lsdException w:name="Medium Shading 1 Accent 3" w:uiPriority="63"/>
+    <w:lsdException w:name="Medium Shading 2 Accent 3" w:uiPriority="64"/>
+    <w:lsdException w:name="Medium List 1 Accent 3" w:uiPriority="65"/>
+    <w:lsdException w:name="Medium List 2 Accent 3" w:uiPriority="66"/>
+    <w:lsdException w:name="Medium Grid 1 Accent 3" w:uiPriority="67"/>
+    <w:lsdException w:name="Medium Grid 2 Accent 3" w:uiPriority="68"/>
+    <w:lsdException w:name="Medium Grid 3 Accent 3" w:uiPriority="69"/>
+    <w:lsdException w:name="Dark List Accent 3" w:uiPriority="70"/>
+    <w:lsdException w:name="Colorful Shading Accent 3" w:uiPriority="71"/>
+    <w:lsdException w:name="Colorful List Accent 3" w:uiPriority="72"/>
+    <w:lsdException w:name="Colorful Grid Accent 3" w:uiPriority="73"/>
+    <w:lsdException w:name="Light Shading Accent 4" w:uiPriority="60"/>
+    <w:lsdException w:name="Light List Accent 4" w:uiPriority="61"/>
+    <w:lsdException w:name="Light Grid Accent 4" w:uiPriority="62"/>
+    <w:lsdException w:name="Medium Shading 1 Accent 4" w:uiPriority="63"/>
+    <w:lsdException w:name="Medium Shading 2 Accent 4" w:uiPriority="64"/>
+    <w:lsdException w:name="Medium List 1 Accent 4" w:uiPriority="65"/>
+    <w:lsdException w:name="Medium List 2 Accent 4" w:uiPriority="66"/>
+    <w:lsdException w:name="Medium Grid 1 Accent 4" w:uiPriority="67"/>
+    <w:lsdException w:name="Medium Grid 2 Accent 4" w:uiPriority="68"/>
+    <w:lsdException w:name="Medium Grid 3 Accent 4" w:uiPriority="69"/>
+    <w:lsdException w:name="Dark List Accent 4" w:uiPriority="70"/>
+    <w:lsdException w:name="Colorful Shading Accent 4" w:uiPriority="71"/>
+    <w:lsdException w:name="Colorful List Accent 4" w:uiPriority="72"/>
+    <w:lsdException w:name="Colorful Grid Accent 4" w:uiPriority="73"/>
+    <w:lsdException w:name="Light Shading Accent 5" w:uiPriority="60"/>
+    <w:lsdException w:name="Light List Accent 5" w:uiPriority="61"/>
+    <w:lsdException w:name="Light Grid Accent 5" w:uiPriority="62"/>
+    <w:lsdException w:name="Medium Shading 1 Accent 5" w:uiPriority="63"/>
+    <w:lsdException w:name="Medium Shading 2 Accent 5" w:uiPriority="64"/>
+    <w:lsdException w:name="Medium List 1 Accent 5" w:uiPriority="65"/>
+    <w:lsdException w:name="Medium List 2 Accent 5" w:uiPriority="66"/>
+    <w:lsdException w:name="Medium Grid 1 Accent 5" w:uiPriority="67"/>
+    <w:lsdException w:name="Medium Grid 2 Accent 5" w:uiPriority="68"/>
+    <w:lsdException w:name="Medium Grid 3 Accent 5" w:uiPriority="69"/>
+    <w:lsdException w:name="Dark List Accent 5" w:uiPriority="70"/>
+    <w:lsdException w:name="Colorful Shading Accent 5" w:uiPriority="71"/>
+    <w:lsdException w:name="Colorful List Accent 5" w:uiPriority="72"/>
+    <w:lsdException w:name="Colorful Grid Accent 5" w:uiPriority="73"/>
+    <w:lsdException w:name="Light Shading Accent 6" w:uiPriority="60"/>
+    <w:lsdException w:name="Light List Accent 6" w:uiPriority="61"/>
+    <w:lsdException w:name="Light Grid Accent 6" w:uiPriority="62"/>
+    <w:lsdException w:name="Medium Shading 1 Accent 6" w:uiPriority="63"/>
+    <w:lsdException w:name="Medium Shading 2 Accent 6" w:uiPriority="64"/>
+    <w:lsdException w:name="Medium List 1 Accent 6" w:uiPriority="65"/>
+    <w:lsdException w:name="Medium List 2 Accent 6" w:uiPriority="66"/>
+    <w:lsdException w:name="Medium Grid 1 Accent 6" w:uiPriority="67"/>
+    <w:lsdException w:name="Medium Grid 2 Accent 6" w:uiPriority="68"/>
+    <w:lsdException w:name="Medium Grid 3 Accent 6" w:uiPriority="69"/>
+    <w:lsdException w:name="Dark List Accent 6" w:uiPriority="70"/>
+    <w:lsdException w:name="Colorful Shading Accent 6" w:uiPriority="71"/>
+    <w:lsdException w:name="Colorful List Accent 6" w:uiPriority="72"/>
+    <w:lsdException w:name="Colorful Grid Accent 6" w:uiPriority="73"/>
+    <w:lsdException w:name="Subtle Emphasis" w:uiPriority="19" w:qFormat="1"/>
+    <w:lsdException w:name="Intense Emphasis" w:uiPriority="21" w:qFormat="1"/>
+    <w:lsdException w:name="Subtle Reference" w:uiPriority="31" w:qFormat="1"/>
+    <w:lsdException w:name="Intense Reference" w:uiPriority="32" w:qFormat="1"/>
+    <w:lsdException w:name="Book Title" w:uiPriority="33" w:qFormat="1"/>
+    <w:lsdException w:name="Bibliography" w:semiHidden="1" w:uiPriority="37" w:unhideWhenUsed="1"/>
+    <w:lsdException w:name="TOC Heading" w:semiHidden="1" w:uiPriority="39" w:unhideWhenUsed="1" w:qFormat="1"/>
+    <w:lsdException w:name="Plain Table 1" w:uiPriority="41"/>
+    <w:lsdException w:name="Plain Table 2" w:uiPriority="42"/>
+    <w:lsdException w:name="Plain Table 3" w:uiPriority="43"/>
+    <w:lsdException w:name="Plain Table 4" w:uiPriority="44"/>
+    <w:lsdException w:name="Plain Table 5" w:uiPriority="45"/>
+    <w:lsdException w:name="Grid Table Light" w:uiPriority="40"/>
+    <w:lsdException w:name="Grid Table 1 Light" w:uiPriority="46"/>
+    <w:lsdException w:name="Grid Table 2" w:uiPriority="47"/>
+    <w:lsdException w:name="Grid Table 3" w:uiPriority="48"/>
+    <w:lsdException w:name="Grid Table 4" w:uiPriority="49"/>
+    <w:lsdException w:name="Grid Table 5 Dark" w:uiPriority="50"/>
+    <w:lsdException w:name="Grid Table 6 Colorful" w:uiPriority="51"/>
+    <w:lsdException w:name="Grid Table 7 Colorful" w:uiPriority="52"/>
+    <w:lsdException w:name="Grid Table 1 Light Accent 1" w:uiPriority="46"/>
+    <w:lsdException w:name="Grid Table 2 Accent 1" w:uiPriority="47"/>
+    <w:lsdException w:name="Grid Table 3 Accent 1" w:uiPriority="48"/>
+    <w:lsdException w:name="Grid Table 4 Accent 1" w:uiPriority="49"/>
+    <w:lsdException w:name="Grid Table 5 Dark Accent 1" w:uiPriority="50"/>
+    <w:lsdException w:name="Grid Table 6 Colorful Accent 1" w:uiPriority="51"/>
+    <w:lsdException w:name="Grid Table 7 Colorful Accent 1" w:uiPriority="52"/>
+    <w:lsdException w:name="Grid Table 1 Light Accent 2" w:uiPriority="46"/>
+    <w:lsdException w:name="Grid Table 2 Accent 2" w:uiPriority="47"/>
+    <w:lsdException w:name="Grid Table 3 Accent 2" w:uiPriority="48"/>
+    <w:lsdException w:name="Grid Table 4 Accent 2" w:uiPriority="49"/>
+    <w:lsdException w:name="Grid Table 5 Dark Accent 2" w:uiPriority="50"/>
+    <w:lsdException w:name="Grid Table 6 Colorful Accent 2" w:uiPriority="51"/>
+    <w:lsdException w:name="Grid Table 7 Colorful Accent 2" w:uiPriority="52"/>
+    <w:lsdException w:name="Grid Table 1 Light Accent 3" w:uiPriority="46"/>
+    <w:lsdException w:name="Grid Table 2 Accent 3" w:uiPriority="47"/>
+    <w:lsdException w:name="Grid Table 3 Accent 3" w:uiPriority="48"/>
+    <w:lsdException w:name="Grid Table 4 Accent 3" w:uiPriority="49"/>
+    <w:lsdException w:name="Grid Table 5 Dark Accent 3" w:uiPriority="50"/>
+    <w:lsdException w:name="Grid Table 6 Colorful Accent 3" w:uiPriority="51"/>
+    <w:lsdException w:name="Grid Table 7 Colorful Accent 3" w:uiPriority="52"/>
+    <w:lsdException w:name="Grid Table 1 Light Accent 4" w:uiPriority="46"/>
+    <w:lsdException w:name="Grid Table 2 Accent 4" w:uiPriority="47"/>
+    <w:lsdException w:name="Grid Table 3 Accent 4" w:uiPriority="48"/>
+    <w:lsdException w:name="Grid Table 4 Accent 4" w:uiPriority="49"/>
+    <w:lsdException w:name="Grid Table 5 Dark Accent 4" w:uiPriority="50"/>
+    <w:lsdException w:name="Grid Table 6 Colorful Accent 4" w:uiPriority="51"/>
+    <w:lsdException w:name="Grid Table 7 Colorful Accent 4" w:uiPriority="52"/>
+    <w:lsdException w:name="Grid Table 1 Light Accent 5" w:uiPriority="46"/>
+    <w:lsdException w:name="Grid Table 2 Accent 5" w:uiPriority="47"/>
+    <w:lsdException w:name="Grid Table 3 Accent 5" w:uiPriority="48"/>
+    <w:lsdException w:name="Grid Table 4 Accent 5" w:uiPriority="49"/>
+    <w:lsdException w:name="Grid Table 5 Dark Accent 5" w:uiPriority="50"/>
+    <w:lsdException w:name="Grid Table 6 Colorful Accent 5" w:uiPriority="51"/>
+    <w:lsdException w:name="Grid Table 7 Colorful Accent 5" w:uiPriority="52"/>
+    <w:lsdException w:name="Grid Table 1 Light Accent 6" w:uiPriority="46"/>
+    <w:lsdException w:name="Grid Table 2 Accent 6" w:uiPriority="47"/>
+    <w:lsdException w:name="Grid Table 3 Accent 6" w:uiPriority="48"/>
+    <w:lsdException w:name="Grid Table 4 Accent 6" w:uiPriority="49"/>
+    <w:lsdException w:name="Grid Table 5 Dark Accent 6" w:uiPriority="50"/>
+    <w:lsdException w:name="Grid Table 6 Colorful Accent 6" w:uiPriority="51"/>
+    <w:lsdException w:name="Grid Table 7 Colorful Accent 6" w:uiPriority="52"/>
+    <w:lsdException w:name="List Table 1 Light" w:uiPriority="46"/>
+    <w:lsdException w:name="List Table 2" w:uiPriority="47"/>
+    <w:lsdException w:name="List Table 3" w:uiPriority="48"/>
+    <w:lsdException w:name="List Table 4" w:uiPriority="49"/>
+    <w:lsdException w:name="List Table 5 Dark" w:uiPriority="50"/>
+    <w:lsdException w:name="List Table 6 Colorful" w:uiPriority="51"/>
+    <w:lsdException w:name="List Table 7 Colorful" w:uiPriority="52"/>
+    <w:lsdException w:name="List Table 1 Light Accent 1" w:uiPriority="46"/>
+    <w:lsdException w:name="List Table 2 Accent 1" w:uiPriority="47"/>
+    <w:lsdException w:name="List Table 3 Accent 1" w:uiPriority="48"/>
+    <w:lsdException w:name="List Table 4 Accent 1" w:uiPriority="49"/>
+    <w:lsdException w:name="List Table 5 Dark Accent 1" w:uiPriority="50"/>
+    <w:lsdException w:name="List Table 6 Colorful Accent 1" w:uiPriority="51"/>
+    <w:lsdException w:name="List Table 7 Colorful Accent 1" w:uiPriority="52"/>
+    <w:lsdException w:name="List Table 1 Light Accent 2" w:uiPriority="46"/>
+    <w:lsdException w:name="List Table 2 Accent 2" w:uiPriority="47"/>
+    <w:lsdException w:name="List Table 3 Accent 2" w:uiPriority="48"/>
+    <w:lsdException w:name="List Table 4 Accent 2" w:uiPriority="49"/>
+    <w:lsdException w:name="List Table 5 Dark Accent 2" w:uiPriority="50"/>
+    <w:lsdException w:name="List Table 6 Colorful Accent 2" w:uiPriority="51"/>
+    <w:lsdException w:name="List Table 7 Colorful Accent 2" w:uiPriority="52"/>
+    <w:lsdException w:name="List Table 1 Light Accent 3" w:uiPriority="46"/>
+    <w:lsdException w:name="List Table 2 Accent 3" w:uiPriority="47"/>
+    <w:lsdException w:name="List Table 3 Accent 3" w:uiPriority="48"/>
+    <w:lsdException w:name="List Table 4 Accent 3" w:uiPriority="49"/>
+    <w:lsdException w:name="List Table 5 Dark Accent 3" w:uiPriority="50"/>
+    <w:lsdException w:name="List Table 6 Colorful Accent 3" w:uiPriority="51"/>
+    <w:lsdException w:name="List Table 7 Colorful Accent 3" w:uiPriority="52"/>
+    <w:lsdException w:name="List Table 1 Light Accent 4" w:uiPriority="46"/>
+    <w:lsdException w:name="List Table 2 Accent 4" w:uiPriority="47"/>
+    <w:lsdException w:name="List Table 3 Accent 4" w:uiPriority="48"/>
+    <w:lsdException w:name="List Table 4 Accent 4" w:uiPriority="49"/>
+    <w:lsdException w:name="List Table 5 Dark Accent 4" w:uiPriority="50"/>
+    <w:lsdException w:name="List Table 6 Colorful Accent 4" w:uiPriority="51"/>
+    <w:lsdException w:name="List Table 7 Colorful Accent 4" w:uiPriority="52"/>
+    <w:lsdException w:name="List Table 1 Light Accent 5" w:uiPriority="46"/>
+    <w:lsdException w:name="List Table 2 Accent 5" w:uiPriority="47"/>
+    <w:lsdException w:name="List Table 3 Accent 5" w:uiPriority="48"/>
+    <w:lsdException w:name="List Table 4 Accent 5" w:uiPriority="49"/>
+    <w:lsdException w:name="List Table 5 Dark Accent 5" w:uiPriority="50"/>
+    <w:lsdException w:name="List Table 6 Colorful Accent 5" w:uiPriority="51"/>
+    <w:lsdException w:name="List Table 7 Colorful Accent 5" w:uiPriority="52"/>
+    <w:lsdException w:name="List Table 1 Light Accent 6" w:uiPriority="46"/>
+    <w:lsdException w:name="List Table 2 Accent 6" w:uiPriority="47"/>
+    <w:lsdException w:name="List Table 3 Accent 6" w:uiPriority="48"/>
+    <w:lsdException w:name="List Table 4 Accent 6" w:uiPriority="49"/>
+    <w:lsdException w:name="List Table 5 Dark Accent 6" w:uiPriority="50"/>
+    <w:lsdException w:name="List Table 6 Colorful Accent 6" w:uiPriority="51"/>
+    <w:lsdException w:name="List Table 7 Colorful Accent 6" w:uiPriority="52"/>
+    <w:lsdException w:name="Mention" w:semiHidden="1" w:unhideWhenUsed="1"/>
+    <w:lsdException w:name="Smart Hyperlink" w:semiHidden="1" w:unhideWhenUsed="1"/>
+    <w:lsdException w:name="Hashtag" w:semiHidden="1" w:unhideWhenUsed="1"/>
   </w:latentStyles>
   <w:style w:type="paragraph" w:default="1" w:styleId="Normal">
     <w:name w:val="Normal"/>
@@ -16799,7 +18582,6 @@
     <w:uiPriority w:val="99"/>
     <w:semiHidden/>
     <w:unhideWhenUsed/>
-    <w:qFormat/>
     <w:tblPr>
       <w:tblInd w:w="0" w:type="dxa"/>
       <w:tblCellMar>
@@ -16878,7 +18660,6 @@
     <w:basedOn w:val="Normal"/>
     <w:link w:val="HeaderChar"/>
     <w:uiPriority w:val="99"/>
-    <w:semiHidden/>
     <w:unhideWhenUsed/>
     <w:rsid w:val="00A20EAB"/>
     <w:pPr>
@@ -16894,7 +18675,6 @@
     <w:basedOn w:val="DefaultParagraphFont"/>
     <w:link w:val="Header"/>
     <w:uiPriority w:val="99"/>
-    <w:semiHidden/>
     <w:rsid w:val="00A20EAB"/>
   </w:style>
   <w:style w:type="paragraph" w:styleId="Footer">
@@ -16902,7 +18682,6 @@
     <w:basedOn w:val="Normal"/>
     <w:link w:val="FooterChar"/>
     <w:uiPriority w:val="99"/>
-    <w:semiHidden/>
     <w:unhideWhenUsed/>
     <w:rsid w:val="00A20EAB"/>
     <w:pPr>
@@ -16918,7 +18697,6 @@
     <w:basedOn w:val="DefaultParagraphFont"/>
     <w:link w:val="Footer"/>
     <w:uiPriority w:val="99"/>
-    <w:semiHidden/>
     <w:rsid w:val="00A20EAB"/>
   </w:style>
   <w:style w:type="character" w:styleId="Hyperlink">
@@ -16944,7 +18722,6 @@
       <w:rFonts w:eastAsiaTheme="minorHAnsi"/>
     </w:rPr>
     <w:tblPr>
-      <w:tblInd w:w="0" w:type="dxa"/>
       <w:tblBorders>
         <w:top w:val="single" w:sz="4" w:space="0" w:color="auto"/>
         <w:left w:val="single" w:sz="4" w:space="0" w:color="auto"/>
@@ -16953,12 +18730,6 @@
         <w:insideH w:val="single" w:sz="4" w:space="0" w:color="auto"/>
         <w:insideV w:val="single" w:sz="4" w:space="0" w:color="auto"/>
       </w:tblBorders>
-      <w:tblCellMar>
-        <w:top w:w="0" w:type="dxa"/>
-        <w:left w:w="108" w:type="dxa"/>
-        <w:bottom w:w="0" w:type="dxa"/>
-        <w:right w:w="108" w:type="dxa"/>
-      </w:tblCellMar>
     </w:tblPr>
   </w:style>
 </w:styles>

</xml_diff>